<commit_message>
-further clarifications on campus VPN (webvpn is useless)
</commit_message>
<xml_diff>
--- a/Git for Wartells Courses.docx
+++ b/Git for Wartells Courses.docx
@@ -184,7 +184,7 @@
           <w:sz w:val="20"/>
           <w:szCs w:val="20"/>
         </w:rPr>
-        <w:t>9/21/2015 10:05:02 PM</w:t>
+        <w:t>9/22/2015 6:57:19 PM</w:t>
       </w:r>
       <w:r>
         <w:rPr>
@@ -2302,7 +2302,7 @@
             <w:noProof/>
             <w:webHidden/>
           </w:rPr>
-          <w:t>26</w:t>
+          <w:t>27</w:t>
         </w:r>
         <w:r>
           <w:rPr>
@@ -3727,27 +3727,25 @@
       <w:r>
         <w:fldChar w:fldCharType="end"/>
       </w:r>
-      <w:bookmarkStart w:id="0" w:name="_GoBack"/>
-      <w:bookmarkEnd w:id="0"/>
     </w:p>
     <w:p>
       <w:pPr>
         <w:pStyle w:val="Heading1"/>
       </w:pPr>
-      <w:bookmarkStart w:id="1" w:name="_Toc209240387"/>
-      <w:bookmarkStart w:id="2" w:name="_Toc209240388"/>
-      <w:bookmarkStart w:id="3" w:name="_Toc305767820"/>
-      <w:bookmarkStart w:id="4" w:name="_Ref364326258"/>
+      <w:bookmarkStart w:id="0" w:name="_Toc209240387"/>
+      <w:bookmarkStart w:id="1" w:name="_Toc209240388"/>
+      <w:bookmarkStart w:id="2" w:name="_Toc305767820"/>
+      <w:bookmarkStart w:id="3" w:name="_Ref364326258"/>
+      <w:bookmarkStart w:id="4" w:name="_Toc430636390"/>
       <w:bookmarkStart w:id="5" w:name="_Toc237334708"/>
-      <w:bookmarkStart w:id="6" w:name="_Toc430636390"/>
+      <w:bookmarkEnd w:id="0"/>
       <w:bookmarkEnd w:id="1"/>
+      <w:r>
+        <w:t>Prerequisites</w:t>
+      </w:r>
       <w:bookmarkEnd w:id="2"/>
-      <w:r>
-        <w:t>Prerequisites</w:t>
-      </w:r>
       <w:bookmarkEnd w:id="3"/>
       <w:bookmarkEnd w:id="4"/>
-      <w:bookmarkEnd w:id="6"/>
     </w:p>
     <w:p/>
     <w:p>
@@ -3774,7 +3772,7 @@
       <w:r>
         <w:t xml:space="preserve">  </w:t>
       </w:r>
-      <w:bookmarkStart w:id="7" w:name="_Ref429756898"/>
+      <w:bookmarkStart w:id="6" w:name="_Ref429756898"/>
       <w:r>
         <w:t xml:space="preserve">Basic knowledge of Unix style </w:t>
       </w:r>
@@ -3784,7 +3782,7 @@
       <w:r>
         <w:t>shell</w:t>
       </w:r>
-      <w:bookmarkEnd w:id="7"/>
+      <w:bookmarkEnd w:id="6"/>
       <w:r>
         <w:t>.</w:t>
       </w:r>
@@ -3903,14 +3901,14 @@
       <w:r>
         <w:t xml:space="preserve"> </w:t>
       </w:r>
-      <w:bookmarkStart w:id="8" w:name="_Ref429751482"/>
+      <w:bookmarkStart w:id="7" w:name="_Ref429751482"/>
       <w:r>
         <w:t>Knowledge of environment variables, wh</w:t>
       </w:r>
       <w:r>
         <w:t>at they are and how to set them.</w:t>
       </w:r>
-      <w:bookmarkEnd w:id="8"/>
+      <w:bookmarkEnd w:id="7"/>
       <w:r>
         <w:t xml:space="preserve"> </w:t>
       </w:r>
@@ -4177,32 +4175,33 @@
       <w:pPr>
         <w:pStyle w:val="Heading1"/>
       </w:pPr>
-      <w:bookmarkStart w:id="9" w:name="_Toc364255820"/>
-      <w:bookmarkStart w:id="10" w:name="_Toc364256837"/>
-      <w:bookmarkStart w:id="11" w:name="_Toc364256908"/>
-      <w:bookmarkStart w:id="12" w:name="_Toc364257127"/>
-      <w:bookmarkStart w:id="13" w:name="_Toc364257187"/>
-      <w:bookmarkStart w:id="14" w:name="_Toc364257319"/>
-      <w:bookmarkStart w:id="15" w:name="_Toc364465527"/>
-      <w:bookmarkStart w:id="16" w:name="_Toc364465987"/>
-      <w:bookmarkStart w:id="17" w:name="_Toc364466047"/>
-      <w:bookmarkStart w:id="18" w:name="_Toc364466107"/>
-      <w:bookmarkStart w:id="19" w:name="_Toc364256840"/>
-      <w:bookmarkStart w:id="20" w:name="_Toc364256911"/>
-      <w:bookmarkStart w:id="21" w:name="_Toc364257130"/>
-      <w:bookmarkStart w:id="22" w:name="_Toc364257190"/>
-      <w:bookmarkStart w:id="23" w:name="_Toc364257322"/>
-      <w:bookmarkStart w:id="24" w:name="_Toc364256841"/>
-      <w:bookmarkStart w:id="25" w:name="_Toc364256912"/>
-      <w:bookmarkStart w:id="26" w:name="_Toc364257131"/>
-      <w:bookmarkStart w:id="27" w:name="_Toc364257191"/>
-      <w:bookmarkStart w:id="28" w:name="_Toc364257323"/>
+      <w:bookmarkStart w:id="8" w:name="_Toc364255820"/>
+      <w:bookmarkStart w:id="9" w:name="_Toc364256837"/>
+      <w:bookmarkStart w:id="10" w:name="_Toc364256908"/>
+      <w:bookmarkStart w:id="11" w:name="_Toc364257127"/>
+      <w:bookmarkStart w:id="12" w:name="_Toc364257187"/>
+      <w:bookmarkStart w:id="13" w:name="_Toc364257319"/>
+      <w:bookmarkStart w:id="14" w:name="_Toc364465527"/>
+      <w:bookmarkStart w:id="15" w:name="_Toc364465987"/>
+      <w:bookmarkStart w:id="16" w:name="_Toc364466047"/>
+      <w:bookmarkStart w:id="17" w:name="_Toc364466107"/>
+      <w:bookmarkStart w:id="18" w:name="_Toc364256840"/>
+      <w:bookmarkStart w:id="19" w:name="_Toc364256911"/>
+      <w:bookmarkStart w:id="20" w:name="_Toc364257130"/>
+      <w:bookmarkStart w:id="21" w:name="_Toc364257190"/>
+      <w:bookmarkStart w:id="22" w:name="_Toc364257322"/>
+      <w:bookmarkStart w:id="23" w:name="_Toc364256841"/>
+      <w:bookmarkStart w:id="24" w:name="_Toc364256912"/>
+      <w:bookmarkStart w:id="25" w:name="_Toc364257131"/>
+      <w:bookmarkStart w:id="26" w:name="_Toc364257191"/>
+      <w:bookmarkStart w:id="27" w:name="_Toc364257323"/>
+      <w:bookmarkStart w:id="28" w:name="_Toc430636391"/>
       <w:bookmarkStart w:id="29" w:name="_Ref143984779"/>
       <w:bookmarkStart w:id="30" w:name="_Toc237334709"/>
       <w:bookmarkStart w:id="31" w:name="_Ref364325937"/>
       <w:bookmarkStart w:id="32" w:name="_Ref364325955"/>
-      <w:bookmarkStart w:id="33" w:name="_Toc430636391"/>
       <w:bookmarkEnd w:id="5"/>
+      <w:bookmarkEnd w:id="8"/>
       <w:bookmarkEnd w:id="9"/>
       <w:bookmarkEnd w:id="10"/>
       <w:bookmarkEnd w:id="11"/>
@@ -4222,11 +4221,10 @@
       <w:bookmarkEnd w:id="25"/>
       <w:bookmarkEnd w:id="26"/>
       <w:bookmarkEnd w:id="27"/>
+      <w:r>
+        <w:t>Guide to Reading these Instructions</w:t>
+      </w:r>
       <w:bookmarkEnd w:id="28"/>
-      <w:r>
-        <w:t>Guide to Reading these Instructions</w:t>
-      </w:r>
-      <w:bookmarkEnd w:id="33"/>
     </w:p>
     <w:p/>
     <w:p>
@@ -4852,9 +4850,9 @@
       <w:pPr>
         <w:pStyle w:val="Heading1"/>
       </w:pPr>
-      <w:bookmarkStart w:id="34" w:name="_Ref429680554"/>
-      <w:bookmarkStart w:id="35" w:name="_Ref429680559"/>
-      <w:bookmarkStart w:id="36" w:name="_Toc430636392"/>
+      <w:bookmarkStart w:id="33" w:name="_Ref429680554"/>
+      <w:bookmarkStart w:id="34" w:name="_Ref429680559"/>
+      <w:bookmarkStart w:id="35" w:name="_Toc430636392"/>
       <w:r>
         <w:t xml:space="preserve">Installing </w:t>
       </w:r>
@@ -4865,9 +4863,9 @@
       </w:r>
       <w:bookmarkEnd w:id="31"/>
       <w:bookmarkEnd w:id="32"/>
+      <w:bookmarkEnd w:id="33"/>
       <w:bookmarkEnd w:id="34"/>
       <w:bookmarkEnd w:id="35"/>
-      <w:bookmarkEnd w:id="36"/>
     </w:p>
     <w:p/>
     <w:p>
@@ -5159,11 +5157,11 @@
       <w:pPr>
         <w:pStyle w:val="Heading2"/>
       </w:pPr>
-      <w:bookmarkStart w:id="37" w:name="_Toc430636393"/>
+      <w:bookmarkStart w:id="36" w:name="_Toc430636393"/>
       <w:r>
         <w:t>Installation and Setup of Command-Line Git</w:t>
       </w:r>
-      <w:bookmarkEnd w:id="37"/>
+      <w:bookmarkEnd w:id="36"/>
     </w:p>
     <w:p>
       <w:pPr>
@@ -5552,14 +5550,14 @@
       <w:pPr>
         <w:pStyle w:val="Heading2"/>
       </w:pPr>
-      <w:bookmarkStart w:id="38" w:name="_Ref364256404"/>
+      <w:bookmarkStart w:id="37" w:name="_Ref364256404"/>
+      <w:bookmarkStart w:id="38" w:name="_Toc430636394"/>
       <w:bookmarkStart w:id="39" w:name="_Ref430251336"/>
-      <w:bookmarkStart w:id="40" w:name="_Toc430636394"/>
       <w:r>
         <w:t>Installation and Setup of TortoiseGit</w:t>
       </w:r>
+      <w:bookmarkEnd w:id="37"/>
       <w:bookmarkEnd w:id="38"/>
-      <w:bookmarkEnd w:id="40"/>
       <w:r>
         <w:br/>
       </w:r>
@@ -5715,12 +5713,12 @@
       <w:pPr>
         <w:pStyle w:val="Heading1"/>
       </w:pPr>
-      <w:bookmarkStart w:id="41" w:name="_Toc430636395"/>
+      <w:bookmarkStart w:id="40" w:name="_Toc430636395"/>
       <w:r>
         <w:t>Installation and Setup of OpenSSH</w:t>
       </w:r>
       <w:bookmarkEnd w:id="39"/>
-      <w:bookmarkEnd w:id="41"/>
+      <w:bookmarkEnd w:id="40"/>
     </w:p>
     <w:p/>
     <w:p>
@@ -5854,8 +5852,8 @@
           <w:szCs w:val="22"/>
         </w:rPr>
       </w:pPr>
-      <w:bookmarkStart w:id="42" w:name="_Ref364256375"/>
-      <w:bookmarkStart w:id="43" w:name="_Toc430636396"/>
+      <w:bookmarkStart w:id="41" w:name="_Ref364256375"/>
+      <w:bookmarkStart w:id="42" w:name="_Toc430636396"/>
       <w:r>
         <w:rPr>
           <w:sz w:val="22"/>
@@ -5863,8 +5861,8 @@
         </w:rPr>
         <w:t>Download and Install OpenSSH</w:t>
       </w:r>
+      <w:bookmarkEnd w:id="41"/>
       <w:bookmarkEnd w:id="42"/>
-      <w:bookmarkEnd w:id="43"/>
       <w:r>
         <w:rPr>
           <w:sz w:val="22"/>
@@ -5937,7 +5935,7 @@
           <w:lang w:val="en"/>
         </w:rPr>
       </w:pPr>
-      <w:bookmarkStart w:id="44" w:name="_Ref364433884"/>
+      <w:bookmarkStart w:id="43" w:name="_Ref364433884"/>
       <w:r>
         <w:rPr>
           <w:lang w:val="en"/>
@@ -6036,7 +6034,7 @@
       <w:r>
         <w:t>Modify the PATH environment variable</w:t>
       </w:r>
-      <w:bookmarkEnd w:id="44"/>
+      <w:bookmarkEnd w:id="43"/>
       <w:r>
         <w:t xml:space="preserve"> </w:t>
       </w:r>
@@ -6581,8 +6579,8 @@
           <w:szCs w:val="22"/>
         </w:rPr>
       </w:pPr>
-      <w:bookmarkStart w:id="45" w:name="_Ref364256383"/>
-      <w:bookmarkStart w:id="46" w:name="_Toc430636397"/>
+      <w:bookmarkStart w:id="44" w:name="_Ref364256383"/>
+      <w:bookmarkStart w:id="45" w:name="_Toc430636397"/>
       <w:r>
         <w:rPr>
           <w:sz w:val="22"/>
@@ -6604,8 +6602,8 @@
         </w:rPr>
         <w:t>SSH private and public key</w:t>
       </w:r>
+      <w:bookmarkEnd w:id="44"/>
       <w:bookmarkEnd w:id="45"/>
-      <w:bookmarkEnd w:id="46"/>
       <w:r>
         <w:rPr>
           <w:sz w:val="22"/>
@@ -6772,7 +6770,7 @@
           <w:numId w:val="6"/>
         </w:numPr>
       </w:pPr>
-      <w:bookmarkStart w:id="47" w:name="_Ref364326058"/>
+      <w:bookmarkStart w:id="46" w:name="_Ref364326058"/>
       <w:r>
         <w:rPr>
           <w:b/>
@@ -6869,7 +6867,7 @@
       <w:r>
         <w:t>terminal window</w:t>
       </w:r>
-      <w:bookmarkEnd w:id="47"/>
+      <w:bookmarkEnd w:id="46"/>
       <w:r>
         <w:t>.</w:t>
       </w:r>
@@ -7113,7 +7111,7 @@
           <w:b/>
         </w:rPr>
       </w:pPr>
-      <w:bookmarkStart w:id="48" w:name="_Ref363940970"/>
+      <w:bookmarkStart w:id="47" w:name="_Ref363940970"/>
       <w:r>
         <w:rPr>
           <w:b/>
@@ -7936,8 +7934,8 @@
           <w:b/>
         </w:rPr>
       </w:pPr>
-      <w:bookmarkStart w:id="49" w:name="_Ref363944720"/>
-      <w:bookmarkStart w:id="50" w:name="_Ref364350458"/>
+      <w:bookmarkStart w:id="48" w:name="_Ref363944720"/>
+      <w:bookmarkStart w:id="49" w:name="_Ref364350458"/>
       <w:r>
         <w:rPr>
           <w:b/>
@@ -8235,7 +8233,7 @@
           <w:b/>
         </w:rPr>
       </w:pPr>
-      <w:bookmarkStart w:id="51" w:name="_Ref429762632"/>
+      <w:bookmarkStart w:id="50" w:name="_Ref429762632"/>
       <w:r>
         <w:rPr>
           <w:b/>
@@ -8288,7 +8286,7 @@
         </w:rPr>
         <w:t>Instructions below vary based on your server.</w:t>
       </w:r>
-      <w:bookmarkEnd w:id="51"/>
+      <w:bookmarkEnd w:id="50"/>
       <w:r>
         <w:rPr>
           <w:rStyle w:val="ProgramName"/>
@@ -8379,8 +8377,8 @@
       <w:r>
         <w:t xml:space="preserve"> </w:t>
       </w:r>
+      <w:bookmarkEnd w:id="48"/>
       <w:bookmarkEnd w:id="49"/>
-      <w:bookmarkEnd w:id="50"/>
       <w:r>
         <w:t>to</w:t>
       </w:r>
@@ -9964,9 +9962,9 @@
           <w:szCs w:val="22"/>
         </w:rPr>
       </w:pPr>
-      <w:bookmarkStart w:id="52" w:name="_Ref364457563"/>
-      <w:bookmarkStart w:id="53" w:name="_Ref364465518"/>
-      <w:bookmarkStart w:id="54" w:name="_Toc430636398"/>
+      <w:bookmarkStart w:id="51" w:name="_Ref364457563"/>
+      <w:bookmarkStart w:id="52" w:name="_Ref364465518"/>
+      <w:bookmarkStart w:id="53" w:name="_Toc430636398"/>
       <w:r>
         <w:rPr>
           <w:sz w:val="22"/>
@@ -10023,9 +10021,9 @@
         </w:rPr>
         <w:t>Private Key</w:t>
       </w:r>
+      <w:bookmarkEnd w:id="51"/>
       <w:bookmarkEnd w:id="52"/>
       <w:bookmarkEnd w:id="53"/>
-      <w:bookmarkEnd w:id="54"/>
       <w:r>
         <w:rPr>
           <w:sz w:val="22"/>
@@ -10441,13 +10439,13 @@
       <w:pPr>
         <w:pStyle w:val="Heading1"/>
       </w:pPr>
-      <w:bookmarkStart w:id="55" w:name="_Toc237334710"/>
-      <w:bookmarkStart w:id="56" w:name="_Ref364465402"/>
-      <w:bookmarkStart w:id="57" w:name="_Ref396901382"/>
-      <w:bookmarkStart w:id="58" w:name="_Ref430107997"/>
-      <w:bookmarkStart w:id="59" w:name="_Ref430108003"/>
-      <w:bookmarkStart w:id="60" w:name="_Toc430636399"/>
-      <w:bookmarkEnd w:id="48"/>
+      <w:bookmarkStart w:id="54" w:name="_Toc237334710"/>
+      <w:bookmarkStart w:id="55" w:name="_Ref364465402"/>
+      <w:bookmarkStart w:id="56" w:name="_Ref396901382"/>
+      <w:bookmarkStart w:id="57" w:name="_Ref430107997"/>
+      <w:bookmarkStart w:id="58" w:name="_Ref430108003"/>
+      <w:bookmarkStart w:id="59" w:name="_Toc430636399"/>
+      <w:bookmarkEnd w:id="47"/>
       <w:r>
         <w:t xml:space="preserve">Full </w:t>
       </w:r>
@@ -10457,24 +10455,24 @@
       <w:r>
         <w:t>Tutorial</w:t>
       </w:r>
+      <w:bookmarkEnd w:id="54"/>
       <w:bookmarkEnd w:id="55"/>
       <w:bookmarkEnd w:id="56"/>
       <w:bookmarkEnd w:id="57"/>
       <w:bookmarkEnd w:id="58"/>
       <w:bookmarkEnd w:id="59"/>
-      <w:bookmarkEnd w:id="60"/>
     </w:p>
     <w:p>
-      <w:bookmarkStart w:id="61" w:name="_Toc177996123"/>
-      <w:bookmarkStart w:id="62" w:name="_Toc177996155"/>
-      <w:bookmarkStart w:id="63" w:name="_Toc177997282"/>
-      <w:bookmarkStart w:id="64" w:name="_Toc177997362"/>
-      <w:bookmarkStart w:id="65" w:name="_Toc177997882"/>
+      <w:bookmarkStart w:id="60" w:name="_Toc177996123"/>
+      <w:bookmarkStart w:id="61" w:name="_Toc177996155"/>
+      <w:bookmarkStart w:id="62" w:name="_Toc177997282"/>
+      <w:bookmarkStart w:id="63" w:name="_Toc177997362"/>
+      <w:bookmarkStart w:id="64" w:name="_Toc177997882"/>
+      <w:bookmarkEnd w:id="60"/>
       <w:bookmarkEnd w:id="61"/>
       <w:bookmarkEnd w:id="62"/>
       <w:bookmarkEnd w:id="63"/>
       <w:bookmarkEnd w:id="64"/>
-      <w:bookmarkEnd w:id="65"/>
     </w:p>
     <w:p>
       <w:r>
@@ -10535,7 +10533,6 @@
       </w:r>
       <w:r>
         <w:rPr>
-          <w:b/>
           <w:noProof/>
         </w:rPr>
         <w:t>2</w:t>
@@ -14087,7 +14084,7 @@
           <w:rFonts w:ascii="Times New Roman" w:hAnsi="Times New Roman"/>
         </w:rPr>
       </w:pPr>
-      <w:bookmarkStart w:id="66" w:name="_Ref364451360"/>
+      <w:bookmarkStart w:id="65" w:name="_Ref364451360"/>
       <w:r>
         <w:rPr>
           <w:b/>
@@ -14108,7 +14105,7 @@
         </w:rPr>
         <w:br/>
       </w:r>
-      <w:bookmarkEnd w:id="66"/>
+      <w:bookmarkEnd w:id="65"/>
     </w:p>
     <w:p>
       <w:pPr>
@@ -16767,7 +16764,11 @@
           </mc:Choice>
           <mc:Fallback>
             <w:pict>
-              <v:shape w14:anchorId="1C038B31" id="_x0000_s1039" type="#_x0000_t202" style="position:absolute;left:0;text-align:left;margin-left:40.4pt;margin-top:92.3pt;width:412.7pt;height:62.5pt;z-index:251641856;visibility:visible;mso-wrap-style:square;mso-width-percent:0;mso-height-percent:0;mso-wrap-distance-left:9pt;mso-wrap-distance-top:0;mso-wrap-distance-right:9pt;mso-wrap-distance-bottom:0;mso-position-horizontal:absolute;mso-position-horizontal-relative:text;mso-position-vertical:absolute;mso-position-vertical-relative:text;mso-width-percent:0;mso-height-percent:0;mso-width-relative:margin;mso-height-relative:margin;v-text-anchor:top" o:gfxdata="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" fillcolor="black" strokecolor="#f2f2f2" strokeweight="3pt">
+              <v:shapetype w14:anchorId="1C038B31" id="_x0000_t202" coordsize="21600,21600" o:spt="202" path="m,l,21600r21600,l21600,xe">
+                <v:stroke joinstyle="miter"/>
+                <v:path gradientshapeok="t" o:connecttype="rect"/>
+              </v:shapetype>
+              <v:shape id="_x0000_s1039" type="#_x0000_t202" style="position:absolute;left:0;text-align:left;margin-left:40.4pt;margin-top:92.3pt;width:412.7pt;height:62.5pt;z-index:251641856;visibility:visible;mso-wrap-style:square;mso-width-percent:0;mso-height-percent:0;mso-wrap-distance-left:9pt;mso-wrap-distance-top:0;mso-wrap-distance-right:9pt;mso-wrap-distance-bottom:0;mso-position-horizontal:absolute;mso-position-horizontal-relative:text;mso-position-vertical:absolute;mso-position-vertical-relative:text;mso-width-percent:0;mso-height-percent:0;mso-width-relative:margin;mso-height-relative:margin;v-text-anchor:top" o:gfxdata="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" fillcolor="black" strokecolor="#f2f2f2" strokeweight="3pt">
                 <v:shadow on="t" color="#7f7f7f" opacity=".5" offset="1pt"/>
                 <v:textbox>
                   <w:txbxContent>
@@ -18249,26 +18250,26 @@
       <w:pPr>
         <w:pStyle w:val="Heading1"/>
       </w:pPr>
-      <w:bookmarkStart w:id="67" w:name="_Toc364451303"/>
-      <w:bookmarkStart w:id="68" w:name="_Toc364451305"/>
-      <w:bookmarkStart w:id="69" w:name="_Toc364451306"/>
-      <w:bookmarkStart w:id="70" w:name="_Toc209240394"/>
-      <w:bookmarkStart w:id="71" w:name="_Toc209240395"/>
+      <w:bookmarkStart w:id="66" w:name="_Toc364451303"/>
+      <w:bookmarkStart w:id="67" w:name="_Toc364451305"/>
+      <w:bookmarkStart w:id="68" w:name="_Toc364451306"/>
+      <w:bookmarkStart w:id="69" w:name="_Toc209240394"/>
+      <w:bookmarkStart w:id="70" w:name="_Toc209240395"/>
+      <w:bookmarkStart w:id="71" w:name="_Toc430636400"/>
       <w:bookmarkStart w:id="72" w:name="_Ref177987300"/>
       <w:bookmarkStart w:id="73" w:name="_Ref177997834"/>
       <w:bookmarkStart w:id="74" w:name="_Toc237334712"/>
       <w:bookmarkStart w:id="75" w:name="_Ref364350511"/>
       <w:bookmarkStart w:id="76" w:name="_Ref364350513"/>
-      <w:bookmarkStart w:id="77" w:name="_Toc430636400"/>
+      <w:bookmarkEnd w:id="66"/>
       <w:bookmarkEnd w:id="67"/>
       <w:bookmarkEnd w:id="68"/>
       <w:bookmarkEnd w:id="69"/>
       <w:bookmarkEnd w:id="70"/>
+      <w:r>
+        <w:t>Micro Git Tutorial</w:t>
+      </w:r>
       <w:bookmarkEnd w:id="71"/>
-      <w:r>
-        <w:t>Micro Git Tutorial</w:t>
-      </w:r>
-      <w:bookmarkEnd w:id="77"/>
     </w:p>
     <w:p/>
     <w:p>
@@ -19440,7 +19441,7 @@
         </w:numPr>
         <w:ind w:left="810"/>
       </w:pPr>
-      <w:bookmarkStart w:id="78" w:name="_Ref430256699"/>
+      <w:bookmarkStart w:id="77" w:name="_Ref430256699"/>
       <w:r>
         <w:rPr>
           <w:rStyle w:val="ProgramName"/>
@@ -19633,7 +19634,7 @@
       <w:r>
         <w:t xml:space="preserve"> it with the TA and Dr. Wartell’s Bitbucket accounts.</w:t>
       </w:r>
-      <w:bookmarkEnd w:id="78"/>
+      <w:bookmarkEnd w:id="77"/>
       <w:r>
         <w:br/>
       </w:r>
@@ -19650,7 +19651,7 @@
           <w:rFonts w:ascii="Times New Roman" w:hAnsi="Times New Roman"/>
         </w:rPr>
       </w:pPr>
-      <w:bookmarkStart w:id="79" w:name="_Ref430255135"/>
+      <w:bookmarkStart w:id="78" w:name="_Ref430255135"/>
       <w:r>
         <w:rPr>
           <w:rStyle w:val="ProgramName"/>
@@ -19904,7 +19905,7 @@
       <w:r>
         <w:t xml:space="preserve"> your repo with the TA and Dr. Wartell’s UNCC accounts.</w:t>
       </w:r>
-      <w:bookmarkEnd w:id="79"/>
+      <w:bookmarkEnd w:id="78"/>
       <w:r>
         <w:br/>
       </w:r>
@@ -22220,8 +22221,8 @@
       <w:pPr>
         <w:pStyle w:val="Heading1"/>
       </w:pPr>
-      <w:bookmarkStart w:id="80" w:name="_Ref396901734"/>
-      <w:bookmarkStart w:id="81" w:name="_Toc430636401"/>
+      <w:bookmarkStart w:id="79" w:name="_Ref396901734"/>
+      <w:bookmarkStart w:id="80" w:name="_Toc430636401"/>
       <w:r>
         <w:lastRenderedPageBreak/>
         <w:t>Git Server A</w:t>
@@ -22229,16 +22230,16 @@
       <w:r>
         <w:t>ccess</w:t>
       </w:r>
+      <w:bookmarkEnd w:id="79"/>
       <w:bookmarkEnd w:id="80"/>
-      <w:bookmarkEnd w:id="81"/>
     </w:p>
     <w:p/>
     <w:p>
       <w:pPr>
         <w:pStyle w:val="Heading2"/>
       </w:pPr>
-      <w:bookmarkStart w:id="82" w:name="_Ref430110430"/>
-      <w:bookmarkStart w:id="83" w:name="_Toc430636402"/>
+      <w:bookmarkStart w:id="81" w:name="_Ref430110430"/>
+      <w:bookmarkStart w:id="82" w:name="_Toc430636402"/>
       <w:r>
         <w:rPr>
           <w:rStyle w:val="ProgramName"/>
@@ -22263,8 +22264,8 @@
       </w:r>
       <w:bookmarkEnd w:id="75"/>
       <w:bookmarkEnd w:id="76"/>
+      <w:bookmarkEnd w:id="81"/>
       <w:bookmarkEnd w:id="82"/>
-      <w:bookmarkEnd w:id="83"/>
     </w:p>
     <w:p/>
     <w:p>
@@ -22748,9 +22749,9 @@
       <w:pPr>
         <w:pStyle w:val="Heading2"/>
       </w:pPr>
-      <w:bookmarkStart w:id="84" w:name="_Ref412237379"/>
-      <w:bookmarkStart w:id="85" w:name="_Ref412237381"/>
-      <w:bookmarkStart w:id="86" w:name="_Toc430636403"/>
+      <w:bookmarkStart w:id="83" w:name="_Ref412237379"/>
+      <w:bookmarkStart w:id="84" w:name="_Ref412237381"/>
+      <w:bookmarkStart w:id="85" w:name="_Toc430636403"/>
       <w:r>
         <w:rPr>
           <w:rStyle w:val="ProgramName"/>
@@ -22764,9 +22765,9 @@
       <w:r>
         <w:t>URL</w:t>
       </w:r>
+      <w:bookmarkEnd w:id="83"/>
       <w:bookmarkEnd w:id="84"/>
       <w:bookmarkEnd w:id="85"/>
-      <w:bookmarkEnd w:id="86"/>
     </w:p>
     <w:p/>
     <w:p>
@@ -23086,9 +23087,9 @@
       <w:pPr>
         <w:pStyle w:val="Heading2"/>
       </w:pPr>
-      <w:bookmarkStart w:id="87" w:name="_Ref429565319"/>
-      <w:bookmarkStart w:id="88" w:name="_Ref429565332"/>
-      <w:bookmarkStart w:id="89" w:name="_Toc430636404"/>
+      <w:bookmarkStart w:id="86" w:name="_Ref429565319"/>
+      <w:bookmarkStart w:id="87" w:name="_Ref429565332"/>
+      <w:bookmarkStart w:id="88" w:name="_Toc430636404"/>
       <w:r>
         <w:rPr>
           <w:rStyle w:val="ProgramName"/>
@@ -23102,9 +23103,9 @@
       <w:r>
         <w:t>URL</w:t>
       </w:r>
+      <w:bookmarkEnd w:id="86"/>
       <w:bookmarkEnd w:id="87"/>
       <w:bookmarkEnd w:id="88"/>
-      <w:bookmarkEnd w:id="89"/>
     </w:p>
     <w:p/>
     <w:p>
@@ -23667,22 +23668,22 @@
       <w:pPr>
         <w:pStyle w:val="Heading2"/>
       </w:pPr>
-      <w:bookmarkStart w:id="90" w:name="_Ref430110434"/>
+      <w:bookmarkStart w:id="89" w:name="_Ref430110434"/>
+      <w:bookmarkStart w:id="90" w:name="_Toc430636405"/>
       <w:bookmarkStart w:id="91" w:name="_Ref398212095"/>
-      <w:bookmarkStart w:id="92" w:name="_Toc430636405"/>
       <w:r>
         <w:t>Accessing</w:t>
       </w:r>
       <w:r>
         <w:t xml:space="preserve"> Git Server Using SSH Keys</w:t>
       </w:r>
+      <w:bookmarkEnd w:id="89"/>
       <w:bookmarkEnd w:id="90"/>
-      <w:bookmarkEnd w:id="92"/>
     </w:p>
     <w:p>
-      <w:bookmarkStart w:id="93" w:name="_Toc412241314"/>
+      <w:bookmarkStart w:id="92" w:name="_Toc412241314"/>
       <w:bookmarkEnd w:id="91"/>
-      <w:bookmarkEnd w:id="93"/>
+      <w:bookmarkEnd w:id="92"/>
     </w:p>
     <w:p>
       <w:pPr>
@@ -23925,17 +23926,18 @@
           <w:szCs w:val="22"/>
         </w:rPr>
       </w:pPr>
-      <w:bookmarkStart w:id="94" w:name="_Toc412241386"/>
-      <w:bookmarkStart w:id="95" w:name="_Toc412241760"/>
-      <w:bookmarkStart w:id="96" w:name="_Toc412245338"/>
-      <w:bookmarkStart w:id="97" w:name="_Toc412245766"/>
-      <w:bookmarkStart w:id="98" w:name="_Toc412241387"/>
-      <w:bookmarkStart w:id="99" w:name="_Toc412241761"/>
-      <w:bookmarkStart w:id="100" w:name="_Toc412245339"/>
-      <w:bookmarkStart w:id="101" w:name="_Toc412245767"/>
-      <w:bookmarkStart w:id="102" w:name="_Ref364465822"/>
-      <w:bookmarkStart w:id="103" w:name="_Ref364465867"/>
-      <w:bookmarkStart w:id="104" w:name="_Toc430636406"/>
+      <w:bookmarkStart w:id="93" w:name="_Toc412241386"/>
+      <w:bookmarkStart w:id="94" w:name="_Toc412241760"/>
+      <w:bookmarkStart w:id="95" w:name="_Toc412245338"/>
+      <w:bookmarkStart w:id="96" w:name="_Toc412245766"/>
+      <w:bookmarkStart w:id="97" w:name="_Toc412241387"/>
+      <w:bookmarkStart w:id="98" w:name="_Toc412241761"/>
+      <w:bookmarkStart w:id="99" w:name="_Toc412245339"/>
+      <w:bookmarkStart w:id="100" w:name="_Toc412245767"/>
+      <w:bookmarkStart w:id="101" w:name="_Ref364465822"/>
+      <w:bookmarkStart w:id="102" w:name="_Ref364465867"/>
+      <w:bookmarkStart w:id="103" w:name="_Toc430636406"/>
+      <w:bookmarkEnd w:id="93"/>
       <w:bookmarkEnd w:id="94"/>
       <w:bookmarkEnd w:id="95"/>
       <w:bookmarkEnd w:id="96"/>
@@ -23943,7 +23945,6 @@
       <w:bookmarkEnd w:id="98"/>
       <w:bookmarkEnd w:id="99"/>
       <w:bookmarkEnd w:id="100"/>
-      <w:bookmarkEnd w:id="101"/>
       <w:r>
         <w:rPr>
           <w:sz w:val="22"/>
@@ -23987,9 +23988,9 @@
         </w:rPr>
         <w:t xml:space="preserve"> daemon</w:t>
       </w:r>
+      <w:bookmarkEnd w:id="101"/>
       <w:bookmarkEnd w:id="102"/>
       <w:bookmarkEnd w:id="103"/>
-      <w:bookmarkEnd w:id="104"/>
     </w:p>
     <w:p/>
     <w:p>
@@ -26741,21 +26742,21 @@
           <w:szCs w:val="22"/>
         </w:rPr>
       </w:pPr>
-      <w:bookmarkStart w:id="105" w:name="_Toc412241317"/>
-      <w:bookmarkStart w:id="106" w:name="_Toc412241389"/>
-      <w:bookmarkStart w:id="107" w:name="_Toc412241763"/>
-      <w:bookmarkStart w:id="108" w:name="_Toc412245341"/>
-      <w:bookmarkStart w:id="109" w:name="_Toc412245769"/>
-      <w:bookmarkStart w:id="110" w:name="_Ref364458409"/>
-      <w:bookmarkStart w:id="111" w:name="_Ref364458516"/>
-      <w:bookmarkStart w:id="112" w:name="_Ref364458857"/>
-      <w:bookmarkStart w:id="113" w:name="_Ref364459349"/>
-      <w:bookmarkStart w:id="114" w:name="_Toc430636407"/>
+      <w:bookmarkStart w:id="104" w:name="_Toc412241317"/>
+      <w:bookmarkStart w:id="105" w:name="_Toc412241389"/>
+      <w:bookmarkStart w:id="106" w:name="_Toc412241763"/>
+      <w:bookmarkStart w:id="107" w:name="_Toc412245341"/>
+      <w:bookmarkStart w:id="108" w:name="_Toc412245769"/>
+      <w:bookmarkStart w:id="109" w:name="_Ref364458409"/>
+      <w:bookmarkStart w:id="110" w:name="_Ref364458516"/>
+      <w:bookmarkStart w:id="111" w:name="_Ref364458857"/>
+      <w:bookmarkStart w:id="112" w:name="_Ref364459349"/>
+      <w:bookmarkStart w:id="113" w:name="_Toc430636407"/>
+      <w:bookmarkEnd w:id="104"/>
       <w:bookmarkEnd w:id="105"/>
       <w:bookmarkEnd w:id="106"/>
       <w:bookmarkEnd w:id="107"/>
       <w:bookmarkEnd w:id="108"/>
-      <w:bookmarkEnd w:id="109"/>
       <w:r>
         <w:rPr>
           <w:sz w:val="22"/>
@@ -26806,11 +26807,11 @@
         </w:rPr>
         <w:t xml:space="preserve"> daemon</w:t>
       </w:r>
+      <w:bookmarkEnd w:id="109"/>
       <w:bookmarkEnd w:id="110"/>
       <w:bookmarkEnd w:id="111"/>
       <w:bookmarkEnd w:id="112"/>
       <w:bookmarkEnd w:id="113"/>
-      <w:bookmarkEnd w:id="114"/>
     </w:p>
     <w:p/>
     <w:p>
@@ -29821,18 +29822,18 @@
       <w:pPr>
         <w:pStyle w:val="Heading2"/>
       </w:pPr>
-      <w:bookmarkStart w:id="115" w:name="_Ref430108197"/>
+      <w:bookmarkStart w:id="114" w:name="_Ref430108197"/>
+      <w:bookmarkStart w:id="115" w:name="_Toc430636408"/>
       <w:bookmarkStart w:id="116" w:name="_Ref412241929"/>
       <w:bookmarkStart w:id="117" w:name="_Ref412241940"/>
       <w:bookmarkStart w:id="118" w:name="_Ref412242349"/>
       <w:bookmarkStart w:id="119" w:name="_Ref412242362"/>
       <w:bookmarkStart w:id="120" w:name="_Ref364246342"/>
-      <w:bookmarkStart w:id="121" w:name="_Toc430636408"/>
       <w:r>
         <w:t>Accessing Git Server Using HTTPS and Git Credentials</w:t>
       </w:r>
+      <w:bookmarkEnd w:id="114"/>
       <w:bookmarkEnd w:id="115"/>
-      <w:bookmarkEnd w:id="121"/>
     </w:p>
     <w:p/>
     <w:p>
@@ -29936,7 +29937,13 @@
         <w:t xml:space="preserve">(Many dorm’s are considered “off-campus”). </w:t>
       </w:r>
       <w:r>
-        <w:t xml:space="preserve">Instructions to install VPN are at this link: </w:t>
+        <w:t xml:space="preserve">Instructions to install VPN </w:t>
+      </w:r>
+      <w:r>
+        <w:t xml:space="preserve">client program </w:t>
+      </w:r>
+      <w:r>
+        <w:t xml:space="preserve">are at this link: </w:t>
       </w:r>
       <w:r>
         <w:br/>
@@ -29964,7 +29971,45 @@
         <w:br/>
       </w:r>
       <w:r>
-        <w:t>Note, the process requires you install the Cisco VPN client software on your computer and run the client program (a native application).</w:t>
+        <w:t>Note, the process requires you install the Cisco VPN client software on your computer and run the client program (a na</w:t>
+      </w:r>
+      <w:bookmarkStart w:id="121" w:name="_GoBack"/>
+      <w:bookmarkEnd w:id="121"/>
+      <w:r>
+        <w:t>tive application).</w:t>
+      </w:r>
+      <w:r>
+        <w:t xml:space="preserve">   Using </w:t>
+      </w:r>
+      <w:hyperlink r:id="rId54" w:history="1">
+        <w:r>
+          <w:rPr>
+            <w:rStyle w:val="Hyperlink"/>
+          </w:rPr>
+          <w:t>https://webvpn.uncc.edu/</w:t>
+        </w:r>
+      </w:hyperlink>
+      <w:r>
+        <w:t xml:space="preserve"> will </w:t>
+      </w:r>
+      <w:r>
+        <w:rPr>
+          <w:b/>
+          <w:u w:val="single"/>
+        </w:rPr>
+        <w:t>not</w:t>
+      </w:r>
+      <w:r>
+        <w:t xml:space="preserve"> work</w:t>
+      </w:r>
+      <w:r>
+        <w:t xml:space="preserve">, </w:t>
+      </w:r>
+      <w:r>
+        <w:t>because webvpn only establishes a VPN connection between your browser and campus which does nothing for g</w:t>
+      </w:r>
+      <w:r>
+        <w:t>eneral applications such as git (or anything else for that matter).</w:t>
       </w:r>
     </w:p>
     <w:p/>
@@ -29991,7 +30036,7 @@
       <w:r>
         <w:br/>
       </w:r>
-      <w:hyperlink r:id="rId54" w:history="1">
+      <w:hyperlink r:id="rId55" w:history="1">
         <w:r>
           <w:rPr>
             <w:rStyle w:val="Hyperlink"/>
@@ -30002,7 +30047,7 @@
       <w:r>
         <w:br/>
       </w:r>
-      <w:hyperlink r:id="rId55" w:history="1">
+      <w:hyperlink r:id="rId56" w:history="1">
         <w:r>
           <w:rPr>
             <w:rStyle w:val="Hyperlink"/>
@@ -30014,7 +30059,7 @@
         <w:br/>
         <w:t>Email us: </w:t>
       </w:r>
-      <w:hyperlink r:id="rId56" w:history="1">
+      <w:hyperlink r:id="rId57" w:history="1">
         <w:r>
           <w:rPr>
             <w:rStyle w:val="Hyperlink"/>
@@ -30039,6 +30084,7 @@
     <w:p/>
     <w:p>
       <w:r>
+        <w:lastRenderedPageBreak/>
         <w:t>As of September 2015, there is a problem with the server</w:t>
       </w:r>
       <w:r>
@@ -30192,7 +30238,6 @@
     </w:p>
     <w:p>
       <w:r>
-        <w:lastRenderedPageBreak/>
         <w:t>(The above Git setting is saved on your computer, so you only need to set it once).</w:t>
       </w:r>
       <w:r>
@@ -30622,7 +30667,7 @@
       <w:r>
         <w:t xml:space="preserve"> ProGit </w:t>
       </w:r>
-      <w:hyperlink r:id="rId57" w:history="1">
+      <w:hyperlink r:id="rId58" w:history="1">
         <w:r>
           <w:rPr>
             <w:rStyle w:val="Hyperlink"/>
@@ -30935,7 +30980,7 @@
       <w:r>
         <w:br/>
       </w:r>
-      <w:hyperlink r:id="rId58" w:history="1">
+      <w:hyperlink r:id="rId59" w:history="1">
         <w:r>
           <w:rPr>
             <w:rStyle w:val="Hyperlink"/>
@@ -31060,6 +31105,7 @@
           <w:noProof/>
           <w:lang w:eastAsia="zh-TW"/>
         </w:rPr>
+        <w:lastRenderedPageBreak/>
         <w:t>Basic Git Operations</w:t>
       </w:r>
       <w:bookmarkEnd w:id="124"/>
@@ -31212,15 +31258,7 @@
           <w:noProof/>
           <w:lang w:eastAsia="zh-TW"/>
         </w:rPr>
-        <w:t xml:space="preserve">  substitute the appropriate Server URL from </w:t>
-      </w:r>
-      <w:r>
-        <w:rPr>
-          <w:noProof/>
-          <w:lang w:eastAsia="zh-TW"/>
-        </w:rPr>
-        <w:lastRenderedPageBreak/>
-        <w:t xml:space="preserve">Section </w:t>
+        <w:t xml:space="preserve">  substitute the appropriate Server URL from Section </w:t>
       </w:r>
       <w:r>
         <w:rPr>
@@ -32860,7 +32898,7 @@
                     </pic:cNvPicPr>
                   </pic:nvPicPr>
                   <pic:blipFill>
-                    <a:blip r:embed="rId59">
+                    <a:blip r:embed="rId60">
                       <a:extLst>
                         <a:ext uri="{28A0092B-C50C-407E-A947-70E740481C1C}">
                           <a14:useLocalDpi xmlns:a14="http://schemas.microsoft.com/office/drawing/2010/main" val="0"/>
@@ -32969,7 +33007,7 @@
                     </pic:cNvPicPr>
                   </pic:nvPicPr>
                   <pic:blipFill>
-                    <a:blip r:embed="rId60" cstate="print">
+                    <a:blip r:embed="rId61" cstate="print">
                       <a:extLst>
                         <a:ext uri="{28A0092B-C50C-407E-A947-70E740481C1C}">
                           <a14:useLocalDpi xmlns:a14="http://schemas.microsoft.com/office/drawing/2010/main" val="0"/>
@@ -33131,7 +33169,7 @@
                     </pic:cNvPicPr>
                   </pic:nvPicPr>
                   <pic:blipFill>
-                    <a:blip r:embed="rId61">
+                    <a:blip r:embed="rId62">
                       <a:extLst>
                         <a:ext uri="{28A0092B-C50C-407E-A947-70E740481C1C}">
                           <a14:useLocalDpi xmlns:a14="http://schemas.microsoft.com/office/drawing/2010/main" val="0"/>
@@ -34945,7 +34983,7 @@
                     </pic:cNvPicPr>
                   </pic:nvPicPr>
                   <pic:blipFill>
-                    <a:blip r:embed="rId62" cstate="print">
+                    <a:blip r:embed="rId63" cstate="print">
                       <a:extLst>
                         <a:ext uri="{28A0092B-C50C-407E-A947-70E740481C1C}">
                           <a14:useLocalDpi xmlns:a14="http://schemas.microsoft.com/office/drawing/2010/main" val="0"/>
@@ -35270,7 +35308,7 @@
                     </pic:cNvPicPr>
                   </pic:nvPicPr>
                   <pic:blipFill>
-                    <a:blip r:embed="rId63" cstate="print">
+                    <a:blip r:embed="rId64" cstate="print">
                       <a:extLst>
                         <a:ext uri="{28A0092B-C50C-407E-A947-70E740481C1C}">
                           <a14:useLocalDpi xmlns:a14="http://schemas.microsoft.com/office/drawing/2010/main" val="0"/>
@@ -35565,7 +35603,7 @@
                     </pic:cNvPicPr>
                   </pic:nvPicPr>
                   <pic:blipFill>
-                    <a:blip r:embed="rId64" cstate="print">
+                    <a:blip r:embed="rId65" cstate="print">
                       <a:extLst>
                         <a:ext uri="{28A0092B-C50C-407E-A947-70E740481C1C}">
                           <a14:useLocalDpi xmlns:a14="http://schemas.microsoft.com/office/drawing/2010/main" val="0"/>
@@ -35730,7 +35768,7 @@
                     </pic:cNvPicPr>
                   </pic:nvPicPr>
                   <pic:blipFill>
-                    <a:blip r:embed="rId65" cstate="print">
+                    <a:blip r:embed="rId66" cstate="print">
                       <a:extLst>
                         <a:ext uri="{28A0092B-C50C-407E-A947-70E740481C1C}">
                           <a14:useLocalDpi xmlns:a14="http://schemas.microsoft.com/office/drawing/2010/main" val="0"/>
@@ -36096,7 +36134,7 @@
                     </pic:cNvPicPr>
                   </pic:nvPicPr>
                   <pic:blipFill>
-                    <a:blip r:embed="rId66" cstate="print">
+                    <a:blip r:embed="rId67" cstate="print">
                       <a:extLst>
                         <a:ext uri="{28A0092B-C50C-407E-A947-70E740481C1C}">
                           <a14:useLocalDpi xmlns:a14="http://schemas.microsoft.com/office/drawing/2010/main" val="0"/>
@@ -42575,7 +42613,7 @@
                     </pic:cNvPicPr>
                   </pic:nvPicPr>
                   <pic:blipFill>
-                    <a:blip r:embed="rId69">
+                    <a:blip r:embed="rId70">
                       <a:extLst>
                         <a:ext uri="{28A0092B-C50C-407E-A947-70E740481C1C}">
                           <a14:useLocalDpi xmlns:a14="http://schemas.microsoft.com/office/drawing/2010/main" val="0"/>
@@ -42739,7 +42777,7 @@
                     </pic:cNvPicPr>
                   </pic:nvPicPr>
                   <pic:blipFill>
-                    <a:blip r:embed="rId70">
+                    <a:blip r:embed="rId71">
                       <a:extLst>
                         <a:ext uri="{28A0092B-C50C-407E-A947-70E740481C1C}">
                           <a14:useLocalDpi xmlns:a14="http://schemas.microsoft.com/office/drawing/2010/main" val="0"/>
@@ -43708,7 +43746,7 @@
         </w:rPr>
         <w:t xml:space="preserve">, </w:t>
       </w:r>
-      <w:hyperlink r:id="rId71" w:history="1">
+      <w:hyperlink r:id="rId72" w:history="1">
         <w:r>
           <w:rPr>
             <w:rStyle w:val="Hyperlink"/>
@@ -43798,7 +43836,7 @@
         </w:rPr>
         <w:t xml:space="preserve">, </w:t>
       </w:r>
-      <w:hyperlink r:id="rId72" w:history="1">
+      <w:hyperlink r:id="rId73" w:history="1">
         <w:r>
           <w:rPr>
             <w:rStyle w:val="Hyperlink"/>
@@ -43927,7 +43965,7 @@
         </w:rPr>
         <w:br/>
       </w:r>
-      <w:hyperlink r:id="rId73" w:history="1">
+      <w:hyperlink r:id="rId74" w:history="1">
         <w:r>
           <w:rPr>
             <w:rStyle w:val="Hyperlink"/>
@@ -44011,7 +44049,7 @@
         </w:rPr>
         <w:t xml:space="preserve"> </w:t>
       </w:r>
-      <w:hyperlink r:id="rId74" w:history="1">
+      <w:hyperlink r:id="rId75" w:history="1">
         <w:r>
           <w:rPr>
             <w:rStyle w:val="Hyperlink"/>
@@ -44111,7 +44149,7 @@
       <w:r>
         <w:t xml:space="preserve">  </w:t>
       </w:r>
-      <w:hyperlink r:id="rId75" w:anchor="Details" w:history="1">
+      <w:hyperlink r:id="rId76" w:anchor="Details" w:history="1">
         <w:r>
           <w:rPr>
             <w:rStyle w:val="Hyperlink"/>
@@ -44214,7 +44252,7 @@
       <w:r>
         <w:br/>
       </w:r>
-      <w:hyperlink r:id="rId76" w:history="1">
+      <w:hyperlink r:id="rId77" w:history="1">
         <w:r>
           <w:rPr>
             <w:rStyle w:val="Hyperlink"/>
@@ -44301,7 +44339,7 @@
       <w:r>
         <w:br/>
       </w:r>
-      <w:hyperlink r:id="rId77" w:history="1">
+      <w:hyperlink r:id="rId78" w:history="1">
         <w:r>
           <w:rPr>
             <w:rStyle w:val="Hyperlink"/>
@@ -44561,7 +44599,7 @@
       <w:r>
         <w:t xml:space="preserve">Install </w:t>
       </w:r>
-      <w:hyperlink r:id="rId78" w:history="1">
+      <w:hyperlink r:id="rId79" w:history="1">
         <w:r>
           <w:rPr>
             <w:rStyle w:val="Hyperlink"/>
@@ -52026,7 +52064,7 @@
 </file>
 
 <file path=customXml/itemProps1.xml><?xml version="1.0" encoding="utf-8"?>
-<ds:datastoreItem xmlns:ds="http://schemas.openxmlformats.org/officeDocument/2006/customXml" ds:itemID="{B5D01247-5251-4C07-943C-F1E9E6BF19C0}">
+<ds:datastoreItem xmlns:ds="http://schemas.openxmlformats.org/officeDocument/2006/customXml" ds:itemID="{2CB747E8-4C46-49BF-85C8-8010373B8ED3}">
   <ds:schemaRefs>
     <ds:schemaRef ds:uri="http://schemas.openxmlformats.org/officeDocument/2006/bibliography"/>
   </ds:schemaRefs>

</xml_diff>

<commit_message>
-fixed broken section links -fixed early instructions on SSH vs HTTPS -typo's
</commit_message>
<xml_diff>
--- a/Git for Wartells Courses.docx
+++ b/Git for Wartells Courses.docx
@@ -15,56 +15,65 @@
           <w:sz w:val="32"/>
           <w:szCs w:val="32"/>
         </w:rPr>
-        <w:t>Git</w:t>
-      </w:r>
+        <w:t>Gi</w:t>
+      </w:r>
+      <w:bookmarkStart w:id="0" w:name="_GoBack"/>
+      <w:bookmarkEnd w:id="0"/>
       <w:r>
         <w:rPr>
           <w:sz w:val="32"/>
           <w:szCs w:val="32"/>
         </w:rPr>
-        <w:t xml:space="preserve"> </w:t>
+        <w:t>t</w:t>
       </w:r>
       <w:r>
         <w:rPr>
           <w:sz w:val="32"/>
           <w:szCs w:val="32"/>
         </w:rPr>
-        <w:t xml:space="preserve">for </w:t>
+        <w:t xml:space="preserve"> </w:t>
       </w:r>
       <w:r>
         <w:rPr>
           <w:sz w:val="32"/>
           <w:szCs w:val="32"/>
         </w:rPr>
-        <w:fldChar w:fldCharType="begin"/>
+        <w:t xml:space="preserve">for </w:t>
       </w:r>
       <w:r>
         <w:rPr>
           <w:sz w:val="32"/>
           <w:szCs w:val="32"/>
         </w:rPr>
-        <w:instrText xml:space="preserve"> REF  DocumentTitle </w:instrText>
+        <w:fldChar w:fldCharType="begin"/>
       </w:r>
       <w:r>
         <w:rPr>
           <w:sz w:val="32"/>
           <w:szCs w:val="32"/>
         </w:rPr>
-        <w:instrText xml:space="preserve"> \* MERGEFORMAT </w:instrText>
+        <w:instrText xml:space="preserve"> REF  DocumentTitle </w:instrText>
       </w:r>
       <w:r>
         <w:rPr>
           <w:sz w:val="32"/>
           <w:szCs w:val="32"/>
         </w:rPr>
-        <w:fldChar w:fldCharType="separate"/>
-      </w:r>
-      <w:r>
-        <w:rPr>
-          <w:noProof/>
+        <w:instrText xml:space="preserve"> \* MERGEFORMAT </w:instrText>
+      </w:r>
+      <w:r>
+        <w:rPr>
           <w:sz w:val="32"/>
           <w:szCs w:val="32"/>
         </w:rPr>
+        <w:fldChar w:fldCharType="separate"/>
+      </w:r>
+      <w:r>
+        <w:rPr>
+          <w:noProof/>
+          <w:sz w:val="32"/>
+          <w:szCs w:val="32"/>
+        </w:rPr>
         <w:t>Dr</w:t>
       </w:r>
       <w:r>
@@ -184,7 +193,7 @@
           <w:sz w:val="20"/>
           <w:szCs w:val="20"/>
         </w:rPr>
-        <w:t>9/22/2015 6:57:19 PM</w:t>
+        <w:t>10/2/2015 11:07:16 PM</w:t>
       </w:r>
       <w:r>
         <w:rPr>
@@ -333,7 +342,7 @@
         </w:rPr>
         <w:fldChar w:fldCharType="separate"/>
       </w:r>
-      <w:hyperlink w:anchor="_Toc430636390" w:history="1">
+      <w:hyperlink w:anchor="_Toc431590130" w:history="1">
         <w:r>
           <w:rPr>
             <w:rStyle w:val="Hyperlink"/>
@@ -376,7 +385,7 @@
             <w:noProof/>
             <w:webHidden/>
           </w:rPr>
-          <w:instrText xml:space="preserve"> PAGEREF _Toc430636390 \h </w:instrText>
+          <w:instrText xml:space="preserve"> PAGEREF _Toc431590130 \h </w:instrText>
         </w:r>
         <w:r>
           <w:rPr>
@@ -421,7 +430,7 @@
           <w:szCs w:val="22"/>
         </w:rPr>
       </w:pPr>
-      <w:hyperlink w:anchor="_Toc430636391" w:history="1">
+      <w:hyperlink w:anchor="_Toc431590131" w:history="1">
         <w:r>
           <w:rPr>
             <w:rStyle w:val="Hyperlink"/>
@@ -464,7 +473,7 @@
             <w:noProof/>
             <w:webHidden/>
           </w:rPr>
-          <w:instrText xml:space="preserve"> PAGEREF _Toc430636391 \h </w:instrText>
+          <w:instrText xml:space="preserve"> PAGEREF _Toc431590131 \h </w:instrText>
         </w:r>
         <w:r>
           <w:rPr>
@@ -509,7 +518,7 @@
           <w:szCs w:val="22"/>
         </w:rPr>
       </w:pPr>
-      <w:hyperlink w:anchor="_Toc430636392" w:history="1">
+      <w:hyperlink w:anchor="_Toc431590132" w:history="1">
         <w:r>
           <w:rPr>
             <w:rStyle w:val="Hyperlink"/>
@@ -552,7 +561,7 @@
             <w:noProof/>
             <w:webHidden/>
           </w:rPr>
-          <w:instrText xml:space="preserve"> PAGEREF _Toc430636392 \h </w:instrText>
+          <w:instrText xml:space="preserve"> PAGEREF _Toc431590132 \h </w:instrText>
         </w:r>
         <w:r>
           <w:rPr>
@@ -597,7 +606,7 @@
           <w:szCs w:val="22"/>
         </w:rPr>
       </w:pPr>
-      <w:hyperlink w:anchor="_Toc430636393" w:history="1">
+      <w:hyperlink w:anchor="_Toc431590133" w:history="1">
         <w:r>
           <w:rPr>
             <w:rStyle w:val="Hyperlink"/>
@@ -640,7 +649,7 @@
             <w:noProof/>
             <w:webHidden/>
           </w:rPr>
-          <w:instrText xml:space="preserve"> PAGEREF _Toc430636393 \h </w:instrText>
+          <w:instrText xml:space="preserve"> PAGEREF _Toc431590133 \h </w:instrText>
         </w:r>
         <w:r>
           <w:rPr>
@@ -685,7 +694,7 @@
           <w:szCs w:val="22"/>
         </w:rPr>
       </w:pPr>
-      <w:hyperlink w:anchor="_Toc430636394" w:history="1">
+      <w:hyperlink w:anchor="_Toc431590134" w:history="1">
         <w:r>
           <w:rPr>
             <w:rStyle w:val="Hyperlink"/>
@@ -728,7 +737,7 @@
             <w:noProof/>
             <w:webHidden/>
           </w:rPr>
-          <w:instrText xml:space="preserve"> PAGEREF _Toc430636394 \h </w:instrText>
+          <w:instrText xml:space="preserve"> PAGEREF _Toc431590134 \h </w:instrText>
         </w:r>
         <w:r>
           <w:rPr>
@@ -773,7 +782,7 @@
           <w:szCs w:val="22"/>
         </w:rPr>
       </w:pPr>
-      <w:hyperlink w:anchor="_Toc430636395" w:history="1">
+      <w:hyperlink w:anchor="_Toc431590135" w:history="1">
         <w:r>
           <w:rPr>
             <w:rStyle w:val="Hyperlink"/>
@@ -816,7 +825,7 @@
             <w:noProof/>
             <w:webHidden/>
           </w:rPr>
-          <w:instrText xml:space="preserve"> PAGEREF _Toc430636395 \h </w:instrText>
+          <w:instrText xml:space="preserve"> PAGEREF _Toc431590135 \h </w:instrText>
         </w:r>
         <w:r>
           <w:rPr>
@@ -836,7 +845,7 @@
             <w:noProof/>
             <w:webHidden/>
           </w:rPr>
-          <w:t>4</w:t>
+          <w:t>5</w:t>
         </w:r>
         <w:r>
           <w:rPr>
@@ -849,9 +858,9 @@
     </w:p>
     <w:p>
       <w:pPr>
-        <w:pStyle w:val="TOC3"/>
+        <w:pStyle w:val="TOC2"/>
         <w:tabs>
-          <w:tab w:val="left" w:pos="1320"/>
+          <w:tab w:val="left" w:pos="880"/>
           <w:tab w:val="right" w:leader="dot" w:pos="9350"/>
         </w:tabs>
         <w:rPr>
@@ -861,13 +870,13 @@
           <w:szCs w:val="22"/>
         </w:rPr>
       </w:pPr>
-      <w:hyperlink w:anchor="_Toc430636396" w:history="1">
+      <w:hyperlink w:anchor="_Toc431590136" w:history="1">
         <w:r>
           <w:rPr>
             <w:rStyle w:val="Hyperlink"/>
             <w:noProof/>
           </w:rPr>
-          <w:t>4.1.1.</w:t>
+          <w:t>4.1.</w:t>
         </w:r>
         <w:r>
           <w:rPr>
@@ -904,7 +913,7 @@
             <w:noProof/>
             <w:webHidden/>
           </w:rPr>
-          <w:instrText xml:space="preserve"> PAGEREF _Toc430636396 \h </w:instrText>
+          <w:instrText xml:space="preserve"> PAGEREF _Toc431590136 \h </w:instrText>
         </w:r>
         <w:r>
           <w:rPr>
@@ -937,9 +946,9 @@
     </w:p>
     <w:p>
       <w:pPr>
-        <w:pStyle w:val="TOC3"/>
+        <w:pStyle w:val="TOC2"/>
         <w:tabs>
-          <w:tab w:val="left" w:pos="1320"/>
+          <w:tab w:val="left" w:pos="880"/>
           <w:tab w:val="right" w:leader="dot" w:pos="9350"/>
         </w:tabs>
         <w:rPr>
@@ -949,13 +958,13 @@
           <w:szCs w:val="22"/>
         </w:rPr>
       </w:pPr>
-      <w:hyperlink w:anchor="_Toc430636397" w:history="1">
+      <w:hyperlink w:anchor="_Toc431590137" w:history="1">
         <w:r>
           <w:rPr>
             <w:rStyle w:val="Hyperlink"/>
             <w:noProof/>
           </w:rPr>
-          <w:t>4.1.2.</w:t>
+          <w:t>4.2.</w:t>
         </w:r>
         <w:r>
           <w:rPr>
@@ -992,7 +1001,7 @@
             <w:noProof/>
             <w:webHidden/>
           </w:rPr>
-          <w:instrText xml:space="preserve"> PAGEREF _Toc430636397 \h </w:instrText>
+          <w:instrText xml:space="preserve"> PAGEREF _Toc431590137 \h </w:instrText>
         </w:r>
         <w:r>
           <w:rPr>
@@ -1012,7 +1021,7 @@
             <w:noProof/>
             <w:webHidden/>
           </w:rPr>
-          <w:t>5</w:t>
+          <w:t>6</w:t>
         </w:r>
         <w:r>
           <w:rPr>
@@ -1025,9 +1034,9 @@
     </w:p>
     <w:p>
       <w:pPr>
-        <w:pStyle w:val="TOC3"/>
+        <w:pStyle w:val="TOC2"/>
         <w:tabs>
-          <w:tab w:val="left" w:pos="1320"/>
+          <w:tab w:val="left" w:pos="880"/>
           <w:tab w:val="right" w:leader="dot" w:pos="9350"/>
         </w:tabs>
         <w:rPr>
@@ -1037,13 +1046,13 @@
           <w:szCs w:val="22"/>
         </w:rPr>
       </w:pPr>
-      <w:hyperlink w:anchor="_Toc430636398" w:history="1">
+      <w:hyperlink w:anchor="_Toc431590138" w:history="1">
         <w:r>
           <w:rPr>
             <w:rStyle w:val="Hyperlink"/>
             <w:noProof/>
           </w:rPr>
-          <w:t>4.1.3.</w:t>
+          <w:t>4.3.</w:t>
         </w:r>
         <w:r>
           <w:rPr>
@@ -1080,7 +1089,7 @@
             <w:noProof/>
             <w:webHidden/>
           </w:rPr>
-          <w:instrText xml:space="preserve"> PAGEREF _Toc430636398 \h </w:instrText>
+          <w:instrText xml:space="preserve"> PAGEREF _Toc431590138 \h </w:instrText>
         </w:r>
         <w:r>
           <w:rPr>
@@ -1125,7 +1134,7 @@
           <w:szCs w:val="22"/>
         </w:rPr>
       </w:pPr>
-      <w:hyperlink w:anchor="_Toc430636399" w:history="1">
+      <w:hyperlink w:anchor="_Toc431590139" w:history="1">
         <w:r>
           <w:rPr>
             <w:rStyle w:val="Hyperlink"/>
@@ -1168,7 +1177,7 @@
             <w:noProof/>
             <w:webHidden/>
           </w:rPr>
-          <w:instrText xml:space="preserve"> PAGEREF _Toc430636399 \h </w:instrText>
+          <w:instrText xml:space="preserve"> PAGEREF _Toc431590139 \h </w:instrText>
         </w:r>
         <w:r>
           <w:rPr>
@@ -1213,7 +1222,7 @@
           <w:szCs w:val="22"/>
         </w:rPr>
       </w:pPr>
-      <w:hyperlink w:anchor="_Toc430636400" w:history="1">
+      <w:hyperlink w:anchor="_Toc431590140" w:history="1">
         <w:r>
           <w:rPr>
             <w:rStyle w:val="Hyperlink"/>
@@ -1256,7 +1265,7 @@
             <w:noProof/>
             <w:webHidden/>
           </w:rPr>
-          <w:instrText xml:space="preserve"> PAGEREF _Toc430636400 \h </w:instrText>
+          <w:instrText xml:space="preserve"> PAGEREF _Toc431590140 \h </w:instrText>
         </w:r>
         <w:r>
           <w:rPr>
@@ -1301,7 +1310,7 @@
           <w:szCs w:val="22"/>
         </w:rPr>
       </w:pPr>
-      <w:hyperlink w:anchor="_Toc430636401" w:history="1">
+      <w:hyperlink w:anchor="_Toc431590141" w:history="1">
         <w:r>
           <w:rPr>
             <w:rStyle w:val="Hyperlink"/>
@@ -1344,7 +1353,7 @@
             <w:noProof/>
             <w:webHidden/>
           </w:rPr>
-          <w:instrText xml:space="preserve"> PAGEREF _Toc430636401 \h </w:instrText>
+          <w:instrText xml:space="preserve"> PAGEREF _Toc431590141 \h </w:instrText>
         </w:r>
         <w:r>
           <w:rPr>
@@ -1389,7 +1398,7 @@
           <w:szCs w:val="22"/>
         </w:rPr>
       </w:pPr>
-      <w:hyperlink w:anchor="_Toc430636402" w:history="1">
+      <w:hyperlink w:anchor="_Toc431590142" w:history="1">
         <w:r>
           <w:rPr>
             <w:rStyle w:val="Hyperlink"/>
@@ -1440,7 +1449,7 @@
             <w:noProof/>
             <w:webHidden/>
           </w:rPr>
-          <w:instrText xml:space="preserve"> PAGEREF _Toc430636402 \h </w:instrText>
+          <w:instrText xml:space="preserve"> PAGEREF _Toc431590142 \h </w:instrText>
         </w:r>
         <w:r>
           <w:rPr>
@@ -1485,7 +1494,7 @@
           <w:szCs w:val="22"/>
         </w:rPr>
       </w:pPr>
-      <w:hyperlink w:anchor="_Toc430636403" w:history="1">
+      <w:hyperlink w:anchor="_Toc431590143" w:history="1">
         <w:r>
           <w:rPr>
             <w:rStyle w:val="Hyperlink"/>
@@ -1536,7 +1545,7 @@
             <w:noProof/>
             <w:webHidden/>
           </w:rPr>
-          <w:instrText xml:space="preserve"> PAGEREF _Toc430636403 \h </w:instrText>
+          <w:instrText xml:space="preserve"> PAGEREF _Toc431590143 \h </w:instrText>
         </w:r>
         <w:r>
           <w:rPr>
@@ -1581,7 +1590,7 @@
           <w:szCs w:val="22"/>
         </w:rPr>
       </w:pPr>
-      <w:hyperlink w:anchor="_Toc430636404" w:history="1">
+      <w:hyperlink w:anchor="_Toc431590144" w:history="1">
         <w:r>
           <w:rPr>
             <w:rStyle w:val="Hyperlink"/>
@@ -1632,7 +1641,7 @@
             <w:noProof/>
             <w:webHidden/>
           </w:rPr>
-          <w:instrText xml:space="preserve"> PAGEREF _Toc430636404 \h </w:instrText>
+          <w:instrText xml:space="preserve"> PAGEREF _Toc431590144 \h </w:instrText>
         </w:r>
         <w:r>
           <w:rPr>
@@ -1677,7 +1686,7 @@
           <w:szCs w:val="22"/>
         </w:rPr>
       </w:pPr>
-      <w:hyperlink w:anchor="_Toc430636405" w:history="1">
+      <w:hyperlink w:anchor="_Toc431590145" w:history="1">
         <w:r>
           <w:rPr>
             <w:rStyle w:val="Hyperlink"/>
@@ -1720,7 +1729,7 @@
             <w:noProof/>
             <w:webHidden/>
           </w:rPr>
-          <w:instrText xml:space="preserve"> PAGEREF _Toc430636405 \h </w:instrText>
+          <w:instrText xml:space="preserve"> PAGEREF _Toc431590145 \h </w:instrText>
         </w:r>
         <w:r>
           <w:rPr>
@@ -1765,7 +1774,7 @@
           <w:szCs w:val="22"/>
         </w:rPr>
       </w:pPr>
-      <w:hyperlink w:anchor="_Toc430636406" w:history="1">
+      <w:hyperlink w:anchor="_Toc431590146" w:history="1">
         <w:r>
           <w:rPr>
             <w:rStyle w:val="Hyperlink"/>
@@ -1823,7 +1832,7 @@
             <w:noProof/>
             <w:webHidden/>
           </w:rPr>
-          <w:instrText xml:space="preserve"> PAGEREF _Toc430636406 \h </w:instrText>
+          <w:instrText xml:space="preserve"> PAGEREF _Toc431590146 \h </w:instrText>
         </w:r>
         <w:r>
           <w:rPr>
@@ -1868,7 +1877,7 @@
           <w:szCs w:val="22"/>
         </w:rPr>
       </w:pPr>
-      <w:hyperlink w:anchor="_Toc430636407" w:history="1">
+      <w:hyperlink w:anchor="_Toc431590147" w:history="1">
         <w:r>
           <w:rPr>
             <w:rStyle w:val="Hyperlink"/>
@@ -1926,7 +1935,7 @@
             <w:noProof/>
             <w:webHidden/>
           </w:rPr>
-          <w:instrText xml:space="preserve"> PAGEREF _Toc430636407 \h </w:instrText>
+          <w:instrText xml:space="preserve"> PAGEREF _Toc431590147 \h </w:instrText>
         </w:r>
         <w:r>
           <w:rPr>
@@ -1971,7 +1980,7 @@
           <w:szCs w:val="22"/>
         </w:rPr>
       </w:pPr>
-      <w:hyperlink w:anchor="_Toc430636408" w:history="1">
+      <w:hyperlink w:anchor="_Toc431590148" w:history="1">
         <w:r>
           <w:rPr>
             <w:rStyle w:val="Hyperlink"/>
@@ -2014,7 +2023,7 @@
             <w:noProof/>
             <w:webHidden/>
           </w:rPr>
-          <w:instrText xml:space="preserve"> PAGEREF _Toc430636408 \h </w:instrText>
+          <w:instrText xml:space="preserve"> PAGEREF _Toc431590148 \h </w:instrText>
         </w:r>
         <w:r>
           <w:rPr>
@@ -2059,7 +2068,7 @@
           <w:szCs w:val="22"/>
         </w:rPr>
       </w:pPr>
-      <w:hyperlink w:anchor="_Toc430636409" w:history="1">
+      <w:hyperlink w:anchor="_Toc431590149" w:history="1">
         <w:r>
           <w:rPr>
             <w:rStyle w:val="Hyperlink"/>
@@ -2102,7 +2111,7 @@
             <w:noProof/>
             <w:webHidden/>
           </w:rPr>
-          <w:instrText xml:space="preserve"> PAGEREF _Toc430636409 \h </w:instrText>
+          <w:instrText xml:space="preserve"> PAGEREF _Toc431590149 \h </w:instrText>
         </w:r>
         <w:r>
           <w:rPr>
@@ -2147,7 +2156,7 @@
           <w:szCs w:val="22"/>
         </w:rPr>
       </w:pPr>
-      <w:hyperlink w:anchor="_Toc430636410" w:history="1">
+      <w:hyperlink w:anchor="_Toc431590150" w:history="1">
         <w:r>
           <w:rPr>
             <w:rStyle w:val="Hyperlink"/>
@@ -2192,7 +2201,7 @@
             <w:noProof/>
             <w:webHidden/>
           </w:rPr>
-          <w:instrText xml:space="preserve"> PAGEREF _Toc430636410 \h </w:instrText>
+          <w:instrText xml:space="preserve"> PAGEREF _Toc431590150 \h </w:instrText>
         </w:r>
         <w:r>
           <w:rPr>
@@ -2237,7 +2246,7 @@
           <w:szCs w:val="22"/>
         </w:rPr>
       </w:pPr>
-      <w:hyperlink w:anchor="_Toc430636411" w:history="1">
+      <w:hyperlink w:anchor="_Toc431590151" w:history="1">
         <w:r>
           <w:rPr>
             <w:rStyle w:val="Hyperlink"/>
@@ -2282,7 +2291,7 @@
             <w:noProof/>
             <w:webHidden/>
           </w:rPr>
-          <w:instrText xml:space="preserve"> PAGEREF _Toc430636411 \h </w:instrText>
+          <w:instrText xml:space="preserve"> PAGEREF _Toc431590151 \h </w:instrText>
         </w:r>
         <w:r>
           <w:rPr>
@@ -2327,7 +2336,7 @@
           <w:szCs w:val="22"/>
         </w:rPr>
       </w:pPr>
-      <w:hyperlink w:anchor="_Toc430636412" w:history="1">
+      <w:hyperlink w:anchor="_Toc431590152" w:history="1">
         <w:r>
           <w:rPr>
             <w:rStyle w:val="Hyperlink"/>
@@ -2372,7 +2381,7 @@
             <w:noProof/>
             <w:webHidden/>
           </w:rPr>
-          <w:instrText xml:space="preserve"> PAGEREF _Toc430636412 \h </w:instrText>
+          <w:instrText xml:space="preserve"> PAGEREF _Toc431590152 \h </w:instrText>
         </w:r>
         <w:r>
           <w:rPr>
@@ -2417,7 +2426,7 @@
           <w:szCs w:val="22"/>
         </w:rPr>
       </w:pPr>
-      <w:hyperlink w:anchor="_Toc430636413" w:history="1">
+      <w:hyperlink w:anchor="_Toc431590153" w:history="1">
         <w:r>
           <w:rPr>
             <w:rStyle w:val="Hyperlink"/>
@@ -2460,7 +2469,7 @@
             <w:noProof/>
             <w:webHidden/>
           </w:rPr>
-          <w:instrText xml:space="preserve"> PAGEREF _Toc430636413 \h </w:instrText>
+          <w:instrText xml:space="preserve"> PAGEREF _Toc431590153 \h </w:instrText>
         </w:r>
         <w:r>
           <w:rPr>
@@ -2505,7 +2514,7 @@
           <w:szCs w:val="22"/>
         </w:rPr>
       </w:pPr>
-      <w:hyperlink w:anchor="_Toc430636414" w:history="1">
+      <w:hyperlink w:anchor="_Toc431590154" w:history="1">
         <w:r>
           <w:rPr>
             <w:rStyle w:val="Hyperlink"/>
@@ -2548,7 +2557,7 @@
             <w:noProof/>
             <w:webHidden/>
           </w:rPr>
-          <w:instrText xml:space="preserve"> PAGEREF _Toc430636414 \h </w:instrText>
+          <w:instrText xml:space="preserve"> PAGEREF _Toc431590154 \h </w:instrText>
         </w:r>
         <w:r>
           <w:rPr>
@@ -2593,7 +2602,7 @@
           <w:szCs w:val="22"/>
         </w:rPr>
       </w:pPr>
-      <w:hyperlink w:anchor="_Toc430636415" w:history="1">
+      <w:hyperlink w:anchor="_Toc431590155" w:history="1">
         <w:r>
           <w:rPr>
             <w:rStyle w:val="Hyperlink"/>
@@ -2636,7 +2645,7 @@
             <w:noProof/>
             <w:webHidden/>
           </w:rPr>
-          <w:instrText xml:space="preserve"> PAGEREF _Toc430636415 \h </w:instrText>
+          <w:instrText xml:space="preserve"> PAGEREF _Toc431590155 \h </w:instrText>
         </w:r>
         <w:r>
           <w:rPr>
@@ -2681,7 +2690,7 @@
           <w:szCs w:val="22"/>
         </w:rPr>
       </w:pPr>
-      <w:hyperlink w:anchor="_Toc430636416" w:history="1">
+      <w:hyperlink w:anchor="_Toc431590156" w:history="1">
         <w:r>
           <w:rPr>
             <w:rStyle w:val="Hyperlink"/>
@@ -2724,7 +2733,7 @@
             <w:noProof/>
             <w:webHidden/>
           </w:rPr>
-          <w:instrText xml:space="preserve"> PAGEREF _Toc430636416 \h </w:instrText>
+          <w:instrText xml:space="preserve"> PAGEREF _Toc431590156 \h </w:instrText>
         </w:r>
         <w:r>
           <w:rPr>
@@ -2769,7 +2778,7 @@
           <w:szCs w:val="22"/>
         </w:rPr>
       </w:pPr>
-      <w:hyperlink w:anchor="_Toc430636417" w:history="1">
+      <w:hyperlink w:anchor="_Toc431590157" w:history="1">
         <w:r>
           <w:rPr>
             <w:rStyle w:val="Hyperlink"/>
@@ -2812,7 +2821,7 @@
             <w:noProof/>
             <w:webHidden/>
           </w:rPr>
-          <w:instrText xml:space="preserve"> PAGEREF _Toc430636417 \h </w:instrText>
+          <w:instrText xml:space="preserve"> PAGEREF _Toc431590157 \h </w:instrText>
         </w:r>
         <w:r>
           <w:rPr>
@@ -2857,7 +2866,7 @@
           <w:szCs w:val="22"/>
         </w:rPr>
       </w:pPr>
-      <w:hyperlink w:anchor="_Toc430636418" w:history="1">
+      <w:hyperlink w:anchor="_Toc431590158" w:history="1">
         <w:r>
           <w:rPr>
             <w:rStyle w:val="Hyperlink"/>
@@ -2900,7 +2909,7 @@
             <w:noProof/>
             <w:webHidden/>
           </w:rPr>
-          <w:instrText xml:space="preserve"> PAGEREF _Toc430636418 \h </w:instrText>
+          <w:instrText xml:space="preserve"> PAGEREF _Toc431590158 \h </w:instrText>
         </w:r>
         <w:r>
           <w:rPr>
@@ -2945,7 +2954,7 @@
           <w:szCs w:val="22"/>
         </w:rPr>
       </w:pPr>
-      <w:hyperlink w:anchor="_Toc430636419" w:history="1">
+      <w:hyperlink w:anchor="_Toc431590159" w:history="1">
         <w:r>
           <w:rPr>
             <w:rStyle w:val="Hyperlink"/>
@@ -2988,7 +2997,7 @@
             <w:noProof/>
             <w:webHidden/>
           </w:rPr>
-          <w:instrText xml:space="preserve"> PAGEREF _Toc430636419 \h </w:instrText>
+          <w:instrText xml:space="preserve"> PAGEREF _Toc431590159 \h </w:instrText>
         </w:r>
         <w:r>
           <w:rPr>
@@ -3033,7 +3042,7 @@
           <w:szCs w:val="22"/>
         </w:rPr>
       </w:pPr>
-      <w:hyperlink w:anchor="_Toc430636420" w:history="1">
+      <w:hyperlink w:anchor="_Toc431590160" w:history="1">
         <w:r>
           <w:rPr>
             <w:rStyle w:val="Hyperlink"/>
@@ -3076,7 +3085,7 @@
             <w:noProof/>
             <w:webHidden/>
           </w:rPr>
-          <w:instrText xml:space="preserve"> PAGEREF _Toc430636420 \h </w:instrText>
+          <w:instrText xml:space="preserve"> PAGEREF _Toc431590160 \h </w:instrText>
         </w:r>
         <w:r>
           <w:rPr>
@@ -3121,7 +3130,7 @@
           <w:szCs w:val="22"/>
         </w:rPr>
       </w:pPr>
-      <w:hyperlink w:anchor="_Toc430636421" w:history="1">
+      <w:hyperlink w:anchor="_Toc431590161" w:history="1">
         <w:r>
           <w:rPr>
             <w:rStyle w:val="Hyperlink"/>
@@ -3164,7 +3173,7 @@
             <w:noProof/>
             <w:webHidden/>
           </w:rPr>
-          <w:instrText xml:space="preserve"> PAGEREF _Toc430636421 \h </w:instrText>
+          <w:instrText xml:space="preserve"> PAGEREF _Toc431590161 \h </w:instrText>
         </w:r>
         <w:r>
           <w:rPr>
@@ -3209,7 +3218,7 @@
           <w:szCs w:val="22"/>
         </w:rPr>
       </w:pPr>
-      <w:hyperlink w:anchor="_Toc430636422" w:history="1">
+      <w:hyperlink w:anchor="_Toc431590162" w:history="1">
         <w:r>
           <w:rPr>
             <w:rStyle w:val="Hyperlink"/>
@@ -3252,7 +3261,7 @@
             <w:noProof/>
             <w:webHidden/>
           </w:rPr>
-          <w:instrText xml:space="preserve"> PAGEREF _Toc430636422 \h </w:instrText>
+          <w:instrText xml:space="preserve"> PAGEREF _Toc431590162 \h </w:instrText>
         </w:r>
         <w:r>
           <w:rPr>
@@ -3297,7 +3306,7 @@
           <w:szCs w:val="22"/>
         </w:rPr>
       </w:pPr>
-      <w:hyperlink w:anchor="_Toc430636423" w:history="1">
+      <w:hyperlink w:anchor="_Toc431590163" w:history="1">
         <w:r>
           <w:rPr>
             <w:rStyle w:val="Hyperlink"/>
@@ -3340,7 +3349,7 @@
             <w:noProof/>
             <w:webHidden/>
           </w:rPr>
-          <w:instrText xml:space="preserve"> PAGEREF _Toc430636423 \h </w:instrText>
+          <w:instrText xml:space="preserve"> PAGEREF _Toc431590163 \h </w:instrText>
         </w:r>
         <w:r>
           <w:rPr>
@@ -3385,7 +3394,7 @@
           <w:szCs w:val="22"/>
         </w:rPr>
       </w:pPr>
-      <w:hyperlink w:anchor="_Toc430636424" w:history="1">
+      <w:hyperlink w:anchor="_Toc431590164" w:history="1">
         <w:r>
           <w:rPr>
             <w:rStyle w:val="Hyperlink"/>
@@ -3428,7 +3437,7 @@
             <w:noProof/>
             <w:webHidden/>
           </w:rPr>
-          <w:instrText xml:space="preserve"> PAGEREF _Toc430636424 \h </w:instrText>
+          <w:instrText xml:space="preserve"> PAGEREF _Toc431590164 \h </w:instrText>
         </w:r>
         <w:r>
           <w:rPr>
@@ -3473,7 +3482,7 @@
           <w:szCs w:val="22"/>
         </w:rPr>
       </w:pPr>
-      <w:hyperlink w:anchor="_Toc430636425" w:history="1">
+      <w:hyperlink w:anchor="_Toc431590165" w:history="1">
         <w:r>
           <w:rPr>
             <w:rStyle w:val="Hyperlink"/>
@@ -3516,7 +3525,7 @@
             <w:noProof/>
             <w:webHidden/>
           </w:rPr>
-          <w:instrText xml:space="preserve"> PAGEREF _Toc430636425 \h </w:instrText>
+          <w:instrText xml:space="preserve"> PAGEREF _Toc431590165 \h </w:instrText>
         </w:r>
         <w:r>
           <w:rPr>
@@ -3561,7 +3570,7 @@
           <w:szCs w:val="22"/>
         </w:rPr>
       </w:pPr>
-      <w:hyperlink w:anchor="_Toc430636426" w:history="1">
+      <w:hyperlink w:anchor="_Toc431590166" w:history="1">
         <w:r>
           <w:rPr>
             <w:rStyle w:val="Hyperlink"/>
@@ -3604,7 +3613,7 @@
             <w:noProof/>
             <w:webHidden/>
           </w:rPr>
-          <w:instrText xml:space="preserve"> PAGEREF _Toc430636426 \h </w:instrText>
+          <w:instrText xml:space="preserve"> PAGEREF _Toc431590166 \h </w:instrText>
         </w:r>
         <w:r>
           <w:rPr>
@@ -3649,7 +3658,7 @@
           <w:szCs w:val="22"/>
         </w:rPr>
       </w:pPr>
-      <w:hyperlink w:anchor="_Toc430636427" w:history="1">
+      <w:hyperlink w:anchor="_Toc431590167" w:history="1">
         <w:r>
           <w:rPr>
             <w:rStyle w:val="Hyperlink"/>
@@ -3692,7 +3701,7 @@
             <w:noProof/>
             <w:webHidden/>
           </w:rPr>
-          <w:instrText xml:space="preserve"> PAGEREF _Toc430636427 \h </w:instrText>
+          <w:instrText xml:space="preserve"> PAGEREF _Toc431590167 \h </w:instrText>
         </w:r>
         <w:r>
           <w:rPr>
@@ -3732,20 +3741,20 @@
       <w:pPr>
         <w:pStyle w:val="Heading1"/>
       </w:pPr>
-      <w:bookmarkStart w:id="0" w:name="_Toc209240387"/>
-      <w:bookmarkStart w:id="1" w:name="_Toc209240388"/>
-      <w:bookmarkStart w:id="2" w:name="_Toc305767820"/>
-      <w:bookmarkStart w:id="3" w:name="_Ref364326258"/>
-      <w:bookmarkStart w:id="4" w:name="_Toc430636390"/>
+      <w:bookmarkStart w:id="1" w:name="_Toc209240387"/>
+      <w:bookmarkStart w:id="2" w:name="_Toc209240388"/>
+      <w:bookmarkStart w:id="3" w:name="_Toc305767820"/>
+      <w:bookmarkStart w:id="4" w:name="_Ref364326258"/>
       <w:bookmarkStart w:id="5" w:name="_Toc237334708"/>
-      <w:bookmarkEnd w:id="0"/>
+      <w:bookmarkStart w:id="6" w:name="_Toc431590130"/>
       <w:bookmarkEnd w:id="1"/>
+      <w:bookmarkEnd w:id="2"/>
       <w:r>
         <w:t>Prerequisites</w:t>
       </w:r>
-      <w:bookmarkEnd w:id="2"/>
       <w:bookmarkEnd w:id="3"/>
       <w:bookmarkEnd w:id="4"/>
+      <w:bookmarkEnd w:id="6"/>
     </w:p>
     <w:p/>
     <w:p>
@@ -3772,7 +3781,7 @@
       <w:r>
         <w:t xml:space="preserve">  </w:t>
       </w:r>
-      <w:bookmarkStart w:id="6" w:name="_Ref429756898"/>
+      <w:bookmarkStart w:id="7" w:name="_Ref429756898"/>
       <w:r>
         <w:t xml:space="preserve">Basic knowledge of Unix style </w:t>
       </w:r>
@@ -3782,7 +3791,7 @@
       <w:r>
         <w:t>shell</w:t>
       </w:r>
-      <w:bookmarkEnd w:id="6"/>
+      <w:bookmarkEnd w:id="7"/>
       <w:r>
         <w:t>.</w:t>
       </w:r>
@@ -3890,6 +3899,9 @@
       <w:r>
         <w:t>].</w:t>
       </w:r>
+      <w:r>
+        <w:br/>
+      </w:r>
     </w:p>
     <w:p>
       <w:pPr>
@@ -3901,14 +3913,14 @@
       <w:r>
         <w:t xml:space="preserve"> </w:t>
       </w:r>
-      <w:bookmarkStart w:id="7" w:name="_Ref429751482"/>
+      <w:bookmarkStart w:id="8" w:name="_Ref429751482"/>
       <w:r>
         <w:t>Knowledge of environment variables, wh</w:t>
       </w:r>
       <w:r>
         <w:t>at they are and how to set them.</w:t>
       </w:r>
-      <w:bookmarkEnd w:id="7"/>
+      <w:bookmarkEnd w:id="8"/>
       <w:r>
         <w:t xml:space="preserve"> </w:t>
       </w:r>
@@ -3963,6 +3975,9 @@
         <w:fldChar w:fldCharType="separate"/>
       </w:r>
       <w:r>
+        <w:rPr>
+          <w:b/>
+        </w:rPr>
         <w:t>[</w:t>
       </w:r>
       <w:r>
@@ -4175,33 +4190,32 @@
       <w:pPr>
         <w:pStyle w:val="Heading1"/>
       </w:pPr>
-      <w:bookmarkStart w:id="8" w:name="_Toc364255820"/>
-      <w:bookmarkStart w:id="9" w:name="_Toc364256837"/>
-      <w:bookmarkStart w:id="10" w:name="_Toc364256908"/>
-      <w:bookmarkStart w:id="11" w:name="_Toc364257127"/>
-      <w:bookmarkStart w:id="12" w:name="_Toc364257187"/>
-      <w:bookmarkStart w:id="13" w:name="_Toc364257319"/>
-      <w:bookmarkStart w:id="14" w:name="_Toc364465527"/>
-      <w:bookmarkStart w:id="15" w:name="_Toc364465987"/>
-      <w:bookmarkStart w:id="16" w:name="_Toc364466047"/>
-      <w:bookmarkStart w:id="17" w:name="_Toc364466107"/>
-      <w:bookmarkStart w:id="18" w:name="_Toc364256840"/>
-      <w:bookmarkStart w:id="19" w:name="_Toc364256911"/>
-      <w:bookmarkStart w:id="20" w:name="_Toc364257130"/>
-      <w:bookmarkStart w:id="21" w:name="_Toc364257190"/>
-      <w:bookmarkStart w:id="22" w:name="_Toc364257322"/>
-      <w:bookmarkStart w:id="23" w:name="_Toc364256841"/>
-      <w:bookmarkStart w:id="24" w:name="_Toc364256912"/>
-      <w:bookmarkStart w:id="25" w:name="_Toc364257131"/>
-      <w:bookmarkStart w:id="26" w:name="_Toc364257191"/>
-      <w:bookmarkStart w:id="27" w:name="_Toc364257323"/>
-      <w:bookmarkStart w:id="28" w:name="_Toc430636391"/>
+      <w:bookmarkStart w:id="9" w:name="_Toc364255820"/>
+      <w:bookmarkStart w:id="10" w:name="_Toc364256837"/>
+      <w:bookmarkStart w:id="11" w:name="_Toc364256908"/>
+      <w:bookmarkStart w:id="12" w:name="_Toc364257127"/>
+      <w:bookmarkStart w:id="13" w:name="_Toc364257187"/>
+      <w:bookmarkStart w:id="14" w:name="_Toc364257319"/>
+      <w:bookmarkStart w:id="15" w:name="_Toc364465527"/>
+      <w:bookmarkStart w:id="16" w:name="_Toc364465987"/>
+      <w:bookmarkStart w:id="17" w:name="_Toc364466047"/>
+      <w:bookmarkStart w:id="18" w:name="_Toc364466107"/>
+      <w:bookmarkStart w:id="19" w:name="_Toc364256840"/>
+      <w:bookmarkStart w:id="20" w:name="_Toc364256911"/>
+      <w:bookmarkStart w:id="21" w:name="_Toc364257130"/>
+      <w:bookmarkStart w:id="22" w:name="_Toc364257190"/>
+      <w:bookmarkStart w:id="23" w:name="_Toc364257322"/>
+      <w:bookmarkStart w:id="24" w:name="_Toc364256841"/>
+      <w:bookmarkStart w:id="25" w:name="_Toc364256912"/>
+      <w:bookmarkStart w:id="26" w:name="_Toc364257131"/>
+      <w:bookmarkStart w:id="27" w:name="_Toc364257191"/>
+      <w:bookmarkStart w:id="28" w:name="_Toc364257323"/>
       <w:bookmarkStart w:id="29" w:name="_Ref143984779"/>
       <w:bookmarkStart w:id="30" w:name="_Toc237334709"/>
       <w:bookmarkStart w:id="31" w:name="_Ref364325937"/>
       <w:bookmarkStart w:id="32" w:name="_Ref364325955"/>
+      <w:bookmarkStart w:id="33" w:name="_Toc431590131"/>
       <w:bookmarkEnd w:id="5"/>
-      <w:bookmarkEnd w:id="8"/>
       <w:bookmarkEnd w:id="9"/>
       <w:bookmarkEnd w:id="10"/>
       <w:bookmarkEnd w:id="11"/>
@@ -4221,10 +4235,11 @@
       <w:bookmarkEnd w:id="25"/>
       <w:bookmarkEnd w:id="26"/>
       <w:bookmarkEnd w:id="27"/>
+      <w:bookmarkEnd w:id="28"/>
       <w:r>
         <w:t>Guide to Reading these Instructions</w:t>
       </w:r>
-      <w:bookmarkEnd w:id="28"/>
+      <w:bookmarkEnd w:id="33"/>
     </w:p>
     <w:p/>
     <w:p>
@@ -4585,6 +4600,7 @@
         <w:rPr>
           <w:u w:val="single"/>
         </w:rPr>
+        <w:lastRenderedPageBreak/>
         <w:t>[</w:t>
       </w:r>
       <w:r>
@@ -4850,9 +4866,9 @@
       <w:pPr>
         <w:pStyle w:val="Heading1"/>
       </w:pPr>
-      <w:bookmarkStart w:id="33" w:name="_Ref429680554"/>
-      <w:bookmarkStart w:id="34" w:name="_Ref429680559"/>
-      <w:bookmarkStart w:id="35" w:name="_Toc430636392"/>
+      <w:bookmarkStart w:id="34" w:name="_Ref429680554"/>
+      <w:bookmarkStart w:id="35" w:name="_Ref429680559"/>
+      <w:bookmarkStart w:id="36" w:name="_Toc431590132"/>
       <w:r>
         <w:t xml:space="preserve">Installing </w:t>
       </w:r>
@@ -4863,9 +4879,9 @@
       </w:r>
       <w:bookmarkEnd w:id="31"/>
       <w:bookmarkEnd w:id="32"/>
-      <w:bookmarkEnd w:id="33"/>
       <w:bookmarkEnd w:id="34"/>
       <w:bookmarkEnd w:id="35"/>
+      <w:bookmarkEnd w:id="36"/>
     </w:p>
     <w:p/>
     <w:p>
@@ -4987,92 +5003,58 @@
         <w:t xml:space="preserve">. </w:t>
       </w:r>
       <w:r>
-        <w:t>If you are working in this lab, you can skip</w:t>
-      </w:r>
-      <w:r>
-        <w:t xml:space="preserve"> Section</w:t>
-      </w:r>
-      <w:r>
-        <w:t xml:space="preserve"> </w:t>
+        <w:br/>
+      </w:r>
+      <w:r>
+        <w:br/>
+      </w:r>
+      <w:r>
+        <w:t xml:space="preserve">If your designated Git server is either </w:t>
+      </w:r>
+      <w:r>
+        <w:rPr>
+          <w:rStyle w:val="ProgramName"/>
+        </w:rPr>
+        <w:t>Bitbucket</w:t>
+      </w:r>
+      <w:r>
+        <w:t xml:space="preserve"> or </w:t>
+      </w:r>
+      <w:r>
+        <w:rPr>
+          <w:rStyle w:val="ProgramName"/>
+        </w:rPr>
+        <w:t>git-viscenter</w:t>
+      </w:r>
+      <w:r>
+        <w:t xml:space="preserve">, you </w:t>
+      </w:r>
+      <w:r>
+        <w:rPr>
+          <w:u w:val="single"/>
+        </w:rPr>
+        <w:t>must</w:t>
+      </w:r>
+      <w:r>
+        <w:t xml:space="preserve"> still perform </w:t>
       </w:r>
       <w:r>
         <w:fldChar w:fldCharType="begin"/>
       </w:r>
       <w:r>
-        <w:instrText xml:space="preserve"> REF _Ref364256375 \r \h </w:instrText>
+        <w:instrText xml:space="preserve"> REF _Ref364256383 \r \h </w:instrText>
       </w:r>
       <w:r>
         <w:fldChar w:fldCharType="separate"/>
       </w:r>
       <w:r>
-        <w:t>4.1.1</w:t>
+        <w:t>4.2</w:t>
       </w:r>
       <w:r>
         <w:fldChar w:fldCharType="end"/>
       </w:r>
       <w:r>
-        <w:t xml:space="preserve">, </w:t>
-      </w:r>
-      <w:r>
-        <w:t xml:space="preserve">and </w:t>
-      </w:r>
-      <w:r>
-        <w:fldChar w:fldCharType="begin"/>
-      </w:r>
-      <w:r>
-        <w:instrText xml:space="preserve"> REF _Ref364256404 \r \h </w:instrText>
-      </w:r>
-      <w:r>
-        <w:fldChar w:fldCharType="separate"/>
-      </w:r>
-      <w:r>
-        <w:t>3.2</w:t>
-      </w:r>
-      <w:r>
-        <w:fldChar w:fldCharType="end"/>
-      </w:r>
-      <w:r>
-        <w:t>.</w:t>
-      </w:r>
-      <w:r>
-        <w:br/>
-      </w:r>
-      <w:r>
-        <w:br/>
-        <w:t>Y</w:t>
-      </w:r>
-      <w:r>
-        <w:t xml:space="preserve">ou </w:t>
-      </w:r>
-      <w:r>
-        <w:rPr>
-          <w:u w:val="single"/>
-        </w:rPr>
-        <w:t>must</w:t>
-      </w:r>
-      <w:r>
-        <w:t xml:space="preserve"> still perform </w:t>
-      </w:r>
-      <w:r>
-        <w:fldChar w:fldCharType="begin"/>
-      </w:r>
-      <w:r>
-        <w:instrText xml:space="preserve"> REF _Ref364256383 \r \h </w:instrText>
-      </w:r>
-      <w:r>
-        <w:fldChar w:fldCharType="separate"/>
-      </w:r>
-      <w:r>
-        <w:t>4.1.2</w:t>
-      </w:r>
-      <w:r>
-        <w:fldChar w:fldCharType="end"/>
-      </w:r>
-      <w:r>
-        <w:t xml:space="preserve"> </w:t>
-      </w:r>
-      <w:r>
-        <w:t>however.</w:t>
+        <w:t xml:space="preserve"> however.</w:t>
       </w:r>
     </w:p>
     <w:p>
@@ -5131,19 +5113,56 @@
         <w:t>. Installation instructions are below.</w:t>
       </w:r>
       <w:r>
-        <w:t xml:space="preserve">   Depending on your Git server access protocol you may need to also perform Section </w:t>
+        <w:t xml:space="preserve">   </w:t>
+      </w:r>
+      <w:r>
+        <w:br/>
+      </w:r>
+      <w:r>
+        <w:br/>
+        <w:t xml:space="preserve">If your designated Git server is either </w:t>
+      </w:r>
+      <w:r>
+        <w:rPr>
+          <w:rStyle w:val="ProgramName"/>
+        </w:rPr>
+        <w:t>Bitbucket</w:t>
+      </w:r>
+      <w:r>
+        <w:t xml:space="preserve"> or </w:t>
+      </w:r>
+      <w:r>
+        <w:rPr>
+          <w:rStyle w:val="ProgramName"/>
+        </w:rPr>
+        <w:t>git-viscenter</w:t>
+      </w:r>
+      <w:r>
+        <w:t xml:space="preserve">, </w:t>
+      </w:r>
+      <w:r>
+        <w:t xml:space="preserve">you </w:t>
+      </w:r>
+      <w:r>
+        <w:t xml:space="preserve">also </w:t>
+      </w:r>
+      <w:r>
+        <w:t>need to also perform Section</w:t>
+      </w:r>
+      <w:r>
+        <w:t xml:space="preserve"> </w:t>
       </w:r>
       <w:r>
         <w:fldChar w:fldCharType="begin"/>
       </w:r>
       <w:r>
-        <w:instrText xml:space="preserve"> REF _Ref430251336 \r \h </w:instrText>
+        <w:instrText xml:space="preserve"> REF _Ref431590111 \r \h </w:instrText>
       </w:r>
       <w:r>
         <w:fldChar w:fldCharType="separate"/>
       </w:r>
       <w:r>
-        <w:t>3.2</w:t>
+        <w:t>4</w:t>
       </w:r>
       <w:r>
         <w:fldChar w:fldCharType="end"/>
@@ -5157,11 +5176,11 @@
       <w:pPr>
         <w:pStyle w:val="Heading2"/>
       </w:pPr>
-      <w:bookmarkStart w:id="36" w:name="_Toc430636393"/>
+      <w:bookmarkStart w:id="37" w:name="_Toc431590133"/>
       <w:r>
         <w:t>Installation and Setup of Command-Line Git</w:t>
       </w:r>
-      <w:bookmarkEnd w:id="36"/>
+      <w:bookmarkEnd w:id="37"/>
     </w:p>
     <w:p>
       <w:pPr>
@@ -5204,6 +5223,7 @@
         <w:rPr>
           <w:b/>
         </w:rPr>
+        <w:lastRenderedPageBreak/>
         <w:br/>
       </w:r>
       <w:r>
@@ -5227,7 +5247,6 @@
     </w:p>
     <w:p>
       <w:r>
-        <w:lastRenderedPageBreak/>
         <w:t>[YourOS=</w:t>
       </w:r>
       <w:r>
@@ -5550,14 +5569,14 @@
       <w:pPr>
         <w:pStyle w:val="Heading2"/>
       </w:pPr>
-      <w:bookmarkStart w:id="37" w:name="_Ref364256404"/>
-      <w:bookmarkStart w:id="38" w:name="_Toc430636394"/>
+      <w:bookmarkStart w:id="38" w:name="_Ref364256404"/>
       <w:bookmarkStart w:id="39" w:name="_Ref430251336"/>
+      <w:bookmarkStart w:id="40" w:name="_Toc431590134"/>
       <w:r>
         <w:t>Installation and Setup of TortoiseGit</w:t>
       </w:r>
-      <w:bookmarkEnd w:id="37"/>
       <w:bookmarkEnd w:id="38"/>
+      <w:bookmarkEnd w:id="40"/>
       <w:r>
         <w:br/>
       </w:r>
@@ -5713,12 +5732,15 @@
       <w:pPr>
         <w:pStyle w:val="Heading1"/>
       </w:pPr>
-      <w:bookmarkStart w:id="40" w:name="_Toc430636395"/>
-      <w:r>
+      <w:bookmarkStart w:id="41" w:name="_Ref431590111"/>
+      <w:bookmarkStart w:id="42" w:name="_Toc431590135"/>
+      <w:r>
+        <w:lastRenderedPageBreak/>
         <w:t>Installation and Setup of OpenSSH</w:t>
       </w:r>
       <w:bookmarkEnd w:id="39"/>
-      <w:bookmarkEnd w:id="40"/>
+      <w:bookmarkEnd w:id="41"/>
+      <w:bookmarkEnd w:id="42"/>
     </w:p>
     <w:p/>
     <w:p>
@@ -5736,7 +5758,6 @@
         </w:rPr>
       </w:pPr>
       <w:r>
-        <w:lastRenderedPageBreak/>
         <w:t xml:space="preserve">This section is </w:t>
       </w:r>
       <w:r>
@@ -5846,28 +5867,16 @@
     </w:p>
     <w:p>
       <w:pPr>
-        <w:pStyle w:val="Heading3"/>
-        <w:rPr>
-          <w:sz w:val="22"/>
-          <w:szCs w:val="22"/>
-        </w:rPr>
-      </w:pPr>
-      <w:bookmarkStart w:id="41" w:name="_Ref364256375"/>
-      <w:bookmarkStart w:id="42" w:name="_Toc430636396"/>
-      <w:r>
-        <w:rPr>
-          <w:sz w:val="22"/>
-          <w:szCs w:val="22"/>
-        </w:rPr>
+        <w:pStyle w:val="Heading2"/>
+      </w:pPr>
+      <w:bookmarkStart w:id="43" w:name="_Ref364256375"/>
+      <w:bookmarkStart w:id="44" w:name="_Toc431590136"/>
+      <w:r>
         <w:t>Download and Install OpenSSH</w:t>
       </w:r>
-      <w:bookmarkEnd w:id="41"/>
-      <w:bookmarkEnd w:id="42"/>
-      <w:r>
-        <w:rPr>
-          <w:sz w:val="22"/>
-          <w:szCs w:val="22"/>
-        </w:rPr>
+      <w:bookmarkEnd w:id="43"/>
+      <w:bookmarkEnd w:id="44"/>
+      <w:r>
         <w:br/>
       </w:r>
     </w:p>
@@ -5935,7 +5944,7 @@
           <w:lang w:val="en"/>
         </w:rPr>
       </w:pPr>
-      <w:bookmarkStart w:id="43" w:name="_Ref364433884"/>
+      <w:bookmarkStart w:id="45" w:name="_Ref364433884"/>
       <w:r>
         <w:rPr>
           <w:lang w:val="en"/>
@@ -6034,7 +6043,7 @@
       <w:r>
         <w:t>Modify the PATH environment variable</w:t>
       </w:r>
-      <w:bookmarkEnd w:id="43"/>
+      <w:bookmarkEnd w:id="45"/>
       <w:r>
         <w:t xml:space="preserve"> </w:t>
       </w:r>
@@ -6573,42 +6582,23 @@
     </w:p>
     <w:p>
       <w:pPr>
-        <w:pStyle w:val="Heading3"/>
-        <w:rPr>
-          <w:sz w:val="22"/>
-          <w:szCs w:val="22"/>
-        </w:rPr>
-      </w:pPr>
-      <w:bookmarkStart w:id="44" w:name="_Ref364256383"/>
-      <w:bookmarkStart w:id="45" w:name="_Toc430636397"/>
-      <w:r>
-        <w:rPr>
-          <w:sz w:val="22"/>
-          <w:szCs w:val="22"/>
-        </w:rPr>
+        <w:pStyle w:val="Heading2"/>
+      </w:pPr>
+      <w:bookmarkStart w:id="46" w:name="_Ref364256383"/>
+      <w:bookmarkStart w:id="47" w:name="_Toc431590137"/>
+      <w:r>
+        <w:lastRenderedPageBreak/>
         <w:t xml:space="preserve">Create </w:t>
       </w:r>
       <w:r>
-        <w:rPr>
-          <w:sz w:val="22"/>
-          <w:szCs w:val="22"/>
-        </w:rPr>
         <w:t xml:space="preserve">an </w:t>
       </w:r>
       <w:r>
-        <w:rPr>
-          <w:sz w:val="22"/>
-          <w:szCs w:val="22"/>
-        </w:rPr>
         <w:t>SSH private and public key</w:t>
       </w:r>
-      <w:bookmarkEnd w:id="44"/>
-      <w:bookmarkEnd w:id="45"/>
-      <w:r>
-        <w:rPr>
-          <w:sz w:val="22"/>
-          <w:szCs w:val="22"/>
-        </w:rPr>
+      <w:bookmarkEnd w:id="46"/>
+      <w:bookmarkEnd w:id="47"/>
+      <w:r>
         <w:br/>
       </w:r>
     </w:p>
@@ -6700,7 +6690,7 @@
         <w:fldChar w:fldCharType="separate"/>
       </w:r>
       <w:r>
-        <w:t>4.1.3</w:t>
+        <w:t>4.3</w:t>
       </w:r>
       <w:r>
         <w:fldChar w:fldCharType="end"/>
@@ -6770,7 +6760,7 @@
           <w:numId w:val="6"/>
         </w:numPr>
       </w:pPr>
-      <w:bookmarkStart w:id="46" w:name="_Ref364326058"/>
+      <w:bookmarkStart w:id="48" w:name="_Ref364326058"/>
       <w:r>
         <w:rPr>
           <w:b/>
@@ -6867,7 +6857,7 @@
       <w:r>
         <w:t>terminal window</w:t>
       </w:r>
-      <w:bookmarkEnd w:id="46"/>
+      <w:bookmarkEnd w:id="48"/>
       <w:r>
         <w:t>.</w:t>
       </w:r>
@@ -7111,7 +7101,7 @@
           <w:b/>
         </w:rPr>
       </w:pPr>
-      <w:bookmarkStart w:id="47" w:name="_Ref363940970"/>
+      <w:bookmarkStart w:id="49" w:name="_Ref363940970"/>
       <w:r>
         <w:rPr>
           <w:b/>
@@ -7804,7 +7794,6 @@
     </w:p>
     <w:p>
       <w:r>
-        <w:lastRenderedPageBreak/>
         <w:t>This</w:t>
       </w:r>
       <w:r>
@@ -7934,8 +7923,8 @@
           <w:b/>
         </w:rPr>
       </w:pPr>
-      <w:bookmarkStart w:id="48" w:name="_Ref363944720"/>
-      <w:bookmarkStart w:id="49" w:name="_Ref364350458"/>
+      <w:bookmarkStart w:id="50" w:name="_Ref363944720"/>
+      <w:bookmarkStart w:id="51" w:name="_Ref364350458"/>
       <w:r>
         <w:rPr>
           <w:b/>
@@ -8233,7 +8222,7 @@
           <w:b/>
         </w:rPr>
       </w:pPr>
-      <w:bookmarkStart w:id="50" w:name="_Ref429762632"/>
+      <w:bookmarkStart w:id="52" w:name="_Ref429762632"/>
       <w:r>
         <w:rPr>
           <w:b/>
@@ -8286,7 +8275,7 @@
         </w:rPr>
         <w:t>Instructions below vary based on your server.</w:t>
       </w:r>
-      <w:bookmarkEnd w:id="50"/>
+      <w:bookmarkEnd w:id="52"/>
       <w:r>
         <w:rPr>
           <w:rStyle w:val="ProgramName"/>
@@ -8377,8 +8366,8 @@
       <w:r>
         <w:t xml:space="preserve"> </w:t>
       </w:r>
-      <w:bookmarkEnd w:id="48"/>
-      <w:bookmarkEnd w:id="49"/>
+      <w:bookmarkEnd w:id="50"/>
+      <w:bookmarkEnd w:id="51"/>
       <w:r>
         <w:t>to</w:t>
       </w:r>
@@ -8461,7 +8450,11 @@
         <w:t xml:space="preserve"> assignment </w:t>
       </w:r>
       <w:r>
-        <w:t>indicated by your instructor.</w:t>
+        <w:t xml:space="preserve">indicated by your </w:t>
+      </w:r>
+      <w:r>
+        <w:lastRenderedPageBreak/>
+        <w:t>instructor.</w:t>
       </w:r>
       <w:r>
         <w:br/>
@@ -8482,7 +8475,6 @@
           <w:rStyle w:val="ProgramName"/>
           <w:rFonts w:ascii="Times New Roman" w:hAnsi="Times New Roman"/>
         </w:rPr>
-        <w:lastRenderedPageBreak/>
         <w:t>[</w:t>
       </w:r>
       <w:r>
@@ -8556,6 +8548,7 @@
       <w:r>
         <w:rPr>
           <w:rStyle w:val="ProgramName"/>
+          <w:i/>
         </w:rPr>
         <w:t xml:space="preserve">Bitbucket </w:t>
       </w:r>
@@ -9899,7 +9892,7 @@
         <w:fldChar w:fldCharType="separate"/>
       </w:r>
       <w:r>
-        <w:t>4.1.3</w:t>
+        <w:t>4.3</w:t>
       </w:r>
       <w:r>
         <w:fldChar w:fldCharType="end"/>
@@ -9917,31 +9910,15 @@
         <w:fldChar w:fldCharType="separate"/>
       </w:r>
       <w:r>
-        <w:rPr>
-          <w:sz w:val="22"/>
-          <w:szCs w:val="22"/>
-        </w:rPr>
         <w:t>[</w:t>
       </w:r>
       <w:r>
-        <w:rPr>
-          <w:sz w:val="22"/>
-          <w:szCs w:val="22"/>
-        </w:rPr>
         <w:t>Windows</w:t>
       </w:r>
       <w:r>
-        <w:rPr>
-          <w:sz w:val="22"/>
-          <w:szCs w:val="22"/>
-        </w:rPr>
         <w:t>]</w:t>
       </w:r>
       <w:r>
-        <w:rPr>
-          <w:sz w:val="22"/>
-          <w:szCs w:val="22"/>
-        </w:rPr>
         <w:t xml:space="preserve"> Create PuTTY Private Key</w:t>
       </w:r>
       <w:r>
@@ -9956,79 +9933,39 @@
     </w:p>
     <w:p>
       <w:pPr>
-        <w:pStyle w:val="Heading3"/>
-        <w:rPr>
-          <w:sz w:val="22"/>
-          <w:szCs w:val="22"/>
-        </w:rPr>
-      </w:pPr>
-      <w:bookmarkStart w:id="51" w:name="_Ref364457563"/>
-      <w:bookmarkStart w:id="52" w:name="_Ref364465518"/>
-      <w:bookmarkStart w:id="53" w:name="_Toc430636398"/>
-      <w:r>
-        <w:rPr>
-          <w:sz w:val="22"/>
-          <w:szCs w:val="22"/>
-        </w:rPr>
+        <w:pStyle w:val="Heading2"/>
+      </w:pPr>
+      <w:bookmarkStart w:id="53" w:name="_Ref364457563"/>
+      <w:bookmarkStart w:id="54" w:name="_Ref364465518"/>
+      <w:bookmarkStart w:id="55" w:name="_Toc431590138"/>
+      <w:r>
         <w:t>[</w:t>
       </w:r>
       <w:r>
-        <w:rPr>
-          <w:sz w:val="22"/>
-          <w:szCs w:val="22"/>
-        </w:rPr>
         <w:t>Windows</w:t>
       </w:r>
       <w:r>
-        <w:rPr>
-          <w:sz w:val="22"/>
-          <w:szCs w:val="22"/>
-        </w:rPr>
         <w:t>]</w:t>
       </w:r>
       <w:r>
-        <w:rPr>
-          <w:sz w:val="22"/>
-          <w:szCs w:val="22"/>
-        </w:rPr>
         <w:t xml:space="preserve"> </w:t>
       </w:r>
       <w:r>
-        <w:rPr>
-          <w:sz w:val="22"/>
-          <w:szCs w:val="22"/>
-        </w:rPr>
         <w:t xml:space="preserve">Create </w:t>
       </w:r>
       <w:r>
-        <w:rPr>
-          <w:sz w:val="22"/>
-          <w:szCs w:val="22"/>
-        </w:rPr>
         <w:t>PuTTY</w:t>
       </w:r>
       <w:r>
-        <w:rPr>
-          <w:sz w:val="22"/>
-          <w:szCs w:val="22"/>
-        </w:rPr>
         <w:t xml:space="preserve"> </w:t>
       </w:r>
       <w:r>
-        <w:rPr>
-          <w:sz w:val="22"/>
-          <w:szCs w:val="22"/>
-        </w:rPr>
         <w:t>Private Key</w:t>
       </w:r>
-      <w:bookmarkEnd w:id="51"/>
-      <w:bookmarkEnd w:id="52"/>
       <w:bookmarkEnd w:id="53"/>
-      <w:r>
-        <w:rPr>
-          <w:sz w:val="22"/>
-          <w:szCs w:val="22"/>
-        </w:rPr>
+      <w:bookmarkEnd w:id="54"/>
+      <w:bookmarkEnd w:id="55"/>
+      <w:r>
         <w:br/>
       </w:r>
     </w:p>
@@ -10081,7 +10018,7 @@
         <w:fldChar w:fldCharType="separate"/>
       </w:r>
       <w:r>
-        <w:t>4.1.1</w:t>
+        <w:t>4.1</w:t>
       </w:r>
       <w:r>
         <w:fldChar w:fldCharType="end"/>
@@ -10131,7 +10068,7 @@
         <w:fldChar w:fldCharType="separate"/>
       </w:r>
       <w:r>
-        <w:t>4.1.2</w:t>
+        <w:t>4.2</w:t>
       </w:r>
       <w:r>
         <w:fldChar w:fldCharType="end"/>
@@ -10149,10 +10086,6 @@
         <w:fldChar w:fldCharType="separate"/>
       </w:r>
       <w:r>
-        <w:rPr>
-          <w:sz w:val="22"/>
-          <w:szCs w:val="22"/>
-        </w:rPr>
         <w:t>Create an SSH private and public key</w:t>
       </w:r>
       <w:r>
@@ -10332,7 +10265,7 @@
         <w:fldChar w:fldCharType="separate"/>
       </w:r>
       <w:r>
-        <w:t>4.1.2</w:t>
+        <w:t>4.2</w:t>
       </w:r>
       <w:r>
         <w:fldChar w:fldCharType="end"/>
@@ -10425,7 +10358,7 @@
         <w:fldChar w:fldCharType="separate"/>
       </w:r>
       <w:r>
-        <w:t>4.1.2</w:t>
+        <w:t>4.2</w:t>
       </w:r>
       <w:r>
         <w:fldChar w:fldCharType="end"/>
@@ -10439,13 +10372,13 @@
       <w:pPr>
         <w:pStyle w:val="Heading1"/>
       </w:pPr>
-      <w:bookmarkStart w:id="54" w:name="_Toc237334710"/>
-      <w:bookmarkStart w:id="55" w:name="_Ref364465402"/>
-      <w:bookmarkStart w:id="56" w:name="_Ref396901382"/>
-      <w:bookmarkStart w:id="57" w:name="_Ref430107997"/>
-      <w:bookmarkStart w:id="58" w:name="_Ref430108003"/>
-      <w:bookmarkStart w:id="59" w:name="_Toc430636399"/>
-      <w:bookmarkEnd w:id="47"/>
+      <w:bookmarkStart w:id="56" w:name="_Toc237334710"/>
+      <w:bookmarkStart w:id="57" w:name="_Ref364465402"/>
+      <w:bookmarkStart w:id="58" w:name="_Ref396901382"/>
+      <w:bookmarkStart w:id="59" w:name="_Ref430107997"/>
+      <w:bookmarkStart w:id="60" w:name="_Ref430108003"/>
+      <w:bookmarkStart w:id="61" w:name="_Toc431590139"/>
+      <w:bookmarkEnd w:id="49"/>
       <w:r>
         <w:t xml:space="preserve">Full </w:t>
       </w:r>
@@ -10455,24 +10388,24 @@
       <w:r>
         <w:t>Tutorial</w:t>
       </w:r>
-      <w:bookmarkEnd w:id="54"/>
-      <w:bookmarkEnd w:id="55"/>
       <w:bookmarkEnd w:id="56"/>
       <w:bookmarkEnd w:id="57"/>
       <w:bookmarkEnd w:id="58"/>
       <w:bookmarkEnd w:id="59"/>
+      <w:bookmarkEnd w:id="60"/>
+      <w:bookmarkEnd w:id="61"/>
     </w:p>
     <w:p>
-      <w:bookmarkStart w:id="60" w:name="_Toc177996123"/>
-      <w:bookmarkStart w:id="61" w:name="_Toc177996155"/>
-      <w:bookmarkStart w:id="62" w:name="_Toc177997282"/>
-      <w:bookmarkStart w:id="63" w:name="_Toc177997362"/>
-      <w:bookmarkStart w:id="64" w:name="_Toc177997882"/>
-      <w:bookmarkEnd w:id="60"/>
-      <w:bookmarkEnd w:id="61"/>
+      <w:bookmarkStart w:id="62" w:name="_Toc177996123"/>
+      <w:bookmarkStart w:id="63" w:name="_Toc177996155"/>
+      <w:bookmarkStart w:id="64" w:name="_Toc177997282"/>
+      <w:bookmarkStart w:id="65" w:name="_Toc177997362"/>
+      <w:bookmarkStart w:id="66" w:name="_Toc177997882"/>
       <w:bookmarkEnd w:id="62"/>
       <w:bookmarkEnd w:id="63"/>
       <w:bookmarkEnd w:id="64"/>
+      <w:bookmarkEnd w:id="65"/>
+      <w:bookmarkEnd w:id="66"/>
     </w:p>
     <w:p>
       <w:r>
@@ -10488,6 +10421,9 @@
         <w:fldChar w:fldCharType="separate"/>
       </w:r>
       <w:r>
+        <w:rPr>
+          <w:b/>
+        </w:rPr>
         <w:t>[</w:t>
       </w:r>
       <w:r>
@@ -10533,6 +10469,7 @@
       </w:r>
       <w:r>
         <w:rPr>
+          <w:b/>
           <w:noProof/>
         </w:rPr>
         <w:t>2</w:t>
@@ -14084,7 +14021,7 @@
           <w:rFonts w:ascii="Times New Roman" w:hAnsi="Times New Roman"/>
         </w:rPr>
       </w:pPr>
-      <w:bookmarkStart w:id="65" w:name="_Ref364451360"/>
+      <w:bookmarkStart w:id="67" w:name="_Ref364451360"/>
       <w:r>
         <w:rPr>
           <w:b/>
@@ -14105,7 +14042,7 @@
         </w:rPr>
         <w:br/>
       </w:r>
-      <w:bookmarkEnd w:id="65"/>
+      <w:bookmarkEnd w:id="67"/>
     </w:p>
     <w:p>
       <w:pPr>
@@ -15849,6 +15786,7 @@
       <w:r>
         <w:rPr>
           <w:rStyle w:val="ProgramName"/>
+          <w:i/>
         </w:rPr>
         <w:t xml:space="preserve">Bitbucket </w:t>
       </w:r>
@@ -16097,6 +16035,7 @@
       <w:r>
         <w:rPr>
           <w:rStyle w:val="ProgramName"/>
+          <w:i/>
         </w:rPr>
         <w:t xml:space="preserve">cci-git </w:t>
       </w:r>
@@ -16764,11 +16703,7 @@
           </mc:Choice>
           <mc:Fallback>
             <w:pict>
-              <v:shapetype w14:anchorId="1C038B31" id="_x0000_t202" coordsize="21600,21600" o:spt="202" path="m,l,21600r21600,l21600,xe">
-                <v:stroke joinstyle="miter"/>
-                <v:path gradientshapeok="t" o:connecttype="rect"/>
-              </v:shapetype>
-              <v:shape id="_x0000_s1039" type="#_x0000_t202" style="position:absolute;left:0;text-align:left;margin-left:40.4pt;margin-top:92.3pt;width:412.7pt;height:62.5pt;z-index:251641856;visibility:visible;mso-wrap-style:square;mso-width-percent:0;mso-height-percent:0;mso-wrap-distance-left:9pt;mso-wrap-distance-top:0;mso-wrap-distance-right:9pt;mso-wrap-distance-bottom:0;mso-position-horizontal:absolute;mso-position-horizontal-relative:text;mso-position-vertical:absolute;mso-position-vertical-relative:text;mso-width-percent:0;mso-height-percent:0;mso-width-relative:margin;mso-height-relative:margin;v-text-anchor:top" o:gfxdata="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" fillcolor="black" strokecolor="#f2f2f2" strokeweight="3pt">
+              <v:shape w14:anchorId="1C038B31" id="_x0000_s1039" type="#_x0000_t202" style="position:absolute;left:0;text-align:left;margin-left:40.4pt;margin-top:92.3pt;width:412.7pt;height:62.5pt;z-index:251641856;visibility:visible;mso-wrap-style:square;mso-width-percent:0;mso-height-percent:0;mso-wrap-distance-left:9pt;mso-wrap-distance-top:0;mso-wrap-distance-right:9pt;mso-wrap-distance-bottom:0;mso-position-horizontal:absolute;mso-position-horizontal-relative:text;mso-position-vertical:absolute;mso-position-vertical-relative:text;mso-width-percent:0;mso-height-percent:0;mso-width-relative:margin;mso-height-relative:margin;v-text-anchor:top" o:gfxdata="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" fillcolor="black" strokecolor="#f2f2f2" strokeweight="3pt">
                 <v:shadow on="t" color="#7f7f7f" opacity=".5" offset="1pt"/>
                 <v:textbox>
                   <w:txbxContent>
@@ -18250,26 +18185,26 @@
       <w:pPr>
         <w:pStyle w:val="Heading1"/>
       </w:pPr>
-      <w:bookmarkStart w:id="66" w:name="_Toc364451303"/>
-      <w:bookmarkStart w:id="67" w:name="_Toc364451305"/>
-      <w:bookmarkStart w:id="68" w:name="_Toc364451306"/>
-      <w:bookmarkStart w:id="69" w:name="_Toc209240394"/>
-      <w:bookmarkStart w:id="70" w:name="_Toc209240395"/>
-      <w:bookmarkStart w:id="71" w:name="_Toc430636400"/>
-      <w:bookmarkStart w:id="72" w:name="_Ref177987300"/>
-      <w:bookmarkStart w:id="73" w:name="_Ref177997834"/>
-      <w:bookmarkStart w:id="74" w:name="_Toc237334712"/>
-      <w:bookmarkStart w:id="75" w:name="_Ref364350511"/>
-      <w:bookmarkStart w:id="76" w:name="_Ref364350513"/>
-      <w:bookmarkEnd w:id="66"/>
-      <w:bookmarkEnd w:id="67"/>
+      <w:bookmarkStart w:id="68" w:name="_Toc364451303"/>
+      <w:bookmarkStart w:id="69" w:name="_Toc364451305"/>
+      <w:bookmarkStart w:id="70" w:name="_Toc364451306"/>
+      <w:bookmarkStart w:id="71" w:name="_Toc209240394"/>
+      <w:bookmarkStart w:id="72" w:name="_Toc209240395"/>
+      <w:bookmarkStart w:id="73" w:name="_Ref177987300"/>
+      <w:bookmarkStart w:id="74" w:name="_Ref177997834"/>
+      <w:bookmarkStart w:id="75" w:name="_Toc237334712"/>
+      <w:bookmarkStart w:id="76" w:name="_Ref364350511"/>
+      <w:bookmarkStart w:id="77" w:name="_Ref364350513"/>
+      <w:bookmarkStart w:id="78" w:name="_Toc431590140"/>
       <w:bookmarkEnd w:id="68"/>
       <w:bookmarkEnd w:id="69"/>
       <w:bookmarkEnd w:id="70"/>
+      <w:bookmarkEnd w:id="71"/>
+      <w:bookmarkEnd w:id="72"/>
       <w:r>
         <w:t>Micro Git Tutorial</w:t>
       </w:r>
-      <w:bookmarkEnd w:id="71"/>
+      <w:bookmarkEnd w:id="78"/>
     </w:p>
     <w:p/>
     <w:p>
@@ -18291,14 +18226,14 @@
           <w:rStyle w:val="ProgramName"/>
           <w:rFonts w:ascii="Times New Roman" w:hAnsi="Times New Roman"/>
         </w:rPr>
-        <w:t>Generally</w:t>
+        <w:t xml:space="preserve">This </w:t>
       </w:r>
       <w:r>
         <w:rPr>
           <w:rStyle w:val="ProgramName"/>
           <w:rFonts w:ascii="Times New Roman" w:hAnsi="Times New Roman"/>
         </w:rPr>
-        <w:t xml:space="preserve"> section is </w:t>
+        <w:t xml:space="preserve">section is </w:t>
       </w:r>
       <w:r>
         <w:rPr>
@@ -19441,7 +19376,7 @@
         </w:numPr>
         <w:ind w:left="810"/>
       </w:pPr>
-      <w:bookmarkStart w:id="77" w:name="_Ref430256699"/>
+      <w:bookmarkStart w:id="79" w:name="_Ref430256699"/>
       <w:r>
         <w:rPr>
           <w:rStyle w:val="ProgramName"/>
@@ -19564,6 +19499,7 @@
       <w:r>
         <w:rPr>
           <w:rStyle w:val="ProgramName"/>
+          <w:i/>
         </w:rPr>
         <w:t xml:space="preserve">Bitbucket </w:t>
       </w:r>
@@ -19634,7 +19570,7 @@
       <w:r>
         <w:t xml:space="preserve"> it with the TA and Dr. Wartell’s Bitbucket accounts.</w:t>
       </w:r>
-      <w:bookmarkEnd w:id="77"/>
+      <w:bookmarkEnd w:id="79"/>
       <w:r>
         <w:br/>
       </w:r>
@@ -19651,7 +19587,7 @@
           <w:rFonts w:ascii="Times New Roman" w:hAnsi="Times New Roman"/>
         </w:rPr>
       </w:pPr>
-      <w:bookmarkStart w:id="78" w:name="_Ref430255135"/>
+      <w:bookmarkStart w:id="80" w:name="_Ref430255135"/>
       <w:r>
         <w:rPr>
           <w:rStyle w:val="ProgramName"/>
@@ -19905,7 +19841,7 @@
       <w:r>
         <w:t xml:space="preserve"> your repo with the TA and Dr. Wartell’s UNCC accounts.</w:t>
       </w:r>
-      <w:bookmarkEnd w:id="78"/>
+      <w:bookmarkEnd w:id="80"/>
       <w:r>
         <w:br/>
       </w:r>
@@ -22221,8 +22157,8 @@
       <w:pPr>
         <w:pStyle w:val="Heading1"/>
       </w:pPr>
-      <w:bookmarkStart w:id="79" w:name="_Ref396901734"/>
-      <w:bookmarkStart w:id="80" w:name="_Toc430636401"/>
+      <w:bookmarkStart w:id="81" w:name="_Ref396901734"/>
+      <w:bookmarkStart w:id="82" w:name="_Toc431590141"/>
       <w:r>
         <w:lastRenderedPageBreak/>
         <w:t>Git Server A</w:t>
@@ -22230,16 +22166,22 @@
       <w:r>
         <w:t>ccess</w:t>
       </w:r>
-      <w:bookmarkEnd w:id="79"/>
-      <w:bookmarkEnd w:id="80"/>
+      <w:bookmarkEnd w:id="81"/>
+      <w:bookmarkEnd w:id="82"/>
     </w:p>
     <w:p/>
     <w:p>
+      <w:r>
+        <w:t>This section’s subsections describe access method specifics for various Git servers. Your instructor will tell you which server you should use.</w:t>
+      </w:r>
+    </w:p>
+    <w:p/>
+    <w:p>
       <w:pPr>
         <w:pStyle w:val="Heading2"/>
       </w:pPr>
-      <w:bookmarkStart w:id="81" w:name="_Ref430110430"/>
-      <w:bookmarkStart w:id="82" w:name="_Toc430636402"/>
+      <w:bookmarkStart w:id="83" w:name="_Ref430110430"/>
+      <w:bookmarkStart w:id="84" w:name="_Toc431590142"/>
       <w:r>
         <w:rPr>
           <w:rStyle w:val="ProgramName"/>
@@ -22256,16 +22198,16 @@
       <w:r>
         <w:t xml:space="preserve"> </w:t>
       </w:r>
-      <w:bookmarkEnd w:id="72"/>
       <w:bookmarkEnd w:id="73"/>
       <w:bookmarkEnd w:id="74"/>
+      <w:bookmarkEnd w:id="75"/>
       <w:r>
         <w:t>URL</w:t>
       </w:r>
-      <w:bookmarkEnd w:id="75"/>
       <w:bookmarkEnd w:id="76"/>
-      <w:bookmarkEnd w:id="81"/>
-      <w:bookmarkEnd w:id="82"/>
+      <w:bookmarkEnd w:id="77"/>
+      <w:bookmarkEnd w:id="83"/>
+      <w:bookmarkEnd w:id="84"/>
     </w:p>
     <w:p/>
     <w:p>
@@ -22504,7 +22446,6 @@
       </w:r>
     </w:p>
     <w:p/>
-    <w:p/>
     <w:p>
       <w:r>
         <w:t xml:space="preserve">Throughout this document, the text </w:t>
@@ -22660,7 +22601,6 @@
     <w:p/>
     <w:p>
       <w:r>
-        <w:lastRenderedPageBreak/>
         <w:t>For team projects, all members of the team will be given access to a team directory with a name like:</w:t>
       </w:r>
     </w:p>
@@ -22749,9 +22689,9 @@
       <w:pPr>
         <w:pStyle w:val="Heading2"/>
       </w:pPr>
-      <w:bookmarkStart w:id="83" w:name="_Ref412237379"/>
-      <w:bookmarkStart w:id="84" w:name="_Ref412237381"/>
-      <w:bookmarkStart w:id="85" w:name="_Toc430636403"/>
+      <w:bookmarkStart w:id="85" w:name="_Ref412237379"/>
+      <w:bookmarkStart w:id="86" w:name="_Ref412237381"/>
+      <w:bookmarkStart w:id="87" w:name="_Toc431590143"/>
       <w:r>
         <w:rPr>
           <w:rStyle w:val="ProgramName"/>
@@ -22765,9 +22705,9 @@
       <w:r>
         <w:t>URL</w:t>
       </w:r>
-      <w:bookmarkEnd w:id="83"/>
-      <w:bookmarkEnd w:id="84"/>
       <w:bookmarkEnd w:id="85"/>
+      <w:bookmarkEnd w:id="86"/>
+      <w:bookmarkEnd w:id="87"/>
     </w:p>
     <w:p/>
     <w:p>
@@ -23074,12 +23014,6 @@
         <w:rPr>
           <w:rStyle w:val="ProgramName"/>
         </w:rPr>
-        <w:t>a</w:t>
-      </w:r>
-      <w:r>
-        <w:rPr>
-          <w:rStyle w:val="ProgramName"/>
-        </w:rPr>
         <w:br/>
       </w:r>
     </w:p>
@@ -23087,9 +23021,9 @@
       <w:pPr>
         <w:pStyle w:val="Heading2"/>
       </w:pPr>
-      <w:bookmarkStart w:id="86" w:name="_Ref429565319"/>
-      <w:bookmarkStart w:id="87" w:name="_Ref429565332"/>
-      <w:bookmarkStart w:id="88" w:name="_Toc430636404"/>
+      <w:bookmarkStart w:id="88" w:name="_Ref429565319"/>
+      <w:bookmarkStart w:id="89" w:name="_Ref429565332"/>
+      <w:bookmarkStart w:id="90" w:name="_Toc431590144"/>
       <w:r>
         <w:rPr>
           <w:rStyle w:val="ProgramName"/>
@@ -23103,9 +23037,9 @@
       <w:r>
         <w:t>URL</w:t>
       </w:r>
-      <w:bookmarkEnd w:id="86"/>
-      <w:bookmarkEnd w:id="87"/>
       <w:bookmarkEnd w:id="88"/>
+      <w:bookmarkEnd w:id="89"/>
+      <w:bookmarkEnd w:id="90"/>
     </w:p>
     <w:p/>
     <w:p>
@@ -23216,7 +23150,6 @@
     <w:p/>
     <w:p>
       <w:r>
-        <w:lastRenderedPageBreak/>
         <w:t xml:space="preserve">Your user name and password for all access to </w:t>
       </w:r>
       <w:r>
@@ -23668,22 +23601,22 @@
       <w:pPr>
         <w:pStyle w:val="Heading2"/>
       </w:pPr>
-      <w:bookmarkStart w:id="89" w:name="_Ref430110434"/>
-      <w:bookmarkStart w:id="90" w:name="_Toc430636405"/>
-      <w:bookmarkStart w:id="91" w:name="_Ref398212095"/>
+      <w:bookmarkStart w:id="91" w:name="_Ref430110434"/>
+      <w:bookmarkStart w:id="92" w:name="_Ref398212095"/>
+      <w:bookmarkStart w:id="93" w:name="_Toc431590145"/>
       <w:r>
         <w:t>Accessing</w:t>
       </w:r>
       <w:r>
         <w:t xml:space="preserve"> Git Server Using SSH Keys</w:t>
       </w:r>
-      <w:bookmarkEnd w:id="89"/>
-      <w:bookmarkEnd w:id="90"/>
+      <w:bookmarkEnd w:id="91"/>
+      <w:bookmarkEnd w:id="93"/>
     </w:p>
     <w:p>
-      <w:bookmarkStart w:id="92" w:name="_Toc412241314"/>
-      <w:bookmarkEnd w:id="91"/>
+      <w:bookmarkStart w:id="94" w:name="_Toc412241314"/>
       <w:bookmarkEnd w:id="92"/>
+      <w:bookmarkEnd w:id="94"/>
     </w:p>
     <w:p>
       <w:pPr>
@@ -23926,25 +23859,25 @@
           <w:szCs w:val="22"/>
         </w:rPr>
       </w:pPr>
-      <w:bookmarkStart w:id="93" w:name="_Toc412241386"/>
-      <w:bookmarkStart w:id="94" w:name="_Toc412241760"/>
-      <w:bookmarkStart w:id="95" w:name="_Toc412245338"/>
-      <w:bookmarkStart w:id="96" w:name="_Toc412245766"/>
-      <w:bookmarkStart w:id="97" w:name="_Toc412241387"/>
-      <w:bookmarkStart w:id="98" w:name="_Toc412241761"/>
-      <w:bookmarkStart w:id="99" w:name="_Toc412245339"/>
-      <w:bookmarkStart w:id="100" w:name="_Toc412245767"/>
-      <w:bookmarkStart w:id="101" w:name="_Ref364465822"/>
-      <w:bookmarkStart w:id="102" w:name="_Ref364465867"/>
-      <w:bookmarkStart w:id="103" w:name="_Toc430636406"/>
-      <w:bookmarkEnd w:id="93"/>
-      <w:bookmarkEnd w:id="94"/>
+      <w:bookmarkStart w:id="95" w:name="_Toc412241386"/>
+      <w:bookmarkStart w:id="96" w:name="_Toc412241760"/>
+      <w:bookmarkStart w:id="97" w:name="_Toc412245338"/>
+      <w:bookmarkStart w:id="98" w:name="_Toc412245766"/>
+      <w:bookmarkStart w:id="99" w:name="_Toc412241387"/>
+      <w:bookmarkStart w:id="100" w:name="_Toc412241761"/>
+      <w:bookmarkStart w:id="101" w:name="_Toc412245339"/>
+      <w:bookmarkStart w:id="102" w:name="_Toc412245767"/>
+      <w:bookmarkStart w:id="103" w:name="_Ref364465822"/>
+      <w:bookmarkStart w:id="104" w:name="_Ref364465867"/>
+      <w:bookmarkStart w:id="105" w:name="_Toc431590146"/>
       <w:bookmarkEnd w:id="95"/>
       <w:bookmarkEnd w:id="96"/>
       <w:bookmarkEnd w:id="97"/>
       <w:bookmarkEnd w:id="98"/>
       <w:bookmarkEnd w:id="99"/>
       <w:bookmarkEnd w:id="100"/>
+      <w:bookmarkEnd w:id="101"/>
+      <w:bookmarkEnd w:id="102"/>
       <w:r>
         <w:rPr>
           <w:sz w:val="22"/>
@@ -23988,9 +23921,9 @@
         </w:rPr>
         <w:t xml:space="preserve"> daemon</w:t>
       </w:r>
-      <w:bookmarkEnd w:id="101"/>
-      <w:bookmarkEnd w:id="102"/>
       <w:bookmarkEnd w:id="103"/>
+      <w:bookmarkEnd w:id="104"/>
+      <w:bookmarkEnd w:id="105"/>
     </w:p>
     <w:p/>
     <w:p>
@@ -24079,6 +24012,7 @@
     </w:p>
     <w:p>
       <w:r>
+        <w:lastRenderedPageBreak/>
         <w:t xml:space="preserve">These steps will only work after you </w:t>
       </w:r>
       <w:r>
@@ -24099,7 +24033,6 @@
         </w:numPr>
       </w:pPr>
       <w:r>
-        <w:lastRenderedPageBreak/>
         <w:t xml:space="preserve">Start your command-line shell </w:t>
       </w:r>
     </w:p>
@@ -25525,6 +25458,9 @@
       <w:r>
         <w:t xml:space="preserve">is successfully passing your key through ssh to Bitbucket. </w:t>
       </w:r>
+      <w:r>
+        <w:br/>
+      </w:r>
     </w:p>
     <w:p>
       <w:pPr>
@@ -26742,21 +26678,21 @@
           <w:szCs w:val="22"/>
         </w:rPr>
       </w:pPr>
-      <w:bookmarkStart w:id="104" w:name="_Toc412241317"/>
-      <w:bookmarkStart w:id="105" w:name="_Toc412241389"/>
-      <w:bookmarkStart w:id="106" w:name="_Toc412241763"/>
-      <w:bookmarkStart w:id="107" w:name="_Toc412245341"/>
-      <w:bookmarkStart w:id="108" w:name="_Toc412245769"/>
-      <w:bookmarkStart w:id="109" w:name="_Ref364458409"/>
-      <w:bookmarkStart w:id="110" w:name="_Ref364458516"/>
-      <w:bookmarkStart w:id="111" w:name="_Ref364458857"/>
-      <w:bookmarkStart w:id="112" w:name="_Ref364459349"/>
-      <w:bookmarkStart w:id="113" w:name="_Toc430636407"/>
-      <w:bookmarkEnd w:id="104"/>
-      <w:bookmarkEnd w:id="105"/>
+      <w:bookmarkStart w:id="106" w:name="_Toc412241317"/>
+      <w:bookmarkStart w:id="107" w:name="_Toc412241389"/>
+      <w:bookmarkStart w:id="108" w:name="_Toc412241763"/>
+      <w:bookmarkStart w:id="109" w:name="_Toc412245341"/>
+      <w:bookmarkStart w:id="110" w:name="_Toc412245769"/>
+      <w:bookmarkStart w:id="111" w:name="_Ref364458409"/>
+      <w:bookmarkStart w:id="112" w:name="_Ref364458516"/>
+      <w:bookmarkStart w:id="113" w:name="_Ref364458857"/>
+      <w:bookmarkStart w:id="114" w:name="_Ref364459349"/>
+      <w:bookmarkStart w:id="115" w:name="_Toc431590147"/>
       <w:bookmarkEnd w:id="106"/>
       <w:bookmarkEnd w:id="107"/>
       <w:bookmarkEnd w:id="108"/>
+      <w:bookmarkEnd w:id="109"/>
+      <w:bookmarkEnd w:id="110"/>
       <w:r>
         <w:rPr>
           <w:sz w:val="22"/>
@@ -26807,11 +26743,11 @@
         </w:rPr>
         <w:t xml:space="preserve"> daemon</w:t>
       </w:r>
-      <w:bookmarkEnd w:id="109"/>
-      <w:bookmarkEnd w:id="110"/>
       <w:bookmarkEnd w:id="111"/>
       <w:bookmarkEnd w:id="112"/>
       <w:bookmarkEnd w:id="113"/>
+      <w:bookmarkEnd w:id="114"/>
+      <w:bookmarkEnd w:id="115"/>
     </w:p>
     <w:p/>
     <w:p>
@@ -28548,6 +28484,10 @@
           <w:ilvl w:val="0"/>
           <w:numId w:val="14"/>
         </w:numPr>
+        <w:rPr>
+          <w:rStyle w:val="ProgramName"/>
+          <w:rFonts w:ascii="Times New Roman" w:hAnsi="Times New Roman"/>
+        </w:rPr>
       </w:pPr>
       <w:r>
         <w:rPr>
@@ -29199,9 +29139,14 @@
         </w:rPr>
         <w:br/>
       </w:r>
-      <w:r>
-        <w:br/>
-      </w:r>
+    </w:p>
+    <w:p>
+      <w:pPr>
+        <w:numPr>
+          <w:ilvl w:val="0"/>
+          <w:numId w:val="14"/>
+        </w:numPr>
+      </w:pPr>
       <w:r>
         <w:t>To v</w:t>
       </w:r>
@@ -29822,18 +29767,18 @@
       <w:pPr>
         <w:pStyle w:val="Heading2"/>
       </w:pPr>
-      <w:bookmarkStart w:id="114" w:name="_Ref430108197"/>
-      <w:bookmarkStart w:id="115" w:name="_Toc430636408"/>
-      <w:bookmarkStart w:id="116" w:name="_Ref412241929"/>
-      <w:bookmarkStart w:id="117" w:name="_Ref412241940"/>
-      <w:bookmarkStart w:id="118" w:name="_Ref412242349"/>
-      <w:bookmarkStart w:id="119" w:name="_Ref412242362"/>
-      <w:bookmarkStart w:id="120" w:name="_Ref364246342"/>
+      <w:bookmarkStart w:id="116" w:name="_Ref430108197"/>
+      <w:bookmarkStart w:id="117" w:name="_Ref412241929"/>
+      <w:bookmarkStart w:id="118" w:name="_Ref412241940"/>
+      <w:bookmarkStart w:id="119" w:name="_Ref412242349"/>
+      <w:bookmarkStart w:id="120" w:name="_Ref412242362"/>
+      <w:bookmarkStart w:id="121" w:name="_Ref364246342"/>
+      <w:bookmarkStart w:id="122" w:name="_Toc431590148"/>
       <w:r>
         <w:t>Accessing Git Server Using HTTPS and Git Credentials</w:t>
       </w:r>
-      <w:bookmarkEnd w:id="114"/>
-      <w:bookmarkEnd w:id="115"/>
+      <w:bookmarkEnd w:id="116"/>
+      <w:bookmarkEnd w:id="122"/>
     </w:p>
     <w:p/>
     <w:p>
@@ -29857,7 +29802,19 @@
         <w:t>only</w:t>
       </w:r>
       <w:r>
-        <w:t xml:space="preserve"> for Git server </w:t>
+        <w:t xml:space="preserve"> for </w:t>
+      </w:r>
+      <w:r>
+        <w:t xml:space="preserve">the following </w:t>
+      </w:r>
+      <w:r>
+        <w:t>Git server</w:t>
+      </w:r>
+      <w:r>
+        <w:t>’s</w:t>
+      </w:r>
+      <w:r>
+        <w:t xml:space="preserve"> </w:t>
       </w:r>
       <w:r>
         <w:t>using the HTTPS protocol:</w:t>
@@ -29971,12 +29928,7 @@
         <w:br/>
       </w:r>
       <w:r>
-        <w:t>Note, the process requires you install the Cisco VPN client software on your computer and run the client program (a na</w:t>
-      </w:r>
-      <w:bookmarkStart w:id="121" w:name="_GoBack"/>
-      <w:bookmarkEnd w:id="121"/>
-      <w:r>
-        <w:t>tive application).</w:t>
+        <w:t>Note, the process requires you install the Cisco VPN client software on your computer and run the client program (a native application).</w:t>
       </w:r>
       <w:r>
         <w:t xml:space="preserve">   Using </w:t>
@@ -30581,11 +30533,11 @@
       <w:pPr>
         <w:pStyle w:val="Heading3"/>
       </w:pPr>
-      <w:bookmarkStart w:id="122" w:name="_Toc430636409"/>
+      <w:bookmarkStart w:id="123" w:name="_Toc431590149"/>
       <w:r>
         <w:t>Using Git Credentials</w:t>
       </w:r>
-      <w:bookmarkEnd w:id="122"/>
+      <w:bookmarkEnd w:id="123"/>
     </w:p>
     <w:p>
       <w:r>
@@ -31009,7 +30961,7 @@
           <w:lang w:eastAsia="zh-TW"/>
         </w:rPr>
       </w:pPr>
-      <w:bookmarkStart w:id="123" w:name="_Toc430636410"/>
+      <w:bookmarkStart w:id="124" w:name="_Toc431590150"/>
       <w:r>
         <w:rPr>
           <w:noProof/>
@@ -31031,11 +30983,11 @@
         </w:rPr>
         <w:t>Operations</w:t>
       </w:r>
-      <w:bookmarkEnd w:id="116"/>
       <w:bookmarkEnd w:id="117"/>
       <w:bookmarkEnd w:id="118"/>
       <w:bookmarkEnd w:id="119"/>
-      <w:bookmarkEnd w:id="123"/>
+      <w:bookmarkEnd w:id="120"/>
+      <w:bookmarkEnd w:id="124"/>
       <w:r>
         <w:rPr>
           <w:noProof/>
@@ -31043,7 +30995,7 @@
         </w:rPr>
         <w:t xml:space="preserve"> </w:t>
       </w:r>
-      <w:bookmarkEnd w:id="120"/>
+      <w:bookmarkEnd w:id="121"/>
       <w:r>
         <w:rPr>
           <w:noProof/>
@@ -31062,44 +31014,67 @@
         <w:rPr>
           <w:lang w:eastAsia="zh-TW"/>
         </w:rPr>
-        <w:t>This section describes several operations referenced in the tutorial sections of this document.</w:t>
+        <w:t xml:space="preserve">This section describes several operations referenced </w:t>
+      </w:r>
+      <w:r>
+        <w:rPr>
+          <w:lang w:eastAsia="zh-TW"/>
+        </w:rPr>
+        <w:t>by other t</w:t>
+      </w:r>
+      <w:r>
+        <w:rPr>
+          <w:lang w:eastAsia="zh-TW"/>
+        </w:rPr>
+        <w:t>utorial sections of this document.</w:t>
+      </w:r>
+      <w:r>
+        <w:rPr>
+          <w:lang w:eastAsia="zh-TW"/>
+        </w:rPr>
+        <w:t xml:space="preserve"> Hence, t</w:t>
+      </w:r>
+      <w:r>
+        <w:rPr>
+          <w:lang w:eastAsia="zh-TW"/>
+        </w:rPr>
+        <w:t xml:space="preserve">his section assumes you already </w:t>
+      </w:r>
+      <w:r>
+        <w:rPr>
+          <w:lang w:eastAsia="zh-TW"/>
+        </w:rPr>
+        <w:t xml:space="preserve">have </w:t>
+      </w:r>
+      <w:r>
+        <w:rPr>
+          <w:lang w:eastAsia="zh-TW"/>
+        </w:rPr>
+        <w:t xml:space="preserve">a command-line shell </w:t>
+      </w:r>
+      <w:r>
+        <w:rPr>
+          <w:lang w:eastAsia="zh-TW"/>
+        </w:rPr>
+        <w:t xml:space="preserve">setup </w:t>
+      </w:r>
+      <w:r>
+        <w:rPr>
+          <w:lang w:eastAsia="zh-TW"/>
+        </w:rPr>
+        <w:t>as described for your designated Git server.</w:t>
       </w:r>
     </w:p>
     <w:p>
       <w:pPr>
+        <w:pStyle w:val="Heading2"/>
         <w:rPr>
           <w:lang w:eastAsia="zh-TW"/>
         </w:rPr>
       </w:pPr>
-      <w:r>
-        <w:rPr>
-          <w:lang w:eastAsia="zh-TW"/>
-        </w:rPr>
-        <w:t xml:space="preserve">This section assumes you already </w:t>
-      </w:r>
-      <w:r>
-        <w:rPr>
-          <w:lang w:eastAsia="zh-TW"/>
-        </w:rPr>
-        <w:t xml:space="preserve">open a command-line shell </w:t>
-      </w:r>
-      <w:r>
-        <w:rPr>
-          <w:lang w:eastAsia="zh-TW"/>
-        </w:rPr>
-        <w:t>as described for your designated Git server.</w:t>
-      </w:r>
-    </w:p>
-    <w:p>
-      <w:pPr>
-        <w:pStyle w:val="Heading2"/>
-        <w:rPr>
-          <w:lang w:eastAsia="zh-TW"/>
-        </w:rPr>
-      </w:pPr>
-      <w:bookmarkStart w:id="124" w:name="_Ref430110733"/>
-      <w:bookmarkStart w:id="125" w:name="_Ref430111000"/>
-      <w:bookmarkStart w:id="126" w:name="_Toc430636411"/>
+      <w:bookmarkStart w:id="125" w:name="_Ref430110733"/>
+      <w:bookmarkStart w:id="126" w:name="_Ref430111000"/>
+      <w:bookmarkStart w:id="127" w:name="_Toc431590151"/>
       <w:r>
         <w:rPr>
           <w:noProof/>
@@ -31108,9 +31083,9 @@
         <w:lastRenderedPageBreak/>
         <w:t>Basic Git Operations</w:t>
       </w:r>
-      <w:bookmarkEnd w:id="124"/>
       <w:bookmarkEnd w:id="125"/>
       <w:bookmarkEnd w:id="126"/>
+      <w:bookmarkEnd w:id="127"/>
     </w:p>
     <w:p>
       <w:pPr>
@@ -31903,7 +31878,7 @@
         </w:rPr>
         <w:br w:type="column"/>
       </w:r>
-      <w:bookmarkStart w:id="127" w:name="_Ref429575462"/>
+      <w:bookmarkStart w:id="128" w:name="_Ref429575462"/>
       <w:r>
         <w:rPr>
           <w:b/>
@@ -32640,7 +32615,7 @@
         </w:rPr>
         <w:t>]</w:t>
       </w:r>
-      <w:bookmarkEnd w:id="127"/>
+      <w:bookmarkEnd w:id="128"/>
       <w:r>
         <w:rPr>
           <w:noProof/>
@@ -32732,7 +32707,7 @@
         </w:rPr>
         <w:t>git-viscenter uses the gitolite server which has a special feature that creates a remote repo if it does not already exist when you attempt to clone it.   git-viscenter access permissions are managed by the TA and generally already set-up for the course.</w:t>
       </w:r>
-      <w:bookmarkStart w:id="128" w:name="_Ref412242405"/>
+      <w:bookmarkStart w:id="129" w:name="_Ref412242405"/>
       <w:r>
         <w:rPr>
           <w:noProof/>
@@ -32774,7 +32749,7 @@
         </w:rPr>
         <w:t>]</w:t>
       </w:r>
-      <w:bookmarkEnd w:id="128"/>
+      <w:bookmarkEnd w:id="129"/>
     </w:p>
     <w:p>
       <w:pPr>
@@ -34818,6 +34793,7 @@
       <w:r>
         <w:rPr>
           <w:rStyle w:val="ProgramName"/>
+          <w:i/>
         </w:rPr>
         <w:t xml:space="preserve">cci-git </w:t>
       </w:r>
@@ -39484,7 +39460,7 @@
           <w:lang w:eastAsia="zh-TW"/>
         </w:rPr>
       </w:pPr>
-      <w:bookmarkStart w:id="129" w:name="_Toc430636412"/>
+      <w:bookmarkStart w:id="130" w:name="_Toc431590152"/>
       <w:r>
         <w:rPr>
           <w:noProof/>
@@ -39492,13 +39468,7 @@
         </w:rPr>
         <w:t>Other Git Operations</w:t>
       </w:r>
-      <w:r>
-        <w:rPr>
-          <w:rStyle w:val="CommentReference"/>
-        </w:rPr>
-        <w:commentReference w:id="130"/>
-      </w:r>
-      <w:bookmarkEnd w:id="129"/>
+      <w:bookmarkEnd w:id="130"/>
     </w:p>
     <w:p>
       <w:pPr>
@@ -40332,7 +40302,7 @@
       <w:bookmarkStart w:id="131" w:name="_Toc237334714"/>
       <w:bookmarkStart w:id="132" w:name="_Ref285535330"/>
       <w:bookmarkStart w:id="133" w:name="_Ref285535334"/>
-      <w:bookmarkStart w:id="134" w:name="_Toc430636413"/>
+      <w:bookmarkStart w:id="134" w:name="_Toc431590153"/>
       <w:r>
         <w:lastRenderedPageBreak/>
         <w:t xml:space="preserve">Course </w:t>
@@ -40358,7 +40328,7 @@
       <w:bookmarkStart w:id="138" w:name="_Toc364466064"/>
       <w:bookmarkStart w:id="139" w:name="_Toc364466124"/>
       <w:bookmarkStart w:id="140" w:name="SubmittingProjects"/>
-      <w:bookmarkStart w:id="141" w:name="_Toc430636414"/>
+      <w:bookmarkStart w:id="141" w:name="_Toc431590154"/>
       <w:bookmarkEnd w:id="135"/>
       <w:bookmarkEnd w:id="136"/>
       <w:bookmarkEnd w:id="137"/>
@@ -40471,7 +40441,7 @@
       <w:bookmarkStart w:id="142" w:name="_Toc237334715"/>
       <w:bookmarkStart w:id="143" w:name="_Ref240694692"/>
       <w:bookmarkStart w:id="144" w:name="_Ref240694695"/>
-      <w:bookmarkStart w:id="145" w:name="_Toc430636415"/>
+      <w:bookmarkStart w:id="145" w:name="_Toc431590155"/>
       <w:commentRangeStart w:id="146"/>
       <w:r>
         <w:t>Keep the r</w:t>
@@ -40770,7 +40740,7 @@
       <w:pPr>
         <w:pStyle w:val="Heading3"/>
       </w:pPr>
-      <w:bookmarkStart w:id="147" w:name="_Toc430636416"/>
+      <w:bookmarkStart w:id="147" w:name="_Toc431590156"/>
       <w:r>
         <w:t>C++ Code Rules</w:t>
       </w:r>
@@ -40999,7 +40969,7 @@
       <w:pPr>
         <w:pStyle w:val="Heading3"/>
       </w:pPr>
-      <w:bookmarkStart w:id="148" w:name="_Toc430636417"/>
+      <w:bookmarkStart w:id="148" w:name="_Toc431590157"/>
       <w:r>
         <w:t>JavaScript and WebGL</w:t>
       </w:r>
@@ -41186,7 +41156,7 @@
       </w:pPr>
       <w:bookmarkStart w:id="149" w:name="_Ref364465753"/>
       <w:bookmarkStart w:id="150" w:name="_Ref364465755"/>
-      <w:bookmarkStart w:id="151" w:name="_Toc430636418"/>
+      <w:bookmarkStart w:id="151" w:name="_Toc431590158"/>
       <w:r>
         <w:rPr>
           <w:rStyle w:val="PathNameChar"/>
@@ -42103,6 +42073,9 @@
         <w:fldChar w:fldCharType="separate"/>
       </w:r>
       <w:r>
+        <w:rPr>
+          <w:b/>
+        </w:rPr>
         <w:t>[</w:t>
       </w:r>
       <w:r>
@@ -42880,7 +42853,7 @@
       <w:bookmarkStart w:id="175" w:name="_Ref181429193"/>
       <w:bookmarkStart w:id="176" w:name="_Ref181429196"/>
       <w:bookmarkStart w:id="177" w:name="_Toc237334717"/>
-      <w:bookmarkStart w:id="178" w:name="_Toc430636419"/>
+      <w:bookmarkStart w:id="178" w:name="_Toc431590159"/>
       <w:bookmarkEnd w:id="152"/>
       <w:bookmarkEnd w:id="153"/>
       <w:bookmarkEnd w:id="154"/>
@@ -43056,7 +43029,7 @@
       <w:bookmarkStart w:id="283" w:name="_Toc364466097"/>
       <w:bookmarkStart w:id="284" w:name="_Toc364466157"/>
       <w:bookmarkStart w:id="285" w:name="_Toc237334718"/>
-      <w:bookmarkStart w:id="286" w:name="_Toc430636420"/>
+      <w:bookmarkStart w:id="286" w:name="_Toc431590160"/>
       <w:bookmarkEnd w:id="180"/>
       <w:bookmarkEnd w:id="181"/>
       <w:bookmarkEnd w:id="182"/>
@@ -43225,7 +43198,7 @@
       <w:bookmarkStart w:id="291" w:name="_Toc364466099"/>
       <w:bookmarkStart w:id="292" w:name="_Toc364466159"/>
       <w:bookmarkStart w:id="293" w:name="_Toc305767834"/>
-      <w:bookmarkStart w:id="294" w:name="_Toc430636421"/>
+      <w:bookmarkStart w:id="294" w:name="_Toc431590161"/>
       <w:bookmarkEnd w:id="288"/>
       <w:bookmarkEnd w:id="289"/>
       <w:bookmarkEnd w:id="290"/>
@@ -43508,7 +43481,7 @@
       <w:bookmarkStart w:id="440" w:name="_Toc177997437"/>
       <w:bookmarkStart w:id="441" w:name="_Toc177997957"/>
       <w:bookmarkStart w:id="442" w:name="_Toc237334719"/>
-      <w:bookmarkStart w:id="443" w:name="_Toc430636422"/>
+      <w:bookmarkStart w:id="443" w:name="_Toc431590162"/>
       <w:bookmarkEnd w:id="296"/>
       <w:bookmarkEnd w:id="297"/>
       <w:bookmarkEnd w:id="298"/>
@@ -44363,7 +44336,7 @@
       <w:bookmarkStart w:id="456" w:name="_Toc398213033"/>
       <w:bookmarkStart w:id="457" w:name="_Toc398213034"/>
       <w:bookmarkStart w:id="458" w:name="_Toc398213035"/>
-      <w:bookmarkStart w:id="459" w:name="_Toc430636423"/>
+      <w:bookmarkStart w:id="459" w:name="_Toc431590163"/>
       <w:bookmarkEnd w:id="456"/>
       <w:bookmarkEnd w:id="457"/>
       <w:bookmarkEnd w:id="458"/>
@@ -44386,7 +44359,7 @@
       <w:bookmarkStart w:id="463" w:name="_Toc364466103"/>
       <w:bookmarkStart w:id="464" w:name="_Toc364466163"/>
       <w:bookmarkStart w:id="465" w:name="_Ref364459622"/>
-      <w:bookmarkStart w:id="466" w:name="_Toc430636424"/>
+      <w:bookmarkStart w:id="466" w:name="_Toc431590164"/>
       <w:bookmarkEnd w:id="460"/>
       <w:bookmarkEnd w:id="461"/>
       <w:bookmarkEnd w:id="462"/>
@@ -44631,7 +44604,7 @@
       <w:bookmarkStart w:id="477" w:name="_Toc412245355"/>
       <w:bookmarkStart w:id="478" w:name="_Toc412245783"/>
       <w:bookmarkStart w:id="479" w:name="_Ref398211284"/>
-      <w:bookmarkStart w:id="480" w:name="_Toc430636425"/>
+      <w:bookmarkStart w:id="480" w:name="_Toc431590165"/>
       <w:bookmarkEnd w:id="467"/>
       <w:bookmarkEnd w:id="468"/>
       <w:bookmarkEnd w:id="469"/>
@@ -44677,6 +44650,9 @@
         <w:fldChar w:fldCharType="separate"/>
       </w:r>
       <w:r>
+        <w:rPr>
+          <w:b/>
+        </w:rPr>
         <w:t>[</w:t>
       </w:r>
       <w:r>
@@ -45059,7 +45035,7 @@
       <w:pPr>
         <w:pStyle w:val="Heading1"/>
       </w:pPr>
-      <w:bookmarkStart w:id="481" w:name="_Toc430636426"/>
+      <w:bookmarkStart w:id="481" w:name="_Toc431590166"/>
       <w:r>
         <w:t>Appendix II</w:t>
       </w:r>
@@ -45087,7 +45063,7 @@
       <w:pPr>
         <w:pStyle w:val="Heading2"/>
       </w:pPr>
-      <w:bookmarkStart w:id="482" w:name="_Toc430636427"/>
+      <w:bookmarkStart w:id="482" w:name="_Toc431590167"/>
       <w:r>
         <w:t>Document Maintenance</w:t>
       </w:r>
@@ -47009,6 +46985,7 @@
       </w:pPr>
     </w:p>
     <w:sectPr>
+      <w:footerReference w:type="default" r:id="rId80"/>
       <w:pgSz w:w="12240" w:h="15840"/>
       <w:pgMar w:top="1440" w:right="1440" w:bottom="1440" w:left="1440" w:header="720" w:footer="720" w:gutter="0"/>
       <w:cols w:space="720"/>
@@ -47020,22 +46997,6 @@
 
 <file path=word/comments.xml><?xml version="1.0" encoding="utf-8"?>
 <w:comments xmlns:wpc="http://schemas.microsoft.com/office/word/2010/wordprocessingCanvas" xmlns:mc="http://schemas.openxmlformats.org/markup-compatibility/2006" xmlns:o="urn:schemas-microsoft-com:office:office" xmlns:r="http://schemas.openxmlformats.org/officeDocument/2006/relationships" xmlns:m="http://schemas.openxmlformats.org/officeDocument/2006/math" xmlns:v="urn:schemas-microsoft-com:vml" xmlns:wp14="http://schemas.microsoft.com/office/word/2010/wordprocessingDrawing" xmlns:wp="http://schemas.openxmlformats.org/drawingml/2006/wordprocessingDrawing" xmlns:w10="urn:schemas-microsoft-com:office:word" xmlns:w="http://schemas.openxmlformats.org/wordprocessingml/2006/main" xmlns:w14="http://schemas.microsoft.com/office/word/2010/wordml" xmlns:w15="http://schemas.microsoft.com/office/word/2012/wordml" xmlns:wpg="http://schemas.microsoft.com/office/word/2010/wordprocessingGroup" xmlns:wpi="http://schemas.microsoft.com/office/word/2010/wordprocessingInk" xmlns:wne="http://schemas.microsoft.com/office/word/2006/wordml" xmlns:wps="http://schemas.microsoft.com/office/word/2010/wordprocessingShape" mc:Ignorable="w14 w15 wp14">
-  <w:comment w:id="130" w:author="test" w:date="2013-08-16T14:21:00Z" w:initials="t">
-    <w:p>
-      <w:pPr>
-        <w:pStyle w:val="CommentText"/>
-      </w:pPr>
-      <w:r>
-        <w:rPr>
-          <w:rStyle w:val="CommentReference"/>
-        </w:rPr>
-        <w:annotationRef/>
-      </w:r>
-      <w:r>
-        <w:t>This doesn't work! #$@#!</w:t>
-      </w:r>
-    </w:p>
-  </w:comment>
   <w:comment w:id="146" w:author="test" w:date="2013-08-14T12:35:00Z" w:initials="t">
     <w:p>
       <w:pPr>
@@ -47105,7 +47066,6 @@
 
 <file path=word/commentsExtended.xml><?xml version="1.0" encoding="utf-8"?>
 <w15:commentsEx xmlns:wpc="http://schemas.microsoft.com/office/word/2010/wordprocessingCanvas" xmlns:mc="http://schemas.openxmlformats.org/markup-compatibility/2006" xmlns:o="urn:schemas-microsoft-com:office:office" xmlns:r="http://schemas.openxmlformats.org/officeDocument/2006/relationships" xmlns:m="http://schemas.openxmlformats.org/officeDocument/2006/math" xmlns:v="urn:schemas-microsoft-com:vml" xmlns:wp14="http://schemas.microsoft.com/office/word/2010/wordprocessingDrawing" xmlns:wp="http://schemas.openxmlformats.org/drawingml/2006/wordprocessingDrawing" xmlns:w10="urn:schemas-microsoft-com:office:word" xmlns:w="http://schemas.openxmlformats.org/wordprocessingml/2006/main" xmlns:w14="http://schemas.microsoft.com/office/word/2010/wordml" xmlns:w15="http://schemas.microsoft.com/office/word/2012/wordml" xmlns:wpg="http://schemas.microsoft.com/office/word/2010/wordprocessingGroup" xmlns:wpi="http://schemas.microsoft.com/office/word/2010/wordprocessingInk" xmlns:wne="http://schemas.microsoft.com/office/word/2006/wordml" xmlns:wps="http://schemas.microsoft.com/office/word/2010/wordprocessingShape" mc:Ignorable="w14 w15 wp14">
-  <w15:commentEx w15:paraId="5EBF8697" w15:done="0"/>
   <w15:commentEx w15:paraId="749B3B33" w15:done="0"/>
   <w15:commentEx w15:paraId="023B0666" w15:done="0"/>
   <w15:commentEx w15:paraId="2D7115B4" w15:done="0"/>
@@ -47130,6 +47090,99 @@
     </w:p>
   </w:endnote>
 </w:endnotes>
+</file>
+
+<file path=word/footer1.xml><?xml version="1.0" encoding="utf-8"?>
+<w:ftr xmlns:wpc="http://schemas.microsoft.com/office/word/2010/wordprocessingCanvas" xmlns:mc="http://schemas.openxmlformats.org/markup-compatibility/2006" xmlns:o="urn:schemas-microsoft-com:office:office" xmlns:r="http://schemas.openxmlformats.org/officeDocument/2006/relationships" xmlns:m="http://schemas.openxmlformats.org/officeDocument/2006/math" xmlns:v="urn:schemas-microsoft-com:vml" xmlns:wp14="http://schemas.microsoft.com/office/word/2010/wordprocessingDrawing" xmlns:wp="http://schemas.openxmlformats.org/drawingml/2006/wordprocessingDrawing" xmlns:w10="urn:schemas-microsoft-com:office:word" xmlns:w="http://schemas.openxmlformats.org/wordprocessingml/2006/main" xmlns:w14="http://schemas.microsoft.com/office/word/2010/wordml" xmlns:w15="http://schemas.microsoft.com/office/word/2012/wordml" xmlns:wpg="http://schemas.microsoft.com/office/word/2010/wordprocessingGroup" xmlns:wpi="http://schemas.microsoft.com/office/word/2010/wordprocessingInk" xmlns:wne="http://schemas.microsoft.com/office/word/2006/wordml" xmlns:wps="http://schemas.microsoft.com/office/word/2010/wordprocessingShape" mc:Ignorable="w14 w15 wp14">
+  <w:p>
+    <w:pPr>
+      <w:pStyle w:val="Footer"/>
+      <w:ind w:left="2160" w:hanging="720"/>
+    </w:pPr>
+    <w:r>
+      <w:ptab w:relativeTo="margin" w:alignment="center" w:leader="none"/>
+    </w:r>
+    <w:r>
+      <w:fldChar w:fldCharType="begin"/>
+    </w:r>
+    <w:r>
+      <w:instrText xml:space="preserve"> STYLEREF  "Heading 1" \w  \* MERGEFORMAT </w:instrText>
+    </w:r>
+    <w:r>
+      <w:fldChar w:fldCharType="separate"/>
+    </w:r>
+    <w:r>
+      <w:rPr>
+        <w:noProof/>
+      </w:rPr>
+      <w:t>7</w:t>
+    </w:r>
+    <w:r>
+      <w:fldChar w:fldCharType="end"/>
+    </w:r>
+    <w:r>
+      <w:t xml:space="preserve"> </w:t>
+    </w:r>
+    <w:r>
+      <w:rPr>
+        <w:b/>
+      </w:rPr>
+      <w:fldChar w:fldCharType="begin"/>
+    </w:r>
+    <w:r>
+      <w:rPr>
+        <w:b/>
+      </w:rPr>
+      <w:instrText xml:space="preserve"> STYLEREF  "Heading 1"  \* MERGEFORMAT </w:instrText>
+    </w:r>
+    <w:r>
+      <w:rPr>
+        <w:b/>
+      </w:rPr>
+      <w:fldChar w:fldCharType="separate"/>
+    </w:r>
+    <w:r>
+      <w:rPr>
+        <w:b/>
+        <w:noProof/>
+      </w:rPr>
+      <w:t>Git Server Access</w:t>
+    </w:r>
+    <w:r>
+      <w:rPr>
+        <w:b/>
+      </w:rPr>
+      <w:fldChar w:fldCharType="end"/>
+    </w:r>
+    <w:r>
+      <w:t xml:space="preserve"> </w:t>
+    </w:r>
+    <w:r>
+      <w:ptab w:relativeTo="margin" w:alignment="right" w:leader="none"/>
+    </w:r>
+    <w:r>
+      <w:fldChar w:fldCharType="begin"/>
+    </w:r>
+    <w:r>
+      <w:instrText xml:space="preserve"> PAGE   \* MERGEFORMAT </w:instrText>
+    </w:r>
+    <w:r>
+      <w:fldChar w:fldCharType="separate"/>
+    </w:r>
+    <w:r>
+      <w:rPr>
+        <w:noProof/>
+      </w:rPr>
+      <w:t>20</w:t>
+    </w:r>
+    <w:r>
+      <w:rPr>
+        <w:noProof/>
+      </w:rPr>
+      <w:fldChar w:fldCharType="end"/>
+    </w:r>
+  </w:p>
+</w:ftr>
 </file>
 
 <file path=word/footnotes.xml><?xml version="1.0" encoding="utf-8"?>
@@ -50827,6 +50880,7 @@
     <w:lsdException w:name="toc 1" w:uiPriority="39"/>
     <w:lsdException w:name="toc 2" w:uiPriority="39"/>
     <w:lsdException w:name="toc 3" w:uiPriority="39"/>
+    <w:lsdException w:name="footer" w:uiPriority="99"/>
     <w:lsdException w:name="caption" w:qFormat="1"/>
     <w:lsdException w:name="Title" w:qFormat="1"/>
     <w:lsdException w:name="Subtitle" w:qFormat="1"/>
@@ -51713,6 +51767,7 @@
     <w:name w:val="footer"/>
     <w:basedOn w:val="Normal"/>
     <w:link w:val="FooterChar"/>
+    <w:uiPriority w:val="99"/>
     <w:rsid w:val="00BB2D03"/>
     <w:pPr>
       <w:tabs>
@@ -51724,6 +51779,7 @@
   <w:style w:type="character" w:customStyle="1" w:styleId="FooterChar">
     <w:name w:val="Footer Char"/>
     <w:link w:val="Footer"/>
+    <w:uiPriority w:val="99"/>
     <w:rsid w:val="00BB2D03"/>
     <w:rPr>
       <w:sz w:val="24"/>
@@ -52064,7 +52120,7 @@
 </file>
 
 <file path=customXml/itemProps1.xml><?xml version="1.0" encoding="utf-8"?>
-<ds:datastoreItem xmlns:ds="http://schemas.openxmlformats.org/officeDocument/2006/customXml" ds:itemID="{2CB747E8-4C46-49BF-85C8-8010373B8ED3}">
+<ds:datastoreItem xmlns:ds="http://schemas.openxmlformats.org/officeDocument/2006/customXml" ds:itemID="{8B1183C0-7C6C-42BD-BD9F-4B68F842AE3A}">
   <ds:schemaRefs>
     <ds:schemaRef ds:uri="http://schemas.openxmlformats.org/officeDocument/2006/bibliography"/>
   </ds:schemaRefs>

</xml_diff>

<commit_message>
-moved VPN material into separate section -fixed a few miss directed hyperlink links to item #2.c
</commit_message>
<xml_diff>
--- a/Git for Wartells Courses.docx
+++ b/Git for Wartells Courses.docx
@@ -15,58 +15,65 @@
           <w:sz w:val="32"/>
           <w:szCs w:val="32"/>
         </w:rPr>
-        <w:t>Gi</w:t>
-      </w:r>
-      <w:bookmarkStart w:id="0" w:name="_GoBack"/>
-      <w:bookmarkEnd w:id="0"/>
+        <w:t>Git</w:t>
+      </w:r>
       <w:r>
         <w:rPr>
           <w:sz w:val="32"/>
           <w:szCs w:val="32"/>
         </w:rPr>
-        <w:t>t</w:t>
+        <w:t xml:space="preserve"> </w:t>
       </w:r>
       <w:r>
         <w:rPr>
           <w:sz w:val="32"/>
           <w:szCs w:val="32"/>
         </w:rPr>
-        <w:t xml:space="preserve"> </w:t>
+        <w:t xml:space="preserve">for </w:t>
       </w:r>
       <w:r>
         <w:rPr>
           <w:sz w:val="32"/>
           <w:szCs w:val="32"/>
         </w:rPr>
-        <w:t xml:space="preserve">for </w:t>
+        <w:fldChar w:fldCharType="begin"/>
       </w:r>
       <w:r>
         <w:rPr>
           <w:sz w:val="32"/>
           <w:szCs w:val="32"/>
         </w:rPr>
-        <w:fldChar w:fldCharType="begin"/>
+        <w:instrText xml:space="preserve"> REF  DocumentTitle </w:instrText>
       </w:r>
       <w:r>
         <w:rPr>
           <w:sz w:val="32"/>
           <w:szCs w:val="32"/>
         </w:rPr>
-        <w:instrText xml:space="preserve"> REF  DocumentTitle </w:instrText>
+        <w:instrText xml:space="preserve"> \* MERGEFORMAT </w:instrText>
       </w:r>
       <w:r>
         <w:rPr>
           <w:sz w:val="32"/>
           <w:szCs w:val="32"/>
         </w:rPr>
-        <w:instrText xml:space="preserve"> \* MERGEFORMAT </w:instrText>
-      </w:r>
-      <w:r>
-        <w:rPr>
+        <w:fldChar w:fldCharType="separate"/>
+      </w:r>
+      <w:r>
+        <w:rPr>
+          <w:noProof/>
           <w:sz w:val="32"/>
           <w:szCs w:val="32"/>
         </w:rPr>
-        <w:fldChar w:fldCharType="separate"/>
+        <w:t>Dr</w:t>
+      </w:r>
+      <w:r>
+        <w:rPr>
+          <w:noProof/>
+          <w:sz w:val="20"/>
+          <w:szCs w:val="20"/>
+        </w:rPr>
+        <w:t xml:space="preserve">. </w:t>
       </w:r>
       <w:r>
         <w:rPr>
@@ -74,126 +81,110 @@
           <w:sz w:val="32"/>
           <w:szCs w:val="32"/>
         </w:rPr>
-        <w:t>Dr</w:t>
-      </w:r>
-      <w:r>
-        <w:rPr>
-          <w:noProof/>
+        <w:t>Wartell's</w:t>
+      </w:r>
+      <w:r>
+        <w:rPr>
+          <w:sz w:val="32"/>
+          <w:szCs w:val="32"/>
+        </w:rPr>
+        <w:fldChar w:fldCharType="end"/>
+      </w:r>
+      <w:r>
+        <w:rPr>
+          <w:sz w:val="32"/>
+          <w:szCs w:val="32"/>
+        </w:rPr>
+        <w:t xml:space="preserve"> Courses</w:t>
+      </w:r>
+    </w:p>
+    <w:p>
+      <w:pPr>
+        <w:jc w:val="center"/>
+      </w:pPr>
+      <w:r>
+        <w:br/>
+      </w:r>
+      <w:r>
+        <w:t xml:space="preserve">Author:  </w:t>
+      </w:r>
+      <w:r>
+        <w:t xml:space="preserve">Dr. </w:t>
+      </w:r>
+      <w:r>
+        <w:t>Zachary Wartell</w:t>
+      </w:r>
+      <w:r>
+        <w:br/>
+      </w:r>
+    </w:p>
+    <w:p>
+      <w:pPr>
+        <w:jc w:val="center"/>
+      </w:pPr>
+      <w:r>
+        <w:t>Contributors: ???</w:t>
+      </w:r>
+    </w:p>
+    <w:p>
+      <w:pPr>
+        <w:jc w:val="center"/>
+        <w:rPr>
+          <w:sz w:val="32"/>
+          <w:szCs w:val="32"/>
+        </w:rPr>
+      </w:pPr>
+    </w:p>
+    <w:p>
+      <w:pPr>
+        <w:jc w:val="center"/>
+        <w:rPr>
           <w:sz w:val="20"/>
           <w:szCs w:val="20"/>
         </w:rPr>
-        <w:t xml:space="preserve">. </w:t>
-      </w:r>
-      <w:r>
-        <w:rPr>
-          <w:noProof/>
-          <w:sz w:val="32"/>
-          <w:szCs w:val="32"/>
-        </w:rPr>
-        <w:t>Wartell's</w:t>
-      </w:r>
-      <w:r>
-        <w:rPr>
-          <w:sz w:val="32"/>
-          <w:szCs w:val="32"/>
-        </w:rPr>
-        <w:fldChar w:fldCharType="end"/>
-      </w:r>
-      <w:r>
-        <w:rPr>
-          <w:sz w:val="32"/>
-          <w:szCs w:val="32"/>
-        </w:rPr>
-        <w:t xml:space="preserve"> Courses</w:t>
-      </w:r>
-    </w:p>
-    <w:p>
-      <w:pPr>
-        <w:jc w:val="center"/>
-      </w:pPr>
-      <w:r>
-        <w:br/>
-      </w:r>
-      <w:r>
-        <w:t xml:space="preserve">Author:  </w:t>
-      </w:r>
-      <w:r>
-        <w:t xml:space="preserve">Dr. </w:t>
-      </w:r>
-      <w:r>
-        <w:t>Zachary Wartell</w:t>
-      </w:r>
-      <w:r>
-        <w:br/>
-      </w:r>
-    </w:p>
-    <w:p>
-      <w:pPr>
-        <w:jc w:val="center"/>
-      </w:pPr>
-      <w:r>
-        <w:t>Contributors: ???</w:t>
-      </w:r>
-    </w:p>
-    <w:p>
-      <w:pPr>
-        <w:jc w:val="center"/>
-        <w:rPr>
-          <w:sz w:val="32"/>
-          <w:szCs w:val="32"/>
-        </w:rPr>
-      </w:pPr>
-    </w:p>
-    <w:p>
-      <w:pPr>
-        <w:jc w:val="center"/>
+      </w:pPr>
+      <w:r>
         <w:rPr>
           <w:sz w:val="20"/>
           <w:szCs w:val="20"/>
         </w:rPr>
-      </w:pPr>
+        <w:t>Revision</w:t>
+      </w:r>
       <w:r>
         <w:rPr>
           <w:sz w:val="20"/>
           <w:szCs w:val="20"/>
         </w:rPr>
-        <w:t>Revision</w:t>
+        <w:t xml:space="preserve">: </w:t>
       </w:r>
       <w:r>
         <w:rPr>
           <w:sz w:val="20"/>
           <w:szCs w:val="20"/>
         </w:rPr>
-        <w:t xml:space="preserve">: </w:t>
+        <w:fldChar w:fldCharType="begin"/>
       </w:r>
       <w:r>
         <w:rPr>
           <w:sz w:val="20"/>
           <w:szCs w:val="20"/>
         </w:rPr>
-        <w:fldChar w:fldCharType="begin"/>
+        <w:instrText xml:space="preserve"> DATE  \@ "M/d/yyyy h:mm:ss am/pm"  \* MERGEFORMAT </w:instrText>
       </w:r>
       <w:r>
         <w:rPr>
           <w:sz w:val="20"/>
           <w:szCs w:val="20"/>
         </w:rPr>
-        <w:instrText xml:space="preserve"> DATE  \@ "M/d/yyyy h:mm:ss am/pm"  \* MERGEFORMAT </w:instrText>
-      </w:r>
-      <w:r>
-        <w:rPr>
+        <w:fldChar w:fldCharType="separate"/>
+      </w:r>
+      <w:r>
+        <w:rPr>
+          <w:noProof/>
           <w:sz w:val="20"/>
           <w:szCs w:val="20"/>
         </w:rPr>
-        <w:fldChar w:fldCharType="separate"/>
-      </w:r>
-      <w:r>
-        <w:rPr>
-          <w:noProof/>
-          <w:sz w:val="20"/>
-          <w:szCs w:val="20"/>
-        </w:rPr>
-        <w:t>10/2/2015 11:07:16 PM</w:t>
+        <w:t>10/5/2015 4:04:24 PM</w:t>
       </w:r>
       <w:r>
         <w:rPr>
@@ -342,7 +333,7 @@
         </w:rPr>
         <w:fldChar w:fldCharType="separate"/>
       </w:r>
-      <w:hyperlink w:anchor="_Toc431590130" w:history="1">
+      <w:hyperlink w:anchor="_Toc431824351" w:history="1">
         <w:r>
           <w:rPr>
             <w:rStyle w:val="Hyperlink"/>
@@ -385,7 +376,7 @@
             <w:noProof/>
             <w:webHidden/>
           </w:rPr>
-          <w:instrText xml:space="preserve"> PAGEREF _Toc431590130 \h </w:instrText>
+          <w:instrText xml:space="preserve"> PAGEREF _Toc431824351 \h </w:instrText>
         </w:r>
         <w:r>
           <w:rPr>
@@ -430,7 +421,7 @@
           <w:szCs w:val="22"/>
         </w:rPr>
       </w:pPr>
-      <w:hyperlink w:anchor="_Toc431590131" w:history="1">
+      <w:hyperlink w:anchor="_Toc431824352" w:history="1">
         <w:r>
           <w:rPr>
             <w:rStyle w:val="Hyperlink"/>
@@ -473,7 +464,7 @@
             <w:noProof/>
             <w:webHidden/>
           </w:rPr>
-          <w:instrText xml:space="preserve"> PAGEREF _Toc431590131 \h </w:instrText>
+          <w:instrText xml:space="preserve"> PAGEREF _Toc431824352 \h </w:instrText>
         </w:r>
         <w:r>
           <w:rPr>
@@ -518,7 +509,7 @@
           <w:szCs w:val="22"/>
         </w:rPr>
       </w:pPr>
-      <w:hyperlink w:anchor="_Toc431590132" w:history="1">
+      <w:hyperlink w:anchor="_Toc431824353" w:history="1">
         <w:r>
           <w:rPr>
             <w:rStyle w:val="Hyperlink"/>
@@ -561,7 +552,7 @@
             <w:noProof/>
             <w:webHidden/>
           </w:rPr>
-          <w:instrText xml:space="preserve"> PAGEREF _Toc431590132 \h </w:instrText>
+          <w:instrText xml:space="preserve"> PAGEREF _Toc431824353 \h </w:instrText>
         </w:r>
         <w:r>
           <w:rPr>
@@ -606,7 +597,7 @@
           <w:szCs w:val="22"/>
         </w:rPr>
       </w:pPr>
-      <w:hyperlink w:anchor="_Toc431590133" w:history="1">
+      <w:hyperlink w:anchor="_Toc431824354" w:history="1">
         <w:r>
           <w:rPr>
             <w:rStyle w:val="Hyperlink"/>
@@ -649,7 +640,7 @@
             <w:noProof/>
             <w:webHidden/>
           </w:rPr>
-          <w:instrText xml:space="preserve"> PAGEREF _Toc431590133 \h </w:instrText>
+          <w:instrText xml:space="preserve"> PAGEREF _Toc431824354 \h </w:instrText>
         </w:r>
         <w:r>
           <w:rPr>
@@ -694,7 +685,7 @@
           <w:szCs w:val="22"/>
         </w:rPr>
       </w:pPr>
-      <w:hyperlink w:anchor="_Toc431590134" w:history="1">
+      <w:hyperlink w:anchor="_Toc431824355" w:history="1">
         <w:r>
           <w:rPr>
             <w:rStyle w:val="Hyperlink"/>
@@ -737,7 +728,7 @@
             <w:noProof/>
             <w:webHidden/>
           </w:rPr>
-          <w:instrText xml:space="preserve"> PAGEREF _Toc431590134 \h </w:instrText>
+          <w:instrText xml:space="preserve"> PAGEREF _Toc431824355 \h </w:instrText>
         </w:r>
         <w:r>
           <w:rPr>
@@ -782,7 +773,7 @@
           <w:szCs w:val="22"/>
         </w:rPr>
       </w:pPr>
-      <w:hyperlink w:anchor="_Toc431590135" w:history="1">
+      <w:hyperlink w:anchor="_Toc431824356" w:history="1">
         <w:r>
           <w:rPr>
             <w:rStyle w:val="Hyperlink"/>
@@ -825,7 +816,7 @@
             <w:noProof/>
             <w:webHidden/>
           </w:rPr>
-          <w:instrText xml:space="preserve"> PAGEREF _Toc431590135 \h </w:instrText>
+          <w:instrText xml:space="preserve"> PAGEREF _Toc431824356 \h </w:instrText>
         </w:r>
         <w:r>
           <w:rPr>
@@ -870,7 +861,7 @@
           <w:szCs w:val="22"/>
         </w:rPr>
       </w:pPr>
-      <w:hyperlink w:anchor="_Toc431590136" w:history="1">
+      <w:hyperlink w:anchor="_Toc431824357" w:history="1">
         <w:r>
           <w:rPr>
             <w:rStyle w:val="Hyperlink"/>
@@ -913,7 +904,7 @@
             <w:noProof/>
             <w:webHidden/>
           </w:rPr>
-          <w:instrText xml:space="preserve"> PAGEREF _Toc431590136 \h </w:instrText>
+          <w:instrText xml:space="preserve"> PAGEREF _Toc431824357 \h </w:instrText>
         </w:r>
         <w:r>
           <w:rPr>
@@ -958,7 +949,7 @@
           <w:szCs w:val="22"/>
         </w:rPr>
       </w:pPr>
-      <w:hyperlink w:anchor="_Toc431590137" w:history="1">
+      <w:hyperlink w:anchor="_Toc431824358" w:history="1">
         <w:r>
           <w:rPr>
             <w:rStyle w:val="Hyperlink"/>
@@ -1001,7 +992,7 @@
             <w:noProof/>
             <w:webHidden/>
           </w:rPr>
-          <w:instrText xml:space="preserve"> PAGEREF _Toc431590137 \h </w:instrText>
+          <w:instrText xml:space="preserve"> PAGEREF _Toc431824358 \h </w:instrText>
         </w:r>
         <w:r>
           <w:rPr>
@@ -1046,7 +1037,7 @@
           <w:szCs w:val="22"/>
         </w:rPr>
       </w:pPr>
-      <w:hyperlink w:anchor="_Toc431590138" w:history="1">
+      <w:hyperlink w:anchor="_Toc431824359" w:history="1">
         <w:r>
           <w:rPr>
             <w:rStyle w:val="Hyperlink"/>
@@ -1089,7 +1080,7 @@
             <w:noProof/>
             <w:webHidden/>
           </w:rPr>
-          <w:instrText xml:space="preserve"> PAGEREF _Toc431590138 \h </w:instrText>
+          <w:instrText xml:space="preserve"> PAGEREF _Toc431824359 \h </w:instrText>
         </w:r>
         <w:r>
           <w:rPr>
@@ -1134,7 +1125,7 @@
           <w:szCs w:val="22"/>
         </w:rPr>
       </w:pPr>
-      <w:hyperlink w:anchor="_Toc431590139" w:history="1">
+      <w:hyperlink w:anchor="_Toc431824360" w:history="1">
         <w:r>
           <w:rPr>
             <w:rStyle w:val="Hyperlink"/>
@@ -1177,7 +1168,7 @@
             <w:noProof/>
             <w:webHidden/>
           </w:rPr>
-          <w:instrText xml:space="preserve"> PAGEREF _Toc431590139 \h </w:instrText>
+          <w:instrText xml:space="preserve"> PAGEREF _Toc431824360 \h </w:instrText>
         </w:r>
         <w:r>
           <w:rPr>
@@ -1222,7 +1213,7 @@
           <w:szCs w:val="22"/>
         </w:rPr>
       </w:pPr>
-      <w:hyperlink w:anchor="_Toc431590140" w:history="1">
+      <w:hyperlink w:anchor="_Toc431824361" w:history="1">
         <w:r>
           <w:rPr>
             <w:rStyle w:val="Hyperlink"/>
@@ -1265,7 +1256,7 @@
             <w:noProof/>
             <w:webHidden/>
           </w:rPr>
-          <w:instrText xml:space="preserve"> PAGEREF _Toc431590140 \h </w:instrText>
+          <w:instrText xml:space="preserve"> PAGEREF _Toc431824361 \h </w:instrText>
         </w:r>
         <w:r>
           <w:rPr>
@@ -1310,7 +1301,7 @@
           <w:szCs w:val="22"/>
         </w:rPr>
       </w:pPr>
-      <w:hyperlink w:anchor="_Toc431590141" w:history="1">
+      <w:hyperlink w:anchor="_Toc431824362" w:history="1">
         <w:r>
           <w:rPr>
             <w:rStyle w:val="Hyperlink"/>
@@ -1353,7 +1344,7 @@
             <w:noProof/>
             <w:webHidden/>
           </w:rPr>
-          <w:instrText xml:space="preserve"> PAGEREF _Toc431590141 \h </w:instrText>
+          <w:instrText xml:space="preserve"> PAGEREF _Toc431824362 \h </w:instrText>
         </w:r>
         <w:r>
           <w:rPr>
@@ -1398,7 +1389,7 @@
           <w:szCs w:val="22"/>
         </w:rPr>
       </w:pPr>
-      <w:hyperlink w:anchor="_Toc431590142" w:history="1">
+      <w:hyperlink w:anchor="_Toc431824363" w:history="1">
         <w:r>
           <w:rPr>
             <w:rStyle w:val="Hyperlink"/>
@@ -1449,7 +1440,7 @@
             <w:noProof/>
             <w:webHidden/>
           </w:rPr>
-          <w:instrText xml:space="preserve"> PAGEREF _Toc431590142 \h </w:instrText>
+          <w:instrText xml:space="preserve"> PAGEREF _Toc431824363 \h </w:instrText>
         </w:r>
         <w:r>
           <w:rPr>
@@ -1494,7 +1485,7 @@
           <w:szCs w:val="22"/>
         </w:rPr>
       </w:pPr>
-      <w:hyperlink w:anchor="_Toc431590143" w:history="1">
+      <w:hyperlink w:anchor="_Toc431824364" w:history="1">
         <w:r>
           <w:rPr>
             <w:rStyle w:val="Hyperlink"/>
@@ -1545,7 +1536,7 @@
             <w:noProof/>
             <w:webHidden/>
           </w:rPr>
-          <w:instrText xml:space="preserve"> PAGEREF _Toc431590143 \h </w:instrText>
+          <w:instrText xml:space="preserve"> PAGEREF _Toc431824364 \h </w:instrText>
         </w:r>
         <w:r>
           <w:rPr>
@@ -1590,7 +1581,7 @@
           <w:szCs w:val="22"/>
         </w:rPr>
       </w:pPr>
-      <w:hyperlink w:anchor="_Toc431590144" w:history="1">
+      <w:hyperlink w:anchor="_Toc431824365" w:history="1">
         <w:r>
           <w:rPr>
             <w:rStyle w:val="Hyperlink"/>
@@ -1641,7 +1632,7 @@
             <w:noProof/>
             <w:webHidden/>
           </w:rPr>
-          <w:instrText xml:space="preserve"> PAGEREF _Toc431590144 \h </w:instrText>
+          <w:instrText xml:space="preserve"> PAGEREF _Toc431824365 \h </w:instrText>
         </w:r>
         <w:r>
           <w:rPr>
@@ -1686,7 +1677,7 @@
           <w:szCs w:val="22"/>
         </w:rPr>
       </w:pPr>
-      <w:hyperlink w:anchor="_Toc431590145" w:history="1">
+      <w:hyperlink w:anchor="_Toc431824366" w:history="1">
         <w:r>
           <w:rPr>
             <w:rStyle w:val="Hyperlink"/>
@@ -1729,7 +1720,7 @@
             <w:noProof/>
             <w:webHidden/>
           </w:rPr>
-          <w:instrText xml:space="preserve"> PAGEREF _Toc431590145 \h </w:instrText>
+          <w:instrText xml:space="preserve"> PAGEREF _Toc431824366 \h </w:instrText>
         </w:r>
         <w:r>
           <w:rPr>
@@ -1774,7 +1765,7 @@
           <w:szCs w:val="22"/>
         </w:rPr>
       </w:pPr>
-      <w:hyperlink w:anchor="_Toc431590146" w:history="1">
+      <w:hyperlink w:anchor="_Toc431824367" w:history="1">
         <w:r>
           <w:rPr>
             <w:rStyle w:val="Hyperlink"/>
@@ -1832,7 +1823,7 @@
             <w:noProof/>
             <w:webHidden/>
           </w:rPr>
-          <w:instrText xml:space="preserve"> PAGEREF _Toc431590146 \h </w:instrText>
+          <w:instrText xml:space="preserve"> PAGEREF _Toc431824367 \h </w:instrText>
         </w:r>
         <w:r>
           <w:rPr>
@@ -1877,7 +1868,7 @@
           <w:szCs w:val="22"/>
         </w:rPr>
       </w:pPr>
-      <w:hyperlink w:anchor="_Toc431590147" w:history="1">
+      <w:hyperlink w:anchor="_Toc431824368" w:history="1">
         <w:r>
           <w:rPr>
             <w:rStyle w:val="Hyperlink"/>
@@ -1935,7 +1926,7 @@
             <w:noProof/>
             <w:webHidden/>
           </w:rPr>
-          <w:instrText xml:space="preserve"> PAGEREF _Toc431590147 \h </w:instrText>
+          <w:instrText xml:space="preserve"> PAGEREF _Toc431824368 \h </w:instrText>
         </w:r>
         <w:r>
           <w:rPr>
@@ -1980,7 +1971,7 @@
           <w:szCs w:val="22"/>
         </w:rPr>
       </w:pPr>
-      <w:hyperlink w:anchor="_Toc431590148" w:history="1">
+      <w:hyperlink w:anchor="_Toc431824369" w:history="1">
         <w:r>
           <w:rPr>
             <w:rStyle w:val="Hyperlink"/>
@@ -2023,7 +2014,7 @@
             <w:noProof/>
             <w:webHidden/>
           </w:rPr>
-          <w:instrText xml:space="preserve"> PAGEREF _Toc431590148 \h </w:instrText>
+          <w:instrText xml:space="preserve"> PAGEREF _Toc431824369 \h </w:instrText>
         </w:r>
         <w:r>
           <w:rPr>
@@ -2068,7 +2059,7 @@
           <w:szCs w:val="22"/>
         </w:rPr>
       </w:pPr>
-      <w:hyperlink w:anchor="_Toc431590149" w:history="1">
+      <w:hyperlink w:anchor="_Toc431824370" w:history="1">
         <w:r>
           <w:rPr>
             <w:rStyle w:val="Hyperlink"/>
@@ -2111,7 +2102,95 @@
             <w:noProof/>
             <w:webHidden/>
           </w:rPr>
-          <w:instrText xml:space="preserve"> PAGEREF _Toc431590149 \h </w:instrText>
+          <w:instrText xml:space="preserve"> PAGEREF _Toc431824370 \h </w:instrText>
+        </w:r>
+        <w:r>
+          <w:rPr>
+            <w:noProof/>
+            <w:webHidden/>
+          </w:rPr>
+        </w:r>
+        <w:r>
+          <w:rPr>
+            <w:noProof/>
+            <w:webHidden/>
+          </w:rPr>
+          <w:fldChar w:fldCharType="separate"/>
+        </w:r>
+        <w:r>
+          <w:rPr>
+            <w:noProof/>
+            <w:webHidden/>
+          </w:rPr>
+          <w:t>25</w:t>
+        </w:r>
+        <w:r>
+          <w:rPr>
+            <w:noProof/>
+            <w:webHidden/>
+          </w:rPr>
+          <w:fldChar w:fldCharType="end"/>
+        </w:r>
+      </w:hyperlink>
+    </w:p>
+    <w:p>
+      <w:pPr>
+        <w:pStyle w:val="TOC2"/>
+        <w:tabs>
+          <w:tab w:val="left" w:pos="880"/>
+          <w:tab w:val="right" w:leader="dot" w:pos="9350"/>
+        </w:tabs>
+        <w:rPr>
+          <w:rFonts w:asciiTheme="minorHAnsi" w:eastAsiaTheme="minorEastAsia" w:hAnsiTheme="minorHAnsi" w:cstheme="minorBidi"/>
+          <w:noProof/>
+          <w:sz w:val="22"/>
+          <w:szCs w:val="22"/>
+        </w:rPr>
+      </w:pPr>
+      <w:hyperlink w:anchor="_Toc431824371" w:history="1">
+        <w:r>
+          <w:rPr>
+            <w:rStyle w:val="Hyperlink"/>
+            <w:noProof/>
+          </w:rPr>
+          <w:t>7.6.</w:t>
+        </w:r>
+        <w:r>
+          <w:rPr>
+            <w:rFonts w:asciiTheme="minorHAnsi" w:eastAsiaTheme="minorEastAsia" w:hAnsiTheme="minorHAnsi" w:cstheme="minorBidi"/>
+            <w:noProof/>
+            <w:sz w:val="22"/>
+            <w:szCs w:val="22"/>
+          </w:rPr>
+          <w:tab/>
+        </w:r>
+        <w:r>
+          <w:rPr>
+            <w:rStyle w:val="Hyperlink"/>
+            <w:noProof/>
+          </w:rPr>
+          <w:t>VPN</w:t>
+        </w:r>
+        <w:r>
+          <w:rPr>
+            <w:noProof/>
+            <w:webHidden/>
+          </w:rPr>
+          <w:tab/>
+        </w:r>
+        <w:r>
+          <w:rPr>
+            <w:noProof/>
+            <w:webHidden/>
+          </w:rPr>
+          <w:fldChar w:fldCharType="begin"/>
+        </w:r>
+        <w:r>
+          <w:rPr>
+            <w:noProof/>
+            <w:webHidden/>
+          </w:rPr>
+          <w:instrText xml:space="preserve"> PAGEREF _Toc431824371 \h </w:instrText>
         </w:r>
         <w:r>
           <w:rPr>
@@ -2156,7 +2235,7 @@
           <w:szCs w:val="22"/>
         </w:rPr>
       </w:pPr>
-      <w:hyperlink w:anchor="_Toc431590150" w:history="1">
+      <w:hyperlink w:anchor="_Toc431824372" w:history="1">
         <w:r>
           <w:rPr>
             <w:rStyle w:val="Hyperlink"/>
@@ -2201,7 +2280,7 @@
             <w:noProof/>
             <w:webHidden/>
           </w:rPr>
-          <w:instrText xml:space="preserve"> PAGEREF _Toc431590150 \h </w:instrText>
+          <w:instrText xml:space="preserve"> PAGEREF _Toc431824372 \h </w:instrText>
         </w:r>
         <w:r>
           <w:rPr>
@@ -2221,7 +2300,7 @@
             <w:noProof/>
             <w:webHidden/>
           </w:rPr>
-          <w:t>26</w:t>
+          <w:t>27</w:t>
         </w:r>
         <w:r>
           <w:rPr>
@@ -2246,7 +2325,7 @@
           <w:szCs w:val="22"/>
         </w:rPr>
       </w:pPr>
-      <w:hyperlink w:anchor="_Toc431590151" w:history="1">
+      <w:hyperlink w:anchor="_Toc431824373" w:history="1">
         <w:r>
           <w:rPr>
             <w:rStyle w:val="Hyperlink"/>
@@ -2291,7 +2370,7 @@
             <w:noProof/>
             <w:webHidden/>
           </w:rPr>
-          <w:instrText xml:space="preserve"> PAGEREF _Toc431590151 \h </w:instrText>
+          <w:instrText xml:space="preserve"> PAGEREF _Toc431824373 \h </w:instrText>
         </w:r>
         <w:r>
           <w:rPr>
@@ -2336,7 +2415,7 @@
           <w:szCs w:val="22"/>
         </w:rPr>
       </w:pPr>
-      <w:hyperlink w:anchor="_Toc431590152" w:history="1">
+      <w:hyperlink w:anchor="_Toc431824374" w:history="1">
         <w:r>
           <w:rPr>
             <w:rStyle w:val="Hyperlink"/>
@@ -2381,7 +2460,7 @@
             <w:noProof/>
             <w:webHidden/>
           </w:rPr>
-          <w:instrText xml:space="preserve"> PAGEREF _Toc431590152 \h </w:instrText>
+          <w:instrText xml:space="preserve"> PAGEREF _Toc431824374 \h </w:instrText>
         </w:r>
         <w:r>
           <w:rPr>
@@ -2426,7 +2505,7 @@
           <w:szCs w:val="22"/>
         </w:rPr>
       </w:pPr>
-      <w:hyperlink w:anchor="_Toc431590153" w:history="1">
+      <w:hyperlink w:anchor="_Toc431824375" w:history="1">
         <w:r>
           <w:rPr>
             <w:rStyle w:val="Hyperlink"/>
@@ -2469,7 +2548,7 @@
             <w:noProof/>
             <w:webHidden/>
           </w:rPr>
-          <w:instrText xml:space="preserve"> PAGEREF _Toc431590153 \h </w:instrText>
+          <w:instrText xml:space="preserve"> PAGEREF _Toc431824375 \h </w:instrText>
         </w:r>
         <w:r>
           <w:rPr>
@@ -2514,7 +2593,7 @@
           <w:szCs w:val="22"/>
         </w:rPr>
       </w:pPr>
-      <w:hyperlink w:anchor="_Toc431590154" w:history="1">
+      <w:hyperlink w:anchor="_Toc431824376" w:history="1">
         <w:r>
           <w:rPr>
             <w:rStyle w:val="Hyperlink"/>
@@ -2557,7 +2636,7 @@
             <w:noProof/>
             <w:webHidden/>
           </w:rPr>
-          <w:instrText xml:space="preserve"> PAGEREF _Toc431590154 \h </w:instrText>
+          <w:instrText xml:space="preserve"> PAGEREF _Toc431824376 \h </w:instrText>
         </w:r>
         <w:r>
           <w:rPr>
@@ -2602,7 +2681,7 @@
           <w:szCs w:val="22"/>
         </w:rPr>
       </w:pPr>
-      <w:hyperlink w:anchor="_Toc431590155" w:history="1">
+      <w:hyperlink w:anchor="_Toc431824377" w:history="1">
         <w:r>
           <w:rPr>
             <w:rStyle w:val="Hyperlink"/>
@@ -2645,7 +2724,7 @@
             <w:noProof/>
             <w:webHidden/>
           </w:rPr>
-          <w:instrText xml:space="preserve"> PAGEREF _Toc431590155 \h </w:instrText>
+          <w:instrText xml:space="preserve"> PAGEREF _Toc431824377 \h </w:instrText>
         </w:r>
         <w:r>
           <w:rPr>
@@ -2690,7 +2769,7 @@
           <w:szCs w:val="22"/>
         </w:rPr>
       </w:pPr>
-      <w:hyperlink w:anchor="_Toc431590156" w:history="1">
+      <w:hyperlink w:anchor="_Toc431824378" w:history="1">
         <w:r>
           <w:rPr>
             <w:rStyle w:val="Hyperlink"/>
@@ -2733,7 +2812,7 @@
             <w:noProof/>
             <w:webHidden/>
           </w:rPr>
-          <w:instrText xml:space="preserve"> PAGEREF _Toc431590156 \h </w:instrText>
+          <w:instrText xml:space="preserve"> PAGEREF _Toc431824378 \h </w:instrText>
         </w:r>
         <w:r>
           <w:rPr>
@@ -2778,7 +2857,7 @@
           <w:szCs w:val="22"/>
         </w:rPr>
       </w:pPr>
-      <w:hyperlink w:anchor="_Toc431590157" w:history="1">
+      <w:hyperlink w:anchor="_Toc431824379" w:history="1">
         <w:r>
           <w:rPr>
             <w:rStyle w:val="Hyperlink"/>
@@ -2821,7 +2900,7 @@
             <w:noProof/>
             <w:webHidden/>
           </w:rPr>
-          <w:instrText xml:space="preserve"> PAGEREF _Toc431590157 \h </w:instrText>
+          <w:instrText xml:space="preserve"> PAGEREF _Toc431824379 \h </w:instrText>
         </w:r>
         <w:r>
           <w:rPr>
@@ -2866,7 +2945,7 @@
           <w:szCs w:val="22"/>
         </w:rPr>
       </w:pPr>
-      <w:hyperlink w:anchor="_Toc431590158" w:history="1">
+      <w:hyperlink w:anchor="_Toc431824380" w:history="1">
         <w:r>
           <w:rPr>
             <w:rStyle w:val="Hyperlink"/>
@@ -2909,7 +2988,7 @@
             <w:noProof/>
             <w:webHidden/>
           </w:rPr>
-          <w:instrText xml:space="preserve"> PAGEREF _Toc431590158 \h </w:instrText>
+          <w:instrText xml:space="preserve"> PAGEREF _Toc431824380 \h </w:instrText>
         </w:r>
         <w:r>
           <w:rPr>
@@ -2954,7 +3033,7 @@
           <w:szCs w:val="22"/>
         </w:rPr>
       </w:pPr>
-      <w:hyperlink w:anchor="_Toc431590159" w:history="1">
+      <w:hyperlink w:anchor="_Toc431824381" w:history="1">
         <w:r>
           <w:rPr>
             <w:rStyle w:val="Hyperlink"/>
@@ -2997,7 +3076,7 @@
             <w:noProof/>
             <w:webHidden/>
           </w:rPr>
-          <w:instrText xml:space="preserve"> PAGEREF _Toc431590159 \h </w:instrText>
+          <w:instrText xml:space="preserve"> PAGEREF _Toc431824381 \h </w:instrText>
         </w:r>
         <w:r>
           <w:rPr>
@@ -3042,7 +3121,7 @@
           <w:szCs w:val="22"/>
         </w:rPr>
       </w:pPr>
-      <w:hyperlink w:anchor="_Toc431590160" w:history="1">
+      <w:hyperlink w:anchor="_Toc431824382" w:history="1">
         <w:r>
           <w:rPr>
             <w:rStyle w:val="Hyperlink"/>
@@ -3085,7 +3164,7 @@
             <w:noProof/>
             <w:webHidden/>
           </w:rPr>
-          <w:instrText xml:space="preserve"> PAGEREF _Toc431590160 \h </w:instrText>
+          <w:instrText xml:space="preserve"> PAGEREF _Toc431824382 \h </w:instrText>
         </w:r>
         <w:r>
           <w:rPr>
@@ -3130,7 +3209,7 @@
           <w:szCs w:val="22"/>
         </w:rPr>
       </w:pPr>
-      <w:hyperlink w:anchor="_Toc431590161" w:history="1">
+      <w:hyperlink w:anchor="_Toc431824383" w:history="1">
         <w:r>
           <w:rPr>
             <w:rStyle w:val="Hyperlink"/>
@@ -3173,7 +3252,7 @@
             <w:noProof/>
             <w:webHidden/>
           </w:rPr>
-          <w:instrText xml:space="preserve"> PAGEREF _Toc431590161 \h </w:instrText>
+          <w:instrText xml:space="preserve"> PAGEREF _Toc431824383 \h </w:instrText>
         </w:r>
         <w:r>
           <w:rPr>
@@ -3218,7 +3297,7 @@
           <w:szCs w:val="22"/>
         </w:rPr>
       </w:pPr>
-      <w:hyperlink w:anchor="_Toc431590162" w:history="1">
+      <w:hyperlink w:anchor="_Toc431824384" w:history="1">
         <w:r>
           <w:rPr>
             <w:rStyle w:val="Hyperlink"/>
@@ -3261,7 +3340,7 @@
             <w:noProof/>
             <w:webHidden/>
           </w:rPr>
-          <w:instrText xml:space="preserve"> PAGEREF _Toc431590162 \h </w:instrText>
+          <w:instrText xml:space="preserve"> PAGEREF _Toc431824384 \h </w:instrText>
         </w:r>
         <w:r>
           <w:rPr>
@@ -3306,7 +3385,7 @@
           <w:szCs w:val="22"/>
         </w:rPr>
       </w:pPr>
-      <w:hyperlink w:anchor="_Toc431590163" w:history="1">
+      <w:hyperlink w:anchor="_Toc431824385" w:history="1">
         <w:r>
           <w:rPr>
             <w:rStyle w:val="Hyperlink"/>
@@ -3349,7 +3428,7 @@
             <w:noProof/>
             <w:webHidden/>
           </w:rPr>
-          <w:instrText xml:space="preserve"> PAGEREF _Toc431590163 \h </w:instrText>
+          <w:instrText xml:space="preserve"> PAGEREF _Toc431824385 \h </w:instrText>
         </w:r>
         <w:r>
           <w:rPr>
@@ -3394,7 +3473,7 @@
           <w:szCs w:val="22"/>
         </w:rPr>
       </w:pPr>
-      <w:hyperlink w:anchor="_Toc431590164" w:history="1">
+      <w:hyperlink w:anchor="_Toc431824386" w:history="1">
         <w:r>
           <w:rPr>
             <w:rStyle w:val="Hyperlink"/>
@@ -3437,7 +3516,7 @@
             <w:noProof/>
             <w:webHidden/>
           </w:rPr>
-          <w:instrText xml:space="preserve"> PAGEREF _Toc431590164 \h </w:instrText>
+          <w:instrText xml:space="preserve"> PAGEREF _Toc431824386 \h </w:instrText>
         </w:r>
         <w:r>
           <w:rPr>
@@ -3482,7 +3561,7 @@
           <w:szCs w:val="22"/>
         </w:rPr>
       </w:pPr>
-      <w:hyperlink w:anchor="_Toc431590165" w:history="1">
+      <w:hyperlink w:anchor="_Toc431824387" w:history="1">
         <w:r>
           <w:rPr>
             <w:rStyle w:val="Hyperlink"/>
@@ -3525,7 +3604,7 @@
             <w:noProof/>
             <w:webHidden/>
           </w:rPr>
-          <w:instrText xml:space="preserve"> PAGEREF _Toc431590165 \h </w:instrText>
+          <w:instrText xml:space="preserve"> PAGEREF _Toc431824387 \h </w:instrText>
         </w:r>
         <w:r>
           <w:rPr>
@@ -3570,7 +3649,7 @@
           <w:szCs w:val="22"/>
         </w:rPr>
       </w:pPr>
-      <w:hyperlink w:anchor="_Toc431590166" w:history="1">
+      <w:hyperlink w:anchor="_Toc431824388" w:history="1">
         <w:r>
           <w:rPr>
             <w:rStyle w:val="Hyperlink"/>
@@ -3613,7 +3692,7 @@
             <w:noProof/>
             <w:webHidden/>
           </w:rPr>
-          <w:instrText xml:space="preserve"> PAGEREF _Toc431590166 \h </w:instrText>
+          <w:instrText xml:space="preserve"> PAGEREF _Toc431824388 \h </w:instrText>
         </w:r>
         <w:r>
           <w:rPr>
@@ -3658,7 +3737,7 @@
           <w:szCs w:val="22"/>
         </w:rPr>
       </w:pPr>
-      <w:hyperlink w:anchor="_Toc431590167" w:history="1">
+      <w:hyperlink w:anchor="_Toc431824389" w:history="1">
         <w:r>
           <w:rPr>
             <w:rStyle w:val="Hyperlink"/>
@@ -3701,7 +3780,7 @@
             <w:noProof/>
             <w:webHidden/>
           </w:rPr>
-          <w:instrText xml:space="preserve"> PAGEREF _Toc431590167 \h </w:instrText>
+          <w:instrText xml:space="preserve"> PAGEREF _Toc431824389 \h </w:instrText>
         </w:r>
         <w:r>
           <w:rPr>
@@ -3741,20 +3820,20 @@
       <w:pPr>
         <w:pStyle w:val="Heading1"/>
       </w:pPr>
-      <w:bookmarkStart w:id="1" w:name="_Toc209240387"/>
-      <w:bookmarkStart w:id="2" w:name="_Toc209240388"/>
-      <w:bookmarkStart w:id="3" w:name="_Toc305767820"/>
-      <w:bookmarkStart w:id="4" w:name="_Ref364326258"/>
-      <w:bookmarkStart w:id="5" w:name="_Toc237334708"/>
-      <w:bookmarkStart w:id="6" w:name="_Toc431590130"/>
+      <w:bookmarkStart w:id="0" w:name="_Toc209240387"/>
+      <w:bookmarkStart w:id="1" w:name="_Toc209240388"/>
+      <w:bookmarkStart w:id="2" w:name="_Toc305767820"/>
+      <w:bookmarkStart w:id="3" w:name="_Ref364326258"/>
+      <w:bookmarkStart w:id="4" w:name="_Toc237334708"/>
+      <w:bookmarkStart w:id="5" w:name="_Toc431824351"/>
+      <w:bookmarkEnd w:id="0"/>
       <w:bookmarkEnd w:id="1"/>
+      <w:r>
+        <w:t>Prerequisites</w:t>
+      </w:r>
       <w:bookmarkEnd w:id="2"/>
-      <w:r>
-        <w:t>Prerequisites</w:t>
-      </w:r>
       <w:bookmarkEnd w:id="3"/>
-      <w:bookmarkEnd w:id="4"/>
-      <w:bookmarkEnd w:id="6"/>
+      <w:bookmarkEnd w:id="5"/>
     </w:p>
     <w:p/>
     <w:p>
@@ -3781,7 +3860,7 @@
       <w:r>
         <w:t xml:space="preserve">  </w:t>
       </w:r>
-      <w:bookmarkStart w:id="7" w:name="_Ref429756898"/>
+      <w:bookmarkStart w:id="6" w:name="_Ref429756898"/>
       <w:r>
         <w:t xml:space="preserve">Basic knowledge of Unix style </w:t>
       </w:r>
@@ -3791,7 +3870,7 @@
       <w:r>
         <w:t>shell</w:t>
       </w:r>
-      <w:bookmarkEnd w:id="7"/>
+      <w:bookmarkEnd w:id="6"/>
       <w:r>
         <w:t>.</w:t>
       </w:r>
@@ -3913,14 +3992,14 @@
       <w:r>
         <w:t xml:space="preserve"> </w:t>
       </w:r>
-      <w:bookmarkStart w:id="8" w:name="_Ref429751482"/>
+      <w:bookmarkStart w:id="7" w:name="_Ref429751482"/>
       <w:r>
         <w:t>Knowledge of environment variables, wh</w:t>
       </w:r>
       <w:r>
         <w:t>at they are and how to set them.</w:t>
       </w:r>
-      <w:bookmarkEnd w:id="8"/>
+      <w:bookmarkEnd w:id="7"/>
       <w:r>
         <w:t xml:space="preserve"> </w:t>
       </w:r>
@@ -3975,9 +4054,6 @@
         <w:fldChar w:fldCharType="separate"/>
       </w:r>
       <w:r>
-        <w:rPr>
-          <w:b/>
-        </w:rPr>
         <w:t>[</w:t>
       </w:r>
       <w:r>
@@ -4190,32 +4266,33 @@
       <w:pPr>
         <w:pStyle w:val="Heading1"/>
       </w:pPr>
-      <w:bookmarkStart w:id="9" w:name="_Toc364255820"/>
-      <w:bookmarkStart w:id="10" w:name="_Toc364256837"/>
-      <w:bookmarkStart w:id="11" w:name="_Toc364256908"/>
-      <w:bookmarkStart w:id="12" w:name="_Toc364257127"/>
-      <w:bookmarkStart w:id="13" w:name="_Toc364257187"/>
-      <w:bookmarkStart w:id="14" w:name="_Toc364257319"/>
-      <w:bookmarkStart w:id="15" w:name="_Toc364465527"/>
-      <w:bookmarkStart w:id="16" w:name="_Toc364465987"/>
-      <w:bookmarkStart w:id="17" w:name="_Toc364466047"/>
-      <w:bookmarkStart w:id="18" w:name="_Toc364466107"/>
-      <w:bookmarkStart w:id="19" w:name="_Toc364256840"/>
-      <w:bookmarkStart w:id="20" w:name="_Toc364256911"/>
-      <w:bookmarkStart w:id="21" w:name="_Toc364257130"/>
-      <w:bookmarkStart w:id="22" w:name="_Toc364257190"/>
-      <w:bookmarkStart w:id="23" w:name="_Toc364257322"/>
-      <w:bookmarkStart w:id="24" w:name="_Toc364256841"/>
-      <w:bookmarkStart w:id="25" w:name="_Toc364256912"/>
-      <w:bookmarkStart w:id="26" w:name="_Toc364257131"/>
-      <w:bookmarkStart w:id="27" w:name="_Toc364257191"/>
-      <w:bookmarkStart w:id="28" w:name="_Toc364257323"/>
-      <w:bookmarkStart w:id="29" w:name="_Ref143984779"/>
-      <w:bookmarkStart w:id="30" w:name="_Toc237334709"/>
-      <w:bookmarkStart w:id="31" w:name="_Ref364325937"/>
-      <w:bookmarkStart w:id="32" w:name="_Ref364325955"/>
-      <w:bookmarkStart w:id="33" w:name="_Toc431590131"/>
-      <w:bookmarkEnd w:id="5"/>
+      <w:bookmarkStart w:id="8" w:name="_Toc364255820"/>
+      <w:bookmarkStart w:id="9" w:name="_Toc364256837"/>
+      <w:bookmarkStart w:id="10" w:name="_Toc364256908"/>
+      <w:bookmarkStart w:id="11" w:name="_Toc364257127"/>
+      <w:bookmarkStart w:id="12" w:name="_Toc364257187"/>
+      <w:bookmarkStart w:id="13" w:name="_Toc364257319"/>
+      <w:bookmarkStart w:id="14" w:name="_Toc364465527"/>
+      <w:bookmarkStart w:id="15" w:name="_Toc364465987"/>
+      <w:bookmarkStart w:id="16" w:name="_Toc364466047"/>
+      <w:bookmarkStart w:id="17" w:name="_Toc364466107"/>
+      <w:bookmarkStart w:id="18" w:name="_Toc364256840"/>
+      <w:bookmarkStart w:id="19" w:name="_Toc364256911"/>
+      <w:bookmarkStart w:id="20" w:name="_Toc364257130"/>
+      <w:bookmarkStart w:id="21" w:name="_Toc364257190"/>
+      <w:bookmarkStart w:id="22" w:name="_Toc364257322"/>
+      <w:bookmarkStart w:id="23" w:name="_Toc364256841"/>
+      <w:bookmarkStart w:id="24" w:name="_Toc364256912"/>
+      <w:bookmarkStart w:id="25" w:name="_Toc364257131"/>
+      <w:bookmarkStart w:id="26" w:name="_Toc364257191"/>
+      <w:bookmarkStart w:id="27" w:name="_Toc364257323"/>
+      <w:bookmarkStart w:id="28" w:name="_Ref143984779"/>
+      <w:bookmarkStart w:id="29" w:name="_Toc237334709"/>
+      <w:bookmarkStart w:id="30" w:name="_Ref364325937"/>
+      <w:bookmarkStart w:id="31" w:name="_Ref364325955"/>
+      <w:bookmarkStart w:id="32" w:name="_Toc431824352"/>
+      <w:bookmarkEnd w:id="4"/>
+      <w:bookmarkEnd w:id="8"/>
       <w:bookmarkEnd w:id="9"/>
       <w:bookmarkEnd w:id="10"/>
       <w:bookmarkEnd w:id="11"/>
@@ -4235,11 +4312,10 @@
       <w:bookmarkEnd w:id="25"/>
       <w:bookmarkEnd w:id="26"/>
       <w:bookmarkEnd w:id="27"/>
-      <w:bookmarkEnd w:id="28"/>
       <w:r>
         <w:t>Guide to Reading these Instructions</w:t>
       </w:r>
-      <w:bookmarkEnd w:id="33"/>
+      <w:bookmarkEnd w:id="32"/>
     </w:p>
     <w:p/>
     <w:p>
@@ -4557,6 +4633,7 @@
         <w:rPr>
           <w:u w:val="single"/>
         </w:rPr>
+        <w:lastRenderedPageBreak/>
         <w:t>[</w:t>
       </w:r>
       <w:r>
@@ -4600,7 +4677,6 @@
         <w:rPr>
           <w:u w:val="single"/>
         </w:rPr>
-        <w:lastRenderedPageBreak/>
         <w:t>[</w:t>
       </w:r>
       <w:r>
@@ -4866,22 +4942,22 @@
       <w:pPr>
         <w:pStyle w:val="Heading1"/>
       </w:pPr>
-      <w:bookmarkStart w:id="34" w:name="_Ref429680554"/>
-      <w:bookmarkStart w:id="35" w:name="_Ref429680559"/>
-      <w:bookmarkStart w:id="36" w:name="_Toc431590132"/>
+      <w:bookmarkStart w:id="33" w:name="_Ref429680554"/>
+      <w:bookmarkStart w:id="34" w:name="_Ref429680559"/>
+      <w:bookmarkStart w:id="35" w:name="_Toc431824353"/>
       <w:r>
         <w:t xml:space="preserve">Installing </w:t>
       </w:r>
+      <w:bookmarkEnd w:id="28"/>
       <w:bookmarkEnd w:id="29"/>
+      <w:r>
+        <w:t>Git</w:t>
+      </w:r>
       <w:bookmarkEnd w:id="30"/>
-      <w:r>
-        <w:t>Git</w:t>
-      </w:r>
       <w:bookmarkEnd w:id="31"/>
-      <w:bookmarkEnd w:id="32"/>
+      <w:bookmarkEnd w:id="33"/>
       <w:bookmarkEnd w:id="34"/>
       <w:bookmarkEnd w:id="35"/>
-      <w:bookmarkEnd w:id="36"/>
     </w:p>
     <w:p/>
     <w:p>
@@ -5176,11 +5252,11 @@
       <w:pPr>
         <w:pStyle w:val="Heading2"/>
       </w:pPr>
-      <w:bookmarkStart w:id="37" w:name="_Toc431590133"/>
+      <w:bookmarkStart w:id="36" w:name="_Toc431824354"/>
       <w:r>
         <w:t>Installation and Setup of Command-Line Git</w:t>
       </w:r>
-      <w:bookmarkEnd w:id="37"/>
+      <w:bookmarkEnd w:id="36"/>
     </w:p>
     <w:p>
       <w:pPr>
@@ -5210,6 +5286,7 @@
     <w:p/>
     <w:p>
       <w:r>
+        <w:lastRenderedPageBreak/>
         <w:t>If you are working from a UNCC computer that already has Git installed you can skip this section.</w:t>
       </w:r>
     </w:p>
@@ -5223,7 +5300,6 @@
         <w:rPr>
           <w:b/>
         </w:rPr>
-        <w:lastRenderedPageBreak/>
         <w:br/>
       </w:r>
       <w:r>
@@ -5569,14 +5645,14 @@
       <w:pPr>
         <w:pStyle w:val="Heading2"/>
       </w:pPr>
-      <w:bookmarkStart w:id="38" w:name="_Ref364256404"/>
-      <w:bookmarkStart w:id="39" w:name="_Ref430251336"/>
-      <w:bookmarkStart w:id="40" w:name="_Toc431590134"/>
+      <w:bookmarkStart w:id="37" w:name="_Ref364256404"/>
+      <w:bookmarkStart w:id="38" w:name="_Ref430251336"/>
+      <w:bookmarkStart w:id="39" w:name="_Toc431824355"/>
       <w:r>
         <w:t>Installation and Setup of TortoiseGit</w:t>
       </w:r>
-      <w:bookmarkEnd w:id="38"/>
-      <w:bookmarkEnd w:id="40"/>
+      <w:bookmarkEnd w:id="37"/>
+      <w:bookmarkEnd w:id="39"/>
       <w:r>
         <w:br/>
       </w:r>
@@ -5732,15 +5808,15 @@
       <w:pPr>
         <w:pStyle w:val="Heading1"/>
       </w:pPr>
-      <w:bookmarkStart w:id="41" w:name="_Ref431590111"/>
-      <w:bookmarkStart w:id="42" w:name="_Toc431590135"/>
+      <w:bookmarkStart w:id="40" w:name="_Ref431590111"/>
+      <w:bookmarkStart w:id="41" w:name="_Toc431824356"/>
       <w:r>
         <w:lastRenderedPageBreak/>
         <w:t>Installation and Setup of OpenSSH</w:t>
       </w:r>
-      <w:bookmarkEnd w:id="39"/>
+      <w:bookmarkEnd w:id="38"/>
+      <w:bookmarkEnd w:id="40"/>
       <w:bookmarkEnd w:id="41"/>
-      <w:bookmarkEnd w:id="42"/>
     </w:p>
     <w:p/>
     <w:p>
@@ -5869,13 +5945,13 @@
       <w:pPr>
         <w:pStyle w:val="Heading2"/>
       </w:pPr>
-      <w:bookmarkStart w:id="43" w:name="_Ref364256375"/>
-      <w:bookmarkStart w:id="44" w:name="_Toc431590136"/>
+      <w:bookmarkStart w:id="42" w:name="_Ref364256375"/>
+      <w:bookmarkStart w:id="43" w:name="_Toc431824357"/>
       <w:r>
         <w:t>Download and Install OpenSSH</w:t>
       </w:r>
+      <w:bookmarkEnd w:id="42"/>
       <w:bookmarkEnd w:id="43"/>
-      <w:bookmarkEnd w:id="44"/>
       <w:r>
         <w:br/>
       </w:r>
@@ -5944,7 +6020,7 @@
           <w:lang w:val="en"/>
         </w:rPr>
       </w:pPr>
-      <w:bookmarkStart w:id="45" w:name="_Ref364433884"/>
+      <w:bookmarkStart w:id="44" w:name="_Ref364433884"/>
       <w:r>
         <w:rPr>
           <w:lang w:val="en"/>
@@ -6043,7 +6119,7 @@
       <w:r>
         <w:t>Modify the PATH environment variable</w:t>
       </w:r>
-      <w:bookmarkEnd w:id="45"/>
+      <w:bookmarkEnd w:id="44"/>
       <w:r>
         <w:t xml:space="preserve"> </w:t>
       </w:r>
@@ -6584,8 +6660,8 @@
       <w:pPr>
         <w:pStyle w:val="Heading2"/>
       </w:pPr>
-      <w:bookmarkStart w:id="46" w:name="_Ref364256383"/>
-      <w:bookmarkStart w:id="47" w:name="_Toc431590137"/>
+      <w:bookmarkStart w:id="45" w:name="_Ref364256383"/>
+      <w:bookmarkStart w:id="46" w:name="_Toc431824358"/>
       <w:r>
         <w:lastRenderedPageBreak/>
         <w:t xml:space="preserve">Create </w:t>
@@ -6596,8 +6672,8 @@
       <w:r>
         <w:t>SSH private and public key</w:t>
       </w:r>
+      <w:bookmarkEnd w:id="45"/>
       <w:bookmarkEnd w:id="46"/>
-      <w:bookmarkEnd w:id="47"/>
       <w:r>
         <w:br/>
       </w:r>
@@ -6760,7 +6836,7 @@
           <w:numId w:val="6"/>
         </w:numPr>
       </w:pPr>
-      <w:bookmarkStart w:id="48" w:name="_Ref364326058"/>
+      <w:bookmarkStart w:id="47" w:name="_Ref364326058"/>
       <w:r>
         <w:rPr>
           <w:b/>
@@ -6857,7 +6933,7 @@
       <w:r>
         <w:t>terminal window</w:t>
       </w:r>
-      <w:bookmarkEnd w:id="48"/>
+      <w:bookmarkEnd w:id="47"/>
       <w:r>
         <w:t>.</w:t>
       </w:r>
@@ -7101,7 +7177,7 @@
           <w:b/>
         </w:rPr>
       </w:pPr>
-      <w:bookmarkStart w:id="49" w:name="_Ref363940970"/>
+      <w:bookmarkStart w:id="48" w:name="_Ref363940970"/>
       <w:r>
         <w:rPr>
           <w:b/>
@@ -7923,8 +7999,8 @@
           <w:b/>
         </w:rPr>
       </w:pPr>
-      <w:bookmarkStart w:id="50" w:name="_Ref363944720"/>
-      <w:bookmarkStart w:id="51" w:name="_Ref364350458"/>
+      <w:bookmarkStart w:id="49" w:name="_Ref363944720"/>
+      <w:bookmarkStart w:id="50" w:name="_Ref364350458"/>
       <w:r>
         <w:rPr>
           <w:b/>
@@ -8222,7 +8298,7 @@
           <w:b/>
         </w:rPr>
       </w:pPr>
-      <w:bookmarkStart w:id="52" w:name="_Ref429762632"/>
+      <w:bookmarkStart w:id="51" w:name="_Ref429762632"/>
       <w:r>
         <w:rPr>
           <w:b/>
@@ -8275,7 +8351,7 @@
         </w:rPr>
         <w:t>Instructions below vary based on your server.</w:t>
       </w:r>
-      <w:bookmarkEnd w:id="52"/>
+      <w:bookmarkEnd w:id="51"/>
       <w:r>
         <w:rPr>
           <w:rStyle w:val="ProgramName"/>
@@ -8366,8 +8442,8 @@
       <w:r>
         <w:t xml:space="preserve"> </w:t>
       </w:r>
+      <w:bookmarkEnd w:id="49"/>
       <w:bookmarkEnd w:id="50"/>
-      <w:bookmarkEnd w:id="51"/>
       <w:r>
         <w:t>to</w:t>
       </w:r>
@@ -8548,7 +8624,6 @@
       <w:r>
         <w:rPr>
           <w:rStyle w:val="ProgramName"/>
-          <w:i/>
         </w:rPr>
         <w:t xml:space="preserve">Bitbucket </w:t>
       </w:r>
@@ -9935,9 +10010,9 @@
       <w:pPr>
         <w:pStyle w:val="Heading2"/>
       </w:pPr>
-      <w:bookmarkStart w:id="53" w:name="_Ref364457563"/>
-      <w:bookmarkStart w:id="54" w:name="_Ref364465518"/>
-      <w:bookmarkStart w:id="55" w:name="_Toc431590138"/>
+      <w:bookmarkStart w:id="52" w:name="_Ref364457563"/>
+      <w:bookmarkStart w:id="53" w:name="_Ref364465518"/>
+      <w:bookmarkStart w:id="54" w:name="_Toc431824359"/>
       <w:r>
         <w:t>[</w:t>
       </w:r>
@@ -9962,9 +10037,9 @@
       <w:r>
         <w:t>Private Key</w:t>
       </w:r>
+      <w:bookmarkEnd w:id="52"/>
       <w:bookmarkEnd w:id="53"/>
       <w:bookmarkEnd w:id="54"/>
-      <w:bookmarkEnd w:id="55"/>
       <w:r>
         <w:br/>
       </w:r>
@@ -10372,13 +10447,13 @@
       <w:pPr>
         <w:pStyle w:val="Heading1"/>
       </w:pPr>
-      <w:bookmarkStart w:id="56" w:name="_Toc237334710"/>
-      <w:bookmarkStart w:id="57" w:name="_Ref364465402"/>
-      <w:bookmarkStart w:id="58" w:name="_Ref396901382"/>
-      <w:bookmarkStart w:id="59" w:name="_Ref430107997"/>
-      <w:bookmarkStart w:id="60" w:name="_Ref430108003"/>
-      <w:bookmarkStart w:id="61" w:name="_Toc431590139"/>
-      <w:bookmarkEnd w:id="49"/>
+      <w:bookmarkStart w:id="55" w:name="_Toc237334710"/>
+      <w:bookmarkStart w:id="56" w:name="_Ref364465402"/>
+      <w:bookmarkStart w:id="57" w:name="_Ref396901382"/>
+      <w:bookmarkStart w:id="58" w:name="_Ref430107997"/>
+      <w:bookmarkStart w:id="59" w:name="_Ref430108003"/>
+      <w:bookmarkStart w:id="60" w:name="_Toc431824360"/>
+      <w:bookmarkEnd w:id="48"/>
       <w:r>
         <w:t xml:space="preserve">Full </w:t>
       </w:r>
@@ -10388,24 +10463,24 @@
       <w:r>
         <w:t>Tutorial</w:t>
       </w:r>
+      <w:bookmarkEnd w:id="55"/>
       <w:bookmarkEnd w:id="56"/>
       <w:bookmarkEnd w:id="57"/>
       <w:bookmarkEnd w:id="58"/>
       <w:bookmarkEnd w:id="59"/>
       <w:bookmarkEnd w:id="60"/>
-      <w:bookmarkEnd w:id="61"/>
     </w:p>
     <w:p>
-      <w:bookmarkStart w:id="62" w:name="_Toc177996123"/>
-      <w:bookmarkStart w:id="63" w:name="_Toc177996155"/>
-      <w:bookmarkStart w:id="64" w:name="_Toc177997282"/>
-      <w:bookmarkStart w:id="65" w:name="_Toc177997362"/>
-      <w:bookmarkStart w:id="66" w:name="_Toc177997882"/>
+      <w:bookmarkStart w:id="61" w:name="_Toc177996123"/>
+      <w:bookmarkStart w:id="62" w:name="_Toc177996155"/>
+      <w:bookmarkStart w:id="63" w:name="_Toc177997282"/>
+      <w:bookmarkStart w:id="64" w:name="_Toc177997362"/>
+      <w:bookmarkStart w:id="65" w:name="_Toc177997882"/>
+      <w:bookmarkEnd w:id="61"/>
       <w:bookmarkEnd w:id="62"/>
       <w:bookmarkEnd w:id="63"/>
       <w:bookmarkEnd w:id="64"/>
       <w:bookmarkEnd w:id="65"/>
-      <w:bookmarkEnd w:id="66"/>
     </w:p>
     <w:p>
       <w:r>
@@ -10421,9 +10496,6 @@
         <w:fldChar w:fldCharType="separate"/>
       </w:r>
       <w:r>
-        <w:rPr>
-          <w:b/>
-        </w:rPr>
         <w:t>[</w:t>
       </w:r>
       <w:r>
@@ -14021,7 +14093,7 @@
           <w:rFonts w:ascii="Times New Roman" w:hAnsi="Times New Roman"/>
         </w:rPr>
       </w:pPr>
-      <w:bookmarkStart w:id="67" w:name="_Ref364451360"/>
+      <w:bookmarkStart w:id="66" w:name="_Ref364451360"/>
       <w:r>
         <w:rPr>
           <w:b/>
@@ -14042,7 +14114,7 @@
         </w:rPr>
         <w:br/>
       </w:r>
-      <w:bookmarkEnd w:id="67"/>
+      <w:bookmarkEnd w:id="66"/>
     </w:p>
     <w:p>
       <w:pPr>
@@ -15786,7 +15858,6 @@
       <w:r>
         <w:rPr>
           <w:rStyle w:val="ProgramName"/>
-          <w:i/>
         </w:rPr>
         <w:t xml:space="preserve">Bitbucket </w:t>
       </w:r>
@@ -15846,13 +15917,13 @@
         <w:fldChar w:fldCharType="begin"/>
       </w:r>
       <w:r>
-        <w:instrText xml:space="preserve"> REF _Ref429575462 \r \h </w:instrText>
+        <w:instrText xml:space="preserve"> REF _Ref431823873 \w \h </w:instrText>
       </w:r>
       <w:r>
         <w:fldChar w:fldCharType="separate"/>
       </w:r>
       <w:r>
-        <w:t>2</w:t>
+        <w:t>2.b)</w:t>
       </w:r>
       <w:r>
         <w:fldChar w:fldCharType="end"/>
@@ -16035,7 +16106,6 @@
       <w:r>
         <w:rPr>
           <w:rStyle w:val="ProgramName"/>
-          <w:i/>
         </w:rPr>
         <w:t xml:space="preserve">cci-git </w:t>
       </w:r>
@@ -16100,13 +16170,13 @@
         <w:fldChar w:fldCharType="begin"/>
       </w:r>
       <w:r>
-        <w:instrText xml:space="preserve"> REF _Ref430255135 \w \h </w:instrText>
+        <w:instrText xml:space="preserve"> REF _Ref431823815 \w \h </w:instrText>
       </w:r>
       <w:r>
         <w:fldChar w:fldCharType="separate"/>
       </w:r>
       <w:r>
-        <w:t>2.c</w:t>
+        <w:t>2.c)</w:t>
       </w:r>
       <w:r>
         <w:fldChar w:fldCharType="end"/>
@@ -18185,26 +18255,26 @@
       <w:pPr>
         <w:pStyle w:val="Heading1"/>
       </w:pPr>
-      <w:bookmarkStart w:id="68" w:name="_Toc364451303"/>
-      <w:bookmarkStart w:id="69" w:name="_Toc364451305"/>
-      <w:bookmarkStart w:id="70" w:name="_Toc364451306"/>
-      <w:bookmarkStart w:id="71" w:name="_Toc209240394"/>
-      <w:bookmarkStart w:id="72" w:name="_Toc209240395"/>
-      <w:bookmarkStart w:id="73" w:name="_Ref177987300"/>
-      <w:bookmarkStart w:id="74" w:name="_Ref177997834"/>
-      <w:bookmarkStart w:id="75" w:name="_Toc237334712"/>
-      <w:bookmarkStart w:id="76" w:name="_Ref364350511"/>
-      <w:bookmarkStart w:id="77" w:name="_Ref364350513"/>
-      <w:bookmarkStart w:id="78" w:name="_Toc431590140"/>
+      <w:bookmarkStart w:id="67" w:name="_Toc364451303"/>
+      <w:bookmarkStart w:id="68" w:name="_Toc364451305"/>
+      <w:bookmarkStart w:id="69" w:name="_Toc364451306"/>
+      <w:bookmarkStart w:id="70" w:name="_Toc209240394"/>
+      <w:bookmarkStart w:id="71" w:name="_Toc209240395"/>
+      <w:bookmarkStart w:id="72" w:name="_Ref177987300"/>
+      <w:bookmarkStart w:id="73" w:name="_Ref177997834"/>
+      <w:bookmarkStart w:id="74" w:name="_Toc237334712"/>
+      <w:bookmarkStart w:id="75" w:name="_Ref364350511"/>
+      <w:bookmarkStart w:id="76" w:name="_Ref364350513"/>
+      <w:bookmarkStart w:id="77" w:name="_Toc431824361"/>
+      <w:bookmarkEnd w:id="67"/>
       <w:bookmarkEnd w:id="68"/>
       <w:bookmarkEnd w:id="69"/>
       <w:bookmarkEnd w:id="70"/>
       <w:bookmarkEnd w:id="71"/>
-      <w:bookmarkEnd w:id="72"/>
       <w:r>
         <w:t>Micro Git Tutorial</w:t>
       </w:r>
-      <w:bookmarkEnd w:id="78"/>
+      <w:bookmarkEnd w:id="77"/>
     </w:p>
     <w:p/>
     <w:p>
@@ -19376,7 +19446,7 @@
         </w:numPr>
         <w:ind w:left="810"/>
       </w:pPr>
-      <w:bookmarkStart w:id="79" w:name="_Ref430256699"/>
+      <w:bookmarkStart w:id="78" w:name="_Ref430256699"/>
       <w:r>
         <w:rPr>
           <w:rStyle w:val="ProgramName"/>
@@ -19499,7 +19569,6 @@
       <w:r>
         <w:rPr>
           <w:rStyle w:val="ProgramName"/>
-          <w:i/>
         </w:rPr>
         <w:t xml:space="preserve">Bitbucket </w:t>
       </w:r>
@@ -19570,7 +19639,7 @@
       <w:r>
         <w:t xml:space="preserve"> it with the TA and Dr. Wartell’s Bitbucket accounts.</w:t>
       </w:r>
-      <w:bookmarkEnd w:id="79"/>
+      <w:bookmarkEnd w:id="78"/>
       <w:r>
         <w:br/>
       </w:r>
@@ -19587,7 +19656,7 @@
           <w:rFonts w:ascii="Times New Roman" w:hAnsi="Times New Roman"/>
         </w:rPr>
       </w:pPr>
-      <w:bookmarkStart w:id="80" w:name="_Ref430255135"/>
+      <w:bookmarkStart w:id="79" w:name="_Ref430255135"/>
       <w:r>
         <w:rPr>
           <w:rStyle w:val="ProgramName"/>
@@ -19808,13 +19877,13 @@
         <w:fldChar w:fldCharType="begin"/>
       </w:r>
       <w:r>
-        <w:instrText xml:space="preserve"> REF _Ref430255135 \w \h </w:instrText>
+        <w:instrText xml:space="preserve"> REF _Ref431823815 \w \h </w:instrText>
       </w:r>
       <w:r>
         <w:fldChar w:fldCharType="separate"/>
       </w:r>
       <w:r>
-        <w:t>2.c</w:t>
+        <w:t>2.c)</w:t>
       </w:r>
       <w:r>
         <w:fldChar w:fldCharType="end"/>
@@ -19841,7 +19910,7 @@
       <w:r>
         <w:t xml:space="preserve"> your repo with the TA and Dr. Wartell’s UNCC accounts.</w:t>
       </w:r>
-      <w:bookmarkEnd w:id="80"/>
+      <w:bookmarkEnd w:id="79"/>
       <w:r>
         <w:br/>
       </w:r>
@@ -22157,8 +22226,8 @@
       <w:pPr>
         <w:pStyle w:val="Heading1"/>
       </w:pPr>
-      <w:bookmarkStart w:id="81" w:name="_Ref396901734"/>
-      <w:bookmarkStart w:id="82" w:name="_Toc431590141"/>
+      <w:bookmarkStart w:id="80" w:name="_Ref396901734"/>
+      <w:bookmarkStart w:id="81" w:name="_Toc431824362"/>
       <w:r>
         <w:lastRenderedPageBreak/>
         <w:t>Git Server A</w:t>
@@ -22166,8 +22235,8 @@
       <w:r>
         <w:t>ccess</w:t>
       </w:r>
+      <w:bookmarkEnd w:id="80"/>
       <w:bookmarkEnd w:id="81"/>
-      <w:bookmarkEnd w:id="82"/>
     </w:p>
     <w:p/>
     <w:p>
@@ -22180,8 +22249,8 @@
       <w:pPr>
         <w:pStyle w:val="Heading2"/>
       </w:pPr>
-      <w:bookmarkStart w:id="83" w:name="_Ref430110430"/>
-      <w:bookmarkStart w:id="84" w:name="_Toc431590142"/>
+      <w:bookmarkStart w:id="82" w:name="_Ref430110430"/>
+      <w:bookmarkStart w:id="83" w:name="_Toc431824363"/>
       <w:r>
         <w:rPr>
           <w:rStyle w:val="ProgramName"/>
@@ -22198,16 +22267,16 @@
       <w:r>
         <w:t xml:space="preserve"> </w:t>
       </w:r>
+      <w:bookmarkEnd w:id="72"/>
       <w:bookmarkEnd w:id="73"/>
       <w:bookmarkEnd w:id="74"/>
+      <w:r>
+        <w:t>URL</w:t>
+      </w:r>
       <w:bookmarkEnd w:id="75"/>
-      <w:r>
-        <w:t>URL</w:t>
-      </w:r>
       <w:bookmarkEnd w:id="76"/>
-      <w:bookmarkEnd w:id="77"/>
+      <w:bookmarkEnd w:id="82"/>
       <w:bookmarkEnd w:id="83"/>
-      <w:bookmarkEnd w:id="84"/>
     </w:p>
     <w:p/>
     <w:p>
@@ -22689,9 +22758,9 @@
       <w:pPr>
         <w:pStyle w:val="Heading2"/>
       </w:pPr>
-      <w:bookmarkStart w:id="85" w:name="_Ref412237379"/>
-      <w:bookmarkStart w:id="86" w:name="_Ref412237381"/>
-      <w:bookmarkStart w:id="87" w:name="_Toc431590143"/>
+      <w:bookmarkStart w:id="84" w:name="_Ref412237379"/>
+      <w:bookmarkStart w:id="85" w:name="_Ref412237381"/>
+      <w:bookmarkStart w:id="86" w:name="_Toc431824364"/>
       <w:r>
         <w:rPr>
           <w:rStyle w:val="ProgramName"/>
@@ -22705,9 +22774,9 @@
       <w:r>
         <w:t>URL</w:t>
       </w:r>
+      <w:bookmarkEnd w:id="84"/>
       <w:bookmarkEnd w:id="85"/>
       <w:bookmarkEnd w:id="86"/>
-      <w:bookmarkEnd w:id="87"/>
     </w:p>
     <w:p/>
     <w:p>
@@ -23021,9 +23090,9 @@
       <w:pPr>
         <w:pStyle w:val="Heading2"/>
       </w:pPr>
-      <w:bookmarkStart w:id="88" w:name="_Ref429565319"/>
-      <w:bookmarkStart w:id="89" w:name="_Ref429565332"/>
-      <w:bookmarkStart w:id="90" w:name="_Toc431590144"/>
+      <w:bookmarkStart w:id="87" w:name="_Ref429565319"/>
+      <w:bookmarkStart w:id="88" w:name="_Ref429565332"/>
+      <w:bookmarkStart w:id="89" w:name="_Toc431824365"/>
       <w:r>
         <w:rPr>
           <w:rStyle w:val="ProgramName"/>
@@ -23037,9 +23106,9 @@
       <w:r>
         <w:t>URL</w:t>
       </w:r>
+      <w:bookmarkEnd w:id="87"/>
       <w:bookmarkEnd w:id="88"/>
       <w:bookmarkEnd w:id="89"/>
-      <w:bookmarkEnd w:id="90"/>
     </w:p>
     <w:p/>
     <w:p>
@@ -23118,38 +23187,11 @@
       <w:r>
         <w:br/>
       </w:r>
-      <w:r>
-        <w:rPr>
-          <w:b/>
-          <w:u w:val="single"/>
-        </w:rPr>
-        <w:t>Reminder</w:t>
-      </w:r>
-      <w:r>
-        <w:t xml:space="preserve">: If off-campus, UNCC requires you first connect using VPN to access the server.   See Section </w:t>
-      </w:r>
-      <w:r>
-        <w:fldChar w:fldCharType="begin"/>
-      </w:r>
-      <w:r>
-        <w:instrText xml:space="preserve"> REF _Ref430108197 \r \h </w:instrText>
-      </w:r>
-      <w:r>
-        <w:fldChar w:fldCharType="separate"/>
-      </w:r>
-      <w:r>
-        <w:t>7.5</w:t>
-      </w:r>
-      <w:r>
-        <w:fldChar w:fldCharType="end"/>
-      </w:r>
-      <w:r>
-        <w:t xml:space="preserve">. </w:t>
-      </w:r>
     </w:p>
     <w:p/>
     <w:p>
       <w:r>
+        <w:lastRenderedPageBreak/>
         <w:t xml:space="preserve">Your user name and password for all access to </w:t>
       </w:r>
       <w:r>
@@ -23601,22 +23643,22 @@
       <w:pPr>
         <w:pStyle w:val="Heading2"/>
       </w:pPr>
-      <w:bookmarkStart w:id="91" w:name="_Ref430110434"/>
-      <w:bookmarkStart w:id="92" w:name="_Ref398212095"/>
-      <w:bookmarkStart w:id="93" w:name="_Toc431590145"/>
+      <w:bookmarkStart w:id="90" w:name="_Ref430110434"/>
+      <w:bookmarkStart w:id="91" w:name="_Ref398212095"/>
+      <w:bookmarkStart w:id="92" w:name="_Toc431824366"/>
       <w:r>
         <w:t>Accessing</w:t>
       </w:r>
       <w:r>
         <w:t xml:space="preserve"> Git Server Using SSH Keys</w:t>
       </w:r>
+      <w:bookmarkEnd w:id="90"/>
+      <w:bookmarkEnd w:id="92"/>
+    </w:p>
+    <w:p>
+      <w:bookmarkStart w:id="93" w:name="_Toc412241314"/>
       <w:bookmarkEnd w:id="91"/>
       <w:bookmarkEnd w:id="93"/>
-    </w:p>
-    <w:p>
-      <w:bookmarkStart w:id="94" w:name="_Toc412241314"/>
-      <w:bookmarkEnd w:id="92"/>
-      <w:bookmarkEnd w:id="94"/>
     </w:p>
     <w:p>
       <w:pPr>
@@ -23859,17 +23901,18 @@
           <w:szCs w:val="22"/>
         </w:rPr>
       </w:pPr>
-      <w:bookmarkStart w:id="95" w:name="_Toc412241386"/>
-      <w:bookmarkStart w:id="96" w:name="_Toc412241760"/>
-      <w:bookmarkStart w:id="97" w:name="_Toc412245338"/>
-      <w:bookmarkStart w:id="98" w:name="_Toc412245766"/>
-      <w:bookmarkStart w:id="99" w:name="_Toc412241387"/>
-      <w:bookmarkStart w:id="100" w:name="_Toc412241761"/>
-      <w:bookmarkStart w:id="101" w:name="_Toc412245339"/>
-      <w:bookmarkStart w:id="102" w:name="_Toc412245767"/>
-      <w:bookmarkStart w:id="103" w:name="_Ref364465822"/>
-      <w:bookmarkStart w:id="104" w:name="_Ref364465867"/>
-      <w:bookmarkStart w:id="105" w:name="_Toc431590146"/>
+      <w:bookmarkStart w:id="94" w:name="_Toc412241386"/>
+      <w:bookmarkStart w:id="95" w:name="_Toc412241760"/>
+      <w:bookmarkStart w:id="96" w:name="_Toc412245338"/>
+      <w:bookmarkStart w:id="97" w:name="_Toc412245766"/>
+      <w:bookmarkStart w:id="98" w:name="_Toc412241387"/>
+      <w:bookmarkStart w:id="99" w:name="_Toc412241761"/>
+      <w:bookmarkStart w:id="100" w:name="_Toc412245339"/>
+      <w:bookmarkStart w:id="101" w:name="_Toc412245767"/>
+      <w:bookmarkStart w:id="102" w:name="_Ref364465822"/>
+      <w:bookmarkStart w:id="103" w:name="_Ref364465867"/>
+      <w:bookmarkStart w:id="104" w:name="_Toc431824367"/>
+      <w:bookmarkEnd w:id="94"/>
       <w:bookmarkEnd w:id="95"/>
       <w:bookmarkEnd w:id="96"/>
       <w:bookmarkEnd w:id="97"/>
@@ -23877,7 +23920,6 @@
       <w:bookmarkEnd w:id="99"/>
       <w:bookmarkEnd w:id="100"/>
       <w:bookmarkEnd w:id="101"/>
-      <w:bookmarkEnd w:id="102"/>
       <w:r>
         <w:rPr>
           <w:sz w:val="22"/>
@@ -23921,9 +23963,9 @@
         </w:rPr>
         <w:t xml:space="preserve"> daemon</w:t>
       </w:r>
+      <w:bookmarkEnd w:id="102"/>
       <w:bookmarkEnd w:id="103"/>
       <w:bookmarkEnd w:id="104"/>
-      <w:bookmarkEnd w:id="105"/>
     </w:p>
     <w:p/>
     <w:p>
@@ -24012,7 +24054,6 @@
     </w:p>
     <w:p>
       <w:r>
-        <w:lastRenderedPageBreak/>
         <w:t xml:space="preserve">These steps will only work after you </w:t>
       </w:r>
       <w:r>
@@ -24033,6 +24074,7 @@
         </w:numPr>
       </w:pPr>
       <w:r>
+        <w:lastRenderedPageBreak/>
         <w:t xml:space="preserve">Start your command-line shell </w:t>
       </w:r>
     </w:p>
@@ -26678,21 +26720,21 @@
           <w:szCs w:val="22"/>
         </w:rPr>
       </w:pPr>
-      <w:bookmarkStart w:id="106" w:name="_Toc412241317"/>
-      <w:bookmarkStart w:id="107" w:name="_Toc412241389"/>
-      <w:bookmarkStart w:id="108" w:name="_Toc412241763"/>
-      <w:bookmarkStart w:id="109" w:name="_Toc412245341"/>
-      <w:bookmarkStart w:id="110" w:name="_Toc412245769"/>
-      <w:bookmarkStart w:id="111" w:name="_Ref364458409"/>
-      <w:bookmarkStart w:id="112" w:name="_Ref364458516"/>
-      <w:bookmarkStart w:id="113" w:name="_Ref364458857"/>
-      <w:bookmarkStart w:id="114" w:name="_Ref364459349"/>
-      <w:bookmarkStart w:id="115" w:name="_Toc431590147"/>
+      <w:bookmarkStart w:id="105" w:name="_Toc412241317"/>
+      <w:bookmarkStart w:id="106" w:name="_Toc412241389"/>
+      <w:bookmarkStart w:id="107" w:name="_Toc412241763"/>
+      <w:bookmarkStart w:id="108" w:name="_Toc412245341"/>
+      <w:bookmarkStart w:id="109" w:name="_Toc412245769"/>
+      <w:bookmarkStart w:id="110" w:name="_Ref364458409"/>
+      <w:bookmarkStart w:id="111" w:name="_Ref364458516"/>
+      <w:bookmarkStart w:id="112" w:name="_Ref364458857"/>
+      <w:bookmarkStart w:id="113" w:name="_Ref364459349"/>
+      <w:bookmarkStart w:id="114" w:name="_Toc431824368"/>
+      <w:bookmarkEnd w:id="105"/>
       <w:bookmarkEnd w:id="106"/>
       <w:bookmarkEnd w:id="107"/>
       <w:bookmarkEnd w:id="108"/>
       <w:bookmarkEnd w:id="109"/>
-      <w:bookmarkEnd w:id="110"/>
       <w:r>
         <w:rPr>
           <w:sz w:val="22"/>
@@ -26743,11 +26785,11 @@
         </w:rPr>
         <w:t xml:space="preserve"> daemon</w:t>
       </w:r>
+      <w:bookmarkEnd w:id="110"/>
       <w:bookmarkEnd w:id="111"/>
       <w:bookmarkEnd w:id="112"/>
       <w:bookmarkEnd w:id="113"/>
       <w:bookmarkEnd w:id="114"/>
-      <w:bookmarkEnd w:id="115"/>
     </w:p>
     <w:p/>
     <w:p>
@@ -29767,18 +29809,18 @@
       <w:pPr>
         <w:pStyle w:val="Heading2"/>
       </w:pPr>
-      <w:bookmarkStart w:id="116" w:name="_Ref430108197"/>
-      <w:bookmarkStart w:id="117" w:name="_Ref412241929"/>
-      <w:bookmarkStart w:id="118" w:name="_Ref412241940"/>
-      <w:bookmarkStart w:id="119" w:name="_Ref412242349"/>
-      <w:bookmarkStart w:id="120" w:name="_Ref412242362"/>
-      <w:bookmarkStart w:id="121" w:name="_Ref364246342"/>
-      <w:bookmarkStart w:id="122" w:name="_Toc431590148"/>
+      <w:bookmarkStart w:id="115" w:name="_Ref430108197"/>
+      <w:bookmarkStart w:id="116" w:name="_Ref412241929"/>
+      <w:bookmarkStart w:id="117" w:name="_Ref412241940"/>
+      <w:bookmarkStart w:id="118" w:name="_Ref412242349"/>
+      <w:bookmarkStart w:id="119" w:name="_Ref412242362"/>
+      <w:bookmarkStart w:id="120" w:name="_Ref364246342"/>
+      <w:bookmarkStart w:id="121" w:name="_Toc431824369"/>
       <w:r>
         <w:t>Accessing Git Server Using HTTPS and Git Credentials</w:t>
       </w:r>
-      <w:bookmarkEnd w:id="116"/>
-      <w:bookmarkEnd w:id="122"/>
+      <w:bookmarkEnd w:id="115"/>
+      <w:bookmarkEnd w:id="121"/>
     </w:p>
     <w:p/>
     <w:p>
@@ -29855,188 +29897,30 @@
       </w:r>
     </w:p>
     <w:p>
-      <w:pPr>
-        <w:rPr>
-          <w:u w:val="single"/>
-        </w:rPr>
-      </w:pPr>
       <w:r>
         <w:rPr>
           <w:noProof/>
           <w:lang w:eastAsia="zh-TW"/>
         </w:rPr>
         <w:br/>
-      </w:r>
-      <w:r>
-        <w:rPr>
-          <w:u w:val="single"/>
-        </w:rPr>
-        <w:t>VPN</w:t>
       </w:r>
     </w:p>
     <w:p>
-      <w:r>
-        <w:t xml:space="preserve">If </w:t>
-      </w:r>
-      <w:r>
-        <w:t>“</w:t>
-      </w:r>
-      <w:r>
-        <w:t>off-campus</w:t>
-      </w:r>
-      <w:r>
-        <w:t>”</w:t>
-      </w:r>
-      <w:r>
-        <w:t xml:space="preserve">, UNCC requires you connect using VPN to access the server.   </w:t>
-      </w:r>
-      <w:r>
-        <w:t xml:space="preserve">(Many dorm’s are considered “off-campus”). </w:t>
-      </w:r>
-      <w:r>
-        <w:t xml:space="preserve">Instructions to install VPN </w:t>
-      </w:r>
-      <w:r>
-        <w:t xml:space="preserve">client program </w:t>
-      </w:r>
-      <w:r>
-        <w:t xml:space="preserve">are at this link: </w:t>
-      </w:r>
-      <w:r>
-        <w:br/>
-      </w:r>
-    </w:p>
-    <w:p>
-      <w:r>
-        <w:t xml:space="preserve">                     </w:t>
-      </w:r>
-      <w:hyperlink r:id="rId53" w:history="1">
-        <w:r>
-          <w:rPr>
-            <w:rStyle w:val="Hyperlink"/>
-          </w:rPr>
-          <w:t>https://faq.uncc.edu/display/UK/VPN</w:t>
-        </w:r>
-      </w:hyperlink>
-      <w:r>
-        <w:t xml:space="preserve">.  </w:t>
-      </w:r>
-      <w:r>
-        <w:br/>
-      </w:r>
-      <w:r>
-        <w:br/>
-      </w:r>
-      <w:r>
-        <w:t>Note, the process requires you install the Cisco VPN client software on your computer and run the client program (a native application).</w:t>
-      </w:r>
-      <w:r>
-        <w:t xml:space="preserve">   Using </w:t>
-      </w:r>
-      <w:hyperlink r:id="rId54" w:history="1">
-        <w:r>
-          <w:rPr>
-            <w:rStyle w:val="Hyperlink"/>
-          </w:rPr>
-          <w:t>https://webvpn.uncc.edu/</w:t>
-        </w:r>
-      </w:hyperlink>
-      <w:r>
-        <w:t xml:space="preserve"> will </w:t>
-      </w:r>
-      <w:r>
-        <w:rPr>
-          <w:b/>
+      <w:pPr>
+        <w:rPr>
           <w:u w:val="single"/>
         </w:rPr>
-        <w:t>not</w:t>
-      </w:r>
-      <w:r>
-        <w:t xml:space="preserve"> work</w:t>
-      </w:r>
-      <w:r>
-        <w:t xml:space="preserve">, </w:t>
-      </w:r>
-      <w:r>
-        <w:t>because webvpn only establishes a VPN connection between your browser and campus which does nothing for g</w:t>
-      </w:r>
-      <w:r>
-        <w:t>eneral applications such as git (or anything else for that matter).</w:t>
+      </w:pPr>
+      <w:r>
+        <w:rPr>
+          <w:u w:val="single"/>
+        </w:rPr>
+        <w:t>HTTPS cci-git</w:t>
       </w:r>
     </w:p>
     <w:p/>
     <w:p>
       <w:r>
-        <w:t>If you have trouble with VPN contact:</w:t>
-      </w:r>
-    </w:p>
-    <w:p>
-      <w:pPr>
-        <w:pStyle w:val="NormalWeb"/>
-        <w:ind w:left="720"/>
-      </w:pPr>
-      <w:r>
-        <w:rPr>
-          <w:rStyle w:val="Strong"/>
-        </w:rPr>
-        <w:t>IT Service Desk</w:t>
-      </w:r>
-      <w:r>
-        <w:br/>
-        <w:t>704-687-5500 (7-5500)</w:t>
-      </w:r>
-      <w:r>
-        <w:br/>
-      </w:r>
-      <w:hyperlink r:id="rId55" w:history="1">
-        <w:r>
-          <w:rPr>
-            <w:rStyle w:val="Hyperlink"/>
-          </w:rPr>
-          <w:t>HelpDesk Online</w:t>
-        </w:r>
-      </w:hyperlink>
-      <w:r>
-        <w:br/>
-      </w:r>
-      <w:hyperlink r:id="rId56" w:history="1">
-        <w:r>
-          <w:rPr>
-            <w:rStyle w:val="Hyperlink"/>
-          </w:rPr>
-          <w:t>faq.uncc.edu</w:t>
-        </w:r>
-      </w:hyperlink>
-      <w:r>
-        <w:br/>
-        <w:t>Email us: </w:t>
-      </w:r>
-      <w:hyperlink r:id="rId57" w:history="1">
-        <w:r>
-          <w:rPr>
-            <w:rStyle w:val="Hyperlink"/>
-          </w:rPr>
-          <w:t>help@uncc.edu</w:t>
-        </w:r>
-      </w:hyperlink>
-    </w:p>
-    <w:p>
-      <w:pPr>
-        <w:rPr>
-          <w:u w:val="single"/>
-        </w:rPr>
-      </w:pPr>
-      <w:r>
-        <w:rPr>
-          <w:u w:val="single"/>
-        </w:rPr>
-        <w:t>HTTPS cci-git</w:t>
-      </w:r>
-    </w:p>
-    <w:p/>
-    <w:p>
-      <w:r>
-        <w:lastRenderedPageBreak/>
         <w:t>As of September 2015, there is a problem with the server</w:t>
       </w:r>
       <w:r>
@@ -30533,11 +30417,11 @@
       <w:pPr>
         <w:pStyle w:val="Heading3"/>
       </w:pPr>
-      <w:bookmarkStart w:id="123" w:name="_Toc431590149"/>
+      <w:bookmarkStart w:id="122" w:name="_Toc431824370"/>
       <w:r>
         <w:t>Using Git Credentials</w:t>
       </w:r>
-      <w:bookmarkEnd w:id="123"/>
+      <w:bookmarkEnd w:id="122"/>
     </w:p>
     <w:p>
       <w:r>
@@ -30559,6 +30443,7 @@
         <w:br/>
       </w:r>
       <w:r>
+        <w:lastRenderedPageBreak/>
         <w:br/>
         <w:t xml:space="preserve">Note, the instructions below are a repetition of those found in this document Section </w:t>
       </w:r>
@@ -30619,7 +30504,7 @@
       <w:r>
         <w:t xml:space="preserve"> ProGit </w:t>
       </w:r>
-      <w:hyperlink r:id="rId58" w:history="1">
+      <w:hyperlink r:id="rId53" w:history="1">
         <w:r>
           <w:rPr>
             <w:rStyle w:val="Hyperlink"/>
@@ -30904,6 +30789,11 @@
           <w:numId w:val="7"/>
         </w:numPr>
         <w:ind w:left="1080"/>
+        <w:rPr>
+          <w:rStyle w:val="Hyperlink"/>
+          <w:color w:val="auto"/>
+          <w:u w:val="none"/>
+        </w:rPr>
       </w:pPr>
       <w:r>
         <w:t>[</w:t>
@@ -30932,7 +30822,7 @@
       <w:r>
         <w:br/>
       </w:r>
-      <w:hyperlink r:id="rId59" w:history="1">
+      <w:hyperlink r:id="rId54" w:history="1">
         <w:r>
           <w:rPr>
             <w:rStyle w:val="Hyperlink"/>
@@ -30955,13 +30845,207 @@
     </w:p>
     <w:p>
       <w:pPr>
+        <w:rPr>
+          <w:rStyle w:val="Hyperlink"/>
+          <w:rFonts w:ascii="inherit" w:hAnsi="inherit"/>
+          <w:color w:val="0388A6"/>
+          <w:bdr w:val="none" w:sz="0" w:space="0" w:color="auto" w:frame="1"/>
+        </w:rPr>
+      </w:pPr>
+    </w:p>
+    <w:p>
+      <w:pPr>
+        <w:pStyle w:val="Heading2"/>
+      </w:pPr>
+      <w:bookmarkStart w:id="123" w:name="_Toc431824371"/>
+      <w:r>
+        <w:t>VPN</w:t>
+      </w:r>
+      <w:bookmarkEnd w:id="123"/>
+    </w:p>
+    <w:p>
+      <w:pPr>
+        <w:rPr>
+          <w:u w:val="single"/>
+        </w:rPr>
+      </w:pPr>
+    </w:p>
+    <w:p/>
+    <w:p>
+      <w:pPr>
+        <w:pBdr>
+          <w:top w:val="single" w:sz="4" w:space="1" w:color="auto"/>
+          <w:left w:val="single" w:sz="4" w:space="4" w:color="auto"/>
+          <w:bottom w:val="single" w:sz="4" w:space="1" w:color="auto"/>
+          <w:right w:val="single" w:sz="4" w:space="0" w:color="auto"/>
+        </w:pBdr>
+        <w:ind w:left="720"/>
+        <w:jc w:val="center"/>
+      </w:pPr>
+      <w:r>
+        <w:t>This section applies to all operating systems and the following servers:</w:t>
+      </w:r>
+      <w:r>
+        <w:br/>
+      </w:r>
+      <w:r>
+        <w:rPr>
+          <w:b/>
+        </w:rPr>
+        <w:t>NONE</w:t>
+      </w:r>
+      <w:r>
+        <w:rPr>
+          <w:b/>
+        </w:rPr>
+        <w:br/>
+      </w:r>
+      <w:r>
+        <w:rPr>
+          <w:b/>
+        </w:rPr>
+        <w:br/>
+      </w:r>
+      <w:r>
+        <w:t>(Circa 10/5/2015: ITS opened access to all the UNCC servers covered by this document without requiring VPN)</w:t>
+      </w:r>
+    </w:p>
+    <w:p>
+      <w:pPr>
+        <w:rPr>
+          <w:u w:val="single"/>
+        </w:rPr>
+      </w:pPr>
+    </w:p>
+    <w:p>
+      <w:pPr>
+        <w:rPr>
+          <w:u w:val="single"/>
+        </w:rPr>
+      </w:pPr>
+    </w:p>
+    <w:p>
+      <w:r>
+        <w:t>For some UNCC servers (listed above), if “off-campus”, UNCC r</w:t>
+      </w:r>
+      <w:bookmarkStart w:id="124" w:name="_GoBack"/>
+      <w:bookmarkEnd w:id="124"/>
+      <w:r>
+        <w:t xml:space="preserve">equires you connect using VPN to access the server.   (Many dorm’s are considered “off-campus”). Instructions to install VPN client program are at this link: </w:t>
+      </w:r>
+      <w:r>
+        <w:br/>
+      </w:r>
+    </w:p>
+    <w:p>
+      <w:r>
+        <w:t xml:space="preserve">                     </w:t>
+      </w:r>
+      <w:hyperlink r:id="rId55" w:history="1">
+        <w:r>
+          <w:rPr>
+            <w:rStyle w:val="Hyperlink"/>
+          </w:rPr>
+          <w:t>https://faq.uncc.edu/display/UK/VPN</w:t>
+        </w:r>
+      </w:hyperlink>
+      <w:r>
+        <w:t xml:space="preserve">.  </w:t>
+      </w:r>
+      <w:r>
+        <w:br/>
+      </w:r>
+      <w:r>
+        <w:br/>
+        <w:t xml:space="preserve">Note, the process requires you install the Cisco VPN client software on your computer and run the client program (a native application).   Using </w:t>
+      </w:r>
+      <w:hyperlink r:id="rId56" w:history="1">
+        <w:r>
+          <w:rPr>
+            <w:rStyle w:val="Hyperlink"/>
+          </w:rPr>
+          <w:t>https://webvpn.uncc.edu/</w:t>
+        </w:r>
+      </w:hyperlink>
+      <w:r>
+        <w:t xml:space="preserve"> will </w:t>
+      </w:r>
+      <w:r>
+        <w:rPr>
+          <w:b/>
+          <w:u w:val="single"/>
+        </w:rPr>
+        <w:t>not</w:t>
+      </w:r>
+      <w:r>
+        <w:t xml:space="preserve"> work, because webvpn only establishes a VPN connection between your browser and campus which does nothing for general applications such as git (or anything else for that matter).</w:t>
+      </w:r>
+    </w:p>
+    <w:p/>
+    <w:p>
+      <w:r>
+        <w:t>If you have trouble with VPN contact:</w:t>
+      </w:r>
+    </w:p>
+    <w:p>
+      <w:pPr>
+        <w:pStyle w:val="NormalWeb"/>
+        <w:ind w:left="720"/>
+      </w:pPr>
+      <w:r>
+        <w:rPr>
+          <w:rStyle w:val="Strong"/>
+        </w:rPr>
+        <w:t>IT Service Desk</w:t>
+      </w:r>
+      <w:r>
+        <w:br/>
+        <w:t>704-687-5500 (7-5500)</w:t>
+      </w:r>
+      <w:r>
+        <w:br/>
+      </w:r>
+      <w:hyperlink r:id="rId57" w:history="1">
+        <w:r>
+          <w:rPr>
+            <w:rStyle w:val="Hyperlink"/>
+          </w:rPr>
+          <w:t>HelpDesk Online</w:t>
+        </w:r>
+      </w:hyperlink>
+      <w:r>
+        <w:br/>
+      </w:r>
+      <w:hyperlink r:id="rId58" w:history="1">
+        <w:r>
+          <w:rPr>
+            <w:rStyle w:val="Hyperlink"/>
+          </w:rPr>
+          <w:t>faq.uncc.edu</w:t>
+        </w:r>
+      </w:hyperlink>
+      <w:r>
+        <w:br/>
+        <w:t>Email us: </w:t>
+      </w:r>
+      <w:hyperlink r:id="rId59" w:history="1">
+        <w:r>
+          <w:rPr>
+            <w:rStyle w:val="Hyperlink"/>
+          </w:rPr>
+          <w:t>help@uncc.edu</w:t>
+        </w:r>
+      </w:hyperlink>
+    </w:p>
+    <w:p>
+      <w:pPr>
         <w:pStyle w:val="Heading1"/>
         <w:rPr>
           <w:noProof/>
           <w:lang w:eastAsia="zh-TW"/>
         </w:rPr>
       </w:pPr>
-      <w:bookmarkStart w:id="124" w:name="_Toc431590150"/>
+      <w:bookmarkStart w:id="125" w:name="_Toc431824372"/>
       <w:r>
         <w:rPr>
           <w:noProof/>
@@ -30983,19 +31067,19 @@
         </w:rPr>
         <w:t>Operations</w:t>
       </w:r>
+      <w:bookmarkEnd w:id="116"/>
       <w:bookmarkEnd w:id="117"/>
       <w:bookmarkEnd w:id="118"/>
       <w:bookmarkEnd w:id="119"/>
+      <w:bookmarkEnd w:id="125"/>
+      <w:r>
+        <w:rPr>
+          <w:noProof/>
+          <w:lang w:eastAsia="zh-TW"/>
+        </w:rPr>
+        <w:t xml:space="preserve"> </w:t>
+      </w:r>
       <w:bookmarkEnd w:id="120"/>
-      <w:bookmarkEnd w:id="124"/>
-      <w:r>
-        <w:rPr>
-          <w:noProof/>
-          <w:lang w:eastAsia="zh-TW"/>
-        </w:rPr>
-        <w:t xml:space="preserve"> </w:t>
-      </w:r>
-      <w:bookmarkEnd w:id="121"/>
       <w:r>
         <w:rPr>
           <w:noProof/>
@@ -31072,20 +31156,19 @@
           <w:lang w:eastAsia="zh-TW"/>
         </w:rPr>
       </w:pPr>
-      <w:bookmarkStart w:id="125" w:name="_Ref430110733"/>
-      <w:bookmarkStart w:id="126" w:name="_Ref430111000"/>
-      <w:bookmarkStart w:id="127" w:name="_Toc431590151"/>
+      <w:bookmarkStart w:id="126" w:name="_Ref430110733"/>
+      <w:bookmarkStart w:id="127" w:name="_Ref430111000"/>
+      <w:bookmarkStart w:id="128" w:name="_Toc431824373"/>
       <w:r>
         <w:rPr>
           <w:noProof/>
           <w:lang w:eastAsia="zh-TW"/>
         </w:rPr>
-        <w:lastRenderedPageBreak/>
         <w:t>Basic Git Operations</w:t>
       </w:r>
-      <w:bookmarkEnd w:id="125"/>
       <w:bookmarkEnd w:id="126"/>
       <w:bookmarkEnd w:id="127"/>
+      <w:bookmarkEnd w:id="128"/>
     </w:p>
     <w:p>
       <w:pPr>
@@ -31878,7 +31961,7 @@
         </w:rPr>
         <w:br w:type="column"/>
       </w:r>
-      <w:bookmarkStart w:id="128" w:name="_Ref429575462"/>
+      <w:bookmarkStart w:id="129" w:name="_Ref429575462"/>
       <w:r>
         <w:rPr>
           <w:b/>
@@ -32615,7 +32698,7 @@
         </w:rPr>
         <w:t>]</w:t>
       </w:r>
-      <w:bookmarkEnd w:id="128"/>
+      <w:bookmarkEnd w:id="129"/>
       <w:r>
         <w:rPr>
           <w:noProof/>
@@ -32707,7 +32790,7 @@
         </w:rPr>
         <w:t>git-viscenter uses the gitolite server which has a special feature that creates a remote repo if it does not already exist when you attempt to clone it.   git-viscenter access permissions are managed by the TA and generally already set-up for the course.</w:t>
       </w:r>
-      <w:bookmarkStart w:id="129" w:name="_Ref412242405"/>
+      <w:bookmarkStart w:id="130" w:name="_Ref412242405"/>
       <w:r>
         <w:rPr>
           <w:noProof/>
@@ -32727,6 +32810,7 @@
           <w:lang w:eastAsia="zh-TW"/>
         </w:rPr>
       </w:pPr>
+      <w:bookmarkStart w:id="131" w:name="_Ref431823873"/>
       <w:r>
         <w:rPr>
           <w:noProof/>
@@ -32749,7 +32833,8 @@
         </w:rPr>
         <w:t>]</w:t>
       </w:r>
-      <w:bookmarkEnd w:id="129"/>
+      <w:bookmarkEnd w:id="130"/>
+      <w:bookmarkEnd w:id="131"/>
     </w:p>
     <w:p>
       <w:pPr>
@@ -34661,6 +34746,7 @@
           <w:lang w:eastAsia="zh-TW"/>
         </w:rPr>
       </w:pPr>
+      <w:bookmarkStart w:id="132" w:name="_Ref431823815"/>
       <w:r>
         <w:rPr>
           <w:noProof/>
@@ -34683,6 +34769,7 @@
         </w:rPr>
         <w:t>]</w:t>
       </w:r>
+      <w:bookmarkEnd w:id="132"/>
     </w:p>
     <w:p>
       <w:pPr>
@@ -34793,7 +34880,6 @@
       <w:r>
         <w:rPr>
           <w:rStyle w:val="ProgramName"/>
-          <w:i/>
         </w:rPr>
         <w:t xml:space="preserve">cci-git </w:t>
       </w:r>
@@ -39460,7 +39546,7 @@
           <w:lang w:eastAsia="zh-TW"/>
         </w:rPr>
       </w:pPr>
-      <w:bookmarkStart w:id="130" w:name="_Toc431590152"/>
+      <w:bookmarkStart w:id="133" w:name="_Toc431824374"/>
       <w:r>
         <w:rPr>
           <w:noProof/>
@@ -39468,7 +39554,7 @@
         </w:rPr>
         <w:t>Other Git Operations</w:t>
       </w:r>
-      <w:bookmarkEnd w:id="130"/>
+      <w:bookmarkEnd w:id="133"/>
     </w:p>
     <w:p>
       <w:pPr>
@@ -40299,10 +40385,10 @@
       <w:pPr>
         <w:pStyle w:val="Heading1"/>
       </w:pPr>
-      <w:bookmarkStart w:id="131" w:name="_Toc237334714"/>
-      <w:bookmarkStart w:id="132" w:name="_Ref285535330"/>
-      <w:bookmarkStart w:id="133" w:name="_Ref285535334"/>
-      <w:bookmarkStart w:id="134" w:name="_Toc431590153"/>
+      <w:bookmarkStart w:id="134" w:name="_Toc237334714"/>
+      <w:bookmarkStart w:id="135" w:name="_Ref285535330"/>
+      <w:bookmarkStart w:id="136" w:name="_Ref285535334"/>
+      <w:bookmarkStart w:id="137" w:name="_Toc431824375"/>
       <w:r>
         <w:lastRenderedPageBreak/>
         <w:t xml:space="preserve">Course </w:t>
@@ -40313,35 +40399,35 @@
       <w:r>
         <w:t xml:space="preserve"> Policies</w:t>
       </w:r>
-      <w:bookmarkEnd w:id="131"/>
-      <w:bookmarkEnd w:id="132"/>
-      <w:bookmarkEnd w:id="133"/>
       <w:bookmarkEnd w:id="134"/>
-    </w:p>
-    <w:p>
-      <w:pPr>
-        <w:pStyle w:val="Heading2"/>
-      </w:pPr>
-      <w:bookmarkStart w:id="135" w:name="_Toc364463325"/>
-      <w:bookmarkStart w:id="136" w:name="_Toc364465544"/>
-      <w:bookmarkStart w:id="137" w:name="_Toc364466004"/>
-      <w:bookmarkStart w:id="138" w:name="_Toc364466064"/>
-      <w:bookmarkStart w:id="139" w:name="_Toc364466124"/>
-      <w:bookmarkStart w:id="140" w:name="SubmittingProjects"/>
-      <w:bookmarkStart w:id="141" w:name="_Toc431590154"/>
       <w:bookmarkEnd w:id="135"/>
       <w:bookmarkEnd w:id="136"/>
       <w:bookmarkEnd w:id="137"/>
+    </w:p>
+    <w:p>
+      <w:pPr>
+        <w:pStyle w:val="Heading2"/>
+      </w:pPr>
+      <w:bookmarkStart w:id="138" w:name="_Toc364463325"/>
+      <w:bookmarkStart w:id="139" w:name="_Toc364465544"/>
+      <w:bookmarkStart w:id="140" w:name="_Toc364466004"/>
+      <w:bookmarkStart w:id="141" w:name="_Toc364466064"/>
+      <w:bookmarkStart w:id="142" w:name="_Toc364466124"/>
+      <w:bookmarkStart w:id="143" w:name="SubmittingProjects"/>
+      <w:bookmarkStart w:id="144" w:name="_Toc431824376"/>
       <w:bookmarkEnd w:id="138"/>
       <w:bookmarkEnd w:id="139"/>
       <w:bookmarkEnd w:id="140"/>
+      <w:bookmarkEnd w:id="141"/>
+      <w:bookmarkEnd w:id="142"/>
+      <w:bookmarkEnd w:id="143"/>
       <w:r>
         <w:t xml:space="preserve">Submitting </w:t>
       </w:r>
       <w:r>
         <w:t>Class Assignments</w:t>
       </w:r>
-      <w:bookmarkEnd w:id="141"/>
+      <w:bookmarkEnd w:id="144"/>
     </w:p>
     <w:p>
       <w:r>
@@ -40438,11 +40524,11 @@
       <w:pPr>
         <w:pStyle w:val="Heading2"/>
       </w:pPr>
-      <w:bookmarkStart w:id="142" w:name="_Toc237334715"/>
-      <w:bookmarkStart w:id="143" w:name="_Ref240694692"/>
-      <w:bookmarkStart w:id="144" w:name="_Ref240694695"/>
-      <w:bookmarkStart w:id="145" w:name="_Toc431590155"/>
-      <w:commentRangeStart w:id="146"/>
+      <w:bookmarkStart w:id="145" w:name="_Toc237334715"/>
+      <w:bookmarkStart w:id="146" w:name="_Ref240694692"/>
+      <w:bookmarkStart w:id="147" w:name="_Ref240694695"/>
+      <w:bookmarkStart w:id="148" w:name="_Toc431824377"/>
+      <w:commentRangeStart w:id="149"/>
       <w:r>
         <w:t>Keep the r</w:t>
       </w:r>
@@ -40455,10 +40541,10 @@
       <w:r>
         <w:t>!!!</w:t>
       </w:r>
-      <w:bookmarkEnd w:id="142"/>
-      <w:bookmarkEnd w:id="143"/>
-      <w:bookmarkEnd w:id="144"/>
-      <w:commentRangeEnd w:id="146"/>
+      <w:bookmarkEnd w:id="145"/>
+      <w:bookmarkEnd w:id="146"/>
+      <w:bookmarkEnd w:id="147"/>
+      <w:commentRangeEnd w:id="149"/>
       <w:r>
         <w:rPr>
           <w:rStyle w:val="CommentReference"/>
@@ -40466,9 +40552,9 @@
           <w:b w:val="0"/>
           <w:bCs w:val="0"/>
         </w:rPr>
-        <w:commentReference w:id="146"/>
-      </w:r>
-      <w:bookmarkEnd w:id="145"/>
+        <w:commentReference w:id="149"/>
+      </w:r>
+      <w:bookmarkEnd w:id="148"/>
     </w:p>
     <w:p>
       <w:r>
@@ -40740,11 +40826,11 @@
       <w:pPr>
         <w:pStyle w:val="Heading3"/>
       </w:pPr>
-      <w:bookmarkStart w:id="147" w:name="_Toc431590156"/>
+      <w:bookmarkStart w:id="150" w:name="_Toc431824378"/>
       <w:r>
         <w:t>C++ Code Rules</w:t>
       </w:r>
-      <w:bookmarkEnd w:id="147"/>
+      <w:bookmarkEnd w:id="150"/>
       <w:r>
         <w:br/>
       </w:r>
@@ -40969,11 +41055,11 @@
       <w:pPr>
         <w:pStyle w:val="Heading3"/>
       </w:pPr>
-      <w:bookmarkStart w:id="148" w:name="_Toc431590157"/>
+      <w:bookmarkStart w:id="151" w:name="_Toc431824379"/>
       <w:r>
         <w:t>JavaScript and WebGL</w:t>
       </w:r>
-      <w:bookmarkEnd w:id="148"/>
+      <w:bookmarkEnd w:id="151"/>
     </w:p>
     <w:p/>
     <w:p>
@@ -41154,9 +41240,9 @@
           <w:szCs w:val="26"/>
         </w:rPr>
       </w:pPr>
-      <w:bookmarkStart w:id="149" w:name="_Ref364465753"/>
-      <w:bookmarkStart w:id="150" w:name="_Ref364465755"/>
-      <w:bookmarkStart w:id="151" w:name="_Toc431590158"/>
+      <w:bookmarkStart w:id="152" w:name="_Ref364465753"/>
+      <w:bookmarkStart w:id="153" w:name="_Ref364465755"/>
+      <w:bookmarkStart w:id="154" w:name="_Toc431824380"/>
       <w:r>
         <w:rPr>
           <w:rStyle w:val="PathNameChar"/>
@@ -41166,14 +41252,14 @@
         </w:rPr>
         <w:t>Verify Your Remote Repository</w:t>
       </w:r>
-      <w:bookmarkEnd w:id="149"/>
-      <w:bookmarkEnd w:id="150"/>
-      <w:bookmarkEnd w:id="151"/>
+      <w:bookmarkEnd w:id="152"/>
+      <w:bookmarkEnd w:id="153"/>
+      <w:bookmarkEnd w:id="154"/>
     </w:p>
     <w:p>
-      <w:bookmarkStart w:id="152" w:name="_Toc237334716"/>
-      <w:bookmarkStart w:id="153" w:name="_Ref240694700"/>
-      <w:bookmarkStart w:id="154" w:name="_Ref240694751"/>
+      <w:bookmarkStart w:id="155" w:name="_Toc237334716"/>
+      <w:bookmarkStart w:id="156" w:name="_Ref240694700"/>
+      <w:bookmarkStart w:id="157" w:name="_Ref240694751"/>
     </w:p>
     <w:p>
       <w:pPr>
@@ -42073,9 +42159,6 @@
         <w:fldChar w:fldCharType="separate"/>
       </w:r>
       <w:r>
-        <w:rPr>
-          <w:b/>
-        </w:rPr>
         <w:t>[</w:t>
       </w:r>
       <w:r>
@@ -42830,33 +42913,30 @@
       <w:pPr>
         <w:pStyle w:val="Heading2"/>
       </w:pPr>
-      <w:bookmarkStart w:id="155" w:name="_Toc364465548"/>
-      <w:bookmarkStart w:id="156" w:name="_Toc364466008"/>
-      <w:bookmarkStart w:id="157" w:name="_Toc364466068"/>
-      <w:bookmarkStart w:id="158" w:name="_Toc364466128"/>
-      <w:bookmarkStart w:id="159" w:name="_Toc364465549"/>
-      <w:bookmarkStart w:id="160" w:name="_Toc364466009"/>
-      <w:bookmarkStart w:id="161" w:name="_Toc364466069"/>
-      <w:bookmarkStart w:id="162" w:name="_Toc364466129"/>
-      <w:bookmarkStart w:id="163" w:name="_Toc364465551"/>
-      <w:bookmarkStart w:id="164" w:name="_Toc364466011"/>
-      <w:bookmarkStart w:id="165" w:name="_Toc364466071"/>
-      <w:bookmarkStart w:id="166" w:name="_Toc364466131"/>
-      <w:bookmarkStart w:id="167" w:name="_Toc364465552"/>
-      <w:bookmarkStart w:id="168" w:name="_Toc364466012"/>
-      <w:bookmarkStart w:id="169" w:name="_Toc364466072"/>
-      <w:bookmarkStart w:id="170" w:name="_Toc364466132"/>
-      <w:bookmarkStart w:id="171" w:name="_Toc364465553"/>
-      <w:bookmarkStart w:id="172" w:name="_Toc364466013"/>
-      <w:bookmarkStart w:id="173" w:name="_Toc364466073"/>
-      <w:bookmarkStart w:id="174" w:name="_Toc364466133"/>
-      <w:bookmarkStart w:id="175" w:name="_Ref181429193"/>
-      <w:bookmarkStart w:id="176" w:name="_Ref181429196"/>
-      <w:bookmarkStart w:id="177" w:name="_Toc237334717"/>
-      <w:bookmarkStart w:id="178" w:name="_Toc431590159"/>
-      <w:bookmarkEnd w:id="152"/>
-      <w:bookmarkEnd w:id="153"/>
-      <w:bookmarkEnd w:id="154"/>
+      <w:bookmarkStart w:id="158" w:name="_Toc364465548"/>
+      <w:bookmarkStart w:id="159" w:name="_Toc364466008"/>
+      <w:bookmarkStart w:id="160" w:name="_Toc364466068"/>
+      <w:bookmarkStart w:id="161" w:name="_Toc364466128"/>
+      <w:bookmarkStart w:id="162" w:name="_Toc364465549"/>
+      <w:bookmarkStart w:id="163" w:name="_Toc364466009"/>
+      <w:bookmarkStart w:id="164" w:name="_Toc364466069"/>
+      <w:bookmarkStart w:id="165" w:name="_Toc364466129"/>
+      <w:bookmarkStart w:id="166" w:name="_Toc364465551"/>
+      <w:bookmarkStart w:id="167" w:name="_Toc364466011"/>
+      <w:bookmarkStart w:id="168" w:name="_Toc364466071"/>
+      <w:bookmarkStart w:id="169" w:name="_Toc364466131"/>
+      <w:bookmarkStart w:id="170" w:name="_Toc364465552"/>
+      <w:bookmarkStart w:id="171" w:name="_Toc364466012"/>
+      <w:bookmarkStart w:id="172" w:name="_Toc364466072"/>
+      <w:bookmarkStart w:id="173" w:name="_Toc364466132"/>
+      <w:bookmarkStart w:id="174" w:name="_Toc364465553"/>
+      <w:bookmarkStart w:id="175" w:name="_Toc364466013"/>
+      <w:bookmarkStart w:id="176" w:name="_Toc364466073"/>
+      <w:bookmarkStart w:id="177" w:name="_Toc364466133"/>
+      <w:bookmarkStart w:id="178" w:name="_Ref181429193"/>
+      <w:bookmarkStart w:id="179" w:name="_Ref181429196"/>
+      <w:bookmarkStart w:id="180" w:name="_Toc237334717"/>
+      <w:bookmarkStart w:id="181" w:name="_Toc431824381"/>
       <w:bookmarkEnd w:id="155"/>
       <w:bookmarkEnd w:id="156"/>
       <w:bookmarkEnd w:id="157"/>
@@ -42877,14 +42957,17 @@
       <w:bookmarkEnd w:id="172"/>
       <w:bookmarkEnd w:id="173"/>
       <w:bookmarkEnd w:id="174"/>
-      <w:commentRangeStart w:id="179"/>
-      <w:r>
-        <w:t>Tips</w:t>
-      </w:r>
       <w:bookmarkEnd w:id="175"/>
       <w:bookmarkEnd w:id="176"/>
       <w:bookmarkEnd w:id="177"/>
-      <w:commentRangeEnd w:id="179"/>
+      <w:commentRangeStart w:id="182"/>
+      <w:r>
+        <w:t>Tips</w:t>
+      </w:r>
+      <w:bookmarkEnd w:id="178"/>
+      <w:bookmarkEnd w:id="179"/>
+      <w:bookmarkEnd w:id="180"/>
+      <w:commentRangeEnd w:id="182"/>
       <w:r>
         <w:rPr>
           <w:rStyle w:val="CommentReference"/>
@@ -42894,9 +42977,9 @@
           <w:i w:val="0"/>
           <w:iCs w:val="0"/>
         </w:rPr>
-        <w:commentReference w:id="179"/>
-      </w:r>
-      <w:bookmarkEnd w:id="178"/>
+        <w:commentReference w:id="182"/>
+      </w:r>
+      <w:bookmarkEnd w:id="181"/>
     </w:p>
     <w:p/>
     <w:p>
@@ -42923,116 +43006,113 @@
       <w:pPr>
         <w:pStyle w:val="Heading2"/>
       </w:pPr>
-      <w:bookmarkStart w:id="180" w:name="_Toc364463330"/>
-      <w:bookmarkStart w:id="181" w:name="_Toc364465555"/>
-      <w:bookmarkStart w:id="182" w:name="_Toc364466015"/>
-      <w:bookmarkStart w:id="183" w:name="_Toc364466075"/>
-      <w:bookmarkStart w:id="184" w:name="_Toc364466135"/>
-      <w:bookmarkStart w:id="185" w:name="_Toc364463331"/>
-      <w:bookmarkStart w:id="186" w:name="_Toc364465556"/>
-      <w:bookmarkStart w:id="187" w:name="_Toc364466016"/>
-      <w:bookmarkStart w:id="188" w:name="_Toc364466076"/>
-      <w:bookmarkStart w:id="189" w:name="_Toc364466136"/>
-      <w:bookmarkStart w:id="190" w:name="_Toc364463332"/>
-      <w:bookmarkStart w:id="191" w:name="_Toc364465557"/>
-      <w:bookmarkStart w:id="192" w:name="_Toc364466017"/>
-      <w:bookmarkStart w:id="193" w:name="_Toc364466077"/>
-      <w:bookmarkStart w:id="194" w:name="_Toc364466137"/>
-      <w:bookmarkStart w:id="195" w:name="_Toc364463333"/>
-      <w:bookmarkStart w:id="196" w:name="_Toc364465558"/>
-      <w:bookmarkStart w:id="197" w:name="_Toc364466018"/>
-      <w:bookmarkStart w:id="198" w:name="_Toc364466078"/>
-      <w:bookmarkStart w:id="199" w:name="_Toc364466138"/>
-      <w:bookmarkStart w:id="200" w:name="_Toc364463334"/>
-      <w:bookmarkStart w:id="201" w:name="_Toc364465559"/>
-      <w:bookmarkStart w:id="202" w:name="_Toc364466019"/>
-      <w:bookmarkStart w:id="203" w:name="_Toc364466079"/>
-      <w:bookmarkStart w:id="204" w:name="_Toc364466139"/>
-      <w:bookmarkStart w:id="205" w:name="_Toc364463335"/>
-      <w:bookmarkStart w:id="206" w:name="_Toc364465560"/>
-      <w:bookmarkStart w:id="207" w:name="_Toc364466020"/>
-      <w:bookmarkStart w:id="208" w:name="_Toc364466080"/>
-      <w:bookmarkStart w:id="209" w:name="_Toc364466140"/>
-      <w:bookmarkStart w:id="210" w:name="_Toc364463336"/>
-      <w:bookmarkStart w:id="211" w:name="_Toc364465561"/>
-      <w:bookmarkStart w:id="212" w:name="_Toc364466021"/>
-      <w:bookmarkStart w:id="213" w:name="_Toc364466081"/>
-      <w:bookmarkStart w:id="214" w:name="_Toc364466141"/>
-      <w:bookmarkStart w:id="215" w:name="_Toc364463337"/>
-      <w:bookmarkStart w:id="216" w:name="_Toc364465562"/>
-      <w:bookmarkStart w:id="217" w:name="_Toc364466022"/>
-      <w:bookmarkStart w:id="218" w:name="_Toc364466082"/>
-      <w:bookmarkStart w:id="219" w:name="_Toc364466142"/>
-      <w:bookmarkStart w:id="220" w:name="_Toc364463338"/>
-      <w:bookmarkStart w:id="221" w:name="_Toc364465563"/>
-      <w:bookmarkStart w:id="222" w:name="_Toc364466023"/>
-      <w:bookmarkStart w:id="223" w:name="_Toc364466083"/>
-      <w:bookmarkStart w:id="224" w:name="_Toc364466143"/>
-      <w:bookmarkStart w:id="225" w:name="_Toc364463339"/>
-      <w:bookmarkStart w:id="226" w:name="_Toc364465564"/>
-      <w:bookmarkStart w:id="227" w:name="_Toc364466024"/>
-      <w:bookmarkStart w:id="228" w:name="_Toc364466084"/>
-      <w:bookmarkStart w:id="229" w:name="_Toc364466144"/>
-      <w:bookmarkStart w:id="230" w:name="_Toc364463340"/>
-      <w:bookmarkStart w:id="231" w:name="_Toc364465565"/>
-      <w:bookmarkStart w:id="232" w:name="_Toc364466025"/>
-      <w:bookmarkStart w:id="233" w:name="_Toc364466085"/>
-      <w:bookmarkStart w:id="234" w:name="_Toc364466145"/>
-      <w:bookmarkStart w:id="235" w:name="_Toc364463342"/>
-      <w:bookmarkStart w:id="236" w:name="_Toc364465567"/>
-      <w:bookmarkStart w:id="237" w:name="_Toc364466027"/>
-      <w:bookmarkStart w:id="238" w:name="_Toc364466087"/>
-      <w:bookmarkStart w:id="239" w:name="_Toc364466147"/>
-      <w:bookmarkStart w:id="240" w:name="_Toc364463343"/>
-      <w:bookmarkStart w:id="241" w:name="_Toc364465568"/>
-      <w:bookmarkStart w:id="242" w:name="_Toc364466028"/>
-      <w:bookmarkStart w:id="243" w:name="_Toc364466088"/>
-      <w:bookmarkStart w:id="244" w:name="_Toc364466148"/>
-      <w:bookmarkStart w:id="245" w:name="_Toc364463344"/>
-      <w:bookmarkStart w:id="246" w:name="_Toc364465569"/>
-      <w:bookmarkStart w:id="247" w:name="_Toc364466029"/>
-      <w:bookmarkStart w:id="248" w:name="_Toc364466089"/>
-      <w:bookmarkStart w:id="249" w:name="_Toc364466149"/>
-      <w:bookmarkStart w:id="250" w:name="_Toc364463345"/>
-      <w:bookmarkStart w:id="251" w:name="_Toc364465570"/>
-      <w:bookmarkStart w:id="252" w:name="_Toc364466030"/>
-      <w:bookmarkStart w:id="253" w:name="_Toc364466090"/>
-      <w:bookmarkStart w:id="254" w:name="_Toc364466150"/>
-      <w:bookmarkStart w:id="255" w:name="_Toc364463347"/>
-      <w:bookmarkStart w:id="256" w:name="_Toc364465572"/>
-      <w:bookmarkStart w:id="257" w:name="_Toc364466032"/>
-      <w:bookmarkStart w:id="258" w:name="_Toc364466092"/>
-      <w:bookmarkStart w:id="259" w:name="_Toc364466152"/>
-      <w:bookmarkStart w:id="260" w:name="_Toc364463348"/>
-      <w:bookmarkStart w:id="261" w:name="_Toc364465573"/>
-      <w:bookmarkStart w:id="262" w:name="_Toc364466033"/>
-      <w:bookmarkStart w:id="263" w:name="_Toc364466093"/>
-      <w:bookmarkStart w:id="264" w:name="_Toc364466153"/>
-      <w:bookmarkStart w:id="265" w:name="_Toc364463349"/>
-      <w:bookmarkStart w:id="266" w:name="_Toc364465574"/>
-      <w:bookmarkStart w:id="267" w:name="_Toc364466034"/>
-      <w:bookmarkStart w:id="268" w:name="_Toc364466094"/>
-      <w:bookmarkStart w:id="269" w:name="_Toc364466154"/>
-      <w:bookmarkStart w:id="270" w:name="_Toc364463350"/>
-      <w:bookmarkStart w:id="271" w:name="_Toc364465575"/>
-      <w:bookmarkStart w:id="272" w:name="_Toc364466035"/>
-      <w:bookmarkStart w:id="273" w:name="_Toc364466095"/>
-      <w:bookmarkStart w:id="274" w:name="_Toc364466155"/>
-      <w:bookmarkStart w:id="275" w:name="_Toc364463351"/>
-      <w:bookmarkStart w:id="276" w:name="_Toc364465576"/>
-      <w:bookmarkStart w:id="277" w:name="_Toc364466036"/>
-      <w:bookmarkStart w:id="278" w:name="_Toc364466096"/>
-      <w:bookmarkStart w:id="279" w:name="_Toc364466156"/>
-      <w:bookmarkStart w:id="280" w:name="_Toc364463352"/>
-      <w:bookmarkStart w:id="281" w:name="_Toc364465577"/>
-      <w:bookmarkStart w:id="282" w:name="_Toc364466037"/>
-      <w:bookmarkStart w:id="283" w:name="_Toc364466097"/>
-      <w:bookmarkStart w:id="284" w:name="_Toc364466157"/>
-      <w:bookmarkStart w:id="285" w:name="_Toc237334718"/>
-      <w:bookmarkStart w:id="286" w:name="_Toc431590160"/>
-      <w:bookmarkEnd w:id="180"/>
-      <w:bookmarkEnd w:id="181"/>
-      <w:bookmarkEnd w:id="182"/>
+      <w:bookmarkStart w:id="183" w:name="_Toc364463330"/>
+      <w:bookmarkStart w:id="184" w:name="_Toc364465555"/>
+      <w:bookmarkStart w:id="185" w:name="_Toc364466015"/>
+      <w:bookmarkStart w:id="186" w:name="_Toc364466075"/>
+      <w:bookmarkStart w:id="187" w:name="_Toc364466135"/>
+      <w:bookmarkStart w:id="188" w:name="_Toc364463331"/>
+      <w:bookmarkStart w:id="189" w:name="_Toc364465556"/>
+      <w:bookmarkStart w:id="190" w:name="_Toc364466016"/>
+      <w:bookmarkStart w:id="191" w:name="_Toc364466076"/>
+      <w:bookmarkStart w:id="192" w:name="_Toc364466136"/>
+      <w:bookmarkStart w:id="193" w:name="_Toc364463332"/>
+      <w:bookmarkStart w:id="194" w:name="_Toc364465557"/>
+      <w:bookmarkStart w:id="195" w:name="_Toc364466017"/>
+      <w:bookmarkStart w:id="196" w:name="_Toc364466077"/>
+      <w:bookmarkStart w:id="197" w:name="_Toc364466137"/>
+      <w:bookmarkStart w:id="198" w:name="_Toc364463333"/>
+      <w:bookmarkStart w:id="199" w:name="_Toc364465558"/>
+      <w:bookmarkStart w:id="200" w:name="_Toc364466018"/>
+      <w:bookmarkStart w:id="201" w:name="_Toc364466078"/>
+      <w:bookmarkStart w:id="202" w:name="_Toc364466138"/>
+      <w:bookmarkStart w:id="203" w:name="_Toc364463334"/>
+      <w:bookmarkStart w:id="204" w:name="_Toc364465559"/>
+      <w:bookmarkStart w:id="205" w:name="_Toc364466019"/>
+      <w:bookmarkStart w:id="206" w:name="_Toc364466079"/>
+      <w:bookmarkStart w:id="207" w:name="_Toc364466139"/>
+      <w:bookmarkStart w:id="208" w:name="_Toc364463335"/>
+      <w:bookmarkStart w:id="209" w:name="_Toc364465560"/>
+      <w:bookmarkStart w:id="210" w:name="_Toc364466020"/>
+      <w:bookmarkStart w:id="211" w:name="_Toc364466080"/>
+      <w:bookmarkStart w:id="212" w:name="_Toc364466140"/>
+      <w:bookmarkStart w:id="213" w:name="_Toc364463336"/>
+      <w:bookmarkStart w:id="214" w:name="_Toc364465561"/>
+      <w:bookmarkStart w:id="215" w:name="_Toc364466021"/>
+      <w:bookmarkStart w:id="216" w:name="_Toc364466081"/>
+      <w:bookmarkStart w:id="217" w:name="_Toc364466141"/>
+      <w:bookmarkStart w:id="218" w:name="_Toc364463337"/>
+      <w:bookmarkStart w:id="219" w:name="_Toc364465562"/>
+      <w:bookmarkStart w:id="220" w:name="_Toc364466022"/>
+      <w:bookmarkStart w:id="221" w:name="_Toc364466082"/>
+      <w:bookmarkStart w:id="222" w:name="_Toc364466142"/>
+      <w:bookmarkStart w:id="223" w:name="_Toc364463338"/>
+      <w:bookmarkStart w:id="224" w:name="_Toc364465563"/>
+      <w:bookmarkStart w:id="225" w:name="_Toc364466023"/>
+      <w:bookmarkStart w:id="226" w:name="_Toc364466083"/>
+      <w:bookmarkStart w:id="227" w:name="_Toc364466143"/>
+      <w:bookmarkStart w:id="228" w:name="_Toc364463339"/>
+      <w:bookmarkStart w:id="229" w:name="_Toc364465564"/>
+      <w:bookmarkStart w:id="230" w:name="_Toc364466024"/>
+      <w:bookmarkStart w:id="231" w:name="_Toc364466084"/>
+      <w:bookmarkStart w:id="232" w:name="_Toc364466144"/>
+      <w:bookmarkStart w:id="233" w:name="_Toc364463340"/>
+      <w:bookmarkStart w:id="234" w:name="_Toc364465565"/>
+      <w:bookmarkStart w:id="235" w:name="_Toc364466025"/>
+      <w:bookmarkStart w:id="236" w:name="_Toc364466085"/>
+      <w:bookmarkStart w:id="237" w:name="_Toc364466145"/>
+      <w:bookmarkStart w:id="238" w:name="_Toc364463342"/>
+      <w:bookmarkStart w:id="239" w:name="_Toc364465567"/>
+      <w:bookmarkStart w:id="240" w:name="_Toc364466027"/>
+      <w:bookmarkStart w:id="241" w:name="_Toc364466087"/>
+      <w:bookmarkStart w:id="242" w:name="_Toc364466147"/>
+      <w:bookmarkStart w:id="243" w:name="_Toc364463343"/>
+      <w:bookmarkStart w:id="244" w:name="_Toc364465568"/>
+      <w:bookmarkStart w:id="245" w:name="_Toc364466028"/>
+      <w:bookmarkStart w:id="246" w:name="_Toc364466088"/>
+      <w:bookmarkStart w:id="247" w:name="_Toc364466148"/>
+      <w:bookmarkStart w:id="248" w:name="_Toc364463344"/>
+      <w:bookmarkStart w:id="249" w:name="_Toc364465569"/>
+      <w:bookmarkStart w:id="250" w:name="_Toc364466029"/>
+      <w:bookmarkStart w:id="251" w:name="_Toc364466089"/>
+      <w:bookmarkStart w:id="252" w:name="_Toc364466149"/>
+      <w:bookmarkStart w:id="253" w:name="_Toc364463345"/>
+      <w:bookmarkStart w:id="254" w:name="_Toc364465570"/>
+      <w:bookmarkStart w:id="255" w:name="_Toc364466030"/>
+      <w:bookmarkStart w:id="256" w:name="_Toc364466090"/>
+      <w:bookmarkStart w:id="257" w:name="_Toc364466150"/>
+      <w:bookmarkStart w:id="258" w:name="_Toc364463347"/>
+      <w:bookmarkStart w:id="259" w:name="_Toc364465572"/>
+      <w:bookmarkStart w:id="260" w:name="_Toc364466032"/>
+      <w:bookmarkStart w:id="261" w:name="_Toc364466092"/>
+      <w:bookmarkStart w:id="262" w:name="_Toc364466152"/>
+      <w:bookmarkStart w:id="263" w:name="_Toc364463348"/>
+      <w:bookmarkStart w:id="264" w:name="_Toc364465573"/>
+      <w:bookmarkStart w:id="265" w:name="_Toc364466033"/>
+      <w:bookmarkStart w:id="266" w:name="_Toc364466093"/>
+      <w:bookmarkStart w:id="267" w:name="_Toc364466153"/>
+      <w:bookmarkStart w:id="268" w:name="_Toc364463349"/>
+      <w:bookmarkStart w:id="269" w:name="_Toc364465574"/>
+      <w:bookmarkStart w:id="270" w:name="_Toc364466034"/>
+      <w:bookmarkStart w:id="271" w:name="_Toc364466094"/>
+      <w:bookmarkStart w:id="272" w:name="_Toc364466154"/>
+      <w:bookmarkStart w:id="273" w:name="_Toc364463350"/>
+      <w:bookmarkStart w:id="274" w:name="_Toc364465575"/>
+      <w:bookmarkStart w:id="275" w:name="_Toc364466035"/>
+      <w:bookmarkStart w:id="276" w:name="_Toc364466095"/>
+      <w:bookmarkStart w:id="277" w:name="_Toc364466155"/>
+      <w:bookmarkStart w:id="278" w:name="_Toc364463351"/>
+      <w:bookmarkStart w:id="279" w:name="_Toc364465576"/>
+      <w:bookmarkStart w:id="280" w:name="_Toc364466036"/>
+      <w:bookmarkStart w:id="281" w:name="_Toc364466096"/>
+      <w:bookmarkStart w:id="282" w:name="_Toc364466156"/>
+      <w:bookmarkStart w:id="283" w:name="_Toc364463352"/>
+      <w:bookmarkStart w:id="284" w:name="_Toc364465577"/>
+      <w:bookmarkStart w:id="285" w:name="_Toc364466037"/>
+      <w:bookmarkStart w:id="286" w:name="_Toc364466097"/>
+      <w:bookmarkStart w:id="287" w:name="_Toc364466157"/>
+      <w:bookmarkStart w:id="288" w:name="_Toc237334718"/>
+      <w:bookmarkStart w:id="289" w:name="_Toc431824382"/>
       <w:bookmarkEnd w:id="183"/>
       <w:bookmarkEnd w:id="184"/>
       <w:bookmarkEnd w:id="185"/>
@@ -43135,7 +43215,10 @@
       <w:bookmarkEnd w:id="282"/>
       <w:bookmarkEnd w:id="283"/>
       <w:bookmarkEnd w:id="284"/>
-      <w:commentRangeStart w:id="287"/>
+      <w:bookmarkEnd w:id="285"/>
+      <w:bookmarkEnd w:id="286"/>
+      <w:bookmarkEnd w:id="287"/>
+      <w:commentRangeStart w:id="290"/>
       <w:r>
         <w:lastRenderedPageBreak/>
         <w:t>Common Error</w:t>
@@ -43143,8 +43226,8 @@
       <w:r>
         <w:t xml:space="preserve"> Messages</w:t>
       </w:r>
-      <w:bookmarkEnd w:id="285"/>
-      <w:commentRangeEnd w:id="287"/>
+      <w:bookmarkEnd w:id="288"/>
+      <w:commentRangeEnd w:id="290"/>
       <w:r>
         <w:rPr>
           <w:rStyle w:val="CommentReference"/>
@@ -43154,9 +43237,9 @@
           <w:i w:val="0"/>
           <w:iCs w:val="0"/>
         </w:rPr>
-        <w:commentReference w:id="287"/>
-      </w:r>
-      <w:bookmarkEnd w:id="286"/>
+        <w:commentReference w:id="290"/>
+      </w:r>
+      <w:bookmarkEnd w:id="289"/>
     </w:p>
     <w:p>
       <w:pPr>
@@ -43192,27 +43275,27 @@
       <w:pPr>
         <w:pStyle w:val="Heading2"/>
       </w:pPr>
-      <w:bookmarkStart w:id="288" w:name="_Toc364463354"/>
-      <w:bookmarkStart w:id="289" w:name="_Toc364465579"/>
-      <w:bookmarkStart w:id="290" w:name="_Toc364466039"/>
-      <w:bookmarkStart w:id="291" w:name="_Toc364466099"/>
-      <w:bookmarkStart w:id="292" w:name="_Toc364466159"/>
-      <w:bookmarkStart w:id="293" w:name="_Toc305767834"/>
-      <w:bookmarkStart w:id="294" w:name="_Toc431590161"/>
-      <w:bookmarkEnd w:id="288"/>
-      <w:bookmarkEnd w:id="289"/>
-      <w:bookmarkEnd w:id="290"/>
+      <w:bookmarkStart w:id="291" w:name="_Toc364463354"/>
+      <w:bookmarkStart w:id="292" w:name="_Toc364465579"/>
+      <w:bookmarkStart w:id="293" w:name="_Toc364466039"/>
+      <w:bookmarkStart w:id="294" w:name="_Toc364466099"/>
+      <w:bookmarkStart w:id="295" w:name="_Toc364466159"/>
+      <w:bookmarkStart w:id="296" w:name="_Toc305767834"/>
+      <w:bookmarkStart w:id="297" w:name="_Toc431824383"/>
       <w:bookmarkEnd w:id="291"/>
       <w:bookmarkEnd w:id="292"/>
-      <w:commentRangeStart w:id="295"/>
+      <w:bookmarkEnd w:id="293"/>
+      <w:bookmarkEnd w:id="294"/>
+      <w:bookmarkEnd w:id="295"/>
+      <w:commentRangeStart w:id="298"/>
       <w:r>
         <w:t>Common Error</w:t>
       </w:r>
       <w:r>
         <w:t>s</w:t>
       </w:r>
-      <w:bookmarkEnd w:id="293"/>
-      <w:commentRangeEnd w:id="295"/>
+      <w:bookmarkEnd w:id="296"/>
+      <w:commentRangeEnd w:id="298"/>
       <w:r>
         <w:rPr>
           <w:rStyle w:val="CommentReference"/>
@@ -43222,9 +43305,9 @@
           <w:i w:val="0"/>
           <w:iCs w:val="0"/>
         </w:rPr>
-        <w:commentReference w:id="295"/>
-      </w:r>
-      <w:bookmarkEnd w:id="294"/>
+        <w:commentReference w:id="298"/>
+      </w:r>
+      <w:bookmarkEnd w:id="297"/>
     </w:p>
     <w:p/>
     <w:p>
@@ -43334,157 +43417,154 @@
       <w:pPr>
         <w:pStyle w:val="Heading1"/>
       </w:pPr>
-      <w:bookmarkStart w:id="296" w:name="_Toc177997290"/>
-      <w:bookmarkStart w:id="297" w:name="_Toc177997370"/>
-      <w:bookmarkStart w:id="298" w:name="_Toc177997890"/>
-      <w:bookmarkStart w:id="299" w:name="_Toc177997291"/>
-      <w:bookmarkStart w:id="300" w:name="_Toc177997371"/>
-      <w:bookmarkStart w:id="301" w:name="_Toc177997891"/>
-      <w:bookmarkStart w:id="302" w:name="_Toc177997292"/>
-      <w:bookmarkStart w:id="303" w:name="_Toc177997372"/>
-      <w:bookmarkStart w:id="304" w:name="_Toc177997892"/>
-      <w:bookmarkStart w:id="305" w:name="_Toc177997294"/>
-      <w:bookmarkStart w:id="306" w:name="_Toc177997374"/>
-      <w:bookmarkStart w:id="307" w:name="_Toc177997894"/>
-      <w:bookmarkStart w:id="308" w:name="_Toc177997295"/>
-      <w:bookmarkStart w:id="309" w:name="_Toc177997375"/>
-      <w:bookmarkStart w:id="310" w:name="_Toc177997895"/>
-      <w:bookmarkStart w:id="311" w:name="_Toc177997300"/>
-      <w:bookmarkStart w:id="312" w:name="_Toc177997380"/>
-      <w:bookmarkStart w:id="313" w:name="_Toc177997900"/>
-      <w:bookmarkStart w:id="314" w:name="_Toc177997301"/>
-      <w:bookmarkStart w:id="315" w:name="_Toc177997381"/>
-      <w:bookmarkStart w:id="316" w:name="_Toc177997901"/>
-      <w:bookmarkStart w:id="317" w:name="_Toc177997304"/>
-      <w:bookmarkStart w:id="318" w:name="_Toc177997384"/>
-      <w:bookmarkStart w:id="319" w:name="_Toc177997904"/>
-      <w:bookmarkStart w:id="320" w:name="_Toc177997305"/>
-      <w:bookmarkStart w:id="321" w:name="_Toc177997385"/>
-      <w:bookmarkStart w:id="322" w:name="_Toc177997905"/>
-      <w:bookmarkStart w:id="323" w:name="_Toc177997306"/>
-      <w:bookmarkStart w:id="324" w:name="_Toc177997386"/>
-      <w:bookmarkStart w:id="325" w:name="_Toc177997906"/>
-      <w:bookmarkStart w:id="326" w:name="_Toc177997309"/>
-      <w:bookmarkStart w:id="327" w:name="_Toc177997389"/>
-      <w:bookmarkStart w:id="328" w:name="_Toc177997909"/>
-      <w:bookmarkStart w:id="329" w:name="_Toc177997310"/>
-      <w:bookmarkStart w:id="330" w:name="_Toc177997390"/>
-      <w:bookmarkStart w:id="331" w:name="_Toc177997910"/>
-      <w:bookmarkStart w:id="332" w:name="_Toc177997311"/>
-      <w:bookmarkStart w:id="333" w:name="_Toc177997391"/>
-      <w:bookmarkStart w:id="334" w:name="_Toc177997911"/>
-      <w:bookmarkStart w:id="335" w:name="_Toc177997312"/>
-      <w:bookmarkStart w:id="336" w:name="_Toc177997392"/>
-      <w:bookmarkStart w:id="337" w:name="_Toc177997912"/>
-      <w:bookmarkStart w:id="338" w:name="_Toc177997313"/>
-      <w:bookmarkStart w:id="339" w:name="_Toc177997393"/>
-      <w:bookmarkStart w:id="340" w:name="_Toc177997913"/>
-      <w:bookmarkStart w:id="341" w:name="_Toc177997314"/>
-      <w:bookmarkStart w:id="342" w:name="_Toc177997394"/>
-      <w:bookmarkStart w:id="343" w:name="_Toc177997914"/>
-      <w:bookmarkStart w:id="344" w:name="_Toc177996133"/>
-      <w:bookmarkStart w:id="345" w:name="_Toc177996165"/>
-      <w:bookmarkStart w:id="346" w:name="_Toc177997315"/>
-      <w:bookmarkStart w:id="347" w:name="_Toc177997395"/>
-      <w:bookmarkStart w:id="348" w:name="_Toc177997915"/>
-      <w:bookmarkStart w:id="349" w:name="_Toc177997316"/>
-      <w:bookmarkStart w:id="350" w:name="_Toc177997396"/>
-      <w:bookmarkStart w:id="351" w:name="_Toc177997916"/>
-      <w:bookmarkStart w:id="352" w:name="_Toc177997317"/>
-      <w:bookmarkStart w:id="353" w:name="_Toc177997397"/>
-      <w:bookmarkStart w:id="354" w:name="_Toc177997917"/>
-      <w:bookmarkStart w:id="355" w:name="_Toc177997319"/>
-      <w:bookmarkStart w:id="356" w:name="_Toc177997399"/>
-      <w:bookmarkStart w:id="357" w:name="_Toc177997919"/>
-      <w:bookmarkStart w:id="358" w:name="_Toc177997320"/>
-      <w:bookmarkStart w:id="359" w:name="_Toc177997400"/>
-      <w:bookmarkStart w:id="360" w:name="_Toc177997920"/>
-      <w:bookmarkStart w:id="361" w:name="_Toc177997321"/>
-      <w:bookmarkStart w:id="362" w:name="_Toc177997401"/>
-      <w:bookmarkStart w:id="363" w:name="_Toc177997921"/>
-      <w:bookmarkStart w:id="364" w:name="_Toc177997322"/>
-      <w:bookmarkStart w:id="365" w:name="_Toc177997402"/>
-      <w:bookmarkStart w:id="366" w:name="_Toc177997922"/>
-      <w:bookmarkStart w:id="367" w:name="_Toc177997323"/>
-      <w:bookmarkStart w:id="368" w:name="_Toc177997403"/>
-      <w:bookmarkStart w:id="369" w:name="_Toc177997923"/>
-      <w:bookmarkStart w:id="370" w:name="_Toc177997325"/>
-      <w:bookmarkStart w:id="371" w:name="_Toc177997405"/>
-      <w:bookmarkStart w:id="372" w:name="_Toc177997925"/>
-      <w:bookmarkStart w:id="373" w:name="_Toc177997327"/>
-      <w:bookmarkStart w:id="374" w:name="_Toc177997407"/>
-      <w:bookmarkStart w:id="375" w:name="_Toc177997927"/>
-      <w:bookmarkStart w:id="376" w:name="_Toc177997328"/>
-      <w:bookmarkStart w:id="377" w:name="_Toc177997408"/>
-      <w:bookmarkStart w:id="378" w:name="_Toc177997928"/>
-      <w:bookmarkStart w:id="379" w:name="_Toc177997329"/>
-      <w:bookmarkStart w:id="380" w:name="_Toc177997409"/>
-      <w:bookmarkStart w:id="381" w:name="_Toc177997929"/>
-      <w:bookmarkStart w:id="382" w:name="_Toc177997335"/>
-      <w:bookmarkStart w:id="383" w:name="_Toc177997415"/>
-      <w:bookmarkStart w:id="384" w:name="_Toc177997935"/>
-      <w:bookmarkStart w:id="385" w:name="_Toc177997336"/>
-      <w:bookmarkStart w:id="386" w:name="_Toc177997416"/>
-      <w:bookmarkStart w:id="387" w:name="_Toc177997936"/>
-      <w:bookmarkStart w:id="388" w:name="_Toc177997337"/>
-      <w:bookmarkStart w:id="389" w:name="_Toc177997417"/>
-      <w:bookmarkStart w:id="390" w:name="_Toc177997937"/>
-      <w:bookmarkStart w:id="391" w:name="_Toc177997340"/>
-      <w:bookmarkStart w:id="392" w:name="_Toc177997420"/>
-      <w:bookmarkStart w:id="393" w:name="_Toc177997940"/>
-      <w:bookmarkStart w:id="394" w:name="_Toc177997341"/>
-      <w:bookmarkStart w:id="395" w:name="_Toc177997421"/>
-      <w:bookmarkStart w:id="396" w:name="_Toc177997941"/>
-      <w:bookmarkStart w:id="397" w:name="_Toc177997342"/>
-      <w:bookmarkStart w:id="398" w:name="_Toc177997422"/>
-      <w:bookmarkStart w:id="399" w:name="_Toc177997942"/>
-      <w:bookmarkStart w:id="400" w:name="_Toc177997343"/>
-      <w:bookmarkStart w:id="401" w:name="_Toc177997423"/>
-      <w:bookmarkStart w:id="402" w:name="_Toc177997943"/>
-      <w:bookmarkStart w:id="403" w:name="_Toc177997344"/>
-      <w:bookmarkStart w:id="404" w:name="_Toc177997424"/>
-      <w:bookmarkStart w:id="405" w:name="_Toc177997944"/>
-      <w:bookmarkStart w:id="406" w:name="_Toc177997345"/>
-      <w:bookmarkStart w:id="407" w:name="_Toc177997425"/>
-      <w:bookmarkStart w:id="408" w:name="_Toc177997945"/>
-      <w:bookmarkStart w:id="409" w:name="_Toc177997346"/>
-      <w:bookmarkStart w:id="410" w:name="_Toc177997426"/>
-      <w:bookmarkStart w:id="411" w:name="_Toc177997946"/>
-      <w:bookmarkStart w:id="412" w:name="_Toc177997347"/>
-      <w:bookmarkStart w:id="413" w:name="_Toc177997427"/>
-      <w:bookmarkStart w:id="414" w:name="_Toc177997947"/>
-      <w:bookmarkStart w:id="415" w:name="_Toc177997348"/>
-      <w:bookmarkStart w:id="416" w:name="_Toc177997428"/>
-      <w:bookmarkStart w:id="417" w:name="_Toc177997948"/>
-      <w:bookmarkStart w:id="418" w:name="_Toc177997349"/>
-      <w:bookmarkStart w:id="419" w:name="_Toc177997429"/>
-      <w:bookmarkStart w:id="420" w:name="_Toc177997949"/>
-      <w:bookmarkStart w:id="421" w:name="_Toc177997350"/>
-      <w:bookmarkStart w:id="422" w:name="_Toc177997430"/>
-      <w:bookmarkStart w:id="423" w:name="_Toc177997950"/>
-      <w:bookmarkStart w:id="424" w:name="_Toc177997351"/>
-      <w:bookmarkStart w:id="425" w:name="_Toc177997431"/>
-      <w:bookmarkStart w:id="426" w:name="_Toc177997951"/>
-      <w:bookmarkStart w:id="427" w:name="_Toc177997353"/>
-      <w:bookmarkStart w:id="428" w:name="_Toc177997433"/>
-      <w:bookmarkStart w:id="429" w:name="_Toc177997953"/>
-      <w:bookmarkStart w:id="430" w:name="_Toc177997354"/>
-      <w:bookmarkStart w:id="431" w:name="_Toc177997434"/>
-      <w:bookmarkStart w:id="432" w:name="_Toc177997954"/>
-      <w:bookmarkStart w:id="433" w:name="_Toc177997355"/>
-      <w:bookmarkStart w:id="434" w:name="_Toc177997435"/>
-      <w:bookmarkStart w:id="435" w:name="_Toc177997955"/>
-      <w:bookmarkStart w:id="436" w:name="_Toc177997356"/>
-      <w:bookmarkStart w:id="437" w:name="_Toc177997436"/>
-      <w:bookmarkStart w:id="438" w:name="_Toc177997956"/>
-      <w:bookmarkStart w:id="439" w:name="_Toc177997357"/>
-      <w:bookmarkStart w:id="440" w:name="_Toc177997437"/>
-      <w:bookmarkStart w:id="441" w:name="_Toc177997957"/>
-      <w:bookmarkStart w:id="442" w:name="_Toc237334719"/>
-      <w:bookmarkStart w:id="443" w:name="_Toc431590162"/>
-      <w:bookmarkEnd w:id="296"/>
-      <w:bookmarkEnd w:id="297"/>
-      <w:bookmarkEnd w:id="298"/>
+      <w:bookmarkStart w:id="299" w:name="_Toc177997290"/>
+      <w:bookmarkStart w:id="300" w:name="_Toc177997370"/>
+      <w:bookmarkStart w:id="301" w:name="_Toc177997890"/>
+      <w:bookmarkStart w:id="302" w:name="_Toc177997291"/>
+      <w:bookmarkStart w:id="303" w:name="_Toc177997371"/>
+      <w:bookmarkStart w:id="304" w:name="_Toc177997891"/>
+      <w:bookmarkStart w:id="305" w:name="_Toc177997292"/>
+      <w:bookmarkStart w:id="306" w:name="_Toc177997372"/>
+      <w:bookmarkStart w:id="307" w:name="_Toc177997892"/>
+      <w:bookmarkStart w:id="308" w:name="_Toc177997294"/>
+      <w:bookmarkStart w:id="309" w:name="_Toc177997374"/>
+      <w:bookmarkStart w:id="310" w:name="_Toc177997894"/>
+      <w:bookmarkStart w:id="311" w:name="_Toc177997295"/>
+      <w:bookmarkStart w:id="312" w:name="_Toc177997375"/>
+      <w:bookmarkStart w:id="313" w:name="_Toc177997895"/>
+      <w:bookmarkStart w:id="314" w:name="_Toc177997300"/>
+      <w:bookmarkStart w:id="315" w:name="_Toc177997380"/>
+      <w:bookmarkStart w:id="316" w:name="_Toc177997900"/>
+      <w:bookmarkStart w:id="317" w:name="_Toc177997301"/>
+      <w:bookmarkStart w:id="318" w:name="_Toc177997381"/>
+      <w:bookmarkStart w:id="319" w:name="_Toc177997901"/>
+      <w:bookmarkStart w:id="320" w:name="_Toc177997304"/>
+      <w:bookmarkStart w:id="321" w:name="_Toc177997384"/>
+      <w:bookmarkStart w:id="322" w:name="_Toc177997904"/>
+      <w:bookmarkStart w:id="323" w:name="_Toc177997305"/>
+      <w:bookmarkStart w:id="324" w:name="_Toc177997385"/>
+      <w:bookmarkStart w:id="325" w:name="_Toc177997905"/>
+      <w:bookmarkStart w:id="326" w:name="_Toc177997306"/>
+      <w:bookmarkStart w:id="327" w:name="_Toc177997386"/>
+      <w:bookmarkStart w:id="328" w:name="_Toc177997906"/>
+      <w:bookmarkStart w:id="329" w:name="_Toc177997309"/>
+      <w:bookmarkStart w:id="330" w:name="_Toc177997389"/>
+      <w:bookmarkStart w:id="331" w:name="_Toc177997909"/>
+      <w:bookmarkStart w:id="332" w:name="_Toc177997310"/>
+      <w:bookmarkStart w:id="333" w:name="_Toc177997390"/>
+      <w:bookmarkStart w:id="334" w:name="_Toc177997910"/>
+      <w:bookmarkStart w:id="335" w:name="_Toc177997311"/>
+      <w:bookmarkStart w:id="336" w:name="_Toc177997391"/>
+      <w:bookmarkStart w:id="337" w:name="_Toc177997911"/>
+      <w:bookmarkStart w:id="338" w:name="_Toc177997312"/>
+      <w:bookmarkStart w:id="339" w:name="_Toc177997392"/>
+      <w:bookmarkStart w:id="340" w:name="_Toc177997912"/>
+      <w:bookmarkStart w:id="341" w:name="_Toc177997313"/>
+      <w:bookmarkStart w:id="342" w:name="_Toc177997393"/>
+      <w:bookmarkStart w:id="343" w:name="_Toc177997913"/>
+      <w:bookmarkStart w:id="344" w:name="_Toc177997314"/>
+      <w:bookmarkStart w:id="345" w:name="_Toc177997394"/>
+      <w:bookmarkStart w:id="346" w:name="_Toc177997914"/>
+      <w:bookmarkStart w:id="347" w:name="_Toc177996133"/>
+      <w:bookmarkStart w:id="348" w:name="_Toc177996165"/>
+      <w:bookmarkStart w:id="349" w:name="_Toc177997315"/>
+      <w:bookmarkStart w:id="350" w:name="_Toc177997395"/>
+      <w:bookmarkStart w:id="351" w:name="_Toc177997915"/>
+      <w:bookmarkStart w:id="352" w:name="_Toc177997316"/>
+      <w:bookmarkStart w:id="353" w:name="_Toc177997396"/>
+      <w:bookmarkStart w:id="354" w:name="_Toc177997916"/>
+      <w:bookmarkStart w:id="355" w:name="_Toc177997317"/>
+      <w:bookmarkStart w:id="356" w:name="_Toc177997397"/>
+      <w:bookmarkStart w:id="357" w:name="_Toc177997917"/>
+      <w:bookmarkStart w:id="358" w:name="_Toc177997319"/>
+      <w:bookmarkStart w:id="359" w:name="_Toc177997399"/>
+      <w:bookmarkStart w:id="360" w:name="_Toc177997919"/>
+      <w:bookmarkStart w:id="361" w:name="_Toc177997320"/>
+      <w:bookmarkStart w:id="362" w:name="_Toc177997400"/>
+      <w:bookmarkStart w:id="363" w:name="_Toc177997920"/>
+      <w:bookmarkStart w:id="364" w:name="_Toc177997321"/>
+      <w:bookmarkStart w:id="365" w:name="_Toc177997401"/>
+      <w:bookmarkStart w:id="366" w:name="_Toc177997921"/>
+      <w:bookmarkStart w:id="367" w:name="_Toc177997322"/>
+      <w:bookmarkStart w:id="368" w:name="_Toc177997402"/>
+      <w:bookmarkStart w:id="369" w:name="_Toc177997922"/>
+      <w:bookmarkStart w:id="370" w:name="_Toc177997323"/>
+      <w:bookmarkStart w:id="371" w:name="_Toc177997403"/>
+      <w:bookmarkStart w:id="372" w:name="_Toc177997923"/>
+      <w:bookmarkStart w:id="373" w:name="_Toc177997325"/>
+      <w:bookmarkStart w:id="374" w:name="_Toc177997405"/>
+      <w:bookmarkStart w:id="375" w:name="_Toc177997925"/>
+      <w:bookmarkStart w:id="376" w:name="_Toc177997327"/>
+      <w:bookmarkStart w:id="377" w:name="_Toc177997407"/>
+      <w:bookmarkStart w:id="378" w:name="_Toc177997927"/>
+      <w:bookmarkStart w:id="379" w:name="_Toc177997328"/>
+      <w:bookmarkStart w:id="380" w:name="_Toc177997408"/>
+      <w:bookmarkStart w:id="381" w:name="_Toc177997928"/>
+      <w:bookmarkStart w:id="382" w:name="_Toc177997329"/>
+      <w:bookmarkStart w:id="383" w:name="_Toc177997409"/>
+      <w:bookmarkStart w:id="384" w:name="_Toc177997929"/>
+      <w:bookmarkStart w:id="385" w:name="_Toc177997335"/>
+      <w:bookmarkStart w:id="386" w:name="_Toc177997415"/>
+      <w:bookmarkStart w:id="387" w:name="_Toc177997935"/>
+      <w:bookmarkStart w:id="388" w:name="_Toc177997336"/>
+      <w:bookmarkStart w:id="389" w:name="_Toc177997416"/>
+      <w:bookmarkStart w:id="390" w:name="_Toc177997936"/>
+      <w:bookmarkStart w:id="391" w:name="_Toc177997337"/>
+      <w:bookmarkStart w:id="392" w:name="_Toc177997417"/>
+      <w:bookmarkStart w:id="393" w:name="_Toc177997937"/>
+      <w:bookmarkStart w:id="394" w:name="_Toc177997340"/>
+      <w:bookmarkStart w:id="395" w:name="_Toc177997420"/>
+      <w:bookmarkStart w:id="396" w:name="_Toc177997940"/>
+      <w:bookmarkStart w:id="397" w:name="_Toc177997341"/>
+      <w:bookmarkStart w:id="398" w:name="_Toc177997421"/>
+      <w:bookmarkStart w:id="399" w:name="_Toc177997941"/>
+      <w:bookmarkStart w:id="400" w:name="_Toc177997342"/>
+      <w:bookmarkStart w:id="401" w:name="_Toc177997422"/>
+      <w:bookmarkStart w:id="402" w:name="_Toc177997942"/>
+      <w:bookmarkStart w:id="403" w:name="_Toc177997343"/>
+      <w:bookmarkStart w:id="404" w:name="_Toc177997423"/>
+      <w:bookmarkStart w:id="405" w:name="_Toc177997943"/>
+      <w:bookmarkStart w:id="406" w:name="_Toc177997344"/>
+      <w:bookmarkStart w:id="407" w:name="_Toc177997424"/>
+      <w:bookmarkStart w:id="408" w:name="_Toc177997944"/>
+      <w:bookmarkStart w:id="409" w:name="_Toc177997345"/>
+      <w:bookmarkStart w:id="410" w:name="_Toc177997425"/>
+      <w:bookmarkStart w:id="411" w:name="_Toc177997945"/>
+      <w:bookmarkStart w:id="412" w:name="_Toc177997346"/>
+      <w:bookmarkStart w:id="413" w:name="_Toc177997426"/>
+      <w:bookmarkStart w:id="414" w:name="_Toc177997946"/>
+      <w:bookmarkStart w:id="415" w:name="_Toc177997347"/>
+      <w:bookmarkStart w:id="416" w:name="_Toc177997427"/>
+      <w:bookmarkStart w:id="417" w:name="_Toc177997947"/>
+      <w:bookmarkStart w:id="418" w:name="_Toc177997348"/>
+      <w:bookmarkStart w:id="419" w:name="_Toc177997428"/>
+      <w:bookmarkStart w:id="420" w:name="_Toc177997948"/>
+      <w:bookmarkStart w:id="421" w:name="_Toc177997349"/>
+      <w:bookmarkStart w:id="422" w:name="_Toc177997429"/>
+      <w:bookmarkStart w:id="423" w:name="_Toc177997949"/>
+      <w:bookmarkStart w:id="424" w:name="_Toc177997350"/>
+      <w:bookmarkStart w:id="425" w:name="_Toc177997430"/>
+      <w:bookmarkStart w:id="426" w:name="_Toc177997950"/>
+      <w:bookmarkStart w:id="427" w:name="_Toc177997351"/>
+      <w:bookmarkStart w:id="428" w:name="_Toc177997431"/>
+      <w:bookmarkStart w:id="429" w:name="_Toc177997951"/>
+      <w:bookmarkStart w:id="430" w:name="_Toc177997353"/>
+      <w:bookmarkStart w:id="431" w:name="_Toc177997433"/>
+      <w:bookmarkStart w:id="432" w:name="_Toc177997953"/>
+      <w:bookmarkStart w:id="433" w:name="_Toc177997354"/>
+      <w:bookmarkStart w:id="434" w:name="_Toc177997434"/>
+      <w:bookmarkStart w:id="435" w:name="_Toc177997954"/>
+      <w:bookmarkStart w:id="436" w:name="_Toc177997355"/>
+      <w:bookmarkStart w:id="437" w:name="_Toc177997435"/>
+      <w:bookmarkStart w:id="438" w:name="_Toc177997955"/>
+      <w:bookmarkStart w:id="439" w:name="_Toc177997356"/>
+      <w:bookmarkStart w:id="440" w:name="_Toc177997436"/>
+      <w:bookmarkStart w:id="441" w:name="_Toc177997956"/>
+      <w:bookmarkStart w:id="442" w:name="_Toc177997357"/>
+      <w:bookmarkStart w:id="443" w:name="_Toc177997437"/>
+      <w:bookmarkStart w:id="444" w:name="_Toc177997957"/>
+      <w:bookmarkStart w:id="445" w:name="_Toc237334719"/>
+      <w:bookmarkStart w:id="446" w:name="_Toc431824384"/>
       <w:bookmarkEnd w:id="299"/>
       <w:bookmarkEnd w:id="300"/>
       <w:bookmarkEnd w:id="301"/>
@@ -43628,11 +43708,14 @@
       <w:bookmarkEnd w:id="439"/>
       <w:bookmarkEnd w:id="440"/>
       <w:bookmarkEnd w:id="441"/>
-      <w:r>
-        <w:t>Citations</w:t>
-      </w:r>
       <w:bookmarkEnd w:id="442"/>
       <w:bookmarkEnd w:id="443"/>
+      <w:bookmarkEnd w:id="444"/>
+      <w:r>
+        <w:t>Citations</w:t>
+      </w:r>
+      <w:bookmarkEnd w:id="445"/>
+      <w:bookmarkEnd w:id="446"/>
     </w:p>
     <w:p/>
     <w:p>
@@ -43640,17 +43723,17 @@
         <w:pStyle w:val="Caption"/>
         <w:ind w:left="360" w:hanging="360"/>
       </w:pPr>
-      <w:bookmarkStart w:id="444" w:name="_Ref143957818"/>
-      <w:bookmarkStart w:id="445" w:name="_Ref364256476"/>
-      <w:bookmarkStart w:id="446" w:name="_Ref364465224"/>
+      <w:bookmarkStart w:id="447" w:name="_Ref143957818"/>
+      <w:bookmarkStart w:id="448" w:name="_Ref364256476"/>
+      <w:bookmarkStart w:id="449" w:name="_Ref364465224"/>
       <w:r>
         <w:rPr>
           <w:b w:val="0"/>
         </w:rPr>
         <w:t>[</w:t>
       </w:r>
-      <w:bookmarkEnd w:id="444"/>
-      <w:bookmarkEnd w:id="445"/>
+      <w:bookmarkEnd w:id="447"/>
+      <w:bookmarkEnd w:id="448"/>
       <w:r>
         <w:rPr>
           <w:b w:val="0"/>
@@ -43682,7 +43765,7 @@
         </w:rPr>
         <w:fldChar w:fldCharType="end"/>
       </w:r>
-      <w:bookmarkEnd w:id="446"/>
+      <w:bookmarkEnd w:id="449"/>
       <w:r>
         <w:rPr>
           <w:b w:val="0"/>
@@ -43728,14 +43811,14 @@
           <w:t>http://www.ks.uiuc.edu/Training/Tutorials/Reference/unixprimer.html</w:t>
         </w:r>
       </w:hyperlink>
-      <w:bookmarkStart w:id="447" w:name="_Ref364324449"/>
+      <w:bookmarkStart w:id="450" w:name="_Ref364324449"/>
     </w:p>
     <w:p>
       <w:pPr>
         <w:pStyle w:val="Caption"/>
         <w:ind w:left="360" w:hanging="360"/>
       </w:pPr>
-      <w:bookmarkStart w:id="448" w:name="_Ref364462364"/>
+      <w:bookmarkStart w:id="451" w:name="_Ref364462364"/>
       <w:r>
         <w:rPr>
           <w:b w:val="0"/>
@@ -43760,7 +43843,7 @@
         </w:rPr>
         <w:fldChar w:fldCharType="separate"/>
       </w:r>
-      <w:bookmarkStart w:id="449" w:name="_Ref364257296"/>
+      <w:bookmarkStart w:id="452" w:name="_Ref364257296"/>
       <w:r>
         <w:rPr>
           <w:b w:val="0"/>
@@ -43768,15 +43851,15 @@
         </w:rPr>
         <w:t>2</w:t>
       </w:r>
-      <w:bookmarkEnd w:id="449"/>
+      <w:bookmarkEnd w:id="452"/>
       <w:r>
         <w:rPr>
           <w:b w:val="0"/>
         </w:rPr>
         <w:fldChar w:fldCharType="end"/>
       </w:r>
-      <w:bookmarkEnd w:id="447"/>
-      <w:bookmarkEnd w:id="448"/>
+      <w:bookmarkEnd w:id="450"/>
+      <w:bookmarkEnd w:id="451"/>
       <w:r>
         <w:rPr>
           <w:b w:val="0"/>
@@ -43833,7 +43916,7 @@
           <w:b w:val="0"/>
         </w:rPr>
       </w:pPr>
-      <w:bookmarkStart w:id="450" w:name="_Ref364456829"/>
+      <w:bookmarkStart w:id="453" w:name="_Ref364456829"/>
       <w:r>
         <w:rPr>
           <w:b w:val="0"/>
@@ -43871,7 +43954,7 @@
         </w:rPr>
         <w:fldChar w:fldCharType="end"/>
       </w:r>
-      <w:bookmarkEnd w:id="450"/>
+      <w:bookmarkEnd w:id="453"/>
       <w:r>
         <w:rPr>
           <w:b w:val="0"/>
@@ -43962,7 +44045,7 @@
           <w:b w:val="0"/>
         </w:rPr>
       </w:pPr>
-      <w:bookmarkStart w:id="451" w:name="_Ref398211928"/>
+      <w:bookmarkStart w:id="454" w:name="_Ref398211928"/>
       <w:r>
         <w:rPr>
           <w:b w:val="0"/>
@@ -44000,7 +44083,7 @@
         </w:rPr>
         <w:fldChar w:fldCharType="end"/>
       </w:r>
-      <w:bookmarkEnd w:id="451"/>
+      <w:bookmarkEnd w:id="454"/>
       <w:r>
         <w:rPr>
           <w:b w:val="0"/>
@@ -44046,8 +44129,8 @@
           <w:b w:val="0"/>
         </w:rPr>
       </w:pPr>
-      <w:bookmarkStart w:id="452" w:name="_Ref429681624"/>
-      <w:bookmarkStart w:id="453" w:name="_Ref429750850"/>
+      <w:bookmarkStart w:id="455" w:name="_Ref429681624"/>
+      <w:bookmarkStart w:id="456" w:name="_Ref429750850"/>
       <w:r>
         <w:rPr>
           <w:b w:val="0"/>
@@ -44085,7 +44168,7 @@
         </w:rPr>
         <w:fldChar w:fldCharType="end"/>
       </w:r>
-      <w:bookmarkEnd w:id="452"/>
+      <w:bookmarkEnd w:id="455"/>
       <w:r>
         <w:rPr>
           <w:b w:val="0"/>
@@ -44131,7 +44214,7 @@
           <w:t>https://en.wikipedia.org/wiki/Environment_variable#Details</w:t>
         </w:r>
       </w:hyperlink>
-      <w:bookmarkEnd w:id="453"/>
+      <w:bookmarkEnd w:id="456"/>
       <w:r>
         <w:rPr>
           <w:b w:val="0"/>
@@ -44147,7 +44230,7 @@
           <w:b w:val="0"/>
         </w:rPr>
       </w:pPr>
-      <w:bookmarkStart w:id="454" w:name="_Ref429751358"/>
+      <w:bookmarkStart w:id="457" w:name="_Ref429751358"/>
       <w:r>
         <w:rPr>
           <w:b w:val="0"/>
@@ -44185,7 +44268,7 @@
         </w:rPr>
         <w:fldChar w:fldCharType="end"/>
       </w:r>
-      <w:bookmarkEnd w:id="454"/>
+      <w:bookmarkEnd w:id="457"/>
       <w:r>
         <w:rPr>
           <w:b w:val="0"/>
@@ -44246,7 +44329,7 @@
         <w:pStyle w:val="Caption"/>
         <w:ind w:left="360" w:hanging="367"/>
       </w:pPr>
-      <w:bookmarkStart w:id="455" w:name="_Ref429682174"/>
+      <w:bookmarkStart w:id="458" w:name="_Ref429682174"/>
       <w:r>
         <w:rPr>
           <w:b w:val="0"/>
@@ -44284,7 +44367,7 @@
         </w:rPr>
         <w:fldChar w:fldCharType="end"/>
       </w:r>
-      <w:bookmarkEnd w:id="455"/>
+      <w:bookmarkEnd w:id="458"/>
       <w:r>
         <w:rPr>
           <w:b w:val="0"/>
@@ -44333,13 +44416,13 @@
       <w:pPr>
         <w:pStyle w:val="Heading1"/>
       </w:pPr>
-      <w:bookmarkStart w:id="456" w:name="_Toc398213033"/>
-      <w:bookmarkStart w:id="457" w:name="_Toc398213034"/>
-      <w:bookmarkStart w:id="458" w:name="_Toc398213035"/>
-      <w:bookmarkStart w:id="459" w:name="_Toc431590163"/>
-      <w:bookmarkEnd w:id="456"/>
-      <w:bookmarkEnd w:id="457"/>
-      <w:bookmarkEnd w:id="458"/>
+      <w:bookmarkStart w:id="459" w:name="_Toc398213033"/>
+      <w:bookmarkStart w:id="460" w:name="_Toc398213034"/>
+      <w:bookmarkStart w:id="461" w:name="_Toc398213035"/>
+      <w:bookmarkStart w:id="462" w:name="_Toc431824385"/>
+      <w:bookmarkEnd w:id="459"/>
+      <w:bookmarkEnd w:id="460"/>
+      <w:bookmarkEnd w:id="461"/>
       <w:r>
         <w:lastRenderedPageBreak/>
         <w:t>Appendix</w:t>
@@ -44347,29 +44430,29 @@
       <w:r>
         <w:t xml:space="preserve"> I</w:t>
       </w:r>
-      <w:bookmarkEnd w:id="459"/>
+      <w:bookmarkEnd w:id="462"/>
     </w:p>
     <w:p>
       <w:pPr>
         <w:pStyle w:val="Heading2"/>
       </w:pPr>
-      <w:bookmarkStart w:id="460" w:name="_Toc364463358"/>
-      <w:bookmarkStart w:id="461" w:name="_Toc364465583"/>
-      <w:bookmarkStart w:id="462" w:name="_Toc364466043"/>
-      <w:bookmarkStart w:id="463" w:name="_Toc364466103"/>
-      <w:bookmarkStart w:id="464" w:name="_Toc364466163"/>
-      <w:bookmarkStart w:id="465" w:name="_Ref364459622"/>
-      <w:bookmarkStart w:id="466" w:name="_Toc431590164"/>
-      <w:bookmarkEnd w:id="460"/>
-      <w:bookmarkEnd w:id="461"/>
-      <w:bookmarkEnd w:id="462"/>
+      <w:bookmarkStart w:id="463" w:name="_Toc364463358"/>
+      <w:bookmarkStart w:id="464" w:name="_Toc364465583"/>
+      <w:bookmarkStart w:id="465" w:name="_Toc364466043"/>
+      <w:bookmarkStart w:id="466" w:name="_Toc364466103"/>
+      <w:bookmarkStart w:id="467" w:name="_Toc364466163"/>
+      <w:bookmarkStart w:id="468" w:name="_Ref364459622"/>
+      <w:bookmarkStart w:id="469" w:name="_Toc431824386"/>
       <w:bookmarkEnd w:id="463"/>
       <w:bookmarkEnd w:id="464"/>
-      <w:r>
-        <w:t>TortoiseGit - MsysGit Incompatibility</w:t>
-      </w:r>
       <w:bookmarkEnd w:id="465"/>
       <w:bookmarkEnd w:id="466"/>
+      <w:bookmarkEnd w:id="467"/>
+      <w:r>
+        <w:t>TortoiseGit - MsysGit Incompatibility</w:t>
+      </w:r>
+      <w:bookmarkEnd w:id="468"/>
+      <w:bookmarkEnd w:id="469"/>
     </w:p>
     <w:p>
       <w:r>
@@ -44591,23 +44674,20 @@
       <w:pPr>
         <w:pStyle w:val="Heading2"/>
       </w:pPr>
-      <w:bookmarkStart w:id="467" w:name="_Toc412233463"/>
-      <w:bookmarkStart w:id="468" w:name="_Toc412241330"/>
-      <w:bookmarkStart w:id="469" w:name="_Toc412241402"/>
-      <w:bookmarkStart w:id="470" w:name="_Toc412241776"/>
-      <w:bookmarkStart w:id="471" w:name="_Toc412245354"/>
-      <w:bookmarkStart w:id="472" w:name="_Toc412245782"/>
-      <w:bookmarkStart w:id="473" w:name="_Toc412233464"/>
-      <w:bookmarkStart w:id="474" w:name="_Toc412241331"/>
-      <w:bookmarkStart w:id="475" w:name="_Toc412241403"/>
-      <w:bookmarkStart w:id="476" w:name="_Toc412241777"/>
-      <w:bookmarkStart w:id="477" w:name="_Toc412245355"/>
-      <w:bookmarkStart w:id="478" w:name="_Toc412245783"/>
-      <w:bookmarkStart w:id="479" w:name="_Ref398211284"/>
-      <w:bookmarkStart w:id="480" w:name="_Toc431590165"/>
-      <w:bookmarkEnd w:id="467"/>
-      <w:bookmarkEnd w:id="468"/>
-      <w:bookmarkEnd w:id="469"/>
+      <w:bookmarkStart w:id="470" w:name="_Toc412233463"/>
+      <w:bookmarkStart w:id="471" w:name="_Toc412241330"/>
+      <w:bookmarkStart w:id="472" w:name="_Toc412241402"/>
+      <w:bookmarkStart w:id="473" w:name="_Toc412241776"/>
+      <w:bookmarkStart w:id="474" w:name="_Toc412245354"/>
+      <w:bookmarkStart w:id="475" w:name="_Toc412245782"/>
+      <w:bookmarkStart w:id="476" w:name="_Toc412233464"/>
+      <w:bookmarkStart w:id="477" w:name="_Toc412241331"/>
+      <w:bookmarkStart w:id="478" w:name="_Toc412241403"/>
+      <w:bookmarkStart w:id="479" w:name="_Toc412241777"/>
+      <w:bookmarkStart w:id="480" w:name="_Toc412245355"/>
+      <w:bookmarkStart w:id="481" w:name="_Toc412245783"/>
+      <w:bookmarkStart w:id="482" w:name="_Ref398211284"/>
+      <w:bookmarkStart w:id="483" w:name="_Toc431824387"/>
       <w:bookmarkEnd w:id="470"/>
       <w:bookmarkEnd w:id="471"/>
       <w:bookmarkEnd w:id="472"/>
@@ -44617,11 +44697,14 @@
       <w:bookmarkEnd w:id="476"/>
       <w:bookmarkEnd w:id="477"/>
       <w:bookmarkEnd w:id="478"/>
-      <w:r>
-        <w:t>.bash_profile, GIT_SSH</w:t>
-      </w:r>
       <w:bookmarkEnd w:id="479"/>
       <w:bookmarkEnd w:id="480"/>
+      <w:bookmarkEnd w:id="481"/>
+      <w:r>
+        <w:t>.bash_profile, GIT_SSH</w:t>
+      </w:r>
+      <w:bookmarkEnd w:id="482"/>
+      <w:bookmarkEnd w:id="483"/>
     </w:p>
     <w:p/>
     <w:p>
@@ -44650,9 +44733,6 @@
         <w:fldChar w:fldCharType="separate"/>
       </w:r>
       <w:r>
-        <w:rPr>
-          <w:b/>
-        </w:rPr>
         <w:t>[</w:t>
       </w:r>
       <w:r>
@@ -45035,11 +45115,11 @@
       <w:pPr>
         <w:pStyle w:val="Heading1"/>
       </w:pPr>
-      <w:bookmarkStart w:id="481" w:name="_Toc431590166"/>
+      <w:bookmarkStart w:id="484" w:name="_Toc431824388"/>
       <w:r>
         <w:t>Appendix II</w:t>
       </w:r>
-      <w:bookmarkEnd w:id="481"/>
+      <w:bookmarkEnd w:id="484"/>
     </w:p>
     <w:p>
       <w:pPr>
@@ -45063,11 +45143,11 @@
       <w:pPr>
         <w:pStyle w:val="Heading2"/>
       </w:pPr>
-      <w:bookmarkStart w:id="482" w:name="_Toc431590167"/>
+      <w:bookmarkStart w:id="485" w:name="_Toc431824389"/>
       <w:r>
         <w:t>Document Maintenance</w:t>
       </w:r>
-      <w:bookmarkEnd w:id="482"/>
+      <w:bookmarkEnd w:id="485"/>
     </w:p>
     <w:p/>
     <w:p>
@@ -45359,7 +45439,7 @@
                 </w:ffData>
               </w:fldChar>
             </w:r>
-            <w:bookmarkStart w:id="483" w:name="DocumentTitle"/>
+            <w:bookmarkStart w:id="486" w:name="DocumentTitle"/>
             <w:r>
               <w:rPr>
                 <w:sz w:val="20"/>
@@ -45395,7 +45475,7 @@
               </w:rPr>
               <w:fldChar w:fldCharType="end"/>
             </w:r>
-            <w:bookmarkEnd w:id="483"/>
+            <w:bookmarkEnd w:id="486"/>
           </w:p>
         </w:tc>
         <w:tc>
@@ -45543,7 +45623,7 @@
                 </w:ffData>
               </w:fldChar>
             </w:r>
-            <w:bookmarkStart w:id="484" w:name="GitServer"/>
+            <w:bookmarkStart w:id="487" w:name="GitServer"/>
             <w:r>
               <w:rPr>
                 <w:sz w:val="20"/>
@@ -45579,7 +45659,7 @@
               </w:rPr>
               <w:fldChar w:fldCharType="end"/>
             </w:r>
-            <w:bookmarkEnd w:id="484"/>
+            <w:bookmarkEnd w:id="487"/>
           </w:p>
         </w:tc>
         <w:tc>
@@ -45750,7 +45830,7 @@
                 </w:ffData>
               </w:fldChar>
             </w:r>
-            <w:bookmarkStart w:id="485" w:name="GitURL"/>
+            <w:bookmarkStart w:id="488" w:name="GitURL"/>
             <w:r>
               <w:rPr>
                 <w:sz w:val="20"/>
@@ -45786,7 +45866,7 @@
               </w:rPr>
               <w:fldChar w:fldCharType="end"/>
             </w:r>
-            <w:bookmarkEnd w:id="485"/>
+            <w:bookmarkEnd w:id="488"/>
           </w:p>
         </w:tc>
         <w:tc>
@@ -45960,7 +46040,7 @@
                 </w:ffData>
               </w:fldChar>
             </w:r>
-            <w:bookmarkStart w:id="486" w:name="GitURLClassSuffix"/>
+            <w:bookmarkStart w:id="489" w:name="GitURLClassSuffix"/>
             <w:r>
               <w:rPr>
                 <w:sz w:val="20"/>
@@ -46028,7 +46108,7 @@
               </w:rPr>
               <w:fldChar w:fldCharType="end"/>
             </w:r>
-            <w:bookmarkEnd w:id="486"/>
+            <w:bookmarkEnd w:id="489"/>
           </w:p>
         </w:tc>
         <w:tc>
@@ -46171,7 +46251,7 @@
                 </w:ffData>
               </w:fldChar>
             </w:r>
-            <w:bookmarkStart w:id="487" w:name="GitStudentURL"/>
+            <w:bookmarkStart w:id="490" w:name="GitStudentURL"/>
             <w:r>
               <w:rPr>
                 <w:sz w:val="20"/>
@@ -46207,7 +46287,7 @@
               </w:rPr>
               <w:fldChar w:fldCharType="end"/>
             </w:r>
-            <w:bookmarkEnd w:id="487"/>
+            <w:bookmarkEnd w:id="490"/>
           </w:p>
           <w:p>
             <w:pPr>
@@ -46439,7 +46519,7 @@
                 </w:ffData>
               </w:fldChar>
             </w:r>
-            <w:bookmarkStart w:id="488" w:name="GitStudentURLSuffix"/>
+            <w:bookmarkStart w:id="491" w:name="GitStudentURLSuffix"/>
             <w:r>
               <w:rPr>
                 <w:sz w:val="20"/>
@@ -46507,7 +46587,7 @@
               </w:rPr>
               <w:fldChar w:fldCharType="end"/>
             </w:r>
-            <w:bookmarkEnd w:id="488"/>
+            <w:bookmarkEnd w:id="491"/>
           </w:p>
         </w:tc>
         <w:tc>
@@ -46721,7 +46801,7 @@
                 </w:ffData>
               </w:fldChar>
             </w:r>
-            <w:bookmarkStart w:id="489" w:name="RepoSuffix"/>
+            <w:bookmarkStart w:id="492" w:name="RepoSuffix"/>
             <w:r>
               <w:rPr>
                 <w:sz w:val="20"/>
@@ -46757,7 +46837,7 @@
               </w:rPr>
               <w:fldChar w:fldCharType="end"/>
             </w:r>
-            <w:bookmarkEnd w:id="489"/>
+            <w:bookmarkEnd w:id="492"/>
           </w:p>
         </w:tc>
         <w:tc>
@@ -46997,7 +47077,7 @@
 
 <file path=word/comments.xml><?xml version="1.0" encoding="utf-8"?>
 <w:comments xmlns:wpc="http://schemas.microsoft.com/office/word/2010/wordprocessingCanvas" xmlns:mc="http://schemas.openxmlformats.org/markup-compatibility/2006" xmlns:o="urn:schemas-microsoft-com:office:office" xmlns:r="http://schemas.openxmlformats.org/officeDocument/2006/relationships" xmlns:m="http://schemas.openxmlformats.org/officeDocument/2006/math" xmlns:v="urn:schemas-microsoft-com:vml" xmlns:wp14="http://schemas.microsoft.com/office/word/2010/wordprocessingDrawing" xmlns:wp="http://schemas.openxmlformats.org/drawingml/2006/wordprocessingDrawing" xmlns:w10="urn:schemas-microsoft-com:office:word" xmlns:w="http://schemas.openxmlformats.org/wordprocessingml/2006/main" xmlns:w14="http://schemas.microsoft.com/office/word/2010/wordml" xmlns:w15="http://schemas.microsoft.com/office/word/2012/wordml" xmlns:wpg="http://schemas.microsoft.com/office/word/2010/wordprocessingGroup" xmlns:wpi="http://schemas.microsoft.com/office/word/2010/wordprocessingInk" xmlns:wne="http://schemas.microsoft.com/office/word/2006/wordml" xmlns:wps="http://schemas.microsoft.com/office/word/2010/wordprocessingShape" mc:Ignorable="w14 w15 wp14">
-  <w:comment w:id="146" w:author="test" w:date="2013-08-14T12:35:00Z" w:initials="t">
+  <w:comment w:id="149" w:author="test" w:date="2013-08-14T12:35:00Z" w:initials="t">
     <w:p>
       <w:pPr>
         <w:pStyle w:val="CommentText"/>
@@ -47013,7 +47093,7 @@
       </w:r>
     </w:p>
   </w:comment>
-  <w:comment w:id="179" w:author="test" w:date="2013-08-14T11:42:00Z" w:initials="t">
+  <w:comment w:id="182" w:author="test" w:date="2013-08-14T11:42:00Z" w:initials="t">
     <w:p>
       <w:pPr>
         <w:pStyle w:val="CommentText"/>
@@ -47029,7 +47109,7 @@
       </w:r>
     </w:p>
   </w:comment>
-  <w:comment w:id="287" w:author="test" w:date="2013-08-14T12:36:00Z" w:initials="t">
+  <w:comment w:id="290" w:author="test" w:date="2013-08-14T12:36:00Z" w:initials="t">
     <w:p>
       <w:pPr>
         <w:pStyle w:val="CommentText"/>
@@ -47045,7 +47125,7 @@
       </w:r>
     </w:p>
   </w:comment>
-  <w:comment w:id="295" w:author="test" w:date="2013-08-14T11:42:00Z" w:initials="t">
+  <w:comment w:id="298" w:author="test" w:date="2013-08-14T11:42:00Z" w:initials="t">
     <w:p>
       <w:pPr>
         <w:pStyle w:val="CommentText"/>
@@ -47102,24 +47182,14 @@
     <w:r>
       <w:ptab w:relativeTo="margin" w:alignment="center" w:leader="none"/>
     </w:r>
-    <w:r>
-      <w:fldChar w:fldCharType="begin"/>
-    </w:r>
-    <w:r>
-      <w:instrText xml:space="preserve"> STYLEREF  "Heading 1" \w  \* MERGEFORMAT </w:instrText>
-    </w:r>
-    <w:r>
-      <w:fldChar w:fldCharType="separate"/>
-    </w:r>
-    <w:r>
-      <w:rPr>
-        <w:noProof/>
-      </w:rPr>
-      <w:t>7</w:t>
-    </w:r>
-    <w:r>
-      <w:fldChar w:fldCharType="end"/>
-    </w:r>
+    <w:fldSimple w:instr=" STYLEREF  &quot;Heading 1&quot; \w  \* MERGEFORMAT ">
+      <w:r>
+        <w:rPr>
+          <w:noProof/>
+        </w:rPr>
+        <w:t>10</w:t>
+      </w:r>
+    </w:fldSimple>
     <w:r>
       <w:t xml:space="preserve"> </w:t>
     </w:r>
@@ -47146,7 +47216,7 @@
         <w:b/>
         <w:noProof/>
       </w:rPr>
-      <w:t>Git Server Access</w:t>
+      <w:t>Citations</w:t>
     </w:r>
     <w:r>
       <w:rPr>
@@ -47173,7 +47243,7 @@
       <w:rPr>
         <w:noProof/>
       </w:rPr>
-      <w:t>20</w:t>
+      <w:t>37</w:t>
     </w:r>
     <w:r>
       <w:rPr>
@@ -52120,7 +52190,7 @@
 </file>
 
 <file path=customXml/itemProps1.xml><?xml version="1.0" encoding="utf-8"?>
-<ds:datastoreItem xmlns:ds="http://schemas.openxmlformats.org/officeDocument/2006/customXml" ds:itemID="{8B1183C0-7C6C-42BD-BD9F-4B68F842AE3A}">
+<ds:datastoreItem xmlns:ds="http://schemas.openxmlformats.org/officeDocument/2006/customXml" ds:itemID="{D9708DA1-1868-4D3C-B073-880C88563314}">
   <ds:schemaRefs>
     <ds:schemaRef ds:uri="http://schemas.openxmlformats.org/officeDocument/2006/bibliography"/>
   </ds:schemaRefs>

</xml_diff>

<commit_message>
-removed deprecated VPN section -re-order sub-sections to put cci-git sections first -misc word smithing.
</commit_message>
<xml_diff>
--- a/Git for Wartells Courses.docx
+++ b/Git for Wartells Courses.docx
@@ -1,6 +1,6 @@
 
 <file path=word/document.xml><?xml version="1.0" encoding="utf-8"?>
-<w:document xmlns:wpc="http://schemas.microsoft.com/office/word/2010/wordprocessingCanvas" xmlns:mc="http://schemas.openxmlformats.org/markup-compatibility/2006" xmlns:o="urn:schemas-microsoft-com:office:office" xmlns:r="http://schemas.openxmlformats.org/officeDocument/2006/relationships" xmlns:m="http://schemas.openxmlformats.org/officeDocument/2006/math" xmlns:v="urn:schemas-microsoft-com:vml" xmlns:wp14="http://schemas.microsoft.com/office/word/2010/wordprocessingDrawing" xmlns:wp="http://schemas.openxmlformats.org/drawingml/2006/wordprocessingDrawing" xmlns:w10="urn:schemas-microsoft-com:office:word" xmlns:w="http://schemas.openxmlformats.org/wordprocessingml/2006/main" xmlns:w14="http://schemas.microsoft.com/office/word/2010/wordml" xmlns:w15="http://schemas.microsoft.com/office/word/2012/wordml" xmlns:wpg="http://schemas.microsoft.com/office/word/2010/wordprocessingGroup" xmlns:wpi="http://schemas.microsoft.com/office/word/2010/wordprocessingInk" xmlns:wne="http://schemas.microsoft.com/office/word/2006/wordml" xmlns:wps="http://schemas.microsoft.com/office/word/2010/wordprocessingShape" mc:Ignorable="w14 w15 wp14">
+<w:document xmlns:wpc="http://schemas.microsoft.com/office/word/2010/wordprocessingCanvas" xmlns:cx="http://schemas.microsoft.com/office/drawing/2014/chartex" xmlns:cx1="http://schemas.microsoft.com/office/drawing/2015/9/8/chartex" xmlns:cx2="http://schemas.microsoft.com/office/drawing/2015/10/21/chartex" xmlns:mc="http://schemas.openxmlformats.org/markup-compatibility/2006" xmlns:o="urn:schemas-microsoft-com:office:office" xmlns:r="http://schemas.openxmlformats.org/officeDocument/2006/relationships" xmlns:m="http://schemas.openxmlformats.org/officeDocument/2006/math" xmlns:v="urn:schemas-microsoft-com:vml" xmlns:wp14="http://schemas.microsoft.com/office/word/2010/wordprocessingDrawing" xmlns:wp="http://schemas.openxmlformats.org/drawingml/2006/wordprocessingDrawing" xmlns:w10="urn:schemas-microsoft-com:office:word" xmlns:w="http://schemas.openxmlformats.org/wordprocessingml/2006/main" xmlns:w14="http://schemas.microsoft.com/office/word/2010/wordml" xmlns:w15="http://schemas.microsoft.com/office/word/2012/wordml" xmlns:w16se="http://schemas.microsoft.com/office/word/2015/wordml/symex" xmlns:wpg="http://schemas.microsoft.com/office/word/2010/wordprocessingGroup" xmlns:wpi="http://schemas.microsoft.com/office/word/2010/wordprocessingInk" xmlns:wne="http://schemas.microsoft.com/office/word/2006/wordml" xmlns:wps="http://schemas.microsoft.com/office/word/2010/wordprocessingShape" mc:Ignorable="w14 w15 w16se wp14">
   <w:body>
     <w:p>
       <w:pPr>
@@ -184,7 +184,7 @@
           <w:sz w:val="20"/>
           <w:szCs w:val="20"/>
         </w:rPr>
-        <w:t>10/5/2015 4:04:24 PM</w:t>
+        <w:t>8/11/2016 10:55:21 PM</w:t>
       </w:r>
       <w:r>
         <w:rPr>
@@ -333,7 +333,7 @@
         </w:rPr>
         <w:fldChar w:fldCharType="separate"/>
       </w:r>
-      <w:hyperlink w:anchor="_Toc431824351" w:history="1">
+      <w:hyperlink w:anchor="_Toc458719449" w:history="1">
         <w:r>
           <w:rPr>
             <w:rStyle w:val="Hyperlink"/>
@@ -376,7 +376,7 @@
             <w:noProof/>
             <w:webHidden/>
           </w:rPr>
-          <w:instrText xml:space="preserve"> PAGEREF _Toc431824351 \h </w:instrText>
+          <w:instrText xml:space="preserve"> PAGEREF _Toc458719449 \h </w:instrText>
         </w:r>
         <w:r>
           <w:rPr>
@@ -421,7 +421,7 @@
           <w:szCs w:val="22"/>
         </w:rPr>
       </w:pPr>
-      <w:hyperlink w:anchor="_Toc431824352" w:history="1">
+      <w:hyperlink w:anchor="_Toc458719450" w:history="1">
         <w:r>
           <w:rPr>
             <w:rStyle w:val="Hyperlink"/>
@@ -464,7 +464,7 @@
             <w:noProof/>
             <w:webHidden/>
           </w:rPr>
-          <w:instrText xml:space="preserve"> PAGEREF _Toc431824352 \h </w:instrText>
+          <w:instrText xml:space="preserve"> PAGEREF _Toc458719450 \h </w:instrText>
         </w:r>
         <w:r>
           <w:rPr>
@@ -509,7 +509,7 @@
           <w:szCs w:val="22"/>
         </w:rPr>
       </w:pPr>
-      <w:hyperlink w:anchor="_Toc431824353" w:history="1">
+      <w:hyperlink w:anchor="_Toc458719451" w:history="1">
         <w:r>
           <w:rPr>
             <w:rStyle w:val="Hyperlink"/>
@@ -552,7 +552,7 @@
             <w:noProof/>
             <w:webHidden/>
           </w:rPr>
-          <w:instrText xml:space="preserve"> PAGEREF _Toc431824353 \h </w:instrText>
+          <w:instrText xml:space="preserve"> PAGEREF _Toc458719451 \h </w:instrText>
         </w:r>
         <w:r>
           <w:rPr>
@@ -597,7 +597,7 @@
           <w:szCs w:val="22"/>
         </w:rPr>
       </w:pPr>
-      <w:hyperlink w:anchor="_Toc431824354" w:history="1">
+      <w:hyperlink w:anchor="_Toc458719452" w:history="1">
         <w:r>
           <w:rPr>
             <w:rStyle w:val="Hyperlink"/>
@@ -640,7 +640,7 @@
             <w:noProof/>
             <w:webHidden/>
           </w:rPr>
-          <w:instrText xml:space="preserve"> PAGEREF _Toc431824354 \h </w:instrText>
+          <w:instrText xml:space="preserve"> PAGEREF _Toc458719452 \h </w:instrText>
         </w:r>
         <w:r>
           <w:rPr>
@@ -685,7 +685,7 @@
           <w:szCs w:val="22"/>
         </w:rPr>
       </w:pPr>
-      <w:hyperlink w:anchor="_Toc431824355" w:history="1">
+      <w:hyperlink w:anchor="_Toc458719453" w:history="1">
         <w:r>
           <w:rPr>
             <w:rStyle w:val="Hyperlink"/>
@@ -728,7 +728,7 @@
             <w:noProof/>
             <w:webHidden/>
           </w:rPr>
-          <w:instrText xml:space="preserve"> PAGEREF _Toc431824355 \h </w:instrText>
+          <w:instrText xml:space="preserve"> PAGEREF _Toc458719453 \h </w:instrText>
         </w:r>
         <w:r>
           <w:rPr>
@@ -773,7 +773,7 @@
           <w:szCs w:val="22"/>
         </w:rPr>
       </w:pPr>
-      <w:hyperlink w:anchor="_Toc431824356" w:history="1">
+      <w:hyperlink w:anchor="_Toc458719454" w:history="1">
         <w:r>
           <w:rPr>
             <w:rStyle w:val="Hyperlink"/>
@@ -816,7 +816,7 @@
             <w:noProof/>
             <w:webHidden/>
           </w:rPr>
-          <w:instrText xml:space="preserve"> PAGEREF _Toc431824356 \h </w:instrText>
+          <w:instrText xml:space="preserve"> PAGEREF _Toc458719454 \h </w:instrText>
         </w:r>
         <w:r>
           <w:rPr>
@@ -861,7 +861,7 @@
           <w:szCs w:val="22"/>
         </w:rPr>
       </w:pPr>
-      <w:hyperlink w:anchor="_Toc431824357" w:history="1">
+      <w:hyperlink w:anchor="_Toc458719455" w:history="1">
         <w:r>
           <w:rPr>
             <w:rStyle w:val="Hyperlink"/>
@@ -904,7 +904,7 @@
             <w:noProof/>
             <w:webHidden/>
           </w:rPr>
-          <w:instrText xml:space="preserve"> PAGEREF _Toc431824357 \h </w:instrText>
+          <w:instrText xml:space="preserve"> PAGEREF _Toc458719455 \h </w:instrText>
         </w:r>
         <w:r>
           <w:rPr>
@@ -949,7 +949,7 @@
           <w:szCs w:val="22"/>
         </w:rPr>
       </w:pPr>
-      <w:hyperlink w:anchor="_Toc431824358" w:history="1">
+      <w:hyperlink w:anchor="_Toc458719456" w:history="1">
         <w:r>
           <w:rPr>
             <w:rStyle w:val="Hyperlink"/>
@@ -992,7 +992,7 @@
             <w:noProof/>
             <w:webHidden/>
           </w:rPr>
-          <w:instrText xml:space="preserve"> PAGEREF _Toc431824358 \h </w:instrText>
+          <w:instrText xml:space="preserve"> PAGEREF _Toc458719456 \h </w:instrText>
         </w:r>
         <w:r>
           <w:rPr>
@@ -1012,7 +1012,7 @@
             <w:noProof/>
             <w:webHidden/>
           </w:rPr>
-          <w:t>6</w:t>
+          <w:t>5</w:t>
         </w:r>
         <w:r>
           <w:rPr>
@@ -1037,7 +1037,7 @@
           <w:szCs w:val="22"/>
         </w:rPr>
       </w:pPr>
-      <w:hyperlink w:anchor="_Toc431824359" w:history="1">
+      <w:hyperlink w:anchor="_Toc458719457" w:history="1">
         <w:r>
           <w:rPr>
             <w:rStyle w:val="Hyperlink"/>
@@ -1080,7 +1080,7 @@
             <w:noProof/>
             <w:webHidden/>
           </w:rPr>
-          <w:instrText xml:space="preserve"> PAGEREF _Toc431824359 \h </w:instrText>
+          <w:instrText xml:space="preserve"> PAGEREF _Toc458719457 \h </w:instrText>
         </w:r>
         <w:r>
           <w:rPr>
@@ -1125,7 +1125,7 @@
           <w:szCs w:val="22"/>
         </w:rPr>
       </w:pPr>
-      <w:hyperlink w:anchor="_Toc431824360" w:history="1">
+      <w:hyperlink w:anchor="_Toc458719458" w:history="1">
         <w:r>
           <w:rPr>
             <w:rStyle w:val="Hyperlink"/>
@@ -1168,7 +1168,7 @@
             <w:noProof/>
             <w:webHidden/>
           </w:rPr>
-          <w:instrText xml:space="preserve"> PAGEREF _Toc431824360 \h </w:instrText>
+          <w:instrText xml:space="preserve"> PAGEREF _Toc458719458 \h </w:instrText>
         </w:r>
         <w:r>
           <w:rPr>
@@ -1213,7 +1213,7 @@
           <w:szCs w:val="22"/>
         </w:rPr>
       </w:pPr>
-      <w:hyperlink w:anchor="_Toc431824361" w:history="1">
+      <w:hyperlink w:anchor="_Toc458719459" w:history="1">
         <w:r>
           <w:rPr>
             <w:rStyle w:val="Hyperlink"/>
@@ -1256,7 +1256,7 @@
             <w:noProof/>
             <w:webHidden/>
           </w:rPr>
-          <w:instrText xml:space="preserve"> PAGEREF _Toc431824361 \h </w:instrText>
+          <w:instrText xml:space="preserve"> PAGEREF _Toc458719459 \h </w:instrText>
         </w:r>
         <w:r>
           <w:rPr>
@@ -1301,7 +1301,7 @@
           <w:szCs w:val="22"/>
         </w:rPr>
       </w:pPr>
-      <w:hyperlink w:anchor="_Toc431824362" w:history="1">
+      <w:hyperlink w:anchor="_Toc458719460" w:history="1">
         <w:r>
           <w:rPr>
             <w:rStyle w:val="Hyperlink"/>
@@ -1344,7 +1344,7 @@
             <w:noProof/>
             <w:webHidden/>
           </w:rPr>
-          <w:instrText xml:space="preserve"> PAGEREF _Toc431824362 \h </w:instrText>
+          <w:instrText xml:space="preserve"> PAGEREF _Toc458719460 \h </w:instrText>
         </w:r>
         <w:r>
           <w:rPr>
@@ -1389,13 +1389,109 @@
           <w:szCs w:val="22"/>
         </w:rPr>
       </w:pPr>
-      <w:hyperlink w:anchor="_Toc431824363" w:history="1">
+      <w:hyperlink w:anchor="_Toc458719461" w:history="1">
         <w:r>
           <w:rPr>
             <w:rStyle w:val="Hyperlink"/>
             <w:noProof/>
           </w:rPr>
           <w:t>7.1.</w:t>
+        </w:r>
+        <w:r>
+          <w:rPr>
+            <w:rFonts w:asciiTheme="minorHAnsi" w:eastAsiaTheme="minorEastAsia" w:hAnsiTheme="minorHAnsi" w:cstheme="minorBidi"/>
+            <w:noProof/>
+            <w:sz w:val="22"/>
+            <w:szCs w:val="22"/>
+          </w:rPr>
+          <w:tab/>
+        </w:r>
+        <w:r>
+          <w:rPr>
+            <w:rStyle w:val="Hyperlink"/>
+            <w:rFonts w:ascii="Consolas" w:hAnsi="Consolas"/>
+            <w:noProof/>
+          </w:rPr>
+          <w:t xml:space="preserve">cci-git </w:t>
+        </w:r>
+        <w:r>
+          <w:rPr>
+            <w:rStyle w:val="Hyperlink"/>
+            <w:noProof/>
+          </w:rPr>
+          <w:t>Server URL</w:t>
+        </w:r>
+        <w:r>
+          <w:rPr>
+            <w:noProof/>
+            <w:webHidden/>
+          </w:rPr>
+          <w:tab/>
+        </w:r>
+        <w:r>
+          <w:rPr>
+            <w:noProof/>
+            <w:webHidden/>
+          </w:rPr>
+          <w:fldChar w:fldCharType="begin"/>
+        </w:r>
+        <w:r>
+          <w:rPr>
+            <w:noProof/>
+            <w:webHidden/>
+          </w:rPr>
+          <w:instrText xml:space="preserve"> PAGEREF _Toc458719461 \h </w:instrText>
+        </w:r>
+        <w:r>
+          <w:rPr>
+            <w:noProof/>
+            <w:webHidden/>
+          </w:rPr>
+        </w:r>
+        <w:r>
+          <w:rPr>
+            <w:noProof/>
+            <w:webHidden/>
+          </w:rPr>
+          <w:fldChar w:fldCharType="separate"/>
+        </w:r>
+        <w:r>
+          <w:rPr>
+            <w:noProof/>
+            <w:webHidden/>
+          </w:rPr>
+          <w:t>17</w:t>
+        </w:r>
+        <w:r>
+          <w:rPr>
+            <w:noProof/>
+            <w:webHidden/>
+          </w:rPr>
+          <w:fldChar w:fldCharType="end"/>
+        </w:r>
+      </w:hyperlink>
+    </w:p>
+    <w:p>
+      <w:pPr>
+        <w:pStyle w:val="TOC2"/>
+        <w:tabs>
+          <w:tab w:val="left" w:pos="880"/>
+          <w:tab w:val="right" w:leader="dot" w:pos="9350"/>
+        </w:tabs>
+        <w:rPr>
+          <w:rFonts w:asciiTheme="minorHAnsi" w:eastAsiaTheme="minorEastAsia" w:hAnsiTheme="minorHAnsi" w:cstheme="minorBidi"/>
+          <w:noProof/>
+          <w:sz w:val="22"/>
+          <w:szCs w:val="22"/>
+        </w:rPr>
+      </w:pPr>
+      <w:hyperlink w:anchor="_Toc458719462" w:history="1">
+        <w:r>
+          <w:rPr>
+            <w:rStyle w:val="Hyperlink"/>
+            <w:noProof/>
+          </w:rPr>
+          <w:t>7.2.</w:t>
         </w:r>
         <w:r>
           <w:rPr>
@@ -1440,7 +1536,7 @@
             <w:noProof/>
             <w:webHidden/>
           </w:rPr>
-          <w:instrText xml:space="preserve"> PAGEREF _Toc431824363 \h </w:instrText>
+          <w:instrText xml:space="preserve"> PAGEREF _Toc458719462 \h </w:instrText>
         </w:r>
         <w:r>
           <w:rPr>
@@ -1485,13 +1581,13 @@
           <w:szCs w:val="22"/>
         </w:rPr>
       </w:pPr>
-      <w:hyperlink w:anchor="_Toc431824364" w:history="1">
+      <w:hyperlink w:anchor="_Toc458719463" w:history="1">
         <w:r>
           <w:rPr>
             <w:rStyle w:val="Hyperlink"/>
             <w:noProof/>
           </w:rPr>
-          <w:t>7.2.</w:t>
+          <w:t>7.3.</w:t>
         </w:r>
         <w:r>
           <w:rPr>
@@ -1536,7 +1632,7 @@
             <w:noProof/>
             <w:webHidden/>
           </w:rPr>
-          <w:instrText xml:space="preserve"> PAGEREF _Toc431824364 \h </w:instrText>
+          <w:instrText xml:space="preserve"> PAGEREF _Toc458719463 \h </w:instrText>
         </w:r>
         <w:r>
           <w:rPr>
@@ -1581,103 +1677,7 @@
           <w:szCs w:val="22"/>
         </w:rPr>
       </w:pPr>
-      <w:hyperlink w:anchor="_Toc431824365" w:history="1">
-        <w:r>
-          <w:rPr>
-            <w:rStyle w:val="Hyperlink"/>
-            <w:noProof/>
-          </w:rPr>
-          <w:t>7.3.</w:t>
-        </w:r>
-        <w:r>
-          <w:rPr>
-            <w:rFonts w:asciiTheme="minorHAnsi" w:eastAsiaTheme="minorEastAsia" w:hAnsiTheme="minorHAnsi" w:cstheme="minorBidi"/>
-            <w:noProof/>
-            <w:sz w:val="22"/>
-            <w:szCs w:val="22"/>
-          </w:rPr>
-          <w:tab/>
-        </w:r>
-        <w:r>
-          <w:rPr>
-            <w:rStyle w:val="Hyperlink"/>
-            <w:rFonts w:ascii="Consolas" w:hAnsi="Consolas"/>
-            <w:noProof/>
-          </w:rPr>
-          <w:t xml:space="preserve">cci-git </w:t>
-        </w:r>
-        <w:r>
-          <w:rPr>
-            <w:rStyle w:val="Hyperlink"/>
-            <w:noProof/>
-          </w:rPr>
-          <w:t>Server URL</w:t>
-        </w:r>
-        <w:r>
-          <w:rPr>
-            <w:noProof/>
-            <w:webHidden/>
-          </w:rPr>
-          <w:tab/>
-        </w:r>
-        <w:r>
-          <w:rPr>
-            <w:noProof/>
-            <w:webHidden/>
-          </w:rPr>
-          <w:fldChar w:fldCharType="begin"/>
-        </w:r>
-        <w:r>
-          <w:rPr>
-            <w:noProof/>
-            <w:webHidden/>
-          </w:rPr>
-          <w:instrText xml:space="preserve"> PAGEREF _Toc431824365 \h </w:instrText>
-        </w:r>
-        <w:r>
-          <w:rPr>
-            <w:noProof/>
-            <w:webHidden/>
-          </w:rPr>
-        </w:r>
-        <w:r>
-          <w:rPr>
-            <w:noProof/>
-            <w:webHidden/>
-          </w:rPr>
-          <w:fldChar w:fldCharType="separate"/>
-        </w:r>
-        <w:r>
-          <w:rPr>
-            <w:noProof/>
-            <w:webHidden/>
-          </w:rPr>
-          <w:t>18</w:t>
-        </w:r>
-        <w:r>
-          <w:rPr>
-            <w:noProof/>
-            <w:webHidden/>
-          </w:rPr>
-          <w:fldChar w:fldCharType="end"/>
-        </w:r>
-      </w:hyperlink>
-    </w:p>
-    <w:p>
-      <w:pPr>
-        <w:pStyle w:val="TOC2"/>
-        <w:tabs>
-          <w:tab w:val="left" w:pos="880"/>
-          <w:tab w:val="right" w:leader="dot" w:pos="9350"/>
-        </w:tabs>
-        <w:rPr>
-          <w:rFonts w:asciiTheme="minorHAnsi" w:eastAsiaTheme="minorEastAsia" w:hAnsiTheme="minorHAnsi" w:cstheme="minorBidi"/>
-          <w:noProof/>
-          <w:sz w:val="22"/>
-          <w:szCs w:val="22"/>
-        </w:rPr>
-      </w:pPr>
-      <w:hyperlink w:anchor="_Toc431824366" w:history="1">
+      <w:hyperlink w:anchor="_Toc458719464" w:history="1">
         <w:r>
           <w:rPr>
             <w:rStyle w:val="Hyperlink"/>
@@ -1720,7 +1720,7 @@
             <w:noProof/>
             <w:webHidden/>
           </w:rPr>
-          <w:instrText xml:space="preserve"> PAGEREF _Toc431824366 \h </w:instrText>
+          <w:instrText xml:space="preserve"> PAGEREF _Toc458719464 \h </w:instrText>
         </w:r>
         <w:r>
           <w:rPr>
@@ -1765,7 +1765,7 @@
           <w:szCs w:val="22"/>
         </w:rPr>
       </w:pPr>
-      <w:hyperlink w:anchor="_Toc431824367" w:history="1">
+      <w:hyperlink w:anchor="_Toc458719465" w:history="1">
         <w:r>
           <w:rPr>
             <w:rStyle w:val="Hyperlink"/>
@@ -1823,7 +1823,7 @@
             <w:noProof/>
             <w:webHidden/>
           </w:rPr>
-          <w:instrText xml:space="preserve"> PAGEREF _Toc431824367 \h </w:instrText>
+          <w:instrText xml:space="preserve"> PAGEREF _Toc458719465 \h </w:instrText>
         </w:r>
         <w:r>
           <w:rPr>
@@ -1868,7 +1868,7 @@
           <w:szCs w:val="22"/>
         </w:rPr>
       </w:pPr>
-      <w:hyperlink w:anchor="_Toc431824368" w:history="1">
+      <w:hyperlink w:anchor="_Toc458719466" w:history="1">
         <w:r>
           <w:rPr>
             <w:rStyle w:val="Hyperlink"/>
@@ -1926,7 +1926,7 @@
             <w:noProof/>
             <w:webHidden/>
           </w:rPr>
-          <w:instrText xml:space="preserve"> PAGEREF _Toc431824368 \h </w:instrText>
+          <w:instrText xml:space="preserve"> PAGEREF _Toc458719466 \h </w:instrText>
         </w:r>
         <w:r>
           <w:rPr>
@@ -1971,7 +1971,7 @@
           <w:szCs w:val="22"/>
         </w:rPr>
       </w:pPr>
-      <w:hyperlink w:anchor="_Toc431824369" w:history="1">
+      <w:hyperlink w:anchor="_Toc458719467" w:history="1">
         <w:r>
           <w:rPr>
             <w:rStyle w:val="Hyperlink"/>
@@ -2014,7 +2014,7 @@
             <w:noProof/>
             <w:webHidden/>
           </w:rPr>
-          <w:instrText xml:space="preserve"> PAGEREF _Toc431824369 \h </w:instrText>
+          <w:instrText xml:space="preserve"> PAGEREF _Toc458719467 \h </w:instrText>
         </w:r>
         <w:r>
           <w:rPr>
@@ -2059,7 +2059,7 @@
           <w:szCs w:val="22"/>
         </w:rPr>
       </w:pPr>
-      <w:hyperlink w:anchor="_Toc431824370" w:history="1">
+      <w:hyperlink w:anchor="_Toc458719468" w:history="1">
         <w:r>
           <w:rPr>
             <w:rStyle w:val="Hyperlink"/>
@@ -2102,7 +2102,7 @@
             <w:noProof/>
             <w:webHidden/>
           </w:rPr>
-          <w:instrText xml:space="preserve"> PAGEREF _Toc431824370 \h </w:instrText>
+          <w:instrText xml:space="preserve"> PAGEREF _Toc458719468 \h </w:instrText>
         </w:r>
         <w:r>
           <w:rPr>
@@ -2147,7 +2147,7 @@
           <w:szCs w:val="22"/>
         </w:rPr>
       </w:pPr>
-      <w:hyperlink w:anchor="_Toc431824371" w:history="1">
+      <w:hyperlink w:anchor="_Toc458719469" w:history="1">
         <w:r>
           <w:rPr>
             <w:rStyle w:val="Hyperlink"/>
@@ -2190,7 +2190,7 @@
             <w:noProof/>
             <w:webHidden/>
           </w:rPr>
-          <w:instrText xml:space="preserve"> PAGEREF _Toc431824371 \h </w:instrText>
+          <w:instrText xml:space="preserve"> PAGEREF _Toc458719469 \h </w:instrText>
         </w:r>
         <w:r>
           <w:rPr>
@@ -2235,7 +2235,7 @@
           <w:szCs w:val="22"/>
         </w:rPr>
       </w:pPr>
-      <w:hyperlink w:anchor="_Toc431824372" w:history="1">
+      <w:hyperlink w:anchor="_Toc458719470" w:history="1">
         <w:r>
           <w:rPr>
             <w:rStyle w:val="Hyperlink"/>
@@ -2280,7 +2280,7 @@
             <w:noProof/>
             <w:webHidden/>
           </w:rPr>
-          <w:instrText xml:space="preserve"> PAGEREF _Toc431824372 \h </w:instrText>
+          <w:instrText xml:space="preserve"> PAGEREF _Toc458719470 \h </w:instrText>
         </w:r>
         <w:r>
           <w:rPr>
@@ -2325,7 +2325,7 @@
           <w:szCs w:val="22"/>
         </w:rPr>
       </w:pPr>
-      <w:hyperlink w:anchor="_Toc431824373" w:history="1">
+      <w:hyperlink w:anchor="_Toc458719471" w:history="1">
         <w:r>
           <w:rPr>
             <w:rStyle w:val="Hyperlink"/>
@@ -2370,7 +2370,7 @@
             <w:noProof/>
             <w:webHidden/>
           </w:rPr>
-          <w:instrText xml:space="preserve"> PAGEREF _Toc431824373 \h </w:instrText>
+          <w:instrText xml:space="preserve"> PAGEREF _Toc458719471 \h </w:instrText>
         </w:r>
         <w:r>
           <w:rPr>
@@ -2415,7 +2415,7 @@
           <w:szCs w:val="22"/>
         </w:rPr>
       </w:pPr>
-      <w:hyperlink w:anchor="_Toc431824374" w:history="1">
+      <w:hyperlink w:anchor="_Toc458719472" w:history="1">
         <w:r>
           <w:rPr>
             <w:rStyle w:val="Hyperlink"/>
@@ -2460,7 +2460,7 @@
             <w:noProof/>
             <w:webHidden/>
           </w:rPr>
-          <w:instrText xml:space="preserve"> PAGEREF _Toc431824374 \h </w:instrText>
+          <w:instrText xml:space="preserve"> PAGEREF _Toc458719472 \h </w:instrText>
         </w:r>
         <w:r>
           <w:rPr>
@@ -2505,7 +2505,7 @@
           <w:szCs w:val="22"/>
         </w:rPr>
       </w:pPr>
-      <w:hyperlink w:anchor="_Toc431824375" w:history="1">
+      <w:hyperlink w:anchor="_Toc458719473" w:history="1">
         <w:r>
           <w:rPr>
             <w:rStyle w:val="Hyperlink"/>
@@ -2548,7 +2548,7 @@
             <w:noProof/>
             <w:webHidden/>
           </w:rPr>
-          <w:instrText xml:space="preserve"> PAGEREF _Toc431824375 \h </w:instrText>
+          <w:instrText xml:space="preserve"> PAGEREF _Toc458719473 \h </w:instrText>
         </w:r>
         <w:r>
           <w:rPr>
@@ -2593,7 +2593,7 @@
           <w:szCs w:val="22"/>
         </w:rPr>
       </w:pPr>
-      <w:hyperlink w:anchor="_Toc431824376" w:history="1">
+      <w:hyperlink w:anchor="_Toc458719474" w:history="1">
         <w:r>
           <w:rPr>
             <w:rStyle w:val="Hyperlink"/>
@@ -2636,7 +2636,7 @@
             <w:noProof/>
             <w:webHidden/>
           </w:rPr>
-          <w:instrText xml:space="preserve"> PAGEREF _Toc431824376 \h </w:instrText>
+          <w:instrText xml:space="preserve"> PAGEREF _Toc458719474 \h </w:instrText>
         </w:r>
         <w:r>
           <w:rPr>
@@ -2681,7 +2681,7 @@
           <w:szCs w:val="22"/>
         </w:rPr>
       </w:pPr>
-      <w:hyperlink w:anchor="_Toc431824377" w:history="1">
+      <w:hyperlink w:anchor="_Toc458719475" w:history="1">
         <w:r>
           <w:rPr>
             <w:rStyle w:val="Hyperlink"/>
@@ -2724,7 +2724,7 @@
             <w:noProof/>
             <w:webHidden/>
           </w:rPr>
-          <w:instrText xml:space="preserve"> PAGEREF _Toc431824377 \h </w:instrText>
+          <w:instrText xml:space="preserve"> PAGEREF _Toc458719475 \h </w:instrText>
         </w:r>
         <w:r>
           <w:rPr>
@@ -2769,7 +2769,7 @@
           <w:szCs w:val="22"/>
         </w:rPr>
       </w:pPr>
-      <w:hyperlink w:anchor="_Toc431824378" w:history="1">
+      <w:hyperlink w:anchor="_Toc458719476" w:history="1">
         <w:r>
           <w:rPr>
             <w:rStyle w:val="Hyperlink"/>
@@ -2812,7 +2812,7 @@
             <w:noProof/>
             <w:webHidden/>
           </w:rPr>
-          <w:instrText xml:space="preserve"> PAGEREF _Toc431824378 \h </w:instrText>
+          <w:instrText xml:space="preserve"> PAGEREF _Toc458719476 \h </w:instrText>
         </w:r>
         <w:r>
           <w:rPr>
@@ -2857,7 +2857,7 @@
           <w:szCs w:val="22"/>
         </w:rPr>
       </w:pPr>
-      <w:hyperlink w:anchor="_Toc431824379" w:history="1">
+      <w:hyperlink w:anchor="_Toc458719477" w:history="1">
         <w:r>
           <w:rPr>
             <w:rStyle w:val="Hyperlink"/>
@@ -2900,7 +2900,7 @@
             <w:noProof/>
             <w:webHidden/>
           </w:rPr>
-          <w:instrText xml:space="preserve"> PAGEREF _Toc431824379 \h </w:instrText>
+          <w:instrText xml:space="preserve"> PAGEREF _Toc458719477 \h </w:instrText>
         </w:r>
         <w:r>
           <w:rPr>
@@ -2945,7 +2945,7 @@
           <w:szCs w:val="22"/>
         </w:rPr>
       </w:pPr>
-      <w:hyperlink w:anchor="_Toc431824380" w:history="1">
+      <w:hyperlink w:anchor="_Toc458719478" w:history="1">
         <w:r>
           <w:rPr>
             <w:rStyle w:val="Hyperlink"/>
@@ -2988,7 +2988,7 @@
             <w:noProof/>
             <w:webHidden/>
           </w:rPr>
-          <w:instrText xml:space="preserve"> PAGEREF _Toc431824380 \h </w:instrText>
+          <w:instrText xml:space="preserve"> PAGEREF _Toc458719478 \h </w:instrText>
         </w:r>
         <w:r>
           <w:rPr>
@@ -3033,7 +3033,7 @@
           <w:szCs w:val="22"/>
         </w:rPr>
       </w:pPr>
-      <w:hyperlink w:anchor="_Toc431824381" w:history="1">
+      <w:hyperlink w:anchor="_Toc458719479" w:history="1">
         <w:r>
           <w:rPr>
             <w:rStyle w:val="Hyperlink"/>
@@ -3076,7 +3076,7 @@
             <w:noProof/>
             <w:webHidden/>
           </w:rPr>
-          <w:instrText xml:space="preserve"> PAGEREF _Toc431824381 \h </w:instrText>
+          <w:instrText xml:space="preserve"> PAGEREF _Toc458719479 \h </w:instrText>
         </w:r>
         <w:r>
           <w:rPr>
@@ -3121,7 +3121,7 @@
           <w:szCs w:val="22"/>
         </w:rPr>
       </w:pPr>
-      <w:hyperlink w:anchor="_Toc431824382" w:history="1">
+      <w:hyperlink w:anchor="_Toc458719480" w:history="1">
         <w:r>
           <w:rPr>
             <w:rStyle w:val="Hyperlink"/>
@@ -3164,7 +3164,7 @@
             <w:noProof/>
             <w:webHidden/>
           </w:rPr>
-          <w:instrText xml:space="preserve"> PAGEREF _Toc431824382 \h </w:instrText>
+          <w:instrText xml:space="preserve"> PAGEREF _Toc458719480 \h </w:instrText>
         </w:r>
         <w:r>
           <w:rPr>
@@ -3209,7 +3209,7 @@
           <w:szCs w:val="22"/>
         </w:rPr>
       </w:pPr>
-      <w:hyperlink w:anchor="_Toc431824383" w:history="1">
+      <w:hyperlink w:anchor="_Toc458719481" w:history="1">
         <w:r>
           <w:rPr>
             <w:rStyle w:val="Hyperlink"/>
@@ -3252,7 +3252,7 @@
             <w:noProof/>
             <w:webHidden/>
           </w:rPr>
-          <w:instrText xml:space="preserve"> PAGEREF _Toc431824383 \h </w:instrText>
+          <w:instrText xml:space="preserve"> PAGEREF _Toc458719481 \h </w:instrText>
         </w:r>
         <w:r>
           <w:rPr>
@@ -3297,7 +3297,7 @@
           <w:szCs w:val="22"/>
         </w:rPr>
       </w:pPr>
-      <w:hyperlink w:anchor="_Toc431824384" w:history="1">
+      <w:hyperlink w:anchor="_Toc458719482" w:history="1">
         <w:r>
           <w:rPr>
             <w:rStyle w:val="Hyperlink"/>
@@ -3340,7 +3340,7 @@
             <w:noProof/>
             <w:webHidden/>
           </w:rPr>
-          <w:instrText xml:space="preserve"> PAGEREF _Toc431824384 \h </w:instrText>
+          <w:instrText xml:space="preserve"> PAGEREF _Toc458719482 \h </w:instrText>
         </w:r>
         <w:r>
           <w:rPr>
@@ -3385,7 +3385,7 @@
           <w:szCs w:val="22"/>
         </w:rPr>
       </w:pPr>
-      <w:hyperlink w:anchor="_Toc431824385" w:history="1">
+      <w:hyperlink w:anchor="_Toc458719483" w:history="1">
         <w:r>
           <w:rPr>
             <w:rStyle w:val="Hyperlink"/>
@@ -3428,7 +3428,7 @@
             <w:noProof/>
             <w:webHidden/>
           </w:rPr>
-          <w:instrText xml:space="preserve"> PAGEREF _Toc431824385 \h </w:instrText>
+          <w:instrText xml:space="preserve"> PAGEREF _Toc458719483 \h </w:instrText>
         </w:r>
         <w:r>
           <w:rPr>
@@ -3473,7 +3473,7 @@
           <w:szCs w:val="22"/>
         </w:rPr>
       </w:pPr>
-      <w:hyperlink w:anchor="_Toc431824386" w:history="1">
+      <w:hyperlink w:anchor="_Toc458719484" w:history="1">
         <w:r>
           <w:rPr>
             <w:rStyle w:val="Hyperlink"/>
@@ -3516,7 +3516,7 @@
             <w:noProof/>
             <w:webHidden/>
           </w:rPr>
-          <w:instrText xml:space="preserve"> PAGEREF _Toc431824386 \h </w:instrText>
+          <w:instrText xml:space="preserve"> PAGEREF _Toc458719484 \h </w:instrText>
         </w:r>
         <w:r>
           <w:rPr>
@@ -3561,7 +3561,7 @@
           <w:szCs w:val="22"/>
         </w:rPr>
       </w:pPr>
-      <w:hyperlink w:anchor="_Toc431824387" w:history="1">
+      <w:hyperlink w:anchor="_Toc458719485" w:history="1">
         <w:r>
           <w:rPr>
             <w:rStyle w:val="Hyperlink"/>
@@ -3604,7 +3604,7 @@
             <w:noProof/>
             <w:webHidden/>
           </w:rPr>
-          <w:instrText xml:space="preserve"> PAGEREF _Toc431824387 \h </w:instrText>
+          <w:instrText xml:space="preserve"> PAGEREF _Toc458719485 \h </w:instrText>
         </w:r>
         <w:r>
           <w:rPr>
@@ -3649,7 +3649,7 @@
           <w:szCs w:val="22"/>
         </w:rPr>
       </w:pPr>
-      <w:hyperlink w:anchor="_Toc431824388" w:history="1">
+      <w:hyperlink w:anchor="_Toc458719486" w:history="1">
         <w:r>
           <w:rPr>
             <w:rStyle w:val="Hyperlink"/>
@@ -3692,7 +3692,7 @@
             <w:noProof/>
             <w:webHidden/>
           </w:rPr>
-          <w:instrText xml:space="preserve"> PAGEREF _Toc431824388 \h </w:instrText>
+          <w:instrText xml:space="preserve"> PAGEREF _Toc458719486 \h </w:instrText>
         </w:r>
         <w:r>
           <w:rPr>
@@ -3737,7 +3737,7 @@
           <w:szCs w:val="22"/>
         </w:rPr>
       </w:pPr>
-      <w:hyperlink w:anchor="_Toc431824389" w:history="1">
+      <w:hyperlink w:anchor="_Toc458719487" w:history="1">
         <w:r>
           <w:rPr>
             <w:rStyle w:val="Hyperlink"/>
@@ -3780,7 +3780,7 @@
             <w:noProof/>
             <w:webHidden/>
           </w:rPr>
-          <w:instrText xml:space="preserve"> PAGEREF _Toc431824389 \h </w:instrText>
+          <w:instrText xml:space="preserve"> PAGEREF _Toc458719487 \h </w:instrText>
         </w:r>
         <w:r>
           <w:rPr>
@@ -3825,7 +3825,7 @@
       <w:bookmarkStart w:id="2" w:name="_Toc305767820"/>
       <w:bookmarkStart w:id="3" w:name="_Ref364326258"/>
       <w:bookmarkStart w:id="4" w:name="_Toc237334708"/>
-      <w:bookmarkStart w:id="5" w:name="_Toc431824351"/>
+      <w:bookmarkStart w:id="5" w:name="_Toc458719449"/>
       <w:bookmarkEnd w:id="0"/>
       <w:bookmarkEnd w:id="1"/>
       <w:r>
@@ -4290,7 +4290,7 @@
       <w:bookmarkStart w:id="29" w:name="_Toc237334709"/>
       <w:bookmarkStart w:id="30" w:name="_Ref364325937"/>
       <w:bookmarkStart w:id="31" w:name="_Ref364325955"/>
-      <w:bookmarkStart w:id="32" w:name="_Toc431824352"/>
+      <w:bookmarkStart w:id="32" w:name="_Toc458719450"/>
       <w:bookmarkEnd w:id="4"/>
       <w:bookmarkEnd w:id="8"/>
       <w:bookmarkEnd w:id="9"/>
@@ -4345,7 +4345,13 @@
       </w:r>
       <w:r>
         <w:br/>
-        <w:t>Your instructor will have told you which Git server you must use for your course work.   It will be one of the following:</w:t>
+        <w:t xml:space="preserve">Your instructor will </w:t>
+      </w:r>
+      <w:r>
+        <w:t xml:space="preserve">tell </w:t>
+      </w:r>
+      <w:r>
+        <w:t>you which Git server you must use for your course work.   It will be one of the following:</w:t>
       </w:r>
       <w:r>
         <w:br/>
@@ -4944,7 +4950,7 @@
       </w:pPr>
       <w:bookmarkStart w:id="33" w:name="_Ref429680554"/>
       <w:bookmarkStart w:id="34" w:name="_Ref429680559"/>
-      <w:bookmarkStart w:id="35" w:name="_Toc431824353"/>
+      <w:bookmarkStart w:id="35" w:name="_Toc458719451"/>
       <w:r>
         <w:t xml:space="preserve">Installing </w:t>
       </w:r>
@@ -5252,7 +5258,7 @@
       <w:pPr>
         <w:pStyle w:val="Heading2"/>
       </w:pPr>
-      <w:bookmarkStart w:id="36" w:name="_Toc431824354"/>
+      <w:bookmarkStart w:id="36" w:name="_Toc458719452"/>
       <w:r>
         <w:t>Installation and Setup of Command-Line Git</w:t>
       </w:r>
@@ -5647,7 +5653,7 @@
       </w:pPr>
       <w:bookmarkStart w:id="37" w:name="_Ref364256404"/>
       <w:bookmarkStart w:id="38" w:name="_Ref430251336"/>
-      <w:bookmarkStart w:id="39" w:name="_Toc431824355"/>
+      <w:bookmarkStart w:id="39" w:name="_Toc458719453"/>
       <w:r>
         <w:t>Installation and Setup of TortoiseGit</w:t>
       </w:r>
@@ -5809,7 +5815,7 @@
         <w:pStyle w:val="Heading1"/>
       </w:pPr>
       <w:bookmarkStart w:id="40" w:name="_Ref431590111"/>
-      <w:bookmarkStart w:id="41" w:name="_Toc431824356"/>
+      <w:bookmarkStart w:id="41" w:name="_Toc458719454"/>
       <w:r>
         <w:lastRenderedPageBreak/>
         <w:t>Installation and Setup of OpenSSH</w:t>
@@ -5830,7 +5836,7 @@
         <w:ind w:left="720"/>
         <w:jc w:val="center"/>
         <w:rPr>
-          <w:rStyle w:val="ProgramName"/>
+          <w:rFonts w:ascii="Consolas" w:hAnsi="Consolas"/>
         </w:rPr>
       </w:pPr>
       <w:r>
@@ -5846,15 +5852,15 @@
         <w:t xml:space="preserve"> for server</w:t>
       </w:r>
       <w:r>
-        <w:t>s using the SSH protocol:</w:t>
+        <w:t>s</w:t>
+      </w:r>
+      <w:r>
+        <w:t xml:space="preserve">:   </w:t>
       </w:r>
       <w:r>
         <w:t xml:space="preserve"> </w:t>
       </w:r>
       <w:r>
-        <w:br/>
-      </w:r>
-      <w:r>
         <w:rPr>
           <w:rStyle w:val="ProgramName"/>
         </w:rPr>
@@ -5875,88 +5881,41 @@
         </w:rPr>
         <w:t>Bitbucket</w:t>
       </w:r>
-      <w:r>
-        <w:rPr>
-          <w:rStyle w:val="ProgramName"/>
-        </w:rPr>
-        <w:br/>
+    </w:p>
+    <w:p/>
+    <w:p>
+      <w:r>
+        <w:t>This section is for Git servers that use the SSH protocol.   T</w:t>
+      </w:r>
+      <w:r>
+        <w:t xml:space="preserve">he SSH public-key mechanism </w:t>
+      </w:r>
+      <w:r>
+        <w:t xml:space="preserve">is </w:t>
+      </w:r>
+      <w:r>
+        <w:t xml:space="preserve">for security and authorization. </w:t>
+      </w:r>
+      <w:r>
+        <w:t>Hence you need to install OpenSSH.</w:t>
       </w:r>
     </w:p>
     <w:p>
       <w:pPr>
-        <w:pBdr>
-          <w:top w:val="single" w:sz="4" w:space="1" w:color="auto"/>
-          <w:left w:val="single" w:sz="4" w:space="4" w:color="auto"/>
-          <w:bottom w:val="single" w:sz="4" w:space="1" w:color="auto"/>
-          <w:right w:val="single" w:sz="4" w:space="4" w:color="auto"/>
-        </w:pBdr>
-        <w:ind w:left="720"/>
-        <w:jc w:val="center"/>
-        <w:rPr>
-          <w:b/>
-        </w:rPr>
-      </w:pPr>
-      <w:r>
-        <w:t xml:space="preserve"> (use of the SSH protocol for </w:t>
-      </w:r>
-      <w:r>
-        <w:rPr>
-          <w:rStyle w:val="ProgramName"/>
-        </w:rPr>
-        <w:t>cci-git</w:t>
-      </w:r>
-      <w:r>
-        <w:t xml:space="preserve"> is </w:t>
-      </w:r>
-      <w:r>
-        <w:rPr>
-          <w:i/>
-          <w:u w:val="single"/>
-        </w:rPr>
-        <w:t>no</w:t>
-      </w:r>
-      <w:r>
-        <w:t xml:space="preserve"> longer recommended)</w:t>
-      </w:r>
-    </w:p>
-    <w:p/>
-    <w:p/>
-    <w:p>
-      <w:r>
-        <w:t>The Git server</w:t>
-      </w:r>
-      <w:r>
-        <w:t xml:space="preserve"> </w:t>
-      </w:r>
-      <w:r>
-        <w:t>use</w:t>
-      </w:r>
-      <w:r>
-        <w:t>s</w:t>
-      </w:r>
-      <w:r>
-        <w:t xml:space="preserve"> the SSH public-key mechanism for security and authorization. </w:t>
-      </w:r>
-      <w:r>
-        <w:t>Hence you need to install OpenSSH.</w:t>
+        <w:pStyle w:val="Heading2"/>
+      </w:pPr>
+      <w:bookmarkStart w:id="42" w:name="_Ref364256375"/>
+      <w:bookmarkStart w:id="43" w:name="_Toc458719455"/>
+      <w:r>
+        <w:t>Download and Install OpenSSH</w:t>
+      </w:r>
+      <w:bookmarkEnd w:id="42"/>
+      <w:bookmarkEnd w:id="43"/>
+      <w:r>
+        <w:br/>
       </w:r>
     </w:p>
     <w:p>
-      <w:pPr>
-        <w:pStyle w:val="Heading2"/>
-      </w:pPr>
-      <w:bookmarkStart w:id="42" w:name="_Ref364256375"/>
-      <w:bookmarkStart w:id="43" w:name="_Toc431824357"/>
-      <w:r>
-        <w:t>Download and Install OpenSSH</w:t>
-      </w:r>
-      <w:bookmarkEnd w:id="42"/>
-      <w:bookmarkEnd w:id="43"/>
-      <w:r>
-        <w:br/>
-      </w:r>
-    </w:p>
-    <w:p>
       <w:r>
         <w:t xml:space="preserve">If you are working from a UNCC lab computer that already has </w:t>
       </w:r>
@@ -5967,7 +5926,7 @@
         <w:t xml:space="preserve">installed, </w:t>
       </w:r>
       <w:r>
-        <w:t>skip this section.</w:t>
+        <w:t>skip this section and go to the next section.</w:t>
       </w:r>
     </w:p>
     <w:p/>
@@ -6661,9 +6620,8 @@
         <w:pStyle w:val="Heading2"/>
       </w:pPr>
       <w:bookmarkStart w:id="45" w:name="_Ref364256383"/>
-      <w:bookmarkStart w:id="46" w:name="_Toc431824358"/>
-      <w:r>
-        <w:lastRenderedPageBreak/>
+      <w:bookmarkStart w:id="46" w:name="_Toc458719456"/>
+      <w:r>
         <w:t xml:space="preserve">Create </w:t>
       </w:r>
       <w:r>
@@ -6706,6 +6664,7 @@
     <w:p/>
     <w:p>
       <w:r>
+        <w:lastRenderedPageBreak/>
         <w:t>If</w:t>
       </w:r>
       <w:r>
@@ -8526,11 +8485,7 @@
         <w:t xml:space="preserve"> assignment </w:t>
       </w:r>
       <w:r>
-        <w:t xml:space="preserve">indicated by your </w:t>
-      </w:r>
-      <w:r>
-        <w:lastRenderedPageBreak/>
-        <w:t>instructor.</w:t>
+        <w:t>indicated by your instructor.</w:t>
       </w:r>
       <w:r>
         <w:br/>
@@ -8589,6 +8544,7 @@
         </w:numPr>
       </w:pPr>
       <w:r>
+        <w:lastRenderedPageBreak/>
         <w:t xml:space="preserve">Create </w:t>
       </w:r>
       <w:r>
@@ -8604,7 +8560,7 @@
         <w:fldChar w:fldCharType="separate"/>
       </w:r>
       <w:r>
-        <w:t>7.2</w:t>
+        <w:t>7.3</w:t>
       </w:r>
       <w:r>
         <w:fldChar w:fldCharType="end"/>
@@ -9949,6 +9905,9 @@
         <w:t xml:space="preserve"> </w:t>
       </w:r>
       <w:r>
+        <w:br/>
+      </w:r>
+      <w:r>
         <w:t xml:space="preserve">Window users </w:t>
       </w:r>
       <w:r>
@@ -10012,7 +9971,7 @@
       </w:pPr>
       <w:bookmarkStart w:id="52" w:name="_Ref364457563"/>
       <w:bookmarkStart w:id="53" w:name="_Ref364465518"/>
-      <w:bookmarkStart w:id="54" w:name="_Toc431824359"/>
+      <w:bookmarkStart w:id="54" w:name="_Toc458719457"/>
       <w:r>
         <w:t>[</w:t>
       </w:r>
@@ -10395,6 +10354,7 @@
         </w:numPr>
       </w:pPr>
       <w:r>
+        <w:lastRenderedPageBreak/>
         <w:t xml:space="preserve">Save the key to a file named </w:t>
       </w:r>
       <w:r>
@@ -10419,7 +10379,6 @@
         <w:br/>
       </w:r>
       <w:r>
-        <w:lastRenderedPageBreak/>
         <w:br/>
         <w:t xml:space="preserve">You should keep the PuTTY private key and the standard private key safe as described in Section </w:t>
       </w:r>
@@ -10452,7 +10411,7 @@
       <w:bookmarkStart w:id="57" w:name="_Ref396901382"/>
       <w:bookmarkStart w:id="58" w:name="_Ref430107997"/>
       <w:bookmarkStart w:id="59" w:name="_Ref430108003"/>
-      <w:bookmarkStart w:id="60" w:name="_Toc431824360"/>
+      <w:bookmarkStart w:id="60" w:name="_Toc458719458"/>
       <w:bookmarkEnd w:id="48"/>
       <w:r>
         <w:t xml:space="preserve">Full </w:t>
@@ -14184,7 +14143,7 @@
         <w:fldChar w:fldCharType="begin"/>
       </w:r>
       <w:r>
-        <w:instrText xml:space="preserve"> REF _Ref430110430 \r \h </w:instrText>
+        <w:instrText xml:space="preserve"> REF _Ref429565319 \r \h </w:instrText>
       </w:r>
       <w:r>
         <w:fldChar w:fldCharType="separate"/>
@@ -14196,13 +14155,16 @@
         <w:fldChar w:fldCharType="end"/>
       </w:r>
       <w:r>
-        <w:t xml:space="preserve"> through </w:t>
+        <w:t xml:space="preserve"> </w:t>
+      </w:r>
+      <w:r>
+        <w:t xml:space="preserve">through </w:t>
       </w:r>
       <w:r>
         <w:fldChar w:fldCharType="begin"/>
       </w:r>
       <w:r>
-        <w:instrText xml:space="preserve"> REF _Ref429565319 \r \h </w:instrText>
+        <w:instrText xml:space="preserve"> REF _Ref412237379 \r \h </w:instrText>
       </w:r>
       <w:r>
         <w:fldChar w:fldCharType="separate"/>
@@ -14214,7 +14176,10 @@
         <w:fldChar w:fldCharType="end"/>
       </w:r>
       <w:r>
-        <w:t xml:space="preserve"> plus either </w:t>
+        <w:t xml:space="preserve"> and then </w:t>
+      </w:r>
+      <w:r>
+        <w:t xml:space="preserve">either </w:t>
       </w:r>
       <w:r>
         <w:fldChar w:fldCharType="begin"/>
@@ -15838,7 +15803,7 @@
         <w:fldChar w:fldCharType="separate"/>
       </w:r>
       <w:r>
-        <w:t>7.2</w:t>
+        <w:t>7.3</w:t>
       </w:r>
       <w:r>
         <w:fldChar w:fldCharType="end"/>
@@ -16086,7 +16051,7 @@
         <w:fldChar w:fldCharType="separate"/>
       </w:r>
       <w:r>
-        <w:t>7.3</w:t>
+        <w:t>7.1</w:t>
       </w:r>
       <w:r>
         <w:fldChar w:fldCharType="end"/>
@@ -18265,7 +18230,7 @@
       <w:bookmarkStart w:id="74" w:name="_Toc237334712"/>
       <w:bookmarkStart w:id="75" w:name="_Ref364350511"/>
       <w:bookmarkStart w:id="76" w:name="_Ref364350513"/>
-      <w:bookmarkStart w:id="77" w:name="_Toc431824361"/>
+      <w:bookmarkStart w:id="77" w:name="_Toc458719459"/>
       <w:bookmarkEnd w:id="67"/>
       <w:bookmarkEnd w:id="68"/>
       <w:bookmarkEnd w:id="69"/>
@@ -18637,7 +18602,7 @@
         <w:fldChar w:fldCharType="begin"/>
       </w:r>
       <w:r>
-        <w:instrText xml:space="preserve"> REF _Ref430110430 \r \h </w:instrText>
+        <w:instrText xml:space="preserve"> REF _Ref429565319 \r \h </w:instrText>
       </w:r>
       <w:r>
         <w:fldChar w:fldCharType="separate"/>
@@ -18649,13 +18614,19 @@
         <w:fldChar w:fldCharType="end"/>
       </w:r>
       <w:r>
-        <w:t xml:space="preserve"> through </w:t>
+        <w:t xml:space="preserve"> </w:t>
+      </w:r>
+      <w:r>
+        <w:t>through</w:t>
+      </w:r>
+      <w:r>
+        <w:t xml:space="preserve"> </w:t>
       </w:r>
       <w:r>
         <w:fldChar w:fldCharType="begin"/>
       </w:r>
       <w:r>
-        <w:instrText xml:space="preserve"> REF _Ref429565319 \r \h </w:instrText>
+        <w:instrText xml:space="preserve"> REF _Ref412237379 \r \h </w:instrText>
       </w:r>
       <w:r>
         <w:fldChar w:fldCharType="separate"/>
@@ -18667,10 +18638,7 @@
         <w:fldChar w:fldCharType="end"/>
       </w:r>
       <w:r>
-        <w:t>,</w:t>
-      </w:r>
-      <w:r>
-        <w:t xml:space="preserve"> plus </w:t>
+        <w:t xml:space="preserve"> and then </w:t>
       </w:r>
       <w:r>
         <w:fldChar w:fldCharType="begin"/>
@@ -19549,7 +19517,7 @@
         <w:fldChar w:fldCharType="separate"/>
       </w:r>
       <w:r>
-        <w:t>7.2</w:t>
+        <w:t>7.3</w:t>
       </w:r>
       <w:r>
         <w:fldChar w:fldCharType="end"/>
@@ -19788,7 +19756,7 @@
         <w:fldChar w:fldCharType="separate"/>
       </w:r>
       <w:r>
-        <w:t>7.3</w:t>
+        <w:t>7.1</w:t>
       </w:r>
       <w:r>
         <w:fldChar w:fldCharType="end"/>
@@ -22227,7 +22195,7 @@
         <w:pStyle w:val="Heading1"/>
       </w:pPr>
       <w:bookmarkStart w:id="80" w:name="_Ref396901734"/>
-      <w:bookmarkStart w:id="81" w:name="_Toc431824362"/>
+      <w:bookmarkStart w:id="81" w:name="_Toc458719460"/>
       <w:r>
         <w:lastRenderedPageBreak/>
         <w:t>Git Server A</w:t>
@@ -22249,34 +22217,22 @@
       <w:pPr>
         <w:pStyle w:val="Heading2"/>
       </w:pPr>
-      <w:bookmarkStart w:id="82" w:name="_Ref430110430"/>
-      <w:bookmarkStart w:id="83" w:name="_Toc431824363"/>
+      <w:bookmarkStart w:id="82" w:name="_Ref429565319"/>
+      <w:bookmarkStart w:id="83" w:name="_Ref429565332"/>
+      <w:bookmarkStart w:id="84" w:name="_Toc458719461"/>
       <w:r>
         <w:rPr>
           <w:rStyle w:val="ProgramName"/>
           <w:i w:val="0"/>
         </w:rPr>
-        <w:t>git-viscenter</w:t>
-      </w:r>
-      <w:r>
-        <w:t xml:space="preserve"> </w:t>
-      </w:r>
-      <w:r>
-        <w:t>Server</w:t>
-      </w:r>
-      <w:r>
-        <w:t xml:space="preserve"> </w:t>
-      </w:r>
-      <w:bookmarkEnd w:id="72"/>
-      <w:bookmarkEnd w:id="73"/>
-      <w:bookmarkEnd w:id="74"/>
-      <w:r>
-        <w:t>URL</w:t>
-      </w:r>
-      <w:bookmarkEnd w:id="75"/>
-      <w:bookmarkEnd w:id="76"/>
+        <w:t xml:space="preserve">cci-git </w:t>
+      </w:r>
+      <w:r>
+        <w:t>Server URL</w:t>
+      </w:r>
       <w:bookmarkEnd w:id="82"/>
       <w:bookmarkEnd w:id="83"/>
+      <w:bookmarkEnd w:id="84"/>
     </w:p>
     <w:p/>
     <w:p>
@@ -22288,76 +22244,502 @@
           <w:right w:val="single" w:sz="4" w:space="4" w:color="auto"/>
         </w:pBdr>
         <w:ind w:left="720"/>
-      </w:pPr>
-      <w:r>
-        <w:t xml:space="preserve">This section is only for </w:t>
-      </w:r>
-      <w:r>
-        <w:t>se</w:t>
-      </w:r>
-      <w:r>
-        <w:t>r</w:t>
-      </w:r>
-      <w:r>
-        <w:t>ver</w:t>
-      </w:r>
-      <w:r>
-        <w:t xml:space="preserve"> </w:t>
-      </w:r>
-      <w:r>
-        <w:rPr>
-          <w:rStyle w:val="ProgramName"/>
-        </w:rPr>
-        <w:t>git-viscenter</w:t>
-      </w:r>
-      <w:r>
-        <w:rPr>
-          <w:rStyle w:val="ProgramName"/>
-        </w:rPr>
-        <w:t>@cci-subv.uncc.edu.</w:t>
-      </w:r>
+        <w:jc w:val="center"/>
+      </w:pPr>
+      <w:r>
+        <w:t xml:space="preserve">This section is only for server </w:t>
+      </w:r>
+      <w:r>
+        <w:rPr>
+          <w:rStyle w:val="ProgramName"/>
+        </w:rPr>
+        <w:t>cci-git.uncc.edu</w:t>
+      </w:r>
+    </w:p>
+    <w:p>
+      <w:pPr>
+        <w:jc w:val="center"/>
+      </w:pPr>
     </w:p>
     <w:p/>
     <w:p>
       <w:r>
-        <w:t>E</w:t>
-      </w:r>
-      <w:r>
-        <w:t xml:space="preserve">ach student </w:t>
-      </w:r>
-      <w:r>
-        <w:t>(</w:t>
-      </w:r>
-      <w:r>
-        <w:t>and/</w:t>
-      </w:r>
-      <w:r>
-        <w:t xml:space="preserve">or team) </w:t>
-      </w:r>
-      <w:r>
-        <w:t xml:space="preserve">in class </w:t>
-      </w:r>
-      <w:r>
-        <w:t xml:space="preserve">has already had a repository directory created for them. The </w:t>
-      </w:r>
-      <w:r>
-        <w:t xml:space="preserve">URL of </w:t>
-      </w:r>
-      <w:r>
-        <w:t xml:space="preserve">a student’s </w:t>
-      </w:r>
-      <w:r>
-        <w:t xml:space="preserve">Git </w:t>
-      </w:r>
-      <w:r>
-        <w:t>repository directory</w:t>
-      </w:r>
-      <w:r>
-        <w:t xml:space="preserve"> is as follows.</w:t>
+        <w:t xml:space="preserve">Access </w:t>
+      </w:r>
+      <w:r>
+        <w:rPr>
+          <w:rStyle w:val="ProgramName"/>
+        </w:rPr>
+        <w:t>cci-git</w:t>
+      </w:r>
+      <w:r>
+        <w:t xml:space="preserve"> using the HTTPS protocol. Section </w:t>
+      </w:r>
+      <w:r>
+        <w:fldChar w:fldCharType="begin"/>
+      </w:r>
+      <w:r>
+        <w:instrText xml:space="preserve"> REF _Ref430108197 \r \h </w:instrText>
+      </w:r>
+      <w:r>
+        <w:fldChar w:fldCharType="separate"/>
+      </w:r>
+      <w:r>
+        <w:t>7.5</w:t>
+      </w:r>
+      <w:r>
+        <w:fldChar w:fldCharType="end"/>
+      </w:r>
+      <w:r>
+        <w:t xml:space="preserve"> has detailed instructions, below is a list of the URL’s you will typically use.</w:t>
+      </w:r>
+      <w:r>
+        <w:br/>
+      </w:r>
+    </w:p>
+    <w:p>
+      <w:r>
+        <w:t xml:space="preserve">Your user name and password for all access to </w:t>
+      </w:r>
+      <w:r>
+        <w:rPr>
+          <w:rStyle w:val="ProgramName"/>
+        </w:rPr>
+        <w:t>cci-git</w:t>
+      </w:r>
+      <w:r>
+        <w:t xml:space="preserve"> is your UNCC username and password.</w:t>
+      </w:r>
+      <w:r>
+        <w:br/>
+      </w:r>
+    </w:p>
+    <w:p>
+      <w:pPr>
+        <w:numPr>
+          <w:ilvl w:val="0"/>
+          <w:numId w:val="27"/>
+        </w:numPr>
+      </w:pPr>
+      <w:r>
+        <w:rPr>
+          <w:u w:val="single"/>
+        </w:rPr>
+        <w:t>Student Repository</w:t>
+      </w:r>
+      <w:r>
+        <w:t>:   The Git URL is:</w:t>
+      </w:r>
+      <w:r>
+        <w:br/>
+      </w:r>
+    </w:p>
+    <w:p>
+      <w:pPr>
+        <w:ind w:left="360"/>
+      </w:pPr>
+      <w:r>
+        <w:rPr>
+          <w:rStyle w:val="ShellCode-Input"/>
+          <w:color w:val="auto"/>
+        </w:rPr>
+        <w:t>https://cci-git.uncc.edu</w:t>
+      </w:r>
+      <w:r>
+        <w:rPr>
+          <w:rStyle w:val="ShellCode-Input"/>
+          <w:color w:val="auto"/>
+        </w:rPr>
+        <w:t>/</w:t>
+      </w:r>
+      <w:r>
+        <w:rPr>
+          <w:rStyle w:val="UserInputChar"/>
+        </w:rPr>
+        <w:t>your_</w:t>
+      </w:r>
+      <w:r>
+        <w:rPr>
+          <w:rStyle w:val="UserInputChar"/>
+        </w:rPr>
+        <w:t>uncc_</w:t>
+      </w:r>
+      <w:r>
+        <w:rPr>
+          <w:rStyle w:val="UserInputChar"/>
+        </w:rPr>
+        <w:t>userid</w:t>
+      </w:r>
+      <w:r>
+        <w:rPr>
+          <w:rStyle w:val="ShellCode-Input"/>
+          <w:color w:val="auto"/>
+        </w:rPr>
+        <w:t>/</w:t>
+      </w:r>
+      <w:r>
+        <w:rPr>
+          <w:rStyle w:val="UserInputChar"/>
+        </w:rPr>
+        <w:t>your_repo</w:t>
+      </w:r>
+      <w:r>
+        <w:rPr>
+          <w:rStyle w:val="UserInputChar"/>
+        </w:rPr>
+        <w:t>_</w:t>
+      </w:r>
+      <w:r>
+        <w:rPr>
+          <w:rStyle w:val="UserInputChar"/>
+        </w:rPr>
+        <w:t>name</w:t>
+      </w:r>
+      <w:r>
+        <w:rPr>
+          <w:rStyle w:val="ShellCode-Input"/>
+          <w:color w:val="auto"/>
+        </w:rPr>
+        <w:t>.git</w:t>
+      </w:r>
+      <w:r>
+        <w:rPr>
+          <w:rStyle w:val="ProgramName"/>
+        </w:rPr>
+        <w:t xml:space="preserve"> </w:t>
+      </w:r>
+    </w:p>
+    <w:p>
+      <w:pPr>
+        <w:pStyle w:val="ListParagraph"/>
+      </w:pPr>
+    </w:p>
+    <w:p>
+      <w:pPr>
+        <w:numPr>
+          <w:ilvl w:val="0"/>
+          <w:numId w:val="27"/>
+        </w:numPr>
+        <w:rPr>
+          <w:rFonts w:ascii="Consolas" w:hAnsi="Consolas"/>
+        </w:rPr>
+      </w:pPr>
+      <w:r>
+        <w:rPr>
+          <w:u w:val="single"/>
+        </w:rPr>
+        <w:t>Course Repository</w:t>
+      </w:r>
+      <w:r>
+        <w:t>: The course repo’s and material will be found at URL’s such as:</w:t>
+      </w:r>
+      <w:r>
+        <w:br/>
+      </w:r>
+    </w:p>
+    <w:p>
+      <w:pPr>
+        <w:ind w:left="360"/>
+        <w:rPr>
+          <w:rFonts w:ascii="Consolas" w:hAnsi="Consolas"/>
+        </w:rPr>
+      </w:pPr>
+      <w:r>
+        <w:rPr>
+          <w:rStyle w:val="ShellCode-Input"/>
+          <w:color w:val="auto"/>
+        </w:rPr>
+        <w:t>https://cci-git.uncc.edu</w:t>
+      </w:r>
+      <w:r>
+        <w:rPr>
+          <w:rStyle w:val="ShellCode-Input"/>
+          <w:color w:val="auto"/>
+        </w:rPr>
+        <w:t>/</w:t>
+      </w:r>
+      <w:r>
+        <w:rPr>
+          <w:rStyle w:val="UserInputChar"/>
+        </w:rPr>
+        <w:t>ITCS_Class_URL_Name</w:t>
+      </w:r>
+      <w:r>
+        <w:rPr>
+          <w:rStyle w:val="ShellCode-Input"/>
+          <w:color w:val="auto"/>
+        </w:rPr>
+        <w:t>/</w:t>
+      </w:r>
+      <w:r>
+        <w:rPr>
+          <w:rStyle w:val="UserInputChar"/>
+        </w:rPr>
+        <w:t>the_r</w:t>
+      </w:r>
+      <w:r>
+        <w:rPr>
+          <w:rStyle w:val="UserInputChar"/>
+        </w:rPr>
+        <w:t>epo</w:t>
+      </w:r>
+      <w:r>
+        <w:rPr>
+          <w:rStyle w:val="UserInputChar"/>
+        </w:rPr>
+        <w:t>_</w:t>
+      </w:r>
+      <w:r>
+        <w:rPr>
+          <w:rStyle w:val="UserInputChar"/>
+        </w:rPr>
+        <w:t>name</w:t>
+      </w:r>
+      <w:r>
+        <w:rPr>
+          <w:rStyle w:val="ShellCode-Input"/>
+          <w:color w:val="auto"/>
+        </w:rPr>
+        <w:t>.git</w:t>
+      </w:r>
+      <w:r>
+        <w:rPr>
+          <w:rStyle w:val="ProgramName"/>
+        </w:rPr>
+        <w:t xml:space="preserve"> </w:t>
+      </w:r>
+      <w:r>
+        <w:rPr>
+          <w:rStyle w:val="ProgramName"/>
+        </w:rPr>
+        <w:br/>
+      </w:r>
+      <w:r>
+        <w:rPr>
+          <w:rStyle w:val="ProgramName"/>
+        </w:rPr>
+        <w:br/>
+      </w:r>
+      <w:r>
+        <w:t xml:space="preserve">The </w:t>
+      </w:r>
+      <w:r>
+        <w:rPr>
+          <w:rStyle w:val="UserInputChar"/>
+        </w:rPr>
+        <w:t>ITCS_Class_URL_Name</w:t>
+      </w:r>
+      <w:r>
+        <w:t xml:space="preserve"> will be given you with your assignments or tutorial instructions.</w:t>
+      </w:r>
+      <w:r>
+        <w:rPr>
+          <w:rStyle w:val="ProgramName"/>
+        </w:rPr>
+        <w:br/>
+      </w:r>
+    </w:p>
+    <w:p>
+      <w:pPr>
+        <w:numPr>
+          <w:ilvl w:val="0"/>
+          <w:numId w:val="27"/>
+        </w:numPr>
+        <w:rPr>
+          <w:rFonts w:ascii="Consolas" w:hAnsi="Consolas"/>
+          <w:vanish/>
+        </w:rPr>
+      </w:pPr>
+      <w:r>
+        <w:rPr>
+          <w:u w:val="single"/>
+        </w:rPr>
+        <w:t>Web Server</w:t>
+      </w:r>
+      <w:r>
+        <w:t xml:space="preserve">:   </w:t>
+      </w:r>
+      <w:hyperlink r:id="rId44" w:history="1">
+        <w:r>
+          <w:rPr>
+            <w:rStyle w:val="Hyperlink"/>
+            <w:rFonts w:ascii="Consolas" w:hAnsi="Consolas"/>
+          </w:rPr>
+          <w:t>https://cci-git.uncc.edu</w:t>
+        </w:r>
+      </w:hyperlink>
+      <w:r>
+        <w:rPr>
+          <w:rStyle w:val="ProgramName"/>
+        </w:rPr>
+        <w:t xml:space="preserve"> </w:t>
+      </w:r>
+      <w:r>
+        <w:rPr>
+          <w:rStyle w:val="ProgramName"/>
+        </w:rPr>
+        <w:br/>
+      </w:r>
+      <w:r>
+        <w:br/>
+        <w:t>You only need to access the website via web browser when creating new repositories and GitLab specific operations.   Most, git operations will be performed using the Git command-line or your preferred GUI for Git.</w:t>
+      </w:r>
+      <w:r>
+        <w:br/>
+      </w:r>
+    </w:p>
+    <w:p>
+      <w:pPr>
+        <w:numPr>
+          <w:ilvl w:val="0"/>
+          <w:numId w:val="27"/>
+        </w:numPr>
+        <w:rPr>
+          <w:rStyle w:val="ProgramName"/>
+        </w:rPr>
+      </w:pPr>
+      <w:commentRangeStart w:id="85"/>
+      <w:r>
+        <w:rPr>
+          <w:vanish/>
+          <w:u w:val="single"/>
+        </w:rPr>
+        <w:t>Team Repository</w:t>
+      </w:r>
+      <w:r>
+        <w:rPr>
+          <w:vanish/>
+        </w:rPr>
+        <w:t>:  If your course use team projects, use the following instructions and conventions for creating a repository accessible by all team members:</w:t>
+      </w:r>
+      <w:r>
+        <w:br/>
+      </w:r>
+      <w:commentRangeEnd w:id="85"/>
+      <w:r>
+        <w:rPr>
+          <w:rStyle w:val="CommentReference"/>
+        </w:rPr>
+        <w:commentReference w:id="85"/>
+      </w:r>
+      <w:r>
+        <w:t xml:space="preserve">                               </w:t>
       </w:r>
     </w:p>
     <w:p/>
     <w:p>
+      <w:pPr>
+        <w:pStyle w:val="Heading2"/>
+      </w:pPr>
+      <w:bookmarkStart w:id="86" w:name="_Ref430110430"/>
+      <w:bookmarkStart w:id="87" w:name="_Toc458719462"/>
+      <w:r>
+        <w:rPr>
+          <w:rStyle w:val="ProgramName"/>
+          <w:i w:val="0"/>
+        </w:rPr>
+        <w:t>git-viscenter</w:t>
+      </w:r>
+      <w:r>
+        <w:t xml:space="preserve"> </w:t>
+      </w:r>
+      <w:r>
+        <w:t>Server</w:t>
+      </w:r>
+      <w:r>
+        <w:t xml:space="preserve"> </w:t>
+      </w:r>
+      <w:bookmarkEnd w:id="72"/>
+      <w:bookmarkEnd w:id="73"/>
+      <w:bookmarkEnd w:id="74"/>
+      <w:r>
+        <w:t>URL</w:t>
+      </w:r>
+      <w:bookmarkEnd w:id="75"/>
+      <w:bookmarkEnd w:id="76"/>
+      <w:bookmarkEnd w:id="86"/>
+      <w:bookmarkEnd w:id="87"/>
+    </w:p>
+    <w:p/>
+    <w:p>
+      <w:pPr>
+        <w:pBdr>
+          <w:top w:val="single" w:sz="4" w:space="1" w:color="auto"/>
+          <w:left w:val="single" w:sz="4" w:space="4" w:color="auto"/>
+          <w:bottom w:val="single" w:sz="4" w:space="1" w:color="auto"/>
+          <w:right w:val="single" w:sz="4" w:space="4" w:color="auto"/>
+        </w:pBdr>
+        <w:ind w:left="720"/>
+      </w:pPr>
+      <w:r>
+        <w:t xml:space="preserve">This section is only for </w:t>
+      </w:r>
+      <w:r>
+        <w:t>se</w:t>
+      </w:r>
+      <w:r>
+        <w:t>r</w:t>
+      </w:r>
+      <w:r>
+        <w:t>ver</w:t>
+      </w:r>
+      <w:r>
+        <w:t xml:space="preserve"> </w:t>
+      </w:r>
+      <w:r>
+        <w:rPr>
+          <w:rStyle w:val="ProgramName"/>
+        </w:rPr>
+        <w:t>git-viscenter</w:t>
+      </w:r>
+      <w:r>
+        <w:rPr>
+          <w:rStyle w:val="ProgramName"/>
+        </w:rPr>
+        <w:t>@cci-subv.uncc.edu.</w:t>
+      </w:r>
+    </w:p>
+    <w:p/>
+    <w:p>
+      <w:r>
+        <w:t>E</w:t>
+      </w:r>
+      <w:r>
+        <w:t xml:space="preserve">ach student </w:t>
+      </w:r>
+      <w:r>
+        <w:t>(</w:t>
+      </w:r>
+      <w:r>
+        <w:t>and/</w:t>
+      </w:r>
+      <w:r>
+        <w:t xml:space="preserve">or team) </w:t>
+      </w:r>
+      <w:r>
+        <w:t xml:space="preserve">in class </w:t>
+      </w:r>
+      <w:r>
+        <w:t xml:space="preserve">has already had a repository directory created for them. The </w:t>
+      </w:r>
+      <w:r>
+        <w:t xml:space="preserve">URL of </w:t>
+      </w:r>
+      <w:r>
+        <w:t xml:space="preserve">a student’s </w:t>
+      </w:r>
+      <w:r>
+        <w:t xml:space="preserve">Git </w:t>
+      </w:r>
+      <w:r>
+        <w:t>repository directory</w:t>
+      </w:r>
+      <w:r>
+        <w:t xml:space="preserve"> is as follows.</w:t>
+      </w:r>
+    </w:p>
+    <w:p/>
+    <w:p>
       <w:r>
         <w:t>Assume your UNCC email address is:</w:t>
       </w:r>
@@ -22368,7 +22750,7 @@
         <w:br/>
         <w:t xml:space="preserve">             </w:t>
       </w:r>
-      <w:hyperlink r:id="rId44" w:history="1">
+      <w:hyperlink r:id="rId47" w:history="1">
         <w:r>
           <w:rPr>
             <w:rStyle w:val="Hyperlink"/>
@@ -22386,6 +22768,7 @@
     </w:p>
     <w:p>
       <w:r>
+        <w:lastRenderedPageBreak/>
         <w:br/>
       </w:r>
       <w:r>
@@ -22758,9 +23141,9 @@
       <w:pPr>
         <w:pStyle w:val="Heading2"/>
       </w:pPr>
-      <w:bookmarkStart w:id="84" w:name="_Ref412237379"/>
-      <w:bookmarkStart w:id="85" w:name="_Ref412237381"/>
-      <w:bookmarkStart w:id="86" w:name="_Toc431824364"/>
+      <w:bookmarkStart w:id="88" w:name="_Ref412237379"/>
+      <w:bookmarkStart w:id="89" w:name="_Ref412237381"/>
+      <w:bookmarkStart w:id="90" w:name="_Toc458719463"/>
       <w:r>
         <w:rPr>
           <w:rStyle w:val="ProgramName"/>
@@ -22774,9 +23157,9 @@
       <w:r>
         <w:t>URL</w:t>
       </w:r>
-      <w:bookmarkEnd w:id="84"/>
-      <w:bookmarkEnd w:id="85"/>
-      <w:bookmarkEnd w:id="86"/>
+      <w:bookmarkEnd w:id="88"/>
+      <w:bookmarkEnd w:id="89"/>
+      <w:bookmarkEnd w:id="90"/>
     </w:p>
     <w:p/>
     <w:p>
@@ -22828,7 +23211,7 @@
       <w:r>
         <w:t xml:space="preserve"> for yourself on </w:t>
       </w:r>
-      <w:hyperlink r:id="rId45" w:history="1">
+      <w:hyperlink r:id="rId48" w:history="1">
         <w:r>
           <w:rPr>
             <w:rStyle w:val="Hyperlink"/>
@@ -22849,7 +23232,7 @@
         </w:numPr>
         <w:contextualSpacing/>
       </w:pPr>
-      <w:hyperlink r:id="rId46" w:history="1">
+      <w:hyperlink r:id="rId49" w:history="1">
         <w:r>
           <w:rPr>
             <w:rStyle w:val="Hyperlink"/>
@@ -22871,9 +23254,10 @@
         <w:contextualSpacing/>
       </w:pPr>
       <w:r>
+        <w:lastRenderedPageBreak/>
         <w:t xml:space="preserve">Details on their Academic Account Policy are at this </w:t>
       </w:r>
-      <w:hyperlink r:id="rId47" w:history="1">
+      <w:hyperlink r:id="rId50" w:history="1">
         <w:r>
           <w:rPr>
             <w:rStyle w:val="Hyperlink"/>
@@ -23090,27 +23474,23 @@
       <w:pPr>
         <w:pStyle w:val="Heading2"/>
       </w:pPr>
-      <w:bookmarkStart w:id="87" w:name="_Ref429565319"/>
-      <w:bookmarkStart w:id="88" w:name="_Ref429565332"/>
-      <w:bookmarkStart w:id="89" w:name="_Toc431824365"/>
-      <w:r>
-        <w:rPr>
-          <w:rStyle w:val="ProgramName"/>
-          <w:i w:val="0"/>
-        </w:rPr>
-        <w:t xml:space="preserve">cci-git </w:t>
-      </w:r>
-      <w:r>
-        <w:t xml:space="preserve">Server </w:t>
-      </w:r>
-      <w:r>
-        <w:t>URL</w:t>
-      </w:r>
-      <w:bookmarkEnd w:id="87"/>
-      <w:bookmarkEnd w:id="88"/>
-      <w:bookmarkEnd w:id="89"/>
+      <w:bookmarkStart w:id="91" w:name="_Ref430110434"/>
+      <w:bookmarkStart w:id="92" w:name="_Ref398212095"/>
+      <w:bookmarkStart w:id="93" w:name="_Toc458719464"/>
+      <w:r>
+        <w:t>Accessing</w:t>
+      </w:r>
+      <w:r>
+        <w:t xml:space="preserve"> Git Server Using SSH Keys</w:t>
+      </w:r>
+      <w:bookmarkEnd w:id="91"/>
+      <w:bookmarkEnd w:id="93"/>
     </w:p>
-    <w:p/>
+    <w:p>
+      <w:bookmarkStart w:id="94" w:name="_Toc412241314"/>
+      <w:bookmarkEnd w:id="92"/>
+      <w:bookmarkEnd w:id="94"/>
+    </w:p>
     <w:p>
       <w:pPr>
         <w:pBdr>
@@ -23121,598 +23501,49 @@
         </w:pBdr>
         <w:ind w:left="720"/>
         <w:jc w:val="center"/>
-      </w:pPr>
-      <w:r>
-        <w:t xml:space="preserve">This section is only for server </w:t>
-      </w:r>
-      <w:r>
-        <w:rPr>
-          <w:rStyle w:val="ProgramName"/>
-        </w:rPr>
-        <w:t>cci-git</w:t>
-      </w:r>
-      <w:r>
-        <w:rPr>
-          <w:rStyle w:val="ProgramName"/>
-        </w:rPr>
-        <w:t>.uncc.edu</w:t>
-      </w:r>
-    </w:p>
-    <w:p>
-      <w:pPr>
-        <w:jc w:val="center"/>
-      </w:pPr>
-    </w:p>
-    <w:p/>
-    <w:p>
-      <w:r>
-        <w:t xml:space="preserve">Access </w:t>
-      </w:r>
-      <w:r>
-        <w:rPr>
-          <w:rStyle w:val="ProgramName"/>
-        </w:rPr>
-        <w:t>cci-git</w:t>
-      </w:r>
-      <w:r>
-        <w:t xml:space="preserve"> using the HTTPS protocol. </w:t>
-      </w:r>
-      <w:r>
-        <w:t>Section</w:t>
-      </w:r>
-      <w:r>
+        <w:rPr>
+          <w:noProof/>
+          <w:lang w:eastAsia="zh-TW"/>
+        </w:rPr>
+      </w:pPr>
+      <w:r>
+        <w:t xml:space="preserve">This section is </w:t>
+      </w:r>
+      <w:r>
+        <w:rPr>
+          <w:u w:val="single"/>
+        </w:rPr>
+        <w:t>only</w:t>
+      </w:r>
+      <w:r>
+        <w:t xml:space="preserve"> for Git server</w:t>
+      </w:r>
+      <w:r>
+        <w:t>s</w:t>
+      </w:r>
+      <w:r>
+        <w:t>:</w:t>
+      </w:r>
+      <w:r>
+        <w:t xml:space="preserve">  </w:t>
+      </w:r>
+      <w:r>
+        <w:rPr>
+          <w:rStyle w:val="ProgramName"/>
+        </w:rPr>
+        <w:t>git-viscenter</w:t>
+      </w:r>
+      <w:r>
+        <w:rPr>
+          <w:rStyle w:val="ProgramName"/>
+        </w:rPr>
+        <w:t>,</w:t>
+      </w:r>
+      <w:r>
+        <w:rPr>
+          <w:rStyle w:val="ProgramName"/>
+        </w:rPr>
         <w:t xml:space="preserve"> </w:t>
-      </w:r>
-      <w:r>
-        <w:fldChar w:fldCharType="begin"/>
-      </w:r>
-      <w:r>
-        <w:instrText xml:space="preserve"> REF _Ref430108197 \r \h </w:instrText>
-      </w:r>
-      <w:r>
-        <w:fldChar w:fldCharType="separate"/>
-      </w:r>
-      <w:r>
-        <w:t>7.5</w:t>
-      </w:r>
-      <w:r>
-        <w:fldChar w:fldCharType="end"/>
-      </w:r>
-      <w:r>
-        <w:t xml:space="preserve"> has detailed instructions, below is a list of the URL’s you will typically use.</w:t>
-      </w:r>
-      <w:r>
-        <w:br/>
-      </w:r>
-      <w:r>
-        <w:br/>
-      </w:r>
-    </w:p>
-    <w:p/>
-    <w:p>
-      <w:r>
-        <w:lastRenderedPageBreak/>
-        <w:t xml:space="preserve">Your user name and password for all access to </w:t>
-      </w:r>
-      <w:r>
-        <w:rPr>
-          <w:rStyle w:val="ProgramName"/>
-        </w:rPr>
-        <w:t>cci-git</w:t>
-      </w:r>
-      <w:r>
-        <w:t xml:space="preserve"> is your UNCC username and password.</w:t>
-      </w:r>
-      <w:r>
-        <w:br/>
-      </w:r>
-    </w:p>
-    <w:p>
-      <w:pPr>
-        <w:numPr>
-          <w:ilvl w:val="0"/>
-          <w:numId w:val="27"/>
-        </w:numPr>
-      </w:pPr>
-      <w:r>
-        <w:rPr>
-          <w:u w:val="single"/>
-        </w:rPr>
-        <w:t>Student Repository</w:t>
-      </w:r>
-      <w:r>
-        <w:t>:   T</w:t>
-      </w:r>
-      <w:r>
-        <w:t xml:space="preserve">he Git URL </w:t>
-      </w:r>
-      <w:r>
-        <w:t>is</w:t>
-      </w:r>
-      <w:r>
-        <w:t>:</w:t>
-      </w:r>
-      <w:r>
-        <w:br/>
-      </w:r>
-    </w:p>
-    <w:p>
-      <w:pPr>
-        <w:ind w:left="360"/>
-      </w:pPr>
-      <w:r>
-        <w:rPr>
-          <w:rStyle w:val="ShellCode-Input"/>
-          <w:color w:val="auto"/>
-        </w:rPr>
-        <w:t>https://cci-git.uncc.edu</w:t>
-      </w:r>
-      <w:r>
-        <w:rPr>
-          <w:rStyle w:val="ShellCode-Input"/>
-          <w:color w:val="auto"/>
-        </w:rPr>
-        <w:t>/</w:t>
-      </w:r>
-      <w:r>
-        <w:rPr>
-          <w:rStyle w:val="UserInputChar"/>
-        </w:rPr>
-        <w:t>your_</w:t>
-      </w:r>
-      <w:r>
-        <w:rPr>
-          <w:rStyle w:val="UserInputChar"/>
-        </w:rPr>
-        <w:t>uncc_</w:t>
-      </w:r>
-      <w:r>
-        <w:rPr>
-          <w:rStyle w:val="UserInputChar"/>
-        </w:rPr>
-        <w:t>userid</w:t>
-      </w:r>
-      <w:r>
-        <w:rPr>
-          <w:rStyle w:val="ShellCode-Input"/>
-          <w:color w:val="auto"/>
-        </w:rPr>
-        <w:t>/</w:t>
-      </w:r>
-      <w:r>
-        <w:rPr>
-          <w:rStyle w:val="UserInputChar"/>
-        </w:rPr>
-        <w:t>your_repo</w:t>
-      </w:r>
-      <w:r>
-        <w:rPr>
-          <w:rStyle w:val="UserInputChar"/>
-        </w:rPr>
-        <w:t>_</w:t>
-      </w:r>
-      <w:r>
-        <w:rPr>
-          <w:rStyle w:val="UserInputChar"/>
-        </w:rPr>
-        <w:t>name</w:t>
-      </w:r>
-      <w:r>
-        <w:rPr>
-          <w:rStyle w:val="ShellCode-Input"/>
-          <w:color w:val="auto"/>
-        </w:rPr>
-        <w:t>.git</w:t>
-      </w:r>
-      <w:r>
-        <w:rPr>
-          <w:rStyle w:val="ProgramName"/>
-        </w:rPr>
-        <w:t xml:space="preserve"> </w:t>
-      </w:r>
-    </w:p>
-    <w:p>
-      <w:pPr>
-        <w:pStyle w:val="ListParagraph"/>
-      </w:pPr>
-    </w:p>
-    <w:p>
-      <w:pPr>
-        <w:numPr>
-          <w:ilvl w:val="0"/>
-          <w:numId w:val="27"/>
-        </w:numPr>
-        <w:rPr>
-          <w:rFonts w:ascii="Consolas" w:hAnsi="Consolas"/>
-        </w:rPr>
-      </w:pPr>
-      <w:r>
-        <w:rPr>
-          <w:u w:val="single"/>
-        </w:rPr>
-        <w:t>Course Repository</w:t>
-      </w:r>
-      <w:r>
-        <w:t xml:space="preserve">: </w:t>
-      </w:r>
-      <w:r>
-        <w:t>The course repo’s and material will be found at URL’s such as:</w:t>
-      </w:r>
-      <w:r>
-        <w:br/>
-      </w:r>
-    </w:p>
-    <w:p>
-      <w:pPr>
-        <w:ind w:left="360"/>
-        <w:rPr>
-          <w:rFonts w:ascii="Consolas" w:hAnsi="Consolas"/>
-        </w:rPr>
-      </w:pPr>
-      <w:r>
-        <w:rPr>
-          <w:rStyle w:val="ShellCode-Input"/>
-          <w:color w:val="auto"/>
-        </w:rPr>
-        <w:t>https://cci-git.uncc.edu</w:t>
-      </w:r>
-      <w:r>
-        <w:rPr>
-          <w:rStyle w:val="ShellCode-Input"/>
-          <w:color w:val="auto"/>
-        </w:rPr>
-        <w:t>/</w:t>
-      </w:r>
-      <w:r>
-        <w:rPr>
-          <w:rStyle w:val="UserInputChar"/>
-        </w:rPr>
-        <w:t>ITCS_Class_</w:t>
-      </w:r>
-      <w:r>
-        <w:rPr>
-          <w:rStyle w:val="UserInputChar"/>
-        </w:rPr>
-        <w:t>URL</w:t>
-      </w:r>
-      <w:r>
-        <w:rPr>
-          <w:rStyle w:val="UserInputChar"/>
-        </w:rPr>
-        <w:t>_Name</w:t>
-      </w:r>
-      <w:r>
-        <w:rPr>
-          <w:rStyle w:val="ShellCode-Input"/>
-          <w:color w:val="auto"/>
-        </w:rPr>
-        <w:t>/</w:t>
-      </w:r>
-      <w:r>
-        <w:rPr>
-          <w:rStyle w:val="UserInputChar"/>
-        </w:rPr>
-        <w:t>the_r</w:t>
-      </w:r>
-      <w:r>
-        <w:rPr>
-          <w:rStyle w:val="UserInputChar"/>
-        </w:rPr>
-        <w:t>epo</w:t>
-      </w:r>
-      <w:r>
-        <w:rPr>
-          <w:rStyle w:val="UserInputChar"/>
-        </w:rPr>
-        <w:t>_</w:t>
-      </w:r>
-      <w:r>
-        <w:rPr>
-          <w:rStyle w:val="UserInputChar"/>
-        </w:rPr>
-        <w:t>name</w:t>
-      </w:r>
-      <w:r>
-        <w:rPr>
-          <w:rStyle w:val="ShellCode-Input"/>
-          <w:color w:val="auto"/>
-        </w:rPr>
-        <w:t>.git</w:t>
-      </w:r>
-      <w:r>
-        <w:rPr>
-          <w:rStyle w:val="ProgramName"/>
-        </w:rPr>
-        <w:t xml:space="preserve"> </w:t>
-      </w:r>
-      <w:r>
-        <w:rPr>
-          <w:rStyle w:val="ProgramName"/>
-        </w:rPr>
-        <w:br/>
-      </w:r>
-      <w:r>
-        <w:rPr>
-          <w:rStyle w:val="ProgramName"/>
-        </w:rPr>
-        <w:br/>
-      </w:r>
-      <w:r>
-        <w:t xml:space="preserve">The </w:t>
-      </w:r>
-      <w:r>
-        <w:rPr>
-          <w:rStyle w:val="UserInputChar"/>
-        </w:rPr>
-        <w:t>ITCS_Class_</w:t>
-      </w:r>
-      <w:r>
-        <w:rPr>
-          <w:rStyle w:val="UserInputChar"/>
-        </w:rPr>
-        <w:t>URL</w:t>
-      </w:r>
-      <w:r>
-        <w:rPr>
-          <w:rStyle w:val="UserInputChar"/>
-        </w:rPr>
-        <w:t>_Name</w:t>
-      </w:r>
-      <w:r>
-        <w:t xml:space="preserve"> </w:t>
-      </w:r>
-      <w:r>
-        <w:t>will be given you with your assignments</w:t>
-      </w:r>
-      <w:r>
-        <w:t xml:space="preserve"> or tutorial instructions</w:t>
-      </w:r>
-      <w:r>
-        <w:t>.</w:t>
-      </w:r>
-      <w:r>
-        <w:rPr>
-          <w:rStyle w:val="ProgramName"/>
-        </w:rPr>
-        <w:br/>
-      </w:r>
-    </w:p>
-    <w:p>
-      <w:pPr>
-        <w:numPr>
-          <w:ilvl w:val="0"/>
-          <w:numId w:val="27"/>
-        </w:numPr>
-        <w:rPr>
-          <w:rFonts w:ascii="Consolas" w:hAnsi="Consolas"/>
-        </w:rPr>
-      </w:pPr>
-      <w:r>
-        <w:rPr>
-          <w:u w:val="single"/>
-        </w:rPr>
-        <w:t>Web Server</w:t>
-      </w:r>
-      <w:r>
-        <w:t xml:space="preserve">:   </w:t>
-      </w:r>
-      <w:hyperlink r:id="rId48" w:history="1">
-        <w:r>
-          <w:rPr>
-            <w:rStyle w:val="Hyperlink"/>
-            <w:rFonts w:ascii="Consolas" w:hAnsi="Consolas"/>
-          </w:rPr>
-          <w:t>https://cci-git.uncc.edu</w:t>
-        </w:r>
-      </w:hyperlink>
-      <w:r>
-        <w:rPr>
-          <w:rStyle w:val="ProgramName"/>
-        </w:rPr>
-        <w:t xml:space="preserve"> </w:t>
-      </w:r>
-      <w:r>
-        <w:rPr>
-          <w:rStyle w:val="ProgramName"/>
-        </w:rPr>
-        <w:br/>
-      </w:r>
-      <w:r>
-        <w:br/>
-        <w:t xml:space="preserve">You only </w:t>
-      </w:r>
-      <w:r>
-        <w:t xml:space="preserve">need to access the </w:t>
-      </w:r>
-      <w:r>
-        <w:t xml:space="preserve">website </w:t>
-      </w:r>
-      <w:r>
-        <w:t xml:space="preserve">via web browser </w:t>
-      </w:r>
-      <w:r>
-        <w:t>when creating new repositories and GitLab specific operations.   Most, git operations will be performed using the Git command-line or your preferred GUI for Git.</w:t>
-      </w:r>
-      <w:r>
-        <w:br/>
-      </w:r>
-    </w:p>
-    <w:p>
-      <w:pPr>
-        <w:numPr>
-          <w:ilvl w:val="0"/>
-          <w:numId w:val="27"/>
-        </w:numPr>
-        <w:rPr>
-          <w:rStyle w:val="ProgramName"/>
-        </w:rPr>
-      </w:pPr>
-      <w:r>
-        <w:rPr>
-          <w:u w:val="single"/>
-        </w:rPr>
-        <w:t>Team Repository</w:t>
-      </w:r>
-      <w:r>
-        <w:t>:  If you</w:t>
-      </w:r>
-      <w:r>
-        <w:t xml:space="preserve">r course use team projects, </w:t>
-      </w:r>
-      <w:r>
-        <w:t>use the following instructions and conventions for creating a repository accessible by all team members:</w:t>
-      </w:r>
-      <w:r>
-        <w:br/>
-        <w:t xml:space="preserve">                                 </w:t>
-      </w:r>
-      <w:r>
-        <w:rPr>
-          <w:b/>
-          <w:bCs/>
-          <w:color w:val="FF0000"/>
-          <w:sz w:val="23"/>
-          <w:szCs w:val="23"/>
-          <w:highlight w:val="yellow"/>
-        </w:rPr>
-        <w:t xml:space="preserve">9/9/2015:  </w:t>
-      </w:r>
-      <w:r>
-        <w:rPr>
-          <w:b/>
-          <w:bCs/>
-          <w:color w:val="FF0000"/>
-          <w:sz w:val="23"/>
-          <w:szCs w:val="23"/>
-          <w:highlight w:val="yellow"/>
-        </w:rPr>
-        <w:t>Instruction</w:t>
-      </w:r>
-      <w:r>
-        <w:rPr>
-          <w:b/>
-          <w:bCs/>
-          <w:color w:val="FF0000"/>
-          <w:sz w:val="23"/>
-          <w:szCs w:val="23"/>
-          <w:highlight w:val="yellow"/>
-        </w:rPr>
-        <w:t>s</w:t>
-      </w:r>
-      <w:r>
-        <w:rPr>
-          <w:b/>
-          <w:bCs/>
-          <w:color w:val="FF0000"/>
-          <w:sz w:val="23"/>
-          <w:szCs w:val="23"/>
-          <w:highlight w:val="yellow"/>
-        </w:rPr>
-        <w:t xml:space="preserve"> are </w:t>
-      </w:r>
-      <w:r>
-        <w:rPr>
-          <w:b/>
-          <w:bCs/>
-          <w:color w:val="FF0000"/>
-          <w:sz w:val="23"/>
-          <w:szCs w:val="23"/>
-          <w:highlight w:val="yellow"/>
-        </w:rPr>
-        <w:t>yet to be</w:t>
-      </w:r>
-      <w:r>
-        <w:rPr>
-          <w:b/>
-          <w:bCs/>
-          <w:color w:val="FF0000"/>
-          <w:sz w:val="23"/>
-          <w:szCs w:val="23"/>
-          <w:highlight w:val="yellow"/>
-        </w:rPr>
-        <w:t xml:space="preserve"> written </w:t>
-      </w:r>
-      <w:r>
-        <w:rPr>
-          <w:rStyle w:val="ProgramName"/>
-        </w:rPr>
-        <w:br/>
-      </w:r>
-    </w:p>
-    <w:p>
-      <w:pPr>
-        <w:pStyle w:val="Heading2"/>
-      </w:pPr>
-      <w:bookmarkStart w:id="90" w:name="_Ref430110434"/>
-      <w:bookmarkStart w:id="91" w:name="_Ref398212095"/>
-      <w:bookmarkStart w:id="92" w:name="_Toc431824366"/>
-      <w:r>
-        <w:t>Accessing</w:t>
-      </w:r>
-      <w:r>
-        <w:t xml:space="preserve"> Git Server Using SSH Keys</w:t>
-      </w:r>
-      <w:bookmarkEnd w:id="90"/>
-      <w:bookmarkEnd w:id="92"/>
-    </w:p>
-    <w:p>
-      <w:bookmarkStart w:id="93" w:name="_Toc412241314"/>
-      <w:bookmarkEnd w:id="91"/>
-      <w:bookmarkEnd w:id="93"/>
-    </w:p>
-    <w:p>
-      <w:pPr>
-        <w:pBdr>
-          <w:top w:val="single" w:sz="4" w:space="1" w:color="auto"/>
-          <w:left w:val="single" w:sz="4" w:space="4" w:color="auto"/>
-          <w:bottom w:val="single" w:sz="4" w:space="1" w:color="auto"/>
-          <w:right w:val="single" w:sz="4" w:space="4" w:color="auto"/>
-        </w:pBdr>
-        <w:ind w:left="720"/>
-        <w:jc w:val="center"/>
-      </w:pPr>
-      <w:r>
-        <w:t xml:space="preserve">This section is </w:t>
-      </w:r>
-      <w:r>
-        <w:rPr>
-          <w:u w:val="single"/>
-        </w:rPr>
-        <w:t>only</w:t>
-      </w:r>
-      <w:r>
-        <w:t xml:space="preserve"> for Git server using the SSH protocol:</w:t>
-      </w:r>
-    </w:p>
-    <w:p>
-      <w:pPr>
-        <w:pBdr>
-          <w:top w:val="single" w:sz="4" w:space="1" w:color="auto"/>
-          <w:left w:val="single" w:sz="4" w:space="4" w:color="auto"/>
-          <w:bottom w:val="single" w:sz="4" w:space="1" w:color="auto"/>
-          <w:right w:val="single" w:sz="4" w:space="4" w:color="auto"/>
-        </w:pBdr>
-        <w:ind w:left="720"/>
-        <w:jc w:val="center"/>
-        <w:rPr>
-          <w:noProof/>
-          <w:lang w:eastAsia="zh-TW"/>
-        </w:rPr>
-      </w:pPr>
-      <w:r>
-        <w:rPr>
-          <w:rStyle w:val="ProgramName"/>
-        </w:rPr>
-        <w:t>git-viscenter</w:t>
-      </w:r>
-      <w:r>
-        <w:rPr>
-          <w:rStyle w:val="ProgramName"/>
-        </w:rPr>
-        <w:t xml:space="preserve"> </w:t>
-      </w:r>
-      <w:r>
-        <w:t xml:space="preserve">and </w:t>
       </w:r>
       <w:r>
         <w:rPr>
@@ -23901,18 +23732,17 @@
           <w:szCs w:val="22"/>
         </w:rPr>
       </w:pPr>
-      <w:bookmarkStart w:id="94" w:name="_Toc412241386"/>
-      <w:bookmarkStart w:id="95" w:name="_Toc412241760"/>
-      <w:bookmarkStart w:id="96" w:name="_Toc412245338"/>
-      <w:bookmarkStart w:id="97" w:name="_Toc412245766"/>
-      <w:bookmarkStart w:id="98" w:name="_Toc412241387"/>
-      <w:bookmarkStart w:id="99" w:name="_Toc412241761"/>
-      <w:bookmarkStart w:id="100" w:name="_Toc412245339"/>
-      <w:bookmarkStart w:id="101" w:name="_Toc412245767"/>
-      <w:bookmarkStart w:id="102" w:name="_Ref364465822"/>
-      <w:bookmarkStart w:id="103" w:name="_Ref364465867"/>
-      <w:bookmarkStart w:id="104" w:name="_Toc431824367"/>
-      <w:bookmarkEnd w:id="94"/>
+      <w:bookmarkStart w:id="95" w:name="_Toc412241386"/>
+      <w:bookmarkStart w:id="96" w:name="_Toc412241760"/>
+      <w:bookmarkStart w:id="97" w:name="_Toc412245338"/>
+      <w:bookmarkStart w:id="98" w:name="_Toc412245766"/>
+      <w:bookmarkStart w:id="99" w:name="_Toc412241387"/>
+      <w:bookmarkStart w:id="100" w:name="_Toc412241761"/>
+      <w:bookmarkStart w:id="101" w:name="_Toc412245339"/>
+      <w:bookmarkStart w:id="102" w:name="_Toc412245767"/>
+      <w:bookmarkStart w:id="103" w:name="_Ref364465822"/>
+      <w:bookmarkStart w:id="104" w:name="_Ref364465867"/>
+      <w:bookmarkStart w:id="105" w:name="_Toc458719465"/>
       <w:bookmarkEnd w:id="95"/>
       <w:bookmarkEnd w:id="96"/>
       <w:bookmarkEnd w:id="97"/>
@@ -23920,6 +23750,7 @@
       <w:bookmarkEnd w:id="99"/>
       <w:bookmarkEnd w:id="100"/>
       <w:bookmarkEnd w:id="101"/>
+      <w:bookmarkEnd w:id="102"/>
       <w:r>
         <w:rPr>
           <w:sz w:val="22"/>
@@ -23963,9 +23794,9 @@
         </w:rPr>
         <w:t xml:space="preserve"> daemon</w:t>
       </w:r>
-      <w:bookmarkEnd w:id="102"/>
       <w:bookmarkEnd w:id="103"/>
       <w:bookmarkEnd w:id="104"/>
+      <w:bookmarkEnd w:id="105"/>
     </w:p>
     <w:p/>
     <w:p>
@@ -24074,7 +23905,6 @@
         </w:numPr>
       </w:pPr>
       <w:r>
-        <w:lastRenderedPageBreak/>
         <w:t xml:space="preserve">Start your command-line shell </w:t>
       </w:r>
     </w:p>
@@ -24086,6 +23916,7 @@
         </w:numPr>
       </w:pPr>
       <w:r>
+        <w:lastRenderedPageBreak/>
         <w:t>Start the</w:t>
       </w:r>
       <w:r>
@@ -24621,7 +24452,7 @@
                               </w:rPr>
                               <w:t xml:space="preserve">ssh </w:t>
                             </w:r>
-                            <w:hyperlink r:id="rId49" w:history="1">
+                            <w:hyperlink r:id="rId51" w:history="1">
                               <w:r>
                                 <w:rPr>
                                   <w:rStyle w:val="ShellCode-Input"/>
@@ -24851,7 +24682,7 @@
                         </w:rPr>
                         <w:t xml:space="preserve">ssh </w:t>
                       </w:r>
-                      <w:hyperlink r:id="rId50" w:history="1">
+                      <w:hyperlink r:id="rId52" w:history="1">
                         <w:r>
                           <w:rPr>
                             <w:rStyle w:val="ShellCode-Input"/>
@@ -26720,21 +26551,21 @@
           <w:szCs w:val="22"/>
         </w:rPr>
       </w:pPr>
-      <w:bookmarkStart w:id="105" w:name="_Toc412241317"/>
-      <w:bookmarkStart w:id="106" w:name="_Toc412241389"/>
-      <w:bookmarkStart w:id="107" w:name="_Toc412241763"/>
-      <w:bookmarkStart w:id="108" w:name="_Toc412245341"/>
-      <w:bookmarkStart w:id="109" w:name="_Toc412245769"/>
-      <w:bookmarkStart w:id="110" w:name="_Ref364458409"/>
-      <w:bookmarkStart w:id="111" w:name="_Ref364458516"/>
-      <w:bookmarkStart w:id="112" w:name="_Ref364458857"/>
-      <w:bookmarkStart w:id="113" w:name="_Ref364459349"/>
-      <w:bookmarkStart w:id="114" w:name="_Toc431824368"/>
-      <w:bookmarkEnd w:id="105"/>
+      <w:bookmarkStart w:id="106" w:name="_Toc412241317"/>
+      <w:bookmarkStart w:id="107" w:name="_Toc412241389"/>
+      <w:bookmarkStart w:id="108" w:name="_Toc412241763"/>
+      <w:bookmarkStart w:id="109" w:name="_Toc412245341"/>
+      <w:bookmarkStart w:id="110" w:name="_Toc412245769"/>
+      <w:bookmarkStart w:id="111" w:name="_Ref364458409"/>
+      <w:bookmarkStart w:id="112" w:name="_Ref364458516"/>
+      <w:bookmarkStart w:id="113" w:name="_Ref364458857"/>
+      <w:bookmarkStart w:id="114" w:name="_Ref364459349"/>
+      <w:bookmarkStart w:id="115" w:name="_Toc458719466"/>
       <w:bookmarkEnd w:id="106"/>
       <w:bookmarkEnd w:id="107"/>
       <w:bookmarkEnd w:id="108"/>
       <w:bookmarkEnd w:id="109"/>
+      <w:bookmarkEnd w:id="110"/>
       <w:r>
         <w:rPr>
           <w:sz w:val="22"/>
@@ -26785,11 +26616,11 @@
         </w:rPr>
         <w:t xml:space="preserve"> daemon</w:t>
       </w:r>
-      <w:bookmarkEnd w:id="110"/>
       <w:bookmarkEnd w:id="111"/>
       <w:bookmarkEnd w:id="112"/>
       <w:bookmarkEnd w:id="113"/>
       <w:bookmarkEnd w:id="114"/>
+      <w:bookmarkEnd w:id="115"/>
     </w:p>
     <w:p/>
     <w:p>
@@ -27591,7 +27422,7 @@
                               </w:rPr>
                               <w:t xml:space="preserve"> </w:t>
                             </w:r>
-                            <w:hyperlink r:id="rId51" w:history="1">
+                            <w:hyperlink r:id="rId53" w:history="1">
                               <w:r>
                                 <w:rPr>
                                   <w:rStyle w:val="ShellCode-Input"/>
@@ -27833,7 +27664,7 @@
                         </w:rPr>
                         <w:t xml:space="preserve"> </w:t>
                       </w:r>
-                      <w:hyperlink r:id="rId52" w:history="1">
+                      <w:hyperlink r:id="rId54" w:history="1">
                         <w:r>
                           <w:rPr>
                             <w:rStyle w:val="ShellCode-Input"/>
@@ -29809,18 +29640,18 @@
       <w:pPr>
         <w:pStyle w:val="Heading2"/>
       </w:pPr>
-      <w:bookmarkStart w:id="115" w:name="_Ref430108197"/>
-      <w:bookmarkStart w:id="116" w:name="_Ref412241929"/>
-      <w:bookmarkStart w:id="117" w:name="_Ref412241940"/>
-      <w:bookmarkStart w:id="118" w:name="_Ref412242349"/>
-      <w:bookmarkStart w:id="119" w:name="_Ref412242362"/>
-      <w:bookmarkStart w:id="120" w:name="_Ref364246342"/>
-      <w:bookmarkStart w:id="121" w:name="_Toc431824369"/>
+      <w:bookmarkStart w:id="116" w:name="_Ref430108197"/>
+      <w:bookmarkStart w:id="117" w:name="_Ref412241929"/>
+      <w:bookmarkStart w:id="118" w:name="_Ref412241940"/>
+      <w:bookmarkStart w:id="119" w:name="_Ref412242349"/>
+      <w:bookmarkStart w:id="120" w:name="_Ref412242362"/>
+      <w:bookmarkStart w:id="121" w:name="_Ref364246342"/>
+      <w:bookmarkStart w:id="122" w:name="_Toc458719467"/>
       <w:r>
         <w:t>Accessing Git Server Using HTTPS and Git Credentials</w:t>
       </w:r>
-      <w:bookmarkEnd w:id="115"/>
-      <w:bookmarkEnd w:id="121"/>
+      <w:bookmarkEnd w:id="116"/>
+      <w:bookmarkEnd w:id="122"/>
     </w:p>
     <w:p/>
     <w:p>
@@ -29833,50 +29664,23 @@
         </w:pBdr>
         <w:ind w:left="720"/>
         <w:jc w:val="center"/>
-      </w:pPr>
-      <w:r>
-        <w:t xml:space="preserve">This section is </w:t>
-      </w:r>
-      <w:r>
-        <w:rPr>
-          <w:u w:val="single"/>
-        </w:rPr>
-        <w:t>only</w:t>
-      </w:r>
-      <w:r>
-        <w:t xml:space="preserve"> for </w:t>
-      </w:r>
-      <w:r>
-        <w:t xml:space="preserve">the following </w:t>
-      </w:r>
-      <w:r>
-        <w:t>Git server</w:t>
-      </w:r>
-      <w:r>
-        <w:t>’s</w:t>
-      </w:r>
-      <w:r>
-        <w:t xml:space="preserve"> </w:t>
-      </w:r>
-      <w:r>
-        <w:t>using the HTTPS protocol:</w:t>
-      </w:r>
-    </w:p>
-    <w:p>
-      <w:pPr>
-        <w:pBdr>
-          <w:top w:val="single" w:sz="4" w:space="1" w:color="auto"/>
-          <w:left w:val="single" w:sz="4" w:space="4" w:color="auto"/>
-          <w:bottom w:val="single" w:sz="4" w:space="1" w:color="auto"/>
-          <w:right w:val="single" w:sz="4" w:space="4" w:color="auto"/>
-        </w:pBdr>
-        <w:ind w:left="720"/>
-        <w:jc w:val="center"/>
         <w:rPr>
           <w:noProof/>
           <w:lang w:eastAsia="zh-TW"/>
         </w:rPr>
       </w:pPr>
+      <w:r>
+        <w:t xml:space="preserve">This section is for Git </w:t>
+      </w:r>
+      <w:r>
+        <w:t>servers</w:t>
+      </w:r>
+      <w:r>
+        <w:t>:</w:t>
+      </w:r>
+      <w:r>
+        <w:t xml:space="preserve">    </w:t>
+      </w:r>
       <w:r>
         <w:rPr>
           <w:rStyle w:val="ProgramName"/>
@@ -30417,15 +30221,20 @@
       <w:pPr>
         <w:pStyle w:val="Heading3"/>
       </w:pPr>
-      <w:bookmarkStart w:id="122" w:name="_Toc431824370"/>
+      <w:bookmarkStart w:id="123" w:name="_Toc458719468"/>
       <w:r>
         <w:t>Using Git Credentials</w:t>
       </w:r>
-      <w:bookmarkEnd w:id="122"/>
+      <w:bookmarkEnd w:id="123"/>
     </w:p>
     <w:p>
       <w:r>
-        <w:t xml:space="preserve">By itself, the HTTPS protocol will require you to enter your UNCC username and password everytime you perform a remote Git operation (clone, push, etc.).    </w:t>
+        <w:t>By itself, the HTTPS protocol will require you to enter your UNCC username and password everytime you</w:t>
+      </w:r>
+      <w:bookmarkStart w:id="124" w:name="_GoBack"/>
+      <w:bookmarkEnd w:id="124"/>
+      <w:r>
+        <w:t xml:space="preserve"> perform a remote Git operation (clone, push, etc.).    </w:t>
       </w:r>
       <w:r>
         <w:t xml:space="preserve">To save typing, you may use </w:t>
@@ -30443,8 +30252,10 @@
         <w:br/>
       </w:r>
       <w:r>
+        <w:br/>
+      </w:r>
+      <w:r>
         <w:lastRenderedPageBreak/>
-        <w:br/>
         <w:t xml:space="preserve">Note, the instructions below are a repetition of those found in this document Section </w:t>
       </w:r>
       <w:r>
@@ -30504,7 +30315,7 @@
       <w:r>
         <w:t xml:space="preserve"> ProGit </w:t>
       </w:r>
-      <w:hyperlink r:id="rId53" w:history="1">
+      <w:hyperlink r:id="rId55" w:history="1">
         <w:r>
           <w:rPr>
             <w:rStyle w:val="Hyperlink"/>
@@ -30822,7 +30633,7 @@
       <w:r>
         <w:br/>
       </w:r>
-      <w:hyperlink r:id="rId54" w:history="1">
+      <w:hyperlink r:id="rId56" w:history="1">
         <w:r>
           <w:rPr>
             <w:rStyle w:val="Hyperlink"/>
@@ -30855,197 +30666,13 @@
     </w:p>
     <w:p>
       <w:pPr>
-        <w:pStyle w:val="Heading2"/>
-      </w:pPr>
-      <w:bookmarkStart w:id="123" w:name="_Toc431824371"/>
-      <w:r>
-        <w:t>VPN</w:t>
-      </w:r>
-      <w:bookmarkEnd w:id="123"/>
-    </w:p>
-    <w:p>
-      <w:pPr>
-        <w:rPr>
-          <w:u w:val="single"/>
-        </w:rPr>
-      </w:pPr>
-    </w:p>
-    <w:p/>
-    <w:p>
-      <w:pPr>
-        <w:pBdr>
-          <w:top w:val="single" w:sz="4" w:space="1" w:color="auto"/>
-          <w:left w:val="single" w:sz="4" w:space="4" w:color="auto"/>
-          <w:bottom w:val="single" w:sz="4" w:space="1" w:color="auto"/>
-          <w:right w:val="single" w:sz="4" w:space="0" w:color="auto"/>
-        </w:pBdr>
-        <w:ind w:left="720"/>
-        <w:jc w:val="center"/>
-      </w:pPr>
-      <w:r>
-        <w:t>This section applies to all operating systems and the following servers:</w:t>
-      </w:r>
-      <w:r>
-        <w:br/>
-      </w:r>
-      <w:r>
-        <w:rPr>
-          <w:b/>
-        </w:rPr>
-        <w:t>NONE</w:t>
-      </w:r>
-      <w:r>
-        <w:rPr>
-          <w:b/>
-        </w:rPr>
-        <w:br/>
-      </w:r>
-      <w:r>
-        <w:rPr>
-          <w:b/>
-        </w:rPr>
-        <w:br/>
-      </w:r>
-      <w:r>
-        <w:t>(Circa 10/5/2015: ITS opened access to all the UNCC servers covered by this document without requiring VPN)</w:t>
-      </w:r>
-    </w:p>
-    <w:p>
-      <w:pPr>
-        <w:rPr>
-          <w:u w:val="single"/>
-        </w:rPr>
-      </w:pPr>
-    </w:p>
-    <w:p>
-      <w:pPr>
-        <w:rPr>
-          <w:u w:val="single"/>
-        </w:rPr>
-      </w:pPr>
-    </w:p>
-    <w:p>
-      <w:r>
-        <w:t>For some UNCC servers (listed above), if “off-campus”, UNCC r</w:t>
-      </w:r>
-      <w:bookmarkStart w:id="124" w:name="_GoBack"/>
-      <w:bookmarkEnd w:id="124"/>
-      <w:r>
-        <w:t xml:space="preserve">equires you connect using VPN to access the server.   (Many dorm’s are considered “off-campus”). Instructions to install VPN client program are at this link: </w:t>
-      </w:r>
-      <w:r>
-        <w:br/>
-      </w:r>
-    </w:p>
-    <w:p>
-      <w:r>
-        <w:t xml:space="preserve">                     </w:t>
-      </w:r>
-      <w:hyperlink r:id="rId55" w:history="1">
-        <w:r>
-          <w:rPr>
-            <w:rStyle w:val="Hyperlink"/>
-          </w:rPr>
-          <w:t>https://faq.uncc.edu/display/UK/VPN</w:t>
-        </w:r>
-      </w:hyperlink>
-      <w:r>
-        <w:t xml:space="preserve">.  </w:t>
-      </w:r>
-      <w:r>
-        <w:br/>
-      </w:r>
-      <w:r>
-        <w:br/>
-        <w:t xml:space="preserve">Note, the process requires you install the Cisco VPN client software on your computer and run the client program (a native application).   Using </w:t>
-      </w:r>
-      <w:hyperlink r:id="rId56" w:history="1">
-        <w:r>
-          <w:rPr>
-            <w:rStyle w:val="Hyperlink"/>
-          </w:rPr>
-          <w:t>https://webvpn.uncc.edu/</w:t>
-        </w:r>
-      </w:hyperlink>
-      <w:r>
-        <w:t xml:space="preserve"> will </w:t>
-      </w:r>
-      <w:r>
-        <w:rPr>
-          <w:b/>
-          <w:u w:val="single"/>
-        </w:rPr>
-        <w:t>not</w:t>
-      </w:r>
-      <w:r>
-        <w:t xml:space="preserve"> work, because webvpn only establishes a VPN connection between your browser and campus which does nothing for general applications such as git (or anything else for that matter).</w:t>
-      </w:r>
-    </w:p>
-    <w:p/>
-    <w:p>
-      <w:r>
-        <w:t>If you have trouble with VPN contact:</w:t>
-      </w:r>
-    </w:p>
-    <w:p>
-      <w:pPr>
-        <w:pStyle w:val="NormalWeb"/>
-        <w:ind w:left="720"/>
-      </w:pPr>
-      <w:r>
-        <w:rPr>
-          <w:rStyle w:val="Strong"/>
-        </w:rPr>
-        <w:t>IT Service Desk</w:t>
-      </w:r>
-      <w:r>
-        <w:br/>
-        <w:t>704-687-5500 (7-5500)</w:t>
-      </w:r>
-      <w:r>
-        <w:br/>
-      </w:r>
-      <w:hyperlink r:id="rId57" w:history="1">
-        <w:r>
-          <w:rPr>
-            <w:rStyle w:val="Hyperlink"/>
-          </w:rPr>
-          <w:t>HelpDesk Online</w:t>
-        </w:r>
-      </w:hyperlink>
-      <w:r>
-        <w:br/>
-      </w:r>
-      <w:hyperlink r:id="rId58" w:history="1">
-        <w:r>
-          <w:rPr>
-            <w:rStyle w:val="Hyperlink"/>
-          </w:rPr>
-          <w:t>faq.uncc.edu</w:t>
-        </w:r>
-      </w:hyperlink>
-      <w:r>
-        <w:br/>
-        <w:t>Email us: </w:t>
-      </w:r>
-      <w:hyperlink r:id="rId59" w:history="1">
-        <w:r>
-          <w:rPr>
-            <w:rStyle w:val="Hyperlink"/>
-          </w:rPr>
-          <w:t>help@uncc.edu</w:t>
-        </w:r>
-      </w:hyperlink>
-    </w:p>
-    <w:p>
-      <w:pPr>
         <w:pStyle w:val="Heading1"/>
         <w:rPr>
           <w:noProof/>
           <w:lang w:eastAsia="zh-TW"/>
         </w:rPr>
       </w:pPr>
-      <w:bookmarkStart w:id="125" w:name="_Toc431824372"/>
+      <w:bookmarkStart w:id="125" w:name="_Toc458719470"/>
       <w:r>
         <w:rPr>
           <w:noProof/>
@@ -31067,10 +30694,10 @@
         </w:rPr>
         <w:t>Operations</w:t>
       </w:r>
-      <w:bookmarkEnd w:id="116"/>
       <w:bookmarkEnd w:id="117"/>
       <w:bookmarkEnd w:id="118"/>
       <w:bookmarkEnd w:id="119"/>
+      <w:bookmarkEnd w:id="120"/>
       <w:bookmarkEnd w:id="125"/>
       <w:r>
         <w:rPr>
@@ -31079,7 +30706,7 @@
         </w:rPr>
         <w:t xml:space="preserve"> </w:t>
       </w:r>
-      <w:bookmarkEnd w:id="120"/>
+      <w:bookmarkEnd w:id="121"/>
       <w:r>
         <w:rPr>
           <w:noProof/>
@@ -31158,7 +30785,7 @@
       </w:pPr>
       <w:bookmarkStart w:id="126" w:name="_Ref430110733"/>
       <w:bookmarkStart w:id="127" w:name="_Ref430111000"/>
-      <w:bookmarkStart w:id="128" w:name="_Toc431824373"/>
+      <w:bookmarkStart w:id="128" w:name="_Toc458719471"/>
       <w:r>
         <w:rPr>
           <w:noProof/>
@@ -32958,7 +32585,7 @@
                     </pic:cNvPicPr>
                   </pic:nvPicPr>
                   <pic:blipFill>
-                    <a:blip r:embed="rId60">
+                    <a:blip r:embed="rId57">
                       <a:extLst>
                         <a:ext uri="{28A0092B-C50C-407E-A947-70E740481C1C}">
                           <a14:useLocalDpi xmlns:a14="http://schemas.microsoft.com/office/drawing/2010/main" val="0"/>
@@ -33067,7 +32694,7 @@
                     </pic:cNvPicPr>
                   </pic:nvPicPr>
                   <pic:blipFill>
-                    <a:blip r:embed="rId61" cstate="print">
+                    <a:blip r:embed="rId58" cstate="print">
                       <a:extLst>
                         <a:ext uri="{28A0092B-C50C-407E-A947-70E740481C1C}">
                           <a14:useLocalDpi xmlns:a14="http://schemas.microsoft.com/office/drawing/2010/main" val="0"/>
@@ -33229,7 +32856,7 @@
                     </pic:cNvPicPr>
                   </pic:nvPicPr>
                   <pic:blipFill>
-                    <a:blip r:embed="rId62">
+                    <a:blip r:embed="rId59">
                       <a:extLst>
                         <a:ext uri="{28A0092B-C50C-407E-A947-70E740481C1C}">
                           <a14:useLocalDpi xmlns:a14="http://schemas.microsoft.com/office/drawing/2010/main" val="0"/>
@@ -34834,7 +34461,7 @@
           <w:noProof/>
           <w:lang w:eastAsia="zh-TW"/>
         </w:rPr>
-        <w:t>7.3</w:t>
+        <w:t>7.1</w:t>
       </w:r>
       <w:r>
         <w:rPr>
@@ -35045,7 +34672,7 @@
                     </pic:cNvPicPr>
                   </pic:nvPicPr>
                   <pic:blipFill>
-                    <a:blip r:embed="rId63" cstate="print">
+                    <a:blip r:embed="rId60" cstate="print">
                       <a:extLst>
                         <a:ext uri="{28A0092B-C50C-407E-A947-70E740481C1C}">
                           <a14:useLocalDpi xmlns:a14="http://schemas.microsoft.com/office/drawing/2010/main" val="0"/>
@@ -35370,7 +34997,7 @@
                     </pic:cNvPicPr>
                   </pic:nvPicPr>
                   <pic:blipFill>
-                    <a:blip r:embed="rId64" cstate="print">
+                    <a:blip r:embed="rId61" cstate="print">
                       <a:extLst>
                         <a:ext uri="{28A0092B-C50C-407E-A947-70E740481C1C}">
                           <a14:useLocalDpi xmlns:a14="http://schemas.microsoft.com/office/drawing/2010/main" val="0"/>
@@ -35665,7 +35292,7 @@
                     </pic:cNvPicPr>
                   </pic:nvPicPr>
                   <pic:blipFill>
-                    <a:blip r:embed="rId65" cstate="print">
+                    <a:blip r:embed="rId62" cstate="print">
                       <a:extLst>
                         <a:ext uri="{28A0092B-C50C-407E-A947-70E740481C1C}">
                           <a14:useLocalDpi xmlns:a14="http://schemas.microsoft.com/office/drawing/2010/main" val="0"/>
@@ -35830,7 +35457,7 @@
                     </pic:cNvPicPr>
                   </pic:nvPicPr>
                   <pic:blipFill>
-                    <a:blip r:embed="rId66" cstate="print">
+                    <a:blip r:embed="rId63" cstate="print">
                       <a:extLst>
                         <a:ext uri="{28A0092B-C50C-407E-A947-70E740481C1C}">
                           <a14:useLocalDpi xmlns:a14="http://schemas.microsoft.com/office/drawing/2010/main" val="0"/>
@@ -36196,7 +35823,7 @@
                     </pic:cNvPicPr>
                   </pic:nvPicPr>
                   <pic:blipFill>
-                    <a:blip r:embed="rId67" cstate="print">
+                    <a:blip r:embed="rId64" cstate="print">
                       <a:extLst>
                         <a:ext uri="{28A0092B-C50C-407E-A947-70E740481C1C}">
                           <a14:useLocalDpi xmlns:a14="http://schemas.microsoft.com/office/drawing/2010/main" val="0"/>
@@ -39546,7 +39173,7 @@
           <w:lang w:eastAsia="zh-TW"/>
         </w:rPr>
       </w:pPr>
-      <w:bookmarkStart w:id="133" w:name="_Toc431824374"/>
+      <w:bookmarkStart w:id="133" w:name="_Toc458719472"/>
       <w:r>
         <w:rPr>
           <w:noProof/>
@@ -40388,7 +40015,7 @@
       <w:bookmarkStart w:id="134" w:name="_Toc237334714"/>
       <w:bookmarkStart w:id="135" w:name="_Ref285535330"/>
       <w:bookmarkStart w:id="136" w:name="_Ref285535334"/>
-      <w:bookmarkStart w:id="137" w:name="_Toc431824375"/>
+      <w:bookmarkStart w:id="137" w:name="_Toc458719473"/>
       <w:r>
         <w:lastRenderedPageBreak/>
         <w:t xml:space="preserve">Course </w:t>
@@ -40414,7 +40041,7 @@
       <w:bookmarkStart w:id="141" w:name="_Toc364466064"/>
       <w:bookmarkStart w:id="142" w:name="_Toc364466124"/>
       <w:bookmarkStart w:id="143" w:name="SubmittingProjects"/>
-      <w:bookmarkStart w:id="144" w:name="_Toc431824376"/>
+      <w:bookmarkStart w:id="144" w:name="_Toc458719474"/>
       <w:bookmarkEnd w:id="138"/>
       <w:bookmarkEnd w:id="139"/>
       <w:bookmarkEnd w:id="140"/>
@@ -40527,7 +40154,7 @@
       <w:bookmarkStart w:id="145" w:name="_Toc237334715"/>
       <w:bookmarkStart w:id="146" w:name="_Ref240694692"/>
       <w:bookmarkStart w:id="147" w:name="_Ref240694695"/>
-      <w:bookmarkStart w:id="148" w:name="_Toc431824377"/>
+      <w:bookmarkStart w:id="148" w:name="_Toc458719475"/>
       <w:commentRangeStart w:id="149"/>
       <w:r>
         <w:t>Keep the r</w:t>
@@ -40826,7 +40453,7 @@
       <w:pPr>
         <w:pStyle w:val="Heading3"/>
       </w:pPr>
-      <w:bookmarkStart w:id="150" w:name="_Toc431824378"/>
+      <w:bookmarkStart w:id="150" w:name="_Toc458719476"/>
       <w:r>
         <w:t>C++ Code Rules</w:t>
       </w:r>
@@ -41055,7 +40682,7 @@
       <w:pPr>
         <w:pStyle w:val="Heading3"/>
       </w:pPr>
-      <w:bookmarkStart w:id="151" w:name="_Toc431824379"/>
+      <w:bookmarkStart w:id="151" w:name="_Toc458719477"/>
       <w:r>
         <w:t>JavaScript and WebGL</w:t>
       </w:r>
@@ -41242,7 +40869,7 @@
       </w:pPr>
       <w:bookmarkStart w:id="152" w:name="_Ref364465753"/>
       <w:bookmarkStart w:id="153" w:name="_Ref364465755"/>
-      <w:bookmarkStart w:id="154" w:name="_Toc431824380"/>
+      <w:bookmarkStart w:id="154" w:name="_Toc458719478"/>
       <w:r>
         <w:rPr>
           <w:rStyle w:val="PathNameChar"/>
@@ -42669,7 +42296,7 @@
                     </pic:cNvPicPr>
                   </pic:nvPicPr>
                   <pic:blipFill>
-                    <a:blip r:embed="rId70">
+                    <a:blip r:embed="rId65">
                       <a:extLst>
                         <a:ext uri="{28A0092B-C50C-407E-A947-70E740481C1C}">
                           <a14:useLocalDpi xmlns:a14="http://schemas.microsoft.com/office/drawing/2010/main" val="0"/>
@@ -42833,7 +42460,7 @@
                     </pic:cNvPicPr>
                   </pic:nvPicPr>
                   <pic:blipFill>
-                    <a:blip r:embed="rId71">
+                    <a:blip r:embed="rId66">
                       <a:extLst>
                         <a:ext uri="{28A0092B-C50C-407E-A947-70E740481C1C}">
                           <a14:useLocalDpi xmlns:a14="http://schemas.microsoft.com/office/drawing/2010/main" val="0"/>
@@ -42936,7 +42563,7 @@
       <w:bookmarkStart w:id="178" w:name="_Ref181429193"/>
       <w:bookmarkStart w:id="179" w:name="_Ref181429196"/>
       <w:bookmarkStart w:id="180" w:name="_Toc237334717"/>
-      <w:bookmarkStart w:id="181" w:name="_Toc431824381"/>
+      <w:bookmarkStart w:id="181" w:name="_Toc458719479"/>
       <w:bookmarkEnd w:id="155"/>
       <w:bookmarkEnd w:id="156"/>
       <w:bookmarkEnd w:id="157"/>
@@ -43112,7 +42739,7 @@
       <w:bookmarkStart w:id="286" w:name="_Toc364466097"/>
       <w:bookmarkStart w:id="287" w:name="_Toc364466157"/>
       <w:bookmarkStart w:id="288" w:name="_Toc237334718"/>
-      <w:bookmarkStart w:id="289" w:name="_Toc431824382"/>
+      <w:bookmarkStart w:id="289" w:name="_Toc458719480"/>
       <w:bookmarkEnd w:id="183"/>
       <w:bookmarkEnd w:id="184"/>
       <w:bookmarkEnd w:id="185"/>
@@ -43281,7 +42908,7 @@
       <w:bookmarkStart w:id="294" w:name="_Toc364466099"/>
       <w:bookmarkStart w:id="295" w:name="_Toc364466159"/>
       <w:bookmarkStart w:id="296" w:name="_Toc305767834"/>
-      <w:bookmarkStart w:id="297" w:name="_Toc431824383"/>
+      <w:bookmarkStart w:id="297" w:name="_Toc458719481"/>
       <w:bookmarkEnd w:id="291"/>
       <w:bookmarkEnd w:id="292"/>
       <w:bookmarkEnd w:id="293"/>
@@ -43564,7 +43191,7 @@
       <w:bookmarkStart w:id="443" w:name="_Toc177997437"/>
       <w:bookmarkStart w:id="444" w:name="_Toc177997957"/>
       <w:bookmarkStart w:id="445" w:name="_Toc237334719"/>
-      <w:bookmarkStart w:id="446" w:name="_Toc431824384"/>
+      <w:bookmarkStart w:id="446" w:name="_Toc458719482"/>
       <w:bookmarkEnd w:id="299"/>
       <w:bookmarkEnd w:id="300"/>
       <w:bookmarkEnd w:id="301"/>
@@ -43802,7 +43429,7 @@
         </w:rPr>
         <w:t xml:space="preserve">, </w:t>
       </w:r>
-      <w:hyperlink r:id="rId72" w:history="1">
+      <w:hyperlink r:id="rId67" w:history="1">
         <w:r>
           <w:rPr>
             <w:rStyle w:val="Hyperlink"/>
@@ -43892,7 +43519,7 @@
         </w:rPr>
         <w:t xml:space="preserve">, </w:t>
       </w:r>
-      <w:hyperlink r:id="rId73" w:history="1">
+      <w:hyperlink r:id="rId68" w:history="1">
         <w:r>
           <w:rPr>
             <w:rStyle w:val="Hyperlink"/>
@@ -44021,7 +43648,7 @@
         </w:rPr>
         <w:br/>
       </w:r>
-      <w:hyperlink r:id="rId74" w:history="1">
+      <w:hyperlink r:id="rId69" w:history="1">
         <w:r>
           <w:rPr>
             <w:rStyle w:val="Hyperlink"/>
@@ -44105,7 +43732,7 @@
         </w:rPr>
         <w:t xml:space="preserve"> </w:t>
       </w:r>
-      <w:hyperlink r:id="rId75" w:history="1">
+      <w:hyperlink r:id="rId70" w:history="1">
         <w:r>
           <w:rPr>
             <w:rStyle w:val="Hyperlink"/>
@@ -44205,7 +43832,7 @@
       <w:r>
         <w:t xml:space="preserve">  </w:t>
       </w:r>
-      <w:hyperlink r:id="rId76" w:anchor="Details" w:history="1">
+      <w:hyperlink r:id="rId71" w:anchor="Details" w:history="1">
         <w:r>
           <w:rPr>
             <w:rStyle w:val="Hyperlink"/>
@@ -44308,7 +43935,7 @@
       <w:r>
         <w:br/>
       </w:r>
-      <w:hyperlink r:id="rId77" w:history="1">
+      <w:hyperlink r:id="rId72" w:history="1">
         <w:r>
           <w:rPr>
             <w:rStyle w:val="Hyperlink"/>
@@ -44395,7 +44022,7 @@
       <w:r>
         <w:br/>
       </w:r>
-      <w:hyperlink r:id="rId78" w:history="1">
+      <w:hyperlink r:id="rId73" w:history="1">
         <w:r>
           <w:rPr>
             <w:rStyle w:val="Hyperlink"/>
@@ -44419,7 +44046,7 @@
       <w:bookmarkStart w:id="459" w:name="_Toc398213033"/>
       <w:bookmarkStart w:id="460" w:name="_Toc398213034"/>
       <w:bookmarkStart w:id="461" w:name="_Toc398213035"/>
-      <w:bookmarkStart w:id="462" w:name="_Toc431824385"/>
+      <w:bookmarkStart w:id="462" w:name="_Toc458719483"/>
       <w:bookmarkEnd w:id="459"/>
       <w:bookmarkEnd w:id="460"/>
       <w:bookmarkEnd w:id="461"/>
@@ -44442,7 +44069,7 @@
       <w:bookmarkStart w:id="466" w:name="_Toc364466103"/>
       <w:bookmarkStart w:id="467" w:name="_Toc364466163"/>
       <w:bookmarkStart w:id="468" w:name="_Ref364459622"/>
-      <w:bookmarkStart w:id="469" w:name="_Toc431824386"/>
+      <w:bookmarkStart w:id="469" w:name="_Toc458719484"/>
       <w:bookmarkEnd w:id="463"/>
       <w:bookmarkEnd w:id="464"/>
       <w:bookmarkEnd w:id="465"/>
@@ -44655,7 +44282,7 @@
       <w:r>
         <w:t xml:space="preserve">Install </w:t>
       </w:r>
-      <w:hyperlink r:id="rId79" w:history="1">
+      <w:hyperlink r:id="rId74" w:history="1">
         <w:r>
           <w:rPr>
             <w:rStyle w:val="Hyperlink"/>
@@ -44687,7 +44314,7 @@
       <w:bookmarkStart w:id="480" w:name="_Toc412245355"/>
       <w:bookmarkStart w:id="481" w:name="_Toc412245783"/>
       <w:bookmarkStart w:id="482" w:name="_Ref398211284"/>
-      <w:bookmarkStart w:id="483" w:name="_Toc431824387"/>
+      <w:bookmarkStart w:id="483" w:name="_Toc458719485"/>
       <w:bookmarkEnd w:id="470"/>
       <w:bookmarkEnd w:id="471"/>
       <w:bookmarkEnd w:id="472"/>
@@ -45115,7 +44742,7 @@
       <w:pPr>
         <w:pStyle w:val="Heading1"/>
       </w:pPr>
-      <w:bookmarkStart w:id="484" w:name="_Toc431824388"/>
+      <w:bookmarkStart w:id="484" w:name="_Toc458719486"/>
       <w:r>
         <w:t>Appendix II</w:t>
       </w:r>
@@ -45143,7 +44770,7 @@
       <w:pPr>
         <w:pStyle w:val="Heading2"/>
       </w:pPr>
-      <w:bookmarkStart w:id="485" w:name="_Toc431824389"/>
+      <w:bookmarkStart w:id="485" w:name="_Toc458719487"/>
       <w:r>
         <w:t>Document Maintenance</w:t>
       </w:r>
@@ -47065,7 +46692,7 @@
       </w:pPr>
     </w:p>
     <w:sectPr>
-      <w:footerReference w:type="default" r:id="rId80"/>
+      <w:footerReference w:type="default" r:id="rId75"/>
       <w:pgSz w:w="12240" w:h="15840"/>
       <w:pgMar w:top="1440" w:right="1440" w:bottom="1440" w:left="1440" w:header="720" w:footer="720" w:gutter="0"/>
       <w:cols w:space="720"/>
@@ -47076,7 +46703,23 @@
 </file>
 
 <file path=word/comments.xml><?xml version="1.0" encoding="utf-8"?>
-<w:comments xmlns:wpc="http://schemas.microsoft.com/office/word/2010/wordprocessingCanvas" xmlns:mc="http://schemas.openxmlformats.org/markup-compatibility/2006" xmlns:o="urn:schemas-microsoft-com:office:office" xmlns:r="http://schemas.openxmlformats.org/officeDocument/2006/relationships" xmlns:m="http://schemas.openxmlformats.org/officeDocument/2006/math" xmlns:v="urn:schemas-microsoft-com:vml" xmlns:wp14="http://schemas.microsoft.com/office/word/2010/wordprocessingDrawing" xmlns:wp="http://schemas.openxmlformats.org/drawingml/2006/wordprocessingDrawing" xmlns:w10="urn:schemas-microsoft-com:office:word" xmlns:w="http://schemas.openxmlformats.org/wordprocessingml/2006/main" xmlns:w14="http://schemas.microsoft.com/office/word/2010/wordml" xmlns:w15="http://schemas.microsoft.com/office/word/2012/wordml" xmlns:wpg="http://schemas.microsoft.com/office/word/2010/wordprocessingGroup" xmlns:wpi="http://schemas.microsoft.com/office/word/2010/wordprocessingInk" xmlns:wne="http://schemas.microsoft.com/office/word/2006/wordml" xmlns:wps="http://schemas.microsoft.com/office/word/2010/wordprocessingShape" mc:Ignorable="w14 w15 wp14">
+<w:comments xmlns:wpc="http://schemas.microsoft.com/office/word/2010/wordprocessingCanvas" xmlns:cx="http://schemas.microsoft.com/office/drawing/2014/chartex" xmlns:cx1="http://schemas.microsoft.com/office/drawing/2015/9/8/chartex" xmlns:cx2="http://schemas.microsoft.com/office/drawing/2015/10/21/chartex" xmlns:mc="http://schemas.openxmlformats.org/markup-compatibility/2006" xmlns:o="urn:schemas-microsoft-com:office:office" xmlns:r="http://schemas.openxmlformats.org/officeDocument/2006/relationships" xmlns:m="http://schemas.openxmlformats.org/officeDocument/2006/math" xmlns:v="urn:schemas-microsoft-com:vml" xmlns:wp14="http://schemas.microsoft.com/office/word/2010/wordprocessingDrawing" xmlns:wp="http://schemas.openxmlformats.org/drawingml/2006/wordprocessingDrawing" xmlns:w10="urn:schemas-microsoft-com:office:word" xmlns:w="http://schemas.openxmlformats.org/wordprocessingml/2006/main" xmlns:w14="http://schemas.microsoft.com/office/word/2010/wordml" xmlns:w15="http://schemas.microsoft.com/office/word/2012/wordml" xmlns:w16se="http://schemas.microsoft.com/office/word/2015/wordml/symex" xmlns:wpg="http://schemas.microsoft.com/office/word/2010/wordprocessingGroup" xmlns:wpi="http://schemas.microsoft.com/office/word/2010/wordprocessingInk" xmlns:wne="http://schemas.microsoft.com/office/word/2006/wordml" xmlns:wps="http://schemas.microsoft.com/office/word/2010/wordprocessingShape" mc:Ignorable="w14 w15 w16se wp14">
+  <w:comment w:id="85" w:author="Zachary" w:date="2016-08-11T23:01:00Z" w:initials="ZJW">
+    <w:p>
+      <w:pPr>
+        <w:pStyle w:val="CommentText"/>
+      </w:pPr>
+      <w:r>
+        <w:rPr>
+          <w:rStyle w:val="CommentReference"/>
+        </w:rPr>
+        <w:annotationRef/>
+      </w:r>
+      <w:r>
+        <w:t>Hidden Text – No instruction yet for Team work</w:t>
+      </w:r>
+    </w:p>
+  </w:comment>
   <w:comment w:id="149" w:author="test" w:date="2013-08-14T12:35:00Z" w:initials="t">
     <w:p>
       <w:pPr>
@@ -47145,7 +46788,8 @@
 </file>
 
 <file path=word/commentsExtended.xml><?xml version="1.0" encoding="utf-8"?>
-<w15:commentsEx xmlns:wpc="http://schemas.microsoft.com/office/word/2010/wordprocessingCanvas" xmlns:mc="http://schemas.openxmlformats.org/markup-compatibility/2006" xmlns:o="urn:schemas-microsoft-com:office:office" xmlns:r="http://schemas.openxmlformats.org/officeDocument/2006/relationships" xmlns:m="http://schemas.openxmlformats.org/officeDocument/2006/math" xmlns:v="urn:schemas-microsoft-com:vml" xmlns:wp14="http://schemas.microsoft.com/office/word/2010/wordprocessingDrawing" xmlns:wp="http://schemas.openxmlformats.org/drawingml/2006/wordprocessingDrawing" xmlns:w10="urn:schemas-microsoft-com:office:word" xmlns:w="http://schemas.openxmlformats.org/wordprocessingml/2006/main" xmlns:w14="http://schemas.microsoft.com/office/word/2010/wordml" xmlns:w15="http://schemas.microsoft.com/office/word/2012/wordml" xmlns:wpg="http://schemas.microsoft.com/office/word/2010/wordprocessingGroup" xmlns:wpi="http://schemas.microsoft.com/office/word/2010/wordprocessingInk" xmlns:wne="http://schemas.microsoft.com/office/word/2006/wordml" xmlns:wps="http://schemas.microsoft.com/office/word/2010/wordprocessingShape" mc:Ignorable="w14 w15 wp14">
+<w15:commentsEx xmlns:wpc="http://schemas.microsoft.com/office/word/2010/wordprocessingCanvas" xmlns:cx="http://schemas.microsoft.com/office/drawing/2014/chartex" xmlns:cx1="http://schemas.microsoft.com/office/drawing/2015/9/8/chartex" xmlns:cx2="http://schemas.microsoft.com/office/drawing/2015/10/21/chartex" xmlns:mc="http://schemas.openxmlformats.org/markup-compatibility/2006" xmlns:o="urn:schemas-microsoft-com:office:office" xmlns:r="http://schemas.openxmlformats.org/officeDocument/2006/relationships" xmlns:m="http://schemas.openxmlformats.org/officeDocument/2006/math" xmlns:v="urn:schemas-microsoft-com:vml" xmlns:wp14="http://schemas.microsoft.com/office/word/2010/wordprocessingDrawing" xmlns:wp="http://schemas.openxmlformats.org/drawingml/2006/wordprocessingDrawing" xmlns:w10="urn:schemas-microsoft-com:office:word" xmlns:w="http://schemas.openxmlformats.org/wordprocessingml/2006/main" xmlns:w14="http://schemas.microsoft.com/office/word/2010/wordml" xmlns:w15="http://schemas.microsoft.com/office/word/2012/wordml" xmlns:w16se="http://schemas.microsoft.com/office/word/2015/wordml/symex" xmlns:wpg="http://schemas.microsoft.com/office/word/2010/wordprocessingGroup" xmlns:wpi="http://schemas.microsoft.com/office/word/2010/wordprocessingInk" xmlns:wne="http://schemas.microsoft.com/office/word/2006/wordml" xmlns:wps="http://schemas.microsoft.com/office/word/2010/wordprocessingShape" mc:Ignorable="w14 w15 w16se wp14">
+  <w15:commentEx w15:paraId="56B1F656" w15:done="0"/>
   <w15:commentEx w15:paraId="749B3B33" w15:done="0"/>
   <w15:commentEx w15:paraId="023B0666" w15:done="0"/>
   <w15:commentEx w15:paraId="2D7115B4" w15:done="0"/>
@@ -47154,7 +46798,7 @@
 </file>
 
 <file path=word/endnotes.xml><?xml version="1.0" encoding="utf-8"?>
-<w:endnotes xmlns:wpc="http://schemas.microsoft.com/office/word/2010/wordprocessingCanvas" xmlns:mc="http://schemas.openxmlformats.org/markup-compatibility/2006" xmlns:o="urn:schemas-microsoft-com:office:office" xmlns:r="http://schemas.openxmlformats.org/officeDocument/2006/relationships" xmlns:m="http://schemas.openxmlformats.org/officeDocument/2006/math" xmlns:v="urn:schemas-microsoft-com:vml" xmlns:wp14="http://schemas.microsoft.com/office/word/2010/wordprocessingDrawing" xmlns:wp="http://schemas.openxmlformats.org/drawingml/2006/wordprocessingDrawing" xmlns:w10="urn:schemas-microsoft-com:office:word" xmlns:w="http://schemas.openxmlformats.org/wordprocessingml/2006/main" xmlns:w14="http://schemas.microsoft.com/office/word/2010/wordml" xmlns:w15="http://schemas.microsoft.com/office/word/2012/wordml" xmlns:wpg="http://schemas.microsoft.com/office/word/2010/wordprocessingGroup" xmlns:wpi="http://schemas.microsoft.com/office/word/2010/wordprocessingInk" xmlns:wne="http://schemas.microsoft.com/office/word/2006/wordml" xmlns:wps="http://schemas.microsoft.com/office/word/2010/wordprocessingShape" mc:Ignorable="w14 w15 wp14">
+<w:endnotes xmlns:wpc="http://schemas.microsoft.com/office/word/2010/wordprocessingCanvas" xmlns:cx="http://schemas.microsoft.com/office/drawing/2014/chartex" xmlns:cx1="http://schemas.microsoft.com/office/drawing/2015/9/8/chartex" xmlns:cx2="http://schemas.microsoft.com/office/drawing/2015/10/21/chartex" xmlns:mc="http://schemas.openxmlformats.org/markup-compatibility/2006" xmlns:o="urn:schemas-microsoft-com:office:office" xmlns:r="http://schemas.openxmlformats.org/officeDocument/2006/relationships" xmlns:m="http://schemas.openxmlformats.org/officeDocument/2006/math" xmlns:v="urn:schemas-microsoft-com:vml" xmlns:wp14="http://schemas.microsoft.com/office/word/2010/wordprocessingDrawing" xmlns:wp="http://schemas.openxmlformats.org/drawingml/2006/wordprocessingDrawing" xmlns:w10="urn:schemas-microsoft-com:office:word" xmlns:w="http://schemas.openxmlformats.org/wordprocessingml/2006/main" xmlns:w14="http://schemas.microsoft.com/office/word/2010/wordml" xmlns:w15="http://schemas.microsoft.com/office/word/2012/wordml" xmlns:w16se="http://schemas.microsoft.com/office/word/2015/wordml/symex" xmlns:wpg="http://schemas.microsoft.com/office/word/2010/wordprocessingGroup" xmlns:wpi="http://schemas.microsoft.com/office/word/2010/wordprocessingInk" xmlns:wne="http://schemas.microsoft.com/office/word/2006/wordml" xmlns:wps="http://schemas.microsoft.com/office/word/2010/wordprocessingShape" mc:Ignorable="w14 w15 w16se wp14">
   <w:endnote w:type="separator" w:id="-1">
     <w:p>
       <w:r>
@@ -47173,7 +46817,7 @@
 </file>
 
 <file path=word/footer1.xml><?xml version="1.0" encoding="utf-8"?>
-<w:ftr xmlns:wpc="http://schemas.microsoft.com/office/word/2010/wordprocessingCanvas" xmlns:mc="http://schemas.openxmlformats.org/markup-compatibility/2006" xmlns:o="urn:schemas-microsoft-com:office:office" xmlns:r="http://schemas.openxmlformats.org/officeDocument/2006/relationships" xmlns:m="http://schemas.openxmlformats.org/officeDocument/2006/math" xmlns:v="urn:schemas-microsoft-com:vml" xmlns:wp14="http://schemas.microsoft.com/office/word/2010/wordprocessingDrawing" xmlns:wp="http://schemas.openxmlformats.org/drawingml/2006/wordprocessingDrawing" xmlns:w10="urn:schemas-microsoft-com:office:word" xmlns:w="http://schemas.openxmlformats.org/wordprocessingml/2006/main" xmlns:w14="http://schemas.microsoft.com/office/word/2010/wordml" xmlns:w15="http://schemas.microsoft.com/office/word/2012/wordml" xmlns:wpg="http://schemas.microsoft.com/office/word/2010/wordprocessingGroup" xmlns:wpi="http://schemas.microsoft.com/office/word/2010/wordprocessingInk" xmlns:wne="http://schemas.microsoft.com/office/word/2006/wordml" xmlns:wps="http://schemas.microsoft.com/office/word/2010/wordprocessingShape" mc:Ignorable="w14 w15 wp14">
+<w:ftr xmlns:wpc="http://schemas.microsoft.com/office/word/2010/wordprocessingCanvas" xmlns:cx="http://schemas.microsoft.com/office/drawing/2014/chartex" xmlns:cx1="http://schemas.microsoft.com/office/drawing/2015/9/8/chartex" xmlns:cx2="http://schemas.microsoft.com/office/drawing/2015/10/21/chartex" xmlns:mc="http://schemas.openxmlformats.org/markup-compatibility/2006" xmlns:o="urn:schemas-microsoft-com:office:office" xmlns:r="http://schemas.openxmlformats.org/officeDocument/2006/relationships" xmlns:m="http://schemas.openxmlformats.org/officeDocument/2006/math" xmlns:v="urn:schemas-microsoft-com:vml" xmlns:wp14="http://schemas.microsoft.com/office/word/2010/wordprocessingDrawing" xmlns:wp="http://schemas.openxmlformats.org/drawingml/2006/wordprocessingDrawing" xmlns:w10="urn:schemas-microsoft-com:office:word" xmlns:w="http://schemas.openxmlformats.org/wordprocessingml/2006/main" xmlns:w14="http://schemas.microsoft.com/office/word/2010/wordml" xmlns:w15="http://schemas.microsoft.com/office/word/2012/wordml" xmlns:w16se="http://schemas.microsoft.com/office/word/2015/wordml/symex" xmlns:wpg="http://schemas.microsoft.com/office/word/2010/wordprocessingGroup" xmlns:wpi="http://schemas.microsoft.com/office/word/2010/wordprocessingInk" xmlns:wne="http://schemas.microsoft.com/office/word/2006/wordml" xmlns:wps="http://schemas.microsoft.com/office/word/2010/wordprocessingShape" mc:Ignorable="w14 w15 w16se wp14">
   <w:p>
     <w:pPr>
       <w:pStyle w:val="Footer"/>
@@ -47187,7 +46831,7 @@
         <w:rPr>
           <w:noProof/>
         </w:rPr>
-        <w:t>10</w:t>
+        <w:t>8</w:t>
       </w:r>
     </w:fldSimple>
     <w:r>
@@ -47216,7 +46860,14 @@
         <w:b/>
         <w:noProof/>
       </w:rPr>
-      <w:t>Citations</w:t>
+      <w:t xml:space="preserve">Common Git Operations </w:t>
+    </w:r>
+    <w:r>
+      <w:rPr>
+        <w:b/>
+        <w:noProof/>
+      </w:rPr>
+      <w:br/>
     </w:r>
     <w:r>
       <w:rPr>
@@ -47243,7 +46894,7 @@
       <w:rPr>
         <w:noProof/>
       </w:rPr>
-      <w:t>37</w:t>
+      <w:t>26</w:t>
     </w:r>
     <w:r>
       <w:rPr>
@@ -47256,7 +46907,7 @@
 </file>
 
 <file path=word/footnotes.xml><?xml version="1.0" encoding="utf-8"?>
-<w:footnotes xmlns:wpc="http://schemas.microsoft.com/office/word/2010/wordprocessingCanvas" xmlns:mc="http://schemas.openxmlformats.org/markup-compatibility/2006" xmlns:o="urn:schemas-microsoft-com:office:office" xmlns:r="http://schemas.openxmlformats.org/officeDocument/2006/relationships" xmlns:m="http://schemas.openxmlformats.org/officeDocument/2006/math" xmlns:v="urn:schemas-microsoft-com:vml" xmlns:wp14="http://schemas.microsoft.com/office/word/2010/wordprocessingDrawing" xmlns:wp="http://schemas.openxmlformats.org/drawingml/2006/wordprocessingDrawing" xmlns:w10="urn:schemas-microsoft-com:office:word" xmlns:w="http://schemas.openxmlformats.org/wordprocessingml/2006/main" xmlns:w14="http://schemas.microsoft.com/office/word/2010/wordml" xmlns:w15="http://schemas.microsoft.com/office/word/2012/wordml" xmlns:wpg="http://schemas.microsoft.com/office/word/2010/wordprocessingGroup" xmlns:wpi="http://schemas.microsoft.com/office/word/2010/wordprocessingInk" xmlns:wne="http://schemas.microsoft.com/office/word/2006/wordml" xmlns:wps="http://schemas.microsoft.com/office/word/2010/wordprocessingShape" mc:Ignorable="w14 w15 wp14">
+<w:footnotes xmlns:wpc="http://schemas.microsoft.com/office/word/2010/wordprocessingCanvas" xmlns:cx="http://schemas.microsoft.com/office/drawing/2014/chartex" xmlns:cx1="http://schemas.microsoft.com/office/drawing/2015/9/8/chartex" xmlns:cx2="http://schemas.microsoft.com/office/drawing/2015/10/21/chartex" xmlns:mc="http://schemas.openxmlformats.org/markup-compatibility/2006" xmlns:o="urn:schemas-microsoft-com:office:office" xmlns:r="http://schemas.openxmlformats.org/officeDocument/2006/relationships" xmlns:m="http://schemas.openxmlformats.org/officeDocument/2006/math" xmlns:v="urn:schemas-microsoft-com:vml" xmlns:wp14="http://schemas.microsoft.com/office/word/2010/wordprocessingDrawing" xmlns:wp="http://schemas.openxmlformats.org/drawingml/2006/wordprocessingDrawing" xmlns:w10="urn:schemas-microsoft-com:office:word" xmlns:w="http://schemas.openxmlformats.org/wordprocessingml/2006/main" xmlns:w14="http://schemas.microsoft.com/office/word/2010/wordml" xmlns:w15="http://schemas.microsoft.com/office/word/2012/wordml" xmlns:w16se="http://schemas.microsoft.com/office/word/2015/wordml/symex" xmlns:wpg="http://schemas.microsoft.com/office/word/2010/wordprocessingGroup" xmlns:wpi="http://schemas.microsoft.com/office/word/2010/wordprocessingInk" xmlns:wne="http://schemas.microsoft.com/office/word/2006/wordml" xmlns:wps="http://schemas.microsoft.com/office/word/2010/wordprocessingShape" mc:Ignorable="w14 w15 w16se wp14">
   <w:footnote w:type="separator" w:id="-1">
     <w:p>
       <w:r>
@@ -47318,7 +46969,7 @@
 </file>
 
 <file path=word/numbering.xml><?xml version="1.0" encoding="utf-8"?>
-<w:numbering xmlns:wpc="http://schemas.microsoft.com/office/word/2010/wordprocessingCanvas" xmlns:mc="http://schemas.openxmlformats.org/markup-compatibility/2006" xmlns:o="urn:schemas-microsoft-com:office:office" xmlns:r="http://schemas.openxmlformats.org/officeDocument/2006/relationships" xmlns:m="http://schemas.openxmlformats.org/officeDocument/2006/math" xmlns:v="urn:schemas-microsoft-com:vml" xmlns:wp14="http://schemas.microsoft.com/office/word/2010/wordprocessingDrawing" xmlns:wp="http://schemas.openxmlformats.org/drawingml/2006/wordprocessingDrawing" xmlns:w10="urn:schemas-microsoft-com:office:word" xmlns:w="http://schemas.openxmlformats.org/wordprocessingml/2006/main" xmlns:w14="http://schemas.microsoft.com/office/word/2010/wordml" xmlns:w15="http://schemas.microsoft.com/office/word/2012/wordml" xmlns:wpg="http://schemas.microsoft.com/office/word/2010/wordprocessingGroup" xmlns:wpi="http://schemas.microsoft.com/office/word/2010/wordprocessingInk" xmlns:wne="http://schemas.microsoft.com/office/word/2006/wordml" xmlns:wps="http://schemas.microsoft.com/office/word/2010/wordprocessingShape" mc:Ignorable="w14 w15 wp14">
+<w:numbering xmlns:wpc="http://schemas.microsoft.com/office/word/2010/wordprocessingCanvas" xmlns:cx="http://schemas.microsoft.com/office/drawing/2014/chartex" xmlns:cx1="http://schemas.microsoft.com/office/drawing/2015/9/8/chartex" xmlns:cx2="http://schemas.microsoft.com/office/drawing/2015/10/21/chartex" xmlns:mc="http://schemas.openxmlformats.org/markup-compatibility/2006" xmlns:o="urn:schemas-microsoft-com:office:office" xmlns:r="http://schemas.openxmlformats.org/officeDocument/2006/relationships" xmlns:m="http://schemas.openxmlformats.org/officeDocument/2006/math" xmlns:v="urn:schemas-microsoft-com:vml" xmlns:wp14="http://schemas.microsoft.com/office/word/2010/wordprocessingDrawing" xmlns:wp="http://schemas.openxmlformats.org/drawingml/2006/wordprocessingDrawing" xmlns:w10="urn:schemas-microsoft-com:office:word" xmlns:w="http://schemas.openxmlformats.org/wordprocessingml/2006/main" xmlns:w14="http://schemas.microsoft.com/office/word/2010/wordml" xmlns:w15="http://schemas.microsoft.com/office/word/2012/wordml" xmlns:w16se="http://schemas.microsoft.com/office/word/2015/wordml/symex" xmlns:wpg="http://schemas.microsoft.com/office/word/2010/wordprocessingGroup" xmlns:wpi="http://schemas.microsoft.com/office/word/2010/wordprocessingInk" xmlns:wne="http://schemas.microsoft.com/office/word/2006/wordml" xmlns:wps="http://schemas.microsoft.com/office/word/2010/wordprocessingShape" mc:Ignorable="w14 w15 w16se wp14">
   <w:abstractNum w:abstractNumId="0" w15:restartNumberingAfterBreak="0">
     <w:nsid w:val="02A7023C"/>
     <w:multiLevelType w:val="hybridMultilevel"/>
@@ -50925,8 +50576,16 @@
 </w:numbering>
 </file>
 
+<file path=word/people.xml><?xml version="1.0" encoding="utf-8"?>
+<w15:people xmlns:wpc="http://schemas.microsoft.com/office/word/2010/wordprocessingCanvas" xmlns:cx="http://schemas.microsoft.com/office/drawing/2014/chartex" xmlns:cx1="http://schemas.microsoft.com/office/drawing/2015/9/8/chartex" xmlns:cx2="http://schemas.microsoft.com/office/drawing/2015/10/21/chartex" xmlns:mc="http://schemas.openxmlformats.org/markup-compatibility/2006" xmlns:o="urn:schemas-microsoft-com:office:office" xmlns:r="http://schemas.openxmlformats.org/officeDocument/2006/relationships" xmlns:m="http://schemas.openxmlformats.org/officeDocument/2006/math" xmlns:v="urn:schemas-microsoft-com:vml" xmlns:wp14="http://schemas.microsoft.com/office/word/2010/wordprocessingDrawing" xmlns:wp="http://schemas.openxmlformats.org/drawingml/2006/wordprocessingDrawing" xmlns:w10="urn:schemas-microsoft-com:office:word" xmlns:w="http://schemas.openxmlformats.org/wordprocessingml/2006/main" xmlns:w14="http://schemas.microsoft.com/office/word/2010/wordml" xmlns:w15="http://schemas.microsoft.com/office/word/2012/wordml" xmlns:w16se="http://schemas.microsoft.com/office/word/2015/wordml/symex" xmlns:wpg="http://schemas.microsoft.com/office/word/2010/wordprocessingGroup" xmlns:wpi="http://schemas.microsoft.com/office/word/2010/wordprocessingInk" xmlns:wne="http://schemas.microsoft.com/office/word/2006/wordml" xmlns:wps="http://schemas.microsoft.com/office/word/2010/wordprocessingShape" mc:Ignorable="w14 w15 w16se wp14">
+  <w15:person w15:author="Zachary">
+    <w15:presenceInfo w15:providerId="None" w15:userId="Zachary"/>
+  </w15:person>
+</w15:people>
+</file>
+
 <file path=word/styles.xml><?xml version="1.0" encoding="utf-8"?>
-<w:styles xmlns:mc="http://schemas.openxmlformats.org/markup-compatibility/2006" xmlns:r="http://schemas.openxmlformats.org/officeDocument/2006/relationships" xmlns:w="http://schemas.openxmlformats.org/wordprocessingml/2006/main" xmlns:w14="http://schemas.microsoft.com/office/word/2010/wordml" xmlns:w15="http://schemas.microsoft.com/office/word/2012/wordml" mc:Ignorable="w14 w15">
+<w:styles xmlns:mc="http://schemas.openxmlformats.org/markup-compatibility/2006" xmlns:r="http://schemas.openxmlformats.org/officeDocument/2006/relationships" xmlns:w="http://schemas.openxmlformats.org/wordprocessingml/2006/main" xmlns:w14="http://schemas.microsoft.com/office/word/2010/wordml" xmlns:w15="http://schemas.microsoft.com/office/word/2012/wordml" xmlns:w16se="http://schemas.microsoft.com/office/word/2015/wordml/symex" mc:Ignorable="w14 w15 w16se">
   <w:docDefaults>
     <w:rPrDefault>
       <w:rPr>
@@ -50936,7 +50595,7 @@
     </w:rPrDefault>
     <w:pPrDefault/>
   </w:docDefaults>
-  <w:latentStyles w:defLockedState="0" w:defUIPriority="0" w:defSemiHidden="0" w:defUnhideWhenUsed="0" w:defQFormat="0" w:count="371">
+  <w:latentStyles w:defLockedState="0" w:defUIPriority="0" w:defSemiHidden="0" w:defUnhideWhenUsed="0" w:defQFormat="0" w:count="373">
     <w:lsdException w:name="Normal" w:qFormat="1"/>
     <w:lsdException w:name="heading 1" w:qFormat="1"/>
     <w:lsdException w:name="heading 2" w:qFormat="1"/>
@@ -50959,7 +50618,9 @@
     <w:lsdException w:name="Emphasis" w:qFormat="1"/>
     <w:lsdException w:name="Normal (Web)" w:uiPriority="99"/>
     <w:lsdException w:name="HTML Code" w:uiPriority="99"/>
-    <w:lsdException w:name="Normal Table" w:semiHidden="1" w:unhideWhenUsed="1"/>
+    <w:lsdException w:name="HTML Typewriter" w:semiHidden="1" w:unhideWhenUsed="1"/>
+    <w:lsdException w:name="Outline List 2" w:semiHidden="1" w:unhideWhenUsed="1"/>
+    <w:lsdException w:name="Outline List 3" w:semiHidden="1" w:unhideWhenUsed="1"/>
     <w:lsdException w:name="Table Simple 1" w:semiHidden="1" w:unhideWhenUsed="1"/>
     <w:lsdException w:name="Table Simple 2" w:semiHidden="1" w:unhideWhenUsed="1"/>
     <w:lsdException w:name="Table Simple 3" w:semiHidden="1" w:unhideWhenUsed="1"/>
@@ -51000,9 +50661,8 @@
     <w:lsdException w:name="Table Subtle 1" w:semiHidden="1" w:unhideWhenUsed="1"/>
     <w:lsdException w:name="Table Subtle 2" w:semiHidden="1" w:unhideWhenUsed="1"/>
     <w:lsdException w:name="Table Web 1" w:semiHidden="1" w:unhideWhenUsed="1"/>
-    <w:lsdException w:name="Table Web 2" w:semiHidden="1" w:unhideWhenUsed="1"/>
     <w:lsdException w:name="Table Web 3" w:semiHidden="1" w:unhideWhenUsed="1"/>
-    <w:lsdException w:name="Table Theme" w:semiHidden="1" w:unhideWhenUsed="1"/>
+    <w:lsdException w:name="Balloon Text" w:semiHidden="1" w:unhideWhenUsed="1"/>
     <w:lsdException w:name="Placeholder Text" w:semiHidden="1" w:uiPriority="99"/>
     <w:lsdException w:name="No Spacing" w:uiPriority="1" w:qFormat="1"/>
     <w:lsdException w:name="Light Shading" w:uiPriority="60"/>
@@ -51218,6 +50878,8 @@
     <w:lsdException w:name="List Table 5 Dark Accent 6" w:uiPriority="50"/>
     <w:lsdException w:name="List Table 6 Colorful Accent 6" w:uiPriority="51"/>
     <w:lsdException w:name="List Table 7 Colorful Accent 6" w:uiPriority="52"/>
+    <w:lsdException w:name="Mention" w:semiHidden="1" w:uiPriority="99" w:unhideWhenUsed="1"/>
+    <w:lsdException w:name="Smart Hyperlink" w:semiHidden="1" w:uiPriority="99" w:unhideWhenUsed="1"/>
   </w:latentStyles>
   <w:style w:type="paragraph" w:default="1" w:styleId="Normal">
     <w:name w:val="Normal"/>
@@ -52190,7 +51852,7 @@
 </file>
 
 <file path=customXml/itemProps1.xml><?xml version="1.0" encoding="utf-8"?>
-<ds:datastoreItem xmlns:ds="http://schemas.openxmlformats.org/officeDocument/2006/customXml" ds:itemID="{D9708DA1-1868-4D3C-B073-880C88563314}">
+<ds:datastoreItem xmlns:ds="http://schemas.openxmlformats.org/officeDocument/2006/customXml" ds:itemID="{5E313562-7F67-4854-A5E4-C892EDDFCE0C}">
   <ds:schemaRefs>
     <ds:schemaRef ds:uri="http://schemas.openxmlformats.org/officeDocument/2006/bibliography"/>
   </ds:schemaRefs>

</xml_diff>